<commit_message>
type(doc) : mise à jour de la planification initale et JDT
[3h10][DONE]
</commit_message>
<xml_diff>
--- a/Doc/Docmentation_MorganDussault_GitJournal.docx
+++ b/Doc/Docmentation_MorganDussault_GitJournal.docx
@@ -2630,29 +2630,7 @@
           <w:iCs/>
           <w:color w:val="FF0000"/>
         </w:rPr>
-        <w:t xml:space="preserve">Décrivez comment vous allez gérer votre projet. Quels sont les outils, les pratiques, les personnes impliquées, les </w:t>
-      </w:r>
-      <w:proofErr w:type="gramStart"/>
-      <w:r>
-        <w:rPr>
-          <w:b/>
-          <w:bCs/>
-          <w:i/>
-          <w:iCs/>
-          <w:color w:val="FF0000"/>
-        </w:rPr>
-        <w:t>rôles,…</w:t>
-      </w:r>
-      <w:proofErr w:type="gramEnd"/>
-      <w:r>
-        <w:rPr>
-          <w:b/>
-          <w:bCs/>
-          <w:i/>
-          <w:iCs/>
-          <w:color w:val="FF0000"/>
-        </w:rPr>
-        <w:t> ?</w:t>
+        <w:t>Décrivez comment vous allez gérer votre projet. Quels sont les outils, les pratiques, les personnes impliquées, les rôles,… ?</w:t>
       </w:r>
     </w:p>
     <w:p>
@@ -2677,6 +2655,13 @@
       <w:bookmarkEnd w:id="3"/>
     </w:p>
     <w:p/>
+    <w:p>
+      <w:pPr>
+        <w:rPr>
+          <w:lang w:val="fr-CH"/>
+        </w:rPr>
+      </w:pPr>
+    </w:p>
     <w:p>
       <w:pPr>
         <w:rPr>
@@ -3519,7 +3504,6 @@
         <w:t>Quels sont les services et/ou applications tierces utilisées (</w:t>
       </w:r>
       <w:proofErr w:type="spellStart"/>
-      <w:proofErr w:type="gramStart"/>
       <w:r>
         <w:rPr>
           <w:b/>
@@ -3532,7 +3516,6 @@
         <w:t>p.ex</w:t>
       </w:r>
       <w:proofErr w:type="spellEnd"/>
-      <w:proofErr w:type="gramEnd"/>
       <w:r>
         <w:rPr>
           <w:b/>
@@ -5466,25 +5449,7 @@
           <w:i/>
           <w:sz w:val="24"/>
         </w:rPr>
-        <w:t xml:space="preserve">Décrire aussi quelles solutions </w:t>
-      </w:r>
-      <w:proofErr w:type="gramStart"/>
-      <w:r>
-        <w:rPr>
-          <w:rFonts w:ascii="Arial" w:hAnsi="Arial" w:cs="Arial"/>
-          <w:i/>
-          <w:sz w:val="24"/>
-        </w:rPr>
-        <w:t>ont</w:t>
-      </w:r>
-      <w:proofErr w:type="gramEnd"/>
-      <w:r>
-        <w:rPr>
-          <w:rFonts w:ascii="Arial" w:hAnsi="Arial" w:cs="Arial"/>
-          <w:i/>
-          <w:sz w:val="24"/>
-        </w:rPr>
-        <w:t xml:space="preserve"> été appliquées pour réduire les risques (priorités, formation, actions, …)</w:t>
+        <w:t>Décrire aussi quelles solutions ont été appliquées pour réduire les risques (priorités, formation, actions, …)</w:t>
       </w:r>
       <w:r>
         <w:rPr>
@@ -5786,37 +5751,7 @@
           <w:szCs w:val="14"/>
           <w:lang w:eastAsia="fr-FR"/>
         </w:rPr>
-        <w:t xml:space="preserve">Cette section n’est présente que si la planification initiale a dû être revue </w:t>
-      </w:r>
-      <w:proofErr w:type="gramStart"/>
-      <w:r>
-        <w:rPr>
-          <w:rFonts w:ascii="Arial" w:hAnsi="Arial"/>
-          <w:b/>
-          <w:bCs/>
-          <w:i/>
-          <w:iCs/>
-          <w:color w:val="FF0000"/>
-          <w:sz w:val="24"/>
-          <w:szCs w:val="14"/>
-          <w:lang w:eastAsia="fr-FR"/>
-        </w:rPr>
-        <w:t>suite à</w:t>
-      </w:r>
-      <w:proofErr w:type="gramEnd"/>
-      <w:r>
-        <w:rPr>
-          <w:rFonts w:ascii="Arial" w:hAnsi="Arial"/>
-          <w:b/>
-          <w:bCs/>
-          <w:i/>
-          <w:iCs/>
-          <w:color w:val="FF0000"/>
-          <w:sz w:val="24"/>
-          <w:szCs w:val="14"/>
-          <w:lang w:eastAsia="fr-FR"/>
-        </w:rPr>
-        <w:t xml:space="preserve"> l’analyse</w:t>
+        <w:t>Cette section n’est présente que si la planification initiale a dû être revue suite à l’analyse</w:t>
       </w:r>
     </w:p>
     <w:p>
@@ -6749,17 +6684,8 @@
           <w:i/>
           <w:strike/>
         </w:rPr>
-        <w:t xml:space="preserve">Pour chaque partie testée de votre projet, il faut </w:t>
-      </w:r>
-      <w:proofErr w:type="gramStart"/>
-      <w:r>
-        <w:rPr>
-          <w:i/>
-          <w:strike/>
-        </w:rPr>
-        <w:t>décrire:</w:t>
-      </w:r>
-      <w:proofErr w:type="gramEnd"/>
+        <w:t>Pour chaque partie testée de votre projet, il faut décrire:</w:t>
+      </w:r>
     </w:p>
     <w:p>
       <w:pPr>
@@ -6821,21 +6747,12 @@
           <w:strike/>
         </w:rPr>
       </w:pPr>
-      <w:proofErr w:type="gramStart"/>
       <w:r>
         <w:rPr>
           <w:i/>
           <w:strike/>
         </w:rPr>
-        <w:t>tests</w:t>
-      </w:r>
-      <w:proofErr w:type="gramEnd"/>
-      <w:r>
-        <w:rPr>
-          <w:i/>
-          <w:strike/>
-        </w:rPr>
-        <w:t xml:space="preserve"> sans preuve: fournir au moins une description </w:t>
+        <w:t xml:space="preserve">tests sans preuve: fournir au moins une description </w:t>
       </w:r>
     </w:p>
     <w:p>
@@ -8136,21 +8053,12 @@
         <w:szCs w:val="16"/>
       </w:rPr>
     </w:pPr>
-    <w:proofErr w:type="gramStart"/>
     <w:r>
       <w:rPr>
         <w:sz w:val="16"/>
         <w:szCs w:val="16"/>
       </w:rPr>
-      <w:t>i</w:t>
-    </w:r>
-    <w:proofErr w:type="gramEnd"/>
-    <w:r>
-      <w:rPr>
-        <w:sz w:val="16"/>
-        <w:szCs w:val="16"/>
-      </w:rPr>
-      <w:t>-CQ VD Octobre 2010</w:t>
+      <w:t>i-CQ VD Octobre 2010</w:t>
     </w:r>
     <w:r>
       <w:rPr>
@@ -11930,15 +11838,6 @@
 </file>
 
 <file path=customXml/item1.xml><?xml version="1.0" encoding="utf-8"?>
-<?mso-contentType ?>
-<FormTemplates xmlns="http://schemas.microsoft.com/sharepoint/v3/contenttype/forms">
-  <Display>DocumentLibraryForm</Display>
-  <Edit>DocumentLibraryForm</Edit>
-  <New>DocumentLibraryForm</New>
-</FormTemplates>
-</file>
-
-<file path=customXml/item2.xml><?xml version="1.0" encoding="utf-8"?>
 <p:properties xmlns:p="http://schemas.microsoft.com/office/2006/metadata/properties" xmlns:xsi="http://www.w3.org/2001/XMLSchema-instance" xmlns:pc="http://schemas.microsoft.com/office/infopath/2007/PartnerControls">
   <documentManagement>
     <TaxCatchAll xmlns="dfa80de1-e9bb-4cf2-893d-d06220b3971a" xsi:nil="true"/>
@@ -11947,6 +11846,15 @@
     </lcf76f155ced4ddcb4097134ff3c332f>
   </documentManagement>
 </p:properties>
+</file>
+
+<file path=customXml/item2.xml><?xml version="1.0" encoding="utf-8"?>
+<?mso-contentType ?>
+<FormTemplates xmlns="http://schemas.microsoft.com/sharepoint/v3/contenttype/forms">
+  <Display>DocumentLibraryForm</Display>
+  <Edit>DocumentLibraryForm</Edit>
+  <New>DocumentLibraryForm</New>
+</FormTemplates>
 </file>
 
 <file path=customXml/item3.xml><?xml version="1.0" encoding="utf-8"?>
@@ -12173,20 +12081,20 @@
 </file>
 
 <file path=customXml/itemProps1.xml><?xml version="1.0" encoding="utf-8"?>
-<ds:datastoreItem xmlns:ds="http://schemas.openxmlformats.org/officeDocument/2006/customXml" ds:itemID="{1DADA05A-DA17-4CB0-90B5-C889667DD54A}">
-  <ds:schemaRefs>
-    <ds:schemaRef ds:uri="http://schemas.microsoft.com/sharepoint/v3/contenttype/forms"/>
-  </ds:schemaRefs>
-</ds:datastoreItem>
-</file>
-
-<file path=customXml/itemProps2.xml><?xml version="1.0" encoding="utf-8"?>
 <ds:datastoreItem xmlns:ds="http://schemas.openxmlformats.org/officeDocument/2006/customXml" ds:itemID="{67CD1812-8B57-456C-9CBC-7D2297210787}">
   <ds:schemaRefs>
     <ds:schemaRef ds:uri="http://schemas.microsoft.com/office/2006/metadata/properties"/>
     <ds:schemaRef ds:uri="http://schemas.microsoft.com/office/infopath/2007/PartnerControls"/>
     <ds:schemaRef ds:uri="dfa80de1-e9bb-4cf2-893d-d06220b3971a"/>
     <ds:schemaRef ds:uri="98d92101-24da-4498-9971-a24673344bd8"/>
+  </ds:schemaRefs>
+</ds:datastoreItem>
+</file>
+
+<file path=customXml/itemProps2.xml><?xml version="1.0" encoding="utf-8"?>
+<ds:datastoreItem xmlns:ds="http://schemas.openxmlformats.org/officeDocument/2006/customXml" ds:itemID="{1DADA05A-DA17-4CB0-90B5-C889667DD54A}">
+  <ds:schemaRefs>
+    <ds:schemaRef ds:uri="http://schemas.microsoft.com/sharepoint/v3/contenttype/forms"/>
   </ds:schemaRefs>
 </ds:datastoreItem>
 </file>

</xml_diff>

<commit_message>
type(doc) : Ajout des fichiers dans le dossier release
</commit_message>
<xml_diff>
--- a/Doc/Docmentation_MorganDussault_GitJournal.docx
+++ b/Doc/Docmentation_MorganDussault_GitJournal.docx
@@ -42,95 +42,12 @@
         <w:pStyle w:val="TM1"/>
       </w:pPr>
     </w:p>
-    <w:tbl>
-      <w:tblPr>
-        <w:tblW w:w="0" w:type="auto"/>
-        <w:tblBorders>
-          <w:top w:val="single" w:sz="4" w:space="0" w:color="auto"/>
-          <w:left w:val="single" w:sz="4" w:space="0" w:color="auto"/>
-          <w:bottom w:val="single" w:sz="4" w:space="0" w:color="auto"/>
-          <w:right w:val="single" w:sz="4" w:space="0" w:color="auto"/>
-          <w:insideH w:val="single" w:sz="4" w:space="0" w:color="auto"/>
-          <w:insideV w:val="single" w:sz="4" w:space="0" w:color="auto"/>
-        </w:tblBorders>
-        <w:tblCellMar>
-          <w:left w:w="70" w:type="dxa"/>
-          <w:right w:w="70" w:type="dxa"/>
-        </w:tblCellMar>
-        <w:tblLook w:val="0000" w:firstRow="0" w:lastRow="0" w:firstColumn="0" w:lastColumn="0" w:noHBand="0" w:noVBand="0"/>
-      </w:tblPr>
-      <w:tblGrid>
-        <w:gridCol w:w="9060"/>
-      </w:tblGrid>
-      <w:tr>
-        <w:tc>
-          <w:tcPr>
-            <w:tcW w:w="9210" w:type="dxa"/>
-          </w:tcPr>
-          <w:p>
-            <w:pPr>
-              <w:jc w:val="center"/>
-              <w:rPr>
-                <w:rFonts w:ascii="Impact" w:hAnsi="Impact"/>
-                <w:sz w:val="96"/>
-              </w:rPr>
-            </w:pPr>
-            <w:r>
-              <w:rPr>
-                <w:rFonts w:ascii="Impact" w:hAnsi="Impact"/>
-                <w:sz w:val="96"/>
-              </w:rPr>
-              <w:t>Projet X</w:t>
-            </w:r>
-            <w:r>
-              <w:rPr>
-                <w:rFonts w:ascii="Impact" w:hAnsi="Impact"/>
-                <w:sz w:val="96"/>
-              </w:rPr>
-              <w:t>YZ</w:t>
-            </w:r>
-          </w:p>
-        </w:tc>
-      </w:tr>
-    </w:tbl>
     <w:p>
       <w:pPr>
         <w:rPr>
           <w:sz w:val="52"/>
         </w:rPr>
       </w:pPr>
-    </w:p>
-    <w:p>
-      <w:pPr>
-        <w:jc w:val="center"/>
-        <w:rPr>
-          <w:color w:val="FF0000"/>
-          <w:sz w:val="52"/>
-        </w:rPr>
-      </w:pPr>
-      <w:r>
-        <w:rPr>
-          <w:color w:val="FF0000"/>
-          <w:sz w:val="52"/>
-        </w:rPr>
-        <w:t>Pour projets avec XCL</w:t>
-      </w:r>
-    </w:p>
-    <w:p>
-      <w:pPr>
-        <w:jc w:val="center"/>
-        <w:rPr>
-          <w:color w:val="FF0000"/>
-          <w:sz w:val="52"/>
-        </w:rPr>
-      </w:pPr>
-      <w:r>
-        <w:rPr>
-          <w:color w:val="FF0000"/>
-          <w:sz w:val="52"/>
-        </w:rPr>
-        <w:t>V2.0</w:t>
-      </w:r>
     </w:p>
     <w:p/>
     <w:p/>
@@ -149,6 +66,47 @@
     <w:p/>
     <w:p/>
     <w:p/>
+    <w:tbl>
+      <w:tblPr>
+        <w:tblpPr w:leftFromText="141" w:rightFromText="141" w:vertAnchor="text" w:horzAnchor="margin" w:tblpY="416"/>
+        <w:tblW w:w="0" w:type="auto"/>
+        <w:tblCellMar>
+          <w:left w:w="70" w:type="dxa"/>
+          <w:right w:w="70" w:type="dxa"/>
+        </w:tblCellMar>
+        <w:tblLook w:val="0000" w:firstRow="0" w:lastRow="0" w:firstColumn="0" w:lastColumn="0" w:noHBand="0" w:noVBand="0"/>
+      </w:tblPr>
+      <w:tblGrid>
+        <w:gridCol w:w="9070"/>
+      </w:tblGrid>
+      <w:tr>
+        <w:tc>
+          <w:tcPr>
+            <w:tcW w:w="9070" w:type="dxa"/>
+          </w:tcPr>
+          <w:p>
+            <w:pPr>
+              <w:jc w:val="center"/>
+              <w:rPr>
+                <w:rFonts w:ascii="Agency FB" w:hAnsi="Agency FB"/>
+                <w:sz w:val="144"/>
+                <w:szCs w:val="144"/>
+              </w:rPr>
+            </w:pPr>
+            <w:proofErr w:type="spellStart"/>
+            <w:r>
+              <w:rPr>
+                <w:rFonts w:ascii="Agency FB" w:hAnsi="Agency FB"/>
+                <w:sz w:val="144"/>
+                <w:szCs w:val="144"/>
+              </w:rPr>
+              <w:t>GitJournal</w:t>
+            </w:r>
+            <w:proofErr w:type="spellEnd"/>
+          </w:p>
+        </w:tc>
+      </w:tr>
+    </w:tbl>
     <w:p/>
     <w:p/>
     <w:p/>
@@ -767,7 +725,7 @@
             <w:noProof/>
             <w:webHidden/>
           </w:rPr>
-          <w:t>4</w:t>
+          <w:t>6</w:t>
         </w:r>
         <w:r>
           <w:rPr>
@@ -858,7 +816,7 @@
             <w:noProof/>
             <w:webHidden/>
           </w:rPr>
-          <w:t>4</w:t>
+          <w:t>6</w:t>
         </w:r>
         <w:r>
           <w:rPr>
@@ -948,7 +906,7 @@
             <w:noProof/>
             <w:webHidden/>
           </w:rPr>
-          <w:t>4</w:t>
+          <w:t>6</w:t>
         </w:r>
         <w:r>
           <w:rPr>
@@ -1025,20 +983,16 @@
             <w:noProof/>
             <w:webHidden/>
           </w:rPr>
-        </w:r>
-        <w:r>
-          <w:rPr>
-            <w:noProof/>
-            <w:webHidden/>
-          </w:rPr>
           <w:fldChar w:fldCharType="separate"/>
         </w:r>
         <w:r>
           <w:rPr>
-            <w:noProof/>
-            <w:webHidden/>
-          </w:rPr>
-          <w:t>5</w:t>
+            <w:b/>
+            <w:bCs/>
+            <w:noProof/>
+            <w:webHidden/>
+          </w:rPr>
+          <w:t>Erreur ! Signet non défini.</w:t>
         </w:r>
         <w:r>
           <w:rPr>
@@ -1114,7 +1068,7 @@
           <w:rPr>
             <w:webHidden/>
           </w:rPr>
-          <w:t>5</w:t>
+          <w:t>7</w:t>
         </w:r>
         <w:r>
           <w:rPr>
@@ -1203,7 +1157,7 @@
             <w:noProof/>
             <w:webHidden/>
           </w:rPr>
-          <w:t>5</w:t>
+          <w:t>7</w:t>
         </w:r>
         <w:r>
           <w:rPr>
@@ -1293,7 +1247,7 @@
             <w:noProof/>
             <w:webHidden/>
           </w:rPr>
-          <w:t>6</w:t>
+          <w:t>8</w:t>
         </w:r>
         <w:r>
           <w:rPr>
@@ -1370,20 +1324,16 @@
             <w:noProof/>
             <w:webHidden/>
           </w:rPr>
-        </w:r>
-        <w:r>
-          <w:rPr>
-            <w:noProof/>
-            <w:webHidden/>
-          </w:rPr>
           <w:fldChar w:fldCharType="separate"/>
         </w:r>
         <w:r>
           <w:rPr>
-            <w:noProof/>
-            <w:webHidden/>
-          </w:rPr>
-          <w:t>6</w:t>
+            <w:b/>
+            <w:bCs/>
+            <w:noProof/>
+            <w:webHidden/>
+          </w:rPr>
+          <w:t>Erreur ! Signet non défini.</w:t>
         </w:r>
         <w:r>
           <w:rPr>
@@ -1473,7 +1423,7 @@
             <w:noProof/>
             <w:webHidden/>
           </w:rPr>
-          <w:t>6</w:t>
+          <w:t>8</w:t>
         </w:r>
         <w:r>
           <w:rPr>
@@ -1549,7 +1499,7 @@
           <w:rPr>
             <w:webHidden/>
           </w:rPr>
-          <w:t>6</w:t>
+          <w:t>9</w:t>
         </w:r>
         <w:r>
           <w:rPr>
@@ -1624,7 +1574,7 @@
           <w:rPr>
             <w:webHidden/>
           </w:rPr>
-          <w:t>7</w:t>
+          <w:t>10</w:t>
         </w:r>
         <w:r>
           <w:rPr>
@@ -1713,7 +1663,7 @@
             <w:noProof/>
             <w:webHidden/>
           </w:rPr>
-          <w:t>7</w:t>
+          <w:t>10</w:t>
         </w:r>
         <w:r>
           <w:rPr>
@@ -1803,7 +1753,7 @@
             <w:noProof/>
             <w:webHidden/>
           </w:rPr>
-          <w:t>7</w:t>
+          <w:t>10</w:t>
         </w:r>
         <w:r>
           <w:rPr>
@@ -1893,7 +1843,7 @@
             <w:noProof/>
             <w:webHidden/>
           </w:rPr>
-          <w:t>7</w:t>
+          <w:t>10</w:t>
         </w:r>
         <w:r>
           <w:rPr>
@@ -1983,7 +1933,7 @@
             <w:noProof/>
             <w:webHidden/>
           </w:rPr>
-          <w:t>7</w:t>
+          <w:t>10</w:t>
         </w:r>
         <w:r>
           <w:rPr>
@@ -2073,7 +2023,7 @@
             <w:noProof/>
             <w:webHidden/>
           </w:rPr>
-          <w:t>7</w:t>
+          <w:t>10</w:t>
         </w:r>
         <w:r>
           <w:rPr>
@@ -2163,7 +2113,7 @@
             <w:noProof/>
             <w:webHidden/>
           </w:rPr>
-          <w:t>7</w:t>
+          <w:t>10</w:t>
         </w:r>
         <w:r>
           <w:rPr>
@@ -2630,7 +2580,29 @@
           <w:iCs/>
           <w:color w:val="FF0000"/>
         </w:rPr>
-        <w:t>Décrivez comment vous allez gérer votre projet. Quels sont les outils, les pratiques, les personnes impliquées, les rôles,… ?</w:t>
+        <w:t xml:space="preserve">Décrivez comment vous allez gérer votre projet. Quels sont les outils, les pratiques, les personnes impliquées, les </w:t>
+      </w:r>
+      <w:proofErr w:type="gramStart"/>
+      <w:r>
+        <w:rPr>
+          <w:b/>
+          <w:bCs/>
+          <w:i/>
+          <w:iCs/>
+          <w:color w:val="FF0000"/>
+        </w:rPr>
+        <w:t>rôles,…</w:t>
+      </w:r>
+      <w:proofErr w:type="gramEnd"/>
+      <w:r>
+        <w:rPr>
+          <w:b/>
+          <w:bCs/>
+          <w:i/>
+          <w:iCs/>
+          <w:color w:val="FF0000"/>
+        </w:rPr>
+        <w:t> ?</w:t>
       </w:r>
     </w:p>
     <w:p>
@@ -3504,6 +3476,7 @@
         <w:t>Quels sont les services et/ou applications tierces utilisées (</w:t>
       </w:r>
       <w:proofErr w:type="spellStart"/>
+      <w:proofErr w:type="gramStart"/>
       <w:r>
         <w:rPr>
           <w:b/>
@@ -3516,6 +3489,7 @@
         <w:t>p.ex</w:t>
       </w:r>
       <w:proofErr w:type="spellEnd"/>
+      <w:proofErr w:type="gramEnd"/>
       <w:r>
         <w:rPr>
           <w:b/>
@@ -4131,41 +4105,7 @@
           <w:szCs w:val="14"/>
           <w:lang w:eastAsia="fr-FR"/>
         </w:rPr>
-        <w:t xml:space="preserve"> chaque entité/attribut possédant une </w:t>
-      </w:r>
-      <w:commentRangeStart w:id="10"/>
-      <w:r>
-        <w:rPr>
-          <w:rFonts w:ascii="Arial" w:hAnsi="Arial"/>
-          <w:i/>
-          <w:iCs/>
-          <w:color w:val="FF0000"/>
-          <w:sz w:val="24"/>
-          <w:szCs w:val="14"/>
-          <w:lang w:eastAsia="fr-FR"/>
-        </w:rPr>
-        <w:t>particularité</w:t>
-      </w:r>
-      <w:commentRangeEnd w:id="10"/>
-      <w:r>
-        <w:rPr>
-          <w:rStyle w:val="Marquedecommentaire"/>
-          <w:rFonts w:ascii="Arial" w:hAnsi="Arial"/>
-          <w:lang w:eastAsia="fr-FR"/>
-        </w:rPr>
-        <w:commentReference w:id="10"/>
-      </w:r>
-      <w:r>
-        <w:rPr>
-          <w:rFonts w:ascii="Arial" w:hAnsi="Arial"/>
-          <w:i/>
-          <w:iCs/>
-          <w:color w:val="FF0000"/>
-          <w:sz w:val="24"/>
-          <w:szCs w:val="14"/>
-          <w:lang w:eastAsia="fr-FR"/>
-        </w:rPr>
-        <w:t>.</w:t>
+        <w:t xml:space="preserve"> chaque entité/attribut possédant une particularité.</w:t>
       </w:r>
     </w:p>
     <w:p>
@@ -4826,8 +4766,8 @@
           <w:iCs/>
         </w:rPr>
       </w:pPr>
-      <w:bookmarkStart w:id="11" w:name="_Toc71691012"/>
-      <w:bookmarkStart w:id="12" w:name="_Toc499021838"/>
+      <w:bookmarkStart w:id="10" w:name="_Toc71691012"/>
+      <w:bookmarkStart w:id="11" w:name="_Toc499021838"/>
       <w:r>
         <w:rPr>
           <w:i w:val="0"/>
@@ -4975,8 +4915,8 @@
         </w:rPr>
         <w:t>Stratégie de test</w:t>
       </w:r>
+      <w:bookmarkEnd w:id="10"/>
       <w:bookmarkEnd w:id="11"/>
-      <w:bookmarkEnd w:id="12"/>
     </w:p>
     <w:p/>
     <w:p>
@@ -5071,6 +5011,7 @@
           <w:szCs w:val="14"/>
         </w:rPr>
       </w:pPr>
+      <w:proofErr w:type="gramStart"/>
       <w:r>
         <w:rPr>
           <w:i/>
@@ -5085,7 +5026,16 @@
           <w:iCs/>
           <w:szCs w:val="14"/>
         </w:rPr>
-        <w:t>ypes de des tests et ordre dans lequel ils seront effectués.</w:t>
+        <w:t>ypes</w:t>
+      </w:r>
+      <w:proofErr w:type="gramEnd"/>
+      <w:r>
+        <w:rPr>
+          <w:i/>
+          <w:iCs/>
+          <w:szCs w:val="14"/>
+        </w:rPr>
+        <w:t xml:space="preserve"> de des tests et ordre dans lequel ils seront effectués.</w:t>
       </w:r>
     </w:p>
     <w:p>
@@ -5106,6 +5056,7 @@
           <w:szCs w:val="14"/>
         </w:rPr>
       </w:pPr>
+      <w:proofErr w:type="gramStart"/>
       <w:r>
         <w:rPr>
           <w:i/>
@@ -5122,7 +5073,17 @@
           <w:strike/>
           <w:szCs w:val="14"/>
         </w:rPr>
-        <w:t>es moyens à mettre en œuvre</w:t>
+        <w:t>es</w:t>
+      </w:r>
+      <w:proofErr w:type="gramEnd"/>
+      <w:r>
+        <w:rPr>
+          <w:i/>
+          <w:iCs/>
+          <w:strike/>
+          <w:szCs w:val="14"/>
+        </w:rPr>
+        <w:t xml:space="preserve"> moyens à mettre en œuvre</w:t>
       </w:r>
       <w:r>
         <w:rPr>
@@ -5151,6 +5112,7 @@
           <w:szCs w:val="14"/>
         </w:rPr>
       </w:pPr>
+      <w:proofErr w:type="gramStart"/>
       <w:r>
         <w:rPr>
           <w:i/>
@@ -5165,7 +5127,16 @@
           <w:iCs/>
           <w:szCs w:val="14"/>
         </w:rPr>
-        <w:t>ouverture des tests (tests exhaustifs ou non, si non, pourquoi ?)</w:t>
+        <w:t>ouverture</w:t>
+      </w:r>
+      <w:proofErr w:type="gramEnd"/>
+      <w:r>
+        <w:rPr>
+          <w:i/>
+          <w:iCs/>
+          <w:szCs w:val="14"/>
+        </w:rPr>
+        <w:t xml:space="preserve"> des tests (tests exhaustifs ou non, si non, pourquoi ?)</w:t>
       </w:r>
       <w:r>
         <w:rPr>
@@ -5193,6 +5164,7 @@
           <w:szCs w:val="14"/>
         </w:rPr>
       </w:pPr>
+      <w:proofErr w:type="gramStart"/>
       <w:r>
         <w:rPr>
           <w:i/>
@@ -5207,7 +5179,16 @@
           <w:iCs/>
           <w:szCs w:val="14"/>
         </w:rPr>
-        <w:t>onnées de test à prévoir (données réelles ?)</w:t>
+        <w:t>onnées</w:t>
+      </w:r>
+      <w:proofErr w:type="gramEnd"/>
+      <w:r>
+        <w:rPr>
+          <w:i/>
+          <w:iCs/>
+          <w:szCs w:val="14"/>
+        </w:rPr>
+        <w:t xml:space="preserve"> de test à prévoir (données réelles ?)</w:t>
       </w:r>
       <w:r>
         <w:rPr>
@@ -5254,13 +5235,23 @@
           <w:szCs w:val="14"/>
         </w:rPr>
       </w:pPr>
-      <w:r>
-        <w:rPr>
-          <w:i/>
-          <w:iCs/>
-          <w:szCs w:val="14"/>
-        </w:rPr>
-        <w:t>les testeurs extérieurs éventuels.</w:t>
+      <w:proofErr w:type="gramStart"/>
+      <w:r>
+        <w:rPr>
+          <w:i/>
+          <w:iCs/>
+          <w:szCs w:val="14"/>
+        </w:rPr>
+        <w:t>les</w:t>
+      </w:r>
+      <w:proofErr w:type="gramEnd"/>
+      <w:r>
+        <w:rPr>
+          <w:i/>
+          <w:iCs/>
+          <w:szCs w:val="14"/>
+        </w:rPr>
+        <w:t xml:space="preserve"> testeurs extérieurs éventuels.</w:t>
       </w:r>
     </w:p>
     <w:p>
@@ -5300,9 +5291,9 @@
           <w:iCs/>
         </w:rPr>
       </w:pPr>
-      <w:bookmarkStart w:id="13" w:name="_Toc25553310"/>
-      <w:bookmarkStart w:id="14" w:name="_Toc71691015"/>
-      <w:bookmarkStart w:id="15" w:name="_Toc499021839"/>
+      <w:bookmarkStart w:id="12" w:name="_Toc25553310"/>
+      <w:bookmarkStart w:id="13" w:name="_Toc71691015"/>
+      <w:bookmarkStart w:id="14" w:name="_Toc499021839"/>
       <w:r>
         <w:rPr>
           <w:rFonts w:cs="Arial"/>
@@ -5315,9 +5306,9 @@
         </w:rPr>
         <w:t>isques techniques</w:t>
       </w:r>
+      <w:bookmarkEnd w:id="12"/>
       <w:bookmarkEnd w:id="13"/>
       <w:bookmarkEnd w:id="14"/>
-      <w:bookmarkEnd w:id="15"/>
     </w:p>
     <w:p>
       <w:pPr>
@@ -5347,13 +5338,23 @@
           <w:sz w:val="24"/>
         </w:rPr>
       </w:pPr>
+      <w:proofErr w:type="gramStart"/>
       <w:r>
         <w:rPr>
           <w:rFonts w:ascii="Arial" w:hAnsi="Arial" w:cs="Arial"/>
           <w:i/>
           <w:sz w:val="24"/>
         </w:rPr>
-        <w:t xml:space="preserve">risques techniques (complexité, </w:t>
+        <w:t>risques</w:t>
+      </w:r>
+      <w:proofErr w:type="gramEnd"/>
+      <w:r>
+        <w:rPr>
+          <w:rFonts w:ascii="Arial" w:hAnsi="Arial" w:cs="Arial"/>
+          <w:i/>
+          <w:sz w:val="24"/>
+        </w:rPr>
+        <w:t xml:space="preserve"> techniques (complexité, </w:t>
       </w:r>
       <w:r>
         <w:rPr>
@@ -5449,7 +5450,25 @@
           <w:i/>
           <w:sz w:val="24"/>
         </w:rPr>
-        <w:t>Décrire aussi quelles solutions ont été appliquées pour réduire les risques (priorités, formation, actions, …)</w:t>
+        <w:t xml:space="preserve">Décrire aussi quelles solutions </w:t>
+      </w:r>
+      <w:proofErr w:type="gramStart"/>
+      <w:r>
+        <w:rPr>
+          <w:rFonts w:ascii="Arial" w:hAnsi="Arial" w:cs="Arial"/>
+          <w:i/>
+          <w:sz w:val="24"/>
+        </w:rPr>
+        <w:t>ont</w:t>
+      </w:r>
+      <w:proofErr w:type="gramEnd"/>
+      <w:r>
+        <w:rPr>
+          <w:rFonts w:ascii="Arial" w:hAnsi="Arial" w:cs="Arial"/>
+          <w:i/>
+          <w:sz w:val="24"/>
+        </w:rPr>
+        <w:t xml:space="preserve"> été appliquées pour réduire les risques (priorités, formation, actions, …)</w:t>
       </w:r>
       <w:r>
         <w:rPr>
@@ -5518,7 +5537,7 @@
           <w:iCs/>
         </w:rPr>
       </w:pPr>
-      <w:bookmarkStart w:id="16" w:name="_Toc499021840"/>
+      <w:bookmarkStart w:id="15" w:name="_Toc499021840"/>
       <w:r>
         <w:rPr>
           <w:i w:val="0"/>
@@ -5526,7 +5545,7 @@
         </w:rPr>
         <w:t>Planification</w:t>
       </w:r>
-      <w:bookmarkEnd w:id="16"/>
+      <w:bookmarkEnd w:id="15"/>
     </w:p>
     <w:p>
       <w:pPr>
@@ -5600,6 +5619,7 @@
           <w:lang w:eastAsia="fr-FR"/>
         </w:rPr>
       </w:pPr>
+      <w:proofErr w:type="gramStart"/>
       <w:r>
         <w:rPr>
           <w:rFonts w:ascii="Arial" w:hAnsi="Arial"/>
@@ -5610,7 +5630,20 @@
           <w:szCs w:val="14"/>
           <w:lang w:eastAsia="fr-FR"/>
         </w:rPr>
-        <w:t xml:space="preserve">planning indiquant les dates de début et de fin du projet ainsi que le découpage connu des diverses phases. </w:t>
+        <w:t>planning</w:t>
+      </w:r>
+      <w:proofErr w:type="gramEnd"/>
+      <w:r>
+        <w:rPr>
+          <w:rFonts w:ascii="Arial" w:hAnsi="Arial"/>
+          <w:i/>
+          <w:iCs/>
+          <w:strike/>
+          <w:sz w:val="24"/>
+          <w:szCs w:val="14"/>
+          <w:lang w:eastAsia="fr-FR"/>
+        </w:rPr>
+        <w:t xml:space="preserve"> indiquant les dates de début et de fin du projet ainsi que le découpage connu des diverses phases. </w:t>
       </w:r>
     </w:p>
     <w:p>
@@ -5630,6 +5663,7 @@
           <w:lang w:eastAsia="fr-FR"/>
         </w:rPr>
       </w:pPr>
+      <w:proofErr w:type="gramStart"/>
       <w:r>
         <w:rPr>
           <w:rFonts w:ascii="Arial" w:hAnsi="Arial"/>
@@ -5640,7 +5674,20 @@
           <w:szCs w:val="14"/>
           <w:lang w:eastAsia="fr-FR"/>
         </w:rPr>
-        <w:t>partage des tâches en cas de travail à plusieurs.</w:t>
+        <w:t>partage</w:t>
+      </w:r>
+      <w:proofErr w:type="gramEnd"/>
+      <w:r>
+        <w:rPr>
+          <w:rFonts w:ascii="Arial" w:hAnsi="Arial"/>
+          <w:i/>
+          <w:iCs/>
+          <w:strike/>
+          <w:sz w:val="24"/>
+          <w:szCs w:val="14"/>
+          <w:lang w:eastAsia="fr-FR"/>
+        </w:rPr>
+        <w:t xml:space="preserve"> des tâches en cas de travail à plusieurs.</w:t>
       </w:r>
     </w:p>
     <w:p>
@@ -5751,7 +5798,37 @@
           <w:szCs w:val="14"/>
           <w:lang w:eastAsia="fr-FR"/>
         </w:rPr>
-        <w:t>Cette section n’est présente que si la planification initiale a dû être revue suite à l’analyse</w:t>
+        <w:t xml:space="preserve">Cette section n’est présente que si la planification initiale a dû être revue </w:t>
+      </w:r>
+      <w:proofErr w:type="gramStart"/>
+      <w:r>
+        <w:rPr>
+          <w:rFonts w:ascii="Arial" w:hAnsi="Arial"/>
+          <w:b/>
+          <w:bCs/>
+          <w:i/>
+          <w:iCs/>
+          <w:color w:val="FF0000"/>
+          <w:sz w:val="24"/>
+          <w:szCs w:val="14"/>
+          <w:lang w:eastAsia="fr-FR"/>
+        </w:rPr>
+        <w:t>suite à</w:t>
+      </w:r>
+      <w:proofErr w:type="gramEnd"/>
+      <w:r>
+        <w:rPr>
+          <w:rFonts w:ascii="Arial" w:hAnsi="Arial"/>
+          <w:b/>
+          <w:bCs/>
+          <w:i/>
+          <w:iCs/>
+          <w:color w:val="FF0000"/>
+          <w:sz w:val="24"/>
+          <w:szCs w:val="14"/>
+          <w:lang w:eastAsia="fr-FR"/>
+        </w:rPr>
+        <w:t xml:space="preserve"> l’analyse</w:t>
       </w:r>
     </w:p>
     <w:p>
@@ -5761,17 +5838,17 @@
           <w:tab w:val="num" w:pos="360"/>
         </w:tabs>
       </w:pPr>
-      <w:bookmarkStart w:id="17" w:name="_Toc71703259"/>
-      <w:bookmarkStart w:id="18" w:name="_Toc499021842"/>
+      <w:bookmarkStart w:id="16" w:name="_Toc71703259"/>
+      <w:bookmarkStart w:id="17" w:name="_Toc499021842"/>
       <w:r>
         <w:lastRenderedPageBreak/>
         <w:t>R</w:t>
       </w:r>
+      <w:bookmarkEnd w:id="16"/>
+      <w:r>
+        <w:t>éalisation</w:t>
+      </w:r>
       <w:bookmarkEnd w:id="17"/>
-      <w:r>
-        <w:t>éalisation</w:t>
-      </w:r>
-      <w:bookmarkEnd w:id="18"/>
     </w:p>
     <w:p>
       <w:pPr>
@@ -5780,9 +5857,9 @@
           <w:color w:val="FF0000"/>
         </w:rPr>
       </w:pPr>
-      <w:bookmarkStart w:id="19" w:name="_Toc25553317"/>
-      <w:bookmarkStart w:id="20" w:name="_Toc71691022"/>
-      <w:bookmarkStart w:id="21" w:name="_Toc499021843"/>
+      <w:bookmarkStart w:id="18" w:name="_Toc25553317"/>
+      <w:bookmarkStart w:id="19" w:name="_Toc71691022"/>
+      <w:bookmarkStart w:id="20" w:name="_Toc499021843"/>
       <w:r>
         <w:rPr>
           <w:color w:val="FF0000"/>
@@ -6636,12 +6713,12 @@
           <w:iCs/>
         </w:rPr>
       </w:pPr>
-      <w:bookmarkStart w:id="22" w:name="_Toc25553321"/>
-      <w:bookmarkStart w:id="23" w:name="_Toc71691025"/>
-      <w:bookmarkStart w:id="24" w:name="_Toc499021844"/>
+      <w:bookmarkStart w:id="21" w:name="_Toc25553321"/>
+      <w:bookmarkStart w:id="22" w:name="_Toc71691025"/>
+      <w:bookmarkStart w:id="23" w:name="_Toc499021844"/>
+      <w:bookmarkEnd w:id="18"/>
       <w:bookmarkEnd w:id="19"/>
       <w:bookmarkEnd w:id="20"/>
-      <w:bookmarkEnd w:id="21"/>
       <w:r>
         <w:rPr>
           <w:i w:val="0"/>
@@ -6650,16 +6727,16 @@
         <w:lastRenderedPageBreak/>
         <w:t>Description des test</w:t>
       </w:r>
+      <w:bookmarkEnd w:id="21"/>
+      <w:r>
+        <w:rPr>
+          <w:i w:val="0"/>
+          <w:iCs/>
+        </w:rPr>
+        <w:t>s effectués</w:t>
+      </w:r>
       <w:bookmarkEnd w:id="22"/>
-      <w:r>
-        <w:rPr>
-          <w:i w:val="0"/>
-          <w:iCs/>
-        </w:rPr>
-        <w:t>s effectués</w:t>
-      </w:r>
       <w:bookmarkEnd w:id="23"/>
-      <w:bookmarkEnd w:id="24"/>
     </w:p>
     <w:p>
       <w:pPr>
@@ -6684,8 +6761,17 @@
           <w:i/>
           <w:strike/>
         </w:rPr>
-        <w:t>Pour chaque partie testée de votre projet, il faut décrire:</w:t>
-      </w:r>
+        <w:t xml:space="preserve">Pour chaque partie testée de votre projet, il faut </w:t>
+      </w:r>
+      <w:proofErr w:type="gramStart"/>
+      <w:r>
+        <w:rPr>
+          <w:i/>
+          <w:strike/>
+        </w:rPr>
+        <w:t>décrire:</w:t>
+      </w:r>
+      <w:proofErr w:type="gramEnd"/>
     </w:p>
     <w:p>
       <w:pPr>
@@ -6709,12 +6795,21 @@
           <w:strike/>
         </w:rPr>
       </w:pPr>
+      <w:proofErr w:type="gramStart"/>
       <w:r>
         <w:rPr>
           <w:i/>
           <w:strike/>
         </w:rPr>
-        <w:t>les conditions exactes de chaque test</w:t>
+        <w:t>les</w:t>
+      </w:r>
+      <w:proofErr w:type="gramEnd"/>
+      <w:r>
+        <w:rPr>
+          <w:i/>
+          <w:strike/>
+        </w:rPr>
+        <w:t xml:space="preserve"> conditions exactes de chaque test</w:t>
       </w:r>
     </w:p>
     <w:p>
@@ -6728,12 +6823,21 @@
           <w:strike/>
         </w:rPr>
       </w:pPr>
+      <w:proofErr w:type="gramStart"/>
       <w:r>
         <w:rPr>
           <w:i/>
           <w:strike/>
         </w:rPr>
-        <w:t>les preuves de test (papier ou fichier)</w:t>
+        <w:t>les</w:t>
+      </w:r>
+      <w:proofErr w:type="gramEnd"/>
+      <w:r>
+        <w:rPr>
+          <w:i/>
+          <w:strike/>
+        </w:rPr>
+        <w:t xml:space="preserve"> preuves de test (papier ou fichier)</w:t>
       </w:r>
     </w:p>
     <w:p>
@@ -6747,12 +6851,21 @@
           <w:strike/>
         </w:rPr>
       </w:pPr>
+      <w:proofErr w:type="gramStart"/>
       <w:r>
         <w:rPr>
           <w:i/>
           <w:strike/>
         </w:rPr>
-        <w:t xml:space="preserve">tests sans preuve: fournir au moins une description </w:t>
+        <w:t>tests</w:t>
+      </w:r>
+      <w:proofErr w:type="gramEnd"/>
+      <w:r>
+        <w:rPr>
+          <w:i/>
+          <w:strike/>
+        </w:rPr>
+        <w:t xml:space="preserve"> sans preuve: fournir au moins une description </w:t>
       </w:r>
     </w:p>
     <w:p>
@@ -6797,10 +6910,10 @@
           <w:iCs/>
         </w:rPr>
       </w:pPr>
-      <w:bookmarkStart w:id="25" w:name="_Toc185663471"/>
-      <w:bookmarkStart w:id="26" w:name="_Toc25553326"/>
-      <w:bookmarkStart w:id="27" w:name="_Toc71691029"/>
-      <w:bookmarkStart w:id="28" w:name="_Toc499021846"/>
+      <w:bookmarkStart w:id="24" w:name="_Toc185663471"/>
+      <w:bookmarkStart w:id="25" w:name="_Toc25553326"/>
+      <w:bookmarkStart w:id="26" w:name="_Toc71691029"/>
+      <w:bookmarkStart w:id="27" w:name="_Toc499021846"/>
       <w:r>
         <w:rPr>
           <w:i w:val="0"/>
@@ -6808,7 +6921,7 @@
         </w:rPr>
         <w:t>Bilan</w:t>
       </w:r>
-      <w:bookmarkEnd w:id="25"/>
+      <w:bookmarkEnd w:id="24"/>
     </w:p>
     <w:p>
       <w:pPr>
@@ -6817,17 +6930,17 @@
           <w:i/>
         </w:rPr>
       </w:pPr>
-      <w:bookmarkStart w:id="29" w:name="_Toc25553323"/>
+      <w:bookmarkStart w:id="28" w:name="_Toc25553323"/>
     </w:p>
     <w:p>
       <w:pPr>
         <w:pStyle w:val="Titre3"/>
       </w:pPr>
-      <w:bookmarkStart w:id="30" w:name="_Toc185663472"/>
+      <w:bookmarkStart w:id="29" w:name="_Toc185663472"/>
       <w:r>
         <w:t>Erreurs restantes</w:t>
       </w:r>
-      <w:bookmarkEnd w:id="30"/>
+      <w:bookmarkEnd w:id="29"/>
     </w:p>
     <w:p>
       <w:pPr>
@@ -6886,7 +6999,7 @@
         </w:rPr>
         <w:t>Conséquences sur l'utilisation du produit</w:t>
       </w:r>
-      <w:bookmarkEnd w:id="29"/>
+      <w:bookmarkEnd w:id="28"/>
     </w:p>
     <w:p>
       <w:pPr>
@@ -6916,58 +7029,58 @@
       <w:pPr>
         <w:pStyle w:val="Titre3"/>
       </w:pPr>
-      <w:bookmarkStart w:id="31" w:name="_Toc185663473"/>
+      <w:bookmarkStart w:id="30" w:name="_Toc185663473"/>
       <w:r>
         <w:t>Stories</w:t>
       </w:r>
+      <w:bookmarkEnd w:id="30"/>
+    </w:p>
+    <w:p>
+      <w:pPr>
+        <w:ind w:left="426"/>
+        <w:rPr>
+          <w:i/>
+          <w:iCs/>
+        </w:rPr>
+      </w:pPr>
+    </w:p>
+    <w:p>
+      <w:pPr>
+        <w:rPr>
+          <w:b/>
+          <w:i/>
+          <w:iCs/>
+          <w:color w:val="FF0000"/>
+        </w:rPr>
+      </w:pPr>
+      <w:r>
+        <w:rPr>
+          <w:b/>
+          <w:i/>
+          <w:iCs/>
+          <w:color w:val="FF0000"/>
+        </w:rPr>
+        <w:t>Ce qu’on pensait faire vs ce qu’on a fait</w:t>
+      </w:r>
+    </w:p>
+    <w:p>
+      <w:pPr>
+        <w:ind w:left="426"/>
+        <w:rPr>
+          <w:i/>
+          <w:iCs/>
+        </w:rPr>
+      </w:pPr>
+    </w:p>
+    <w:p>
+      <w:pPr>
+        <w:pStyle w:val="Titre3"/>
+      </w:pPr>
+      <w:bookmarkStart w:id="31" w:name="_Toc185663474"/>
+      <w:r>
+        <w:t>Dette technique</w:t>
+      </w:r>
       <w:bookmarkEnd w:id="31"/>
-    </w:p>
-    <w:p>
-      <w:pPr>
-        <w:ind w:left="426"/>
-        <w:rPr>
-          <w:i/>
-          <w:iCs/>
-        </w:rPr>
-      </w:pPr>
-    </w:p>
-    <w:p>
-      <w:pPr>
-        <w:rPr>
-          <w:b/>
-          <w:i/>
-          <w:iCs/>
-          <w:color w:val="FF0000"/>
-        </w:rPr>
-      </w:pPr>
-      <w:r>
-        <w:rPr>
-          <w:b/>
-          <w:i/>
-          <w:iCs/>
-          <w:color w:val="FF0000"/>
-        </w:rPr>
-        <w:t>Ce qu’on pensait faire vs ce qu’on a fait</w:t>
-      </w:r>
-    </w:p>
-    <w:p>
-      <w:pPr>
-        <w:ind w:left="426"/>
-        <w:rPr>
-          <w:i/>
-          <w:iCs/>
-        </w:rPr>
-      </w:pPr>
-    </w:p>
-    <w:p>
-      <w:pPr>
-        <w:pStyle w:val="Titre3"/>
-      </w:pPr>
-      <w:bookmarkStart w:id="32" w:name="_Toc185663474"/>
-      <w:r>
-        <w:t>Dette technique</w:t>
-      </w:r>
-      <w:bookmarkEnd w:id="32"/>
       <w:r>
         <w:t xml:space="preserve"> </w:t>
       </w:r>
@@ -6999,7 +7112,7 @@
         </w:rPr>
         <w:t xml:space="preserve">Reporter la </w:t>
       </w:r>
-      <w:hyperlink r:id="rId14" w:anchor=":~:text=La%20dette%20technique%20survient%20quand,de%20plus%20en%20plus%20fr%C3%A9quents.">
+      <w:hyperlink r:id="rId10" w:anchor=":~:text=La%20dette%20technique%20survient%20quand,de%20plus%20en%20plus%20fr%C3%A9quents.">
         <w:r>
           <w:rPr>
             <w:rStyle w:val="Lienhypertexte"/>
@@ -7039,7 +7152,7 @@
           <w:iCs/>
         </w:rPr>
       </w:pPr>
-      <w:bookmarkStart w:id="33" w:name="_Toc185663475"/>
+      <w:bookmarkStart w:id="32" w:name="_Toc185663475"/>
       <w:r>
         <w:rPr>
           <w:i w:val="0"/>
@@ -7047,7 +7160,7 @@
         </w:rPr>
         <w:t>Recours à l’intelligence artificielle</w:t>
       </w:r>
-      <w:bookmarkEnd w:id="33"/>
+      <w:bookmarkEnd w:id="32"/>
     </w:p>
     <w:p>
       <w:pPr>
@@ -7139,16 +7252,16 @@
         </w:rPr>
         <w:t>Liste des documents</w:t>
       </w:r>
+      <w:bookmarkEnd w:id="25"/>
+      <w:r>
+        <w:rPr>
+          <w:i w:val="0"/>
+          <w:iCs/>
+        </w:rPr>
+        <w:t xml:space="preserve"> fournis</w:t>
+      </w:r>
       <w:bookmarkEnd w:id="26"/>
-      <w:r>
-        <w:rPr>
-          <w:i w:val="0"/>
-          <w:iCs/>
-        </w:rPr>
-        <w:t xml:space="preserve"> fournis</w:t>
-      </w:r>
       <w:bookmarkEnd w:id="27"/>
-      <w:bookmarkEnd w:id="28"/>
     </w:p>
     <w:p>
       <w:pPr>
@@ -7202,12 +7315,21 @@
           <w:i/>
         </w:rPr>
       </w:pPr>
+      <w:proofErr w:type="gramStart"/>
       <w:r>
         <w:rPr>
           <w:rFonts w:cs="Arial"/>
           <w:i/>
         </w:rPr>
-        <w:t>le rapport de projet</w:t>
+        <w:t>le</w:t>
+      </w:r>
+      <w:proofErr w:type="gramEnd"/>
+      <w:r>
+        <w:rPr>
+          <w:rFonts w:cs="Arial"/>
+          <w:i/>
+        </w:rPr>
+        <w:t xml:space="preserve"> rapport de projet</w:t>
       </w:r>
     </w:p>
     <w:p>
@@ -7221,12 +7343,21 @@
           <w:i/>
         </w:rPr>
       </w:pPr>
+      <w:proofErr w:type="gramStart"/>
       <w:r>
         <w:rPr>
           <w:rFonts w:cs="Arial"/>
           <w:i/>
         </w:rPr>
-        <w:t>le manuel d'Installation (en annexe)</w:t>
+        <w:t>le</w:t>
+      </w:r>
+      <w:proofErr w:type="gramEnd"/>
+      <w:r>
+        <w:rPr>
+          <w:rFonts w:cs="Arial"/>
+          <w:i/>
+        </w:rPr>
+        <w:t xml:space="preserve"> manuel d'Installation (en annexe)</w:t>
       </w:r>
     </w:p>
     <w:p>
@@ -7240,12 +7371,21 @@
           <w:i/>
         </w:rPr>
       </w:pPr>
+      <w:proofErr w:type="gramStart"/>
       <w:r>
         <w:rPr>
           <w:rFonts w:cs="Arial"/>
           <w:i/>
         </w:rPr>
-        <w:t>le manuel d'Utilisation avec des exemples graphiques (en annexe)</w:t>
+        <w:t>le</w:t>
+      </w:r>
+      <w:proofErr w:type="gramEnd"/>
+      <w:r>
+        <w:rPr>
+          <w:rFonts w:cs="Arial"/>
+          <w:i/>
+        </w:rPr>
+        <w:t xml:space="preserve"> manuel d'Utilisation avec des exemples graphiques (en annexe)</w:t>
       </w:r>
     </w:p>
     <w:p>
@@ -7259,12 +7399,21 @@
           <w:i/>
         </w:rPr>
       </w:pPr>
+      <w:proofErr w:type="gramStart"/>
       <w:r>
         <w:rPr>
           <w:rFonts w:cs="Arial"/>
           <w:i/>
         </w:rPr>
-        <w:t>autres…</w:t>
+        <w:t>autres</w:t>
+      </w:r>
+      <w:proofErr w:type="gramEnd"/>
+      <w:r>
+        <w:rPr>
+          <w:rFonts w:cs="Arial"/>
+          <w:i/>
+        </w:rPr>
+        <w:t>…</w:t>
       </w:r>
     </w:p>
     <w:p>
@@ -7281,19 +7430,19 @@
           <w:tab w:val="num" w:pos="360"/>
         </w:tabs>
       </w:pPr>
-      <w:bookmarkStart w:id="34" w:name="_Toc25553328"/>
-      <w:bookmarkStart w:id="35" w:name="_Toc71703263"/>
-      <w:bookmarkStart w:id="36" w:name="_Toc499021847"/>
+      <w:bookmarkStart w:id="33" w:name="_Toc25553328"/>
+      <w:bookmarkStart w:id="34" w:name="_Toc71703263"/>
+      <w:bookmarkStart w:id="35" w:name="_Toc499021847"/>
       <w:r>
         <w:lastRenderedPageBreak/>
         <w:t>C</w:t>
       </w:r>
+      <w:bookmarkEnd w:id="33"/>
       <w:bookmarkEnd w:id="34"/>
+      <w:r>
+        <w:t>onclusions</w:t>
+      </w:r>
       <w:bookmarkEnd w:id="35"/>
-      <w:r>
-        <w:t>onclusions</w:t>
-      </w:r>
-      <w:bookmarkEnd w:id="36"/>
     </w:p>
     <w:p>
       <w:pPr>
@@ -7463,15 +7612,34 @@
           <w:tab w:val="num" w:pos="360"/>
         </w:tabs>
       </w:pPr>
-      <w:bookmarkStart w:id="37" w:name="_Toc71703264"/>
-      <w:bookmarkStart w:id="38" w:name="_Toc499021848"/>
+      <w:bookmarkStart w:id="36" w:name="_Toc71703264"/>
+      <w:bookmarkStart w:id="37" w:name="_Toc499021848"/>
       <w:r>
         <w:lastRenderedPageBreak/>
         <w:t>A</w:t>
       </w:r>
+      <w:bookmarkEnd w:id="36"/>
+      <w:r>
+        <w:t>nnexes</w:t>
+      </w:r>
       <w:bookmarkEnd w:id="37"/>
-      <w:r>
-        <w:t>nnexes</w:t>
+    </w:p>
+    <w:p/>
+    <w:p>
+      <w:pPr>
+        <w:pStyle w:val="Titre2"/>
+        <w:rPr>
+          <w:i w:val="0"/>
+          <w:iCs/>
+        </w:rPr>
+      </w:pPr>
+      <w:bookmarkStart w:id="38" w:name="_Toc499021849"/>
+      <w:r>
+        <w:rPr>
+          <w:i w:val="0"/>
+          <w:iCs/>
+        </w:rPr>
+        <w:t>Résumé du rapport du TPI / version succincte de la documentation</w:t>
       </w:r>
       <w:bookmarkEnd w:id="38"/>
     </w:p>
@@ -7484,17 +7652,70 @@
           <w:iCs/>
         </w:rPr>
       </w:pPr>
-      <w:bookmarkStart w:id="39" w:name="_Toc499021849"/>
+      <w:bookmarkStart w:id="39" w:name="_Toc71703265"/>
+      <w:bookmarkStart w:id="40" w:name="_Toc499021850"/>
       <w:r>
         <w:rPr>
           <w:i w:val="0"/>
           <w:iCs/>
         </w:rPr>
-        <w:t>Résumé du rapport du TPI / version succincte de la documentation</w:t>
+        <w:t>Sources – Bibliographie</w:t>
       </w:r>
       <w:bookmarkEnd w:id="39"/>
-    </w:p>
-    <w:p/>
+      <w:bookmarkEnd w:id="40"/>
+    </w:p>
+    <w:p>
+      <w:pPr>
+        <w:ind w:left="426"/>
+        <w:rPr>
+          <w:iCs/>
+        </w:rPr>
+      </w:pPr>
+    </w:p>
+    <w:p>
+      <w:pPr>
+        <w:ind w:left="426"/>
+        <w:rPr>
+          <w:i/>
+          <w:iCs/>
+        </w:rPr>
+      </w:pPr>
+      <w:r>
+        <w:rPr>
+          <w:i/>
+          <w:iCs/>
+        </w:rPr>
+        <w:t>Liste des livres utilisé</w:t>
+      </w:r>
+      <w:r>
+        <w:rPr>
+          <w:i/>
+          <w:iCs/>
+        </w:rPr>
+        <w:t>s</w:t>
+      </w:r>
+      <w:r>
+        <w:rPr>
+          <w:i/>
+          <w:iCs/>
+        </w:rPr>
+        <w:t xml:space="preserve"> (Titre, auteur, date), des sites Internet (URL) consultés, des articles (Revue, date, titre, </w:t>
+      </w:r>
+      <w:r>
+        <w:rPr>
+          <w:i/>
+          <w:iCs/>
+        </w:rPr>
+        <w:t>auteur) …</w:t>
+      </w:r>
+      <w:r>
+        <w:rPr>
+          <w:i/>
+          <w:iCs/>
+        </w:rPr>
+        <w:t xml:space="preserve"> Et de toutes les aides externes (noms)   </w:t>
+      </w:r>
+    </w:p>
     <w:p>
       <w:pPr>
         <w:pStyle w:val="Titre2"/>
@@ -7503,98 +7724,26 @@
           <w:iCs/>
         </w:rPr>
       </w:pPr>
-      <w:bookmarkStart w:id="40" w:name="_Toc71703265"/>
-      <w:bookmarkStart w:id="41" w:name="_Toc499021850"/>
+      <w:bookmarkStart w:id="41" w:name="_Toc25553330"/>
+      <w:bookmarkStart w:id="42" w:name="_Toc71703266"/>
+      <w:bookmarkStart w:id="43" w:name="_Toc499021851"/>
       <w:r>
         <w:rPr>
           <w:i w:val="0"/>
           <w:iCs/>
         </w:rPr>
-        <w:t>Sources – Bibliographie</w:t>
-      </w:r>
-      <w:bookmarkEnd w:id="40"/>
+        <w:t xml:space="preserve">Journal de </w:t>
+      </w:r>
       <w:bookmarkEnd w:id="41"/>
-    </w:p>
-    <w:p>
-      <w:pPr>
-        <w:ind w:left="426"/>
-        <w:rPr>
-          <w:iCs/>
-        </w:rPr>
-      </w:pPr>
-    </w:p>
-    <w:p>
-      <w:pPr>
-        <w:ind w:left="426"/>
-        <w:rPr>
-          <w:i/>
-          <w:iCs/>
-        </w:rPr>
-      </w:pPr>
-      <w:r>
-        <w:rPr>
-          <w:i/>
-          <w:iCs/>
-        </w:rPr>
-        <w:t>Liste des livres utilisé</w:t>
-      </w:r>
-      <w:r>
-        <w:rPr>
-          <w:i/>
-          <w:iCs/>
-        </w:rPr>
-        <w:t>s</w:t>
-      </w:r>
-      <w:r>
-        <w:rPr>
-          <w:i/>
-          <w:iCs/>
-        </w:rPr>
-        <w:t xml:space="preserve"> (Titre, auteur, date), des sites Internet (URL) consultés, des articles (Revue, date, titre, </w:t>
-      </w:r>
-      <w:r>
-        <w:rPr>
-          <w:i/>
-          <w:iCs/>
-        </w:rPr>
-        <w:t>auteur) …</w:t>
-      </w:r>
-      <w:r>
-        <w:rPr>
-          <w:i/>
-          <w:iCs/>
-        </w:rPr>
-        <w:t xml:space="preserve"> Et de toutes les aides externes (noms)   </w:t>
-      </w:r>
-    </w:p>
-    <w:p>
-      <w:pPr>
-        <w:pStyle w:val="Titre2"/>
+      <w:bookmarkEnd w:id="42"/>
+      <w:r>
         <w:rPr>
           <w:i w:val="0"/>
           <w:iCs/>
         </w:rPr>
-      </w:pPr>
-      <w:bookmarkStart w:id="42" w:name="_Toc25553330"/>
-      <w:bookmarkStart w:id="43" w:name="_Toc71703266"/>
-      <w:bookmarkStart w:id="44" w:name="_Toc499021851"/>
-      <w:r>
-        <w:rPr>
-          <w:i w:val="0"/>
-          <w:iCs/>
-        </w:rPr>
-        <w:t xml:space="preserve">Journal de </w:t>
-      </w:r>
-      <w:bookmarkEnd w:id="42"/>
+        <w:t>travail</w:t>
+      </w:r>
       <w:bookmarkEnd w:id="43"/>
-      <w:r>
-        <w:rPr>
-          <w:i w:val="0"/>
-          <w:iCs/>
-        </w:rPr>
-        <w:t>travail</w:t>
-      </w:r>
-      <w:bookmarkEnd w:id="44"/>
     </w:p>
     <w:p/>
     <w:tbl>
@@ -7824,7 +7973,7 @@
           <w:color w:val="FF0000"/>
         </w:rPr>
       </w:pPr>
-      <w:bookmarkStart w:id="45" w:name="_Toc25553331"/>
+      <w:bookmarkStart w:id="44" w:name="_Toc25553331"/>
     </w:p>
     <w:p>
       <w:pPr>
@@ -7857,8 +8006,8 @@
           <w:strike/>
         </w:rPr>
       </w:pPr>
-      <w:bookmarkStart w:id="46" w:name="_Toc71703267"/>
-      <w:bookmarkStart w:id="47" w:name="_Toc499021852"/>
+      <w:bookmarkStart w:id="45" w:name="_Toc71703267"/>
+      <w:bookmarkStart w:id="46" w:name="_Toc499021852"/>
       <w:r>
         <w:rPr>
           <w:i w:val="0"/>
@@ -7867,102 +8016,102 @@
         </w:rPr>
         <w:t>Manuel d'Installation</w:t>
       </w:r>
+      <w:bookmarkEnd w:id="44"/>
       <w:bookmarkEnd w:id="45"/>
       <w:bookmarkEnd w:id="46"/>
+    </w:p>
+    <w:p/>
+    <w:p>
+      <w:pPr>
+        <w:pStyle w:val="Titre2"/>
+        <w:rPr>
+          <w:i w:val="0"/>
+          <w:iCs/>
+        </w:rPr>
+      </w:pPr>
+      <w:bookmarkStart w:id="47" w:name="_Toc25553332"/>
+      <w:bookmarkStart w:id="48" w:name="_Toc71703268"/>
+      <w:bookmarkStart w:id="49" w:name="_Toc499021853"/>
+      <w:r>
+        <w:rPr>
+          <w:i w:val="0"/>
+          <w:iCs/>
+        </w:rPr>
+        <w:t>Manuel d'Utilisation</w:t>
+      </w:r>
       <w:bookmarkEnd w:id="47"/>
-    </w:p>
-    <w:p/>
-    <w:p>
-      <w:pPr>
-        <w:pStyle w:val="Titre2"/>
-        <w:rPr>
-          <w:i w:val="0"/>
-          <w:iCs/>
-        </w:rPr>
-      </w:pPr>
-      <w:bookmarkStart w:id="48" w:name="_Toc25553332"/>
-      <w:bookmarkStart w:id="49" w:name="_Toc71703268"/>
-      <w:bookmarkStart w:id="50" w:name="_Toc499021853"/>
-      <w:r>
-        <w:rPr>
-          <w:i w:val="0"/>
-          <w:iCs/>
-        </w:rPr>
-        <w:t>Manuel d'Utilisation</w:t>
-      </w:r>
       <w:bookmarkEnd w:id="48"/>
       <w:bookmarkEnd w:id="49"/>
+    </w:p>
+    <w:p/>
+    <w:p>
+      <w:pPr>
+        <w:pStyle w:val="Titre2"/>
+        <w:rPr>
+          <w:i w:val="0"/>
+          <w:iCs/>
+        </w:rPr>
+      </w:pPr>
+      <w:bookmarkStart w:id="50" w:name="_Toc71703270"/>
+      <w:bookmarkStart w:id="51" w:name="_Toc499021854"/>
+      <w:bookmarkStart w:id="52" w:name="_Toc25553334"/>
+      <w:r>
+        <w:rPr>
+          <w:i w:val="0"/>
+          <w:iCs/>
+        </w:rPr>
+        <w:t>A</w:t>
+      </w:r>
+      <w:r>
+        <w:rPr>
+          <w:i w:val="0"/>
+          <w:iCs/>
+        </w:rPr>
+        <w:t>rchives du projet</w:t>
+      </w:r>
       <w:bookmarkEnd w:id="50"/>
+      <w:bookmarkEnd w:id="51"/>
+      <w:r>
+        <w:rPr>
+          <w:i w:val="0"/>
+          <w:iCs/>
+        </w:rPr>
+        <w:t xml:space="preserve"> </w:t>
+      </w:r>
+      <w:bookmarkEnd w:id="52"/>
     </w:p>
     <w:p/>
     <w:p>
       <w:pPr>
-        <w:pStyle w:val="Titre2"/>
-        <w:rPr>
-          <w:i w:val="0"/>
-          <w:iCs/>
-        </w:rPr>
-      </w:pPr>
-      <w:bookmarkStart w:id="51" w:name="_Toc71703270"/>
-      <w:bookmarkStart w:id="52" w:name="_Toc499021854"/>
-      <w:bookmarkStart w:id="53" w:name="_Toc25553334"/>
-      <w:r>
-        <w:rPr>
-          <w:i w:val="0"/>
-          <w:iCs/>
-        </w:rPr>
-        <w:t>A</w:t>
-      </w:r>
-      <w:r>
-        <w:rPr>
-          <w:i w:val="0"/>
-          <w:iCs/>
-        </w:rPr>
-        <w:t>rchives du projet</w:t>
-      </w:r>
-      <w:bookmarkEnd w:id="51"/>
-      <w:bookmarkEnd w:id="52"/>
-      <w:r>
-        <w:rPr>
-          <w:i w:val="0"/>
-          <w:iCs/>
-        </w:rPr>
-        <w:t xml:space="preserve"> </w:t>
-      </w:r>
-      <w:bookmarkEnd w:id="53"/>
+        <w:ind w:left="426"/>
+        <w:rPr>
+          <w:i/>
+        </w:rPr>
+      </w:pPr>
+      <w:r>
+        <w:rPr>
+          <w:i/>
+        </w:rPr>
+        <w:t>Media</w:t>
+      </w:r>
+      <w:r>
+        <w:rPr>
+          <w:i/>
+        </w:rPr>
+        <w:t xml:space="preserve">, … dans une fourre en plastique </w:t>
+      </w:r>
     </w:p>
     <w:p/>
     <w:p>
       <w:pPr>
-        <w:ind w:left="426"/>
-        <w:rPr>
-          <w:i/>
-        </w:rPr>
-      </w:pPr>
-      <w:r>
-        <w:rPr>
-          <w:i/>
-        </w:rPr>
-        <w:t>Media</w:t>
-      </w:r>
-      <w:r>
-        <w:rPr>
-          <w:i/>
-        </w:rPr>
-        <w:t xml:space="preserve">, … dans une fourre en plastique </w:t>
-      </w:r>
-    </w:p>
-    <w:p/>
-    <w:p>
-      <w:pPr>
         <w:rPr>
           <w:szCs w:val="14"/>
         </w:rPr>
       </w:pPr>
     </w:p>
     <w:sectPr>
-      <w:headerReference w:type="default" r:id="rId15"/>
-      <w:footerReference w:type="default" r:id="rId16"/>
+      <w:headerReference w:type="default" r:id="rId11"/>
+      <w:footerReference w:type="default" r:id="rId12"/>
       <w:pgSz w:w="11906" w:h="16838" w:code="9"/>
       <w:pgMar w:top="1418" w:right="1418" w:bottom="1418" w:left="1418" w:header="720" w:footer="720" w:gutter="0"/>
       <w:cols w:space="720"/>
@@ -7970,55 +8119,6 @@
     </w:sectPr>
   </w:body>
 </w:document>
-</file>
-
-<file path=word/comments.xml><?xml version="1.0" encoding="utf-8"?>
-<w:comments xmlns:wpc="http://schemas.microsoft.com/office/word/2010/wordprocessingCanvas" xmlns:cx="http://schemas.microsoft.com/office/drawing/2014/chartex" xmlns:cx1="http://schemas.microsoft.com/office/drawing/2015/9/8/chartex" xmlns:cx2="http://schemas.microsoft.com/office/drawing/2015/10/21/chartex" xmlns:cx3="http://schemas.microsoft.com/office/drawing/2016/5/9/chartex" xmlns:cx4="http://schemas.microsoft.com/office/drawing/2016/5/10/chartex" xmlns:cx5="http://schemas.microsoft.com/office/drawing/2016/5/11/chartex" xmlns:cx6="http://schemas.microsoft.com/office/drawing/2016/5/12/chartex" xmlns:cx7="http://schemas.microsoft.com/office/drawing/2016/5/13/chartex" xmlns:cx8="http://schemas.microsoft.com/office/drawing/2016/5/14/chartex" xmlns:mc="http://schemas.openxmlformats.org/markup-compatibility/2006" xmlns:aink="http://schemas.microsoft.com/office/drawing/2016/ink" xmlns:am3d="http://schemas.microsoft.com/office/drawing/2017/model3d" xmlns:o="urn:schemas-microsoft-com:office:office" xmlns:oel="http://schemas.microsoft.com/office/2019/extlst" xmlns:r="http://schemas.openxmlformats.org/officeDocument/2006/relationships" xmlns:m="http://schemas.openxmlformats.org/officeDocument/2006/math" xmlns:v="urn:schemas-microsoft-com:vml" xmlns:wp14="http://schemas.microsoft.com/office/word/2010/wordprocessingDrawing" xmlns:wp="http://schemas.openxmlformats.org/drawingml/2006/wordprocessingDrawing" xmlns:w10="urn:schemas-microsoft-com:office:word" xmlns:w="http://schemas.openxmlformats.org/wordprocessingml/2006/main" xmlns:w14="http://schemas.microsoft.com/office/word/2010/wordml" xmlns:w15="http://schemas.microsoft.com/office/word/2012/wordml" xmlns:w16cex="http://schemas.microsoft.com/office/word/2018/wordml/cex" xmlns:w16cid="http://schemas.microsoft.com/office/word/2016/wordml/cid" xmlns:w16="http://schemas.microsoft.com/office/word/2018/wordml" xmlns:w16sdtdh="http://schemas.microsoft.com/office/word/2020/wordml/sdtdatahash" xmlns:w16se="http://schemas.microsoft.com/office/word/2015/wordml/symex" xmlns:wpg="http://schemas.microsoft.com/office/word/2010/wordprocessingGroup" xmlns:wpi="http://schemas.microsoft.com/office/word/2010/wordprocessingInk" xmlns:wne="http://schemas.microsoft.com/office/word/2006/wordml" xmlns:wps="http://schemas.microsoft.com/office/word/2010/wordprocessingShape" mc:Ignorable="w14 w15 w16se w16cid w16 w16cex w16sdtdh wp14">
-  <w:comment w:id="10" w:author="Xavier Carrel" w:date="2023-05-26T09:19:00Z" w:initials="XCL">
-    <w:p>
-      <w:r>
-        <w:rPr>
-          <w:rStyle w:val="Marquedecommentaire"/>
-        </w:rPr>
-        <w:annotationRef/>
-      </w:r>
-      <w:r>
-        <w:rPr>
-          <w:color w:val="000000"/>
-          <w:sz w:val="20"/>
-        </w:rPr>
-        <w:t>J’entends par là qu’il ne faut pas mettre d’explication genre « Le numéro de téléphone de la personne » pour l’attribut « téléphone ».</w:t>
-      </w:r>
-    </w:p>
-    <w:p>
-      <w:r>
-        <w:rPr>
-          <w:color w:val="000000"/>
-          <w:sz w:val="20"/>
-        </w:rPr>
-        <w:t>Mais on devrait/pourrait avoir une explication style « Au format international ‘+41 …’ parce qu’on aura des utilisateurs de plusieurs pays »</w:t>
-      </w:r>
-    </w:p>
-  </w:comment>
-</w:comments>
-</file>
-
-<file path=word/commentsExtended.xml><?xml version="1.0" encoding="utf-8"?>
-<w15:commentsEx xmlns:wpc="http://schemas.microsoft.com/office/word/2010/wordprocessingCanvas" xmlns:cx="http://schemas.microsoft.com/office/drawing/2014/chartex" xmlns:cx1="http://schemas.microsoft.com/office/drawing/2015/9/8/chartex" xmlns:cx2="http://schemas.microsoft.com/office/drawing/2015/10/21/chartex" xmlns:cx3="http://schemas.microsoft.com/office/drawing/2016/5/9/chartex" xmlns:cx4="http://schemas.microsoft.com/office/drawing/2016/5/10/chartex" xmlns:cx5="http://schemas.microsoft.com/office/drawing/2016/5/11/chartex" xmlns:cx6="http://schemas.microsoft.com/office/drawing/2016/5/12/chartex" xmlns:cx7="http://schemas.microsoft.com/office/drawing/2016/5/13/chartex" xmlns:cx8="http://schemas.microsoft.com/office/drawing/2016/5/14/chartex" xmlns:mc="http://schemas.openxmlformats.org/markup-compatibility/2006" xmlns:aink="http://schemas.microsoft.com/office/drawing/2016/ink" xmlns:am3d="http://schemas.microsoft.com/office/drawing/2017/model3d" xmlns:o="urn:schemas-microsoft-com:office:office" xmlns:oel="http://schemas.microsoft.com/office/2019/extlst" xmlns:r="http://schemas.openxmlformats.org/officeDocument/2006/relationships" xmlns:m="http://schemas.openxmlformats.org/officeDocument/2006/math" xmlns:v="urn:schemas-microsoft-com:vml" xmlns:wp14="http://schemas.microsoft.com/office/word/2010/wordprocessingDrawing" xmlns:wp="http://schemas.openxmlformats.org/drawingml/2006/wordprocessingDrawing" xmlns:w10="urn:schemas-microsoft-com:office:word" xmlns:w="http://schemas.openxmlformats.org/wordprocessingml/2006/main" xmlns:w14="http://schemas.microsoft.com/office/word/2010/wordml" xmlns:w15="http://schemas.microsoft.com/office/word/2012/wordml" xmlns:w16cex="http://schemas.microsoft.com/office/word/2018/wordml/cex" xmlns:w16cid="http://schemas.microsoft.com/office/word/2016/wordml/cid" xmlns:w16="http://schemas.microsoft.com/office/word/2018/wordml" xmlns:w16sdtdh="http://schemas.microsoft.com/office/word/2020/wordml/sdtdatahash" xmlns:w16se="http://schemas.microsoft.com/office/word/2015/wordml/symex" xmlns:wpg="http://schemas.microsoft.com/office/word/2010/wordprocessingGroup" xmlns:wpi="http://schemas.microsoft.com/office/word/2010/wordprocessingInk" xmlns:wne="http://schemas.microsoft.com/office/word/2006/wordml" xmlns:wps="http://schemas.microsoft.com/office/word/2010/wordprocessingShape" mc:Ignorable="w14 w15 w16se w16cid w16 w16cex w16sdtdh wp14">
-  <w15:commentEx w15:paraId="5E2ED9F0" w15:done="0"/>
-</w15:commentsEx>
-</file>
-
-<file path=word/commentsExtensible.xml><?xml version="1.0" encoding="utf-8"?>
-<w16cex:commentsExtensible xmlns:wpc="http://schemas.microsoft.com/office/word/2010/wordprocessingCanvas" xmlns:cx="http://schemas.microsoft.com/office/drawing/2014/chartex" xmlns:cx1="http://schemas.microsoft.com/office/drawing/2015/9/8/chartex" xmlns:cx2="http://schemas.microsoft.com/office/drawing/2015/10/21/chartex" xmlns:cx3="http://schemas.microsoft.com/office/drawing/2016/5/9/chartex" xmlns:cx4="http://schemas.microsoft.com/office/drawing/2016/5/10/chartex" xmlns:cx5="http://schemas.microsoft.com/office/drawing/2016/5/11/chartex" xmlns:cx6="http://schemas.microsoft.com/office/drawing/2016/5/12/chartex" xmlns:cx7="http://schemas.microsoft.com/office/drawing/2016/5/13/chartex" xmlns:cx8="http://schemas.microsoft.com/office/drawing/2016/5/14/chartex" xmlns:mc="http://schemas.openxmlformats.org/markup-compatibility/2006" xmlns:aink="http://schemas.microsoft.com/office/drawing/2016/ink" xmlns:am3d="http://schemas.microsoft.com/office/drawing/2017/model3d" xmlns:o="urn:schemas-microsoft-com:office:office" xmlns:oel="http://schemas.microsoft.com/office/2019/extlst" xmlns:r="http://schemas.openxmlformats.org/officeDocument/2006/relationships" xmlns:m="http://schemas.openxmlformats.org/officeDocument/2006/math" xmlns:v="urn:schemas-microsoft-com:vml" xmlns:wp14="http://schemas.microsoft.com/office/word/2010/wordprocessingDrawing" xmlns:wp="http://schemas.openxmlformats.org/drawingml/2006/wordprocessingDrawing" xmlns:w10="urn:schemas-microsoft-com:office:word" xmlns:w="http://schemas.openxmlformats.org/wordprocessingml/2006/main" xmlns:w14="http://schemas.microsoft.com/office/word/2010/wordml" xmlns:w15="http://schemas.microsoft.com/office/word/2012/wordml" xmlns:w16cex="http://schemas.microsoft.com/office/word/2018/wordml/cex" xmlns:w16cid="http://schemas.microsoft.com/office/word/2016/wordml/cid" xmlns:w16="http://schemas.microsoft.com/office/word/2018/wordml" xmlns:w16sdtdh="http://schemas.microsoft.com/office/word/2020/wordml/sdtdatahash" xmlns:w16se="http://schemas.microsoft.com/office/word/2015/wordml/symex" xmlns:wpg="http://schemas.microsoft.com/office/word/2010/wordprocessingGroup" xmlns:wpi="http://schemas.microsoft.com/office/word/2010/wordprocessingInk" xmlns:wne="http://schemas.microsoft.com/office/word/2006/wordml" xmlns:wps="http://schemas.microsoft.com/office/word/2010/wordprocessingShape" mc:Ignorable="w14 w15 w16se w16cid w16 w16cex w16sdtdh wp14">
-  <w16cex:commentExtensible w16cex:durableId="281AF830" w16cex:dateUtc="2023-05-26T07:19:00Z"/>
-</w16cex:commentsExtensible>
-</file>
-
-<file path=word/commentsIds.xml><?xml version="1.0" encoding="utf-8"?>
-<w16cid:commentsIds xmlns:wpc="http://schemas.microsoft.com/office/word/2010/wordprocessingCanvas" xmlns:cx="http://schemas.microsoft.com/office/drawing/2014/chartex" xmlns:cx1="http://schemas.microsoft.com/office/drawing/2015/9/8/chartex" xmlns:cx2="http://schemas.microsoft.com/office/drawing/2015/10/21/chartex" xmlns:cx3="http://schemas.microsoft.com/office/drawing/2016/5/9/chartex" xmlns:cx4="http://schemas.microsoft.com/office/drawing/2016/5/10/chartex" xmlns:cx5="http://schemas.microsoft.com/office/drawing/2016/5/11/chartex" xmlns:cx6="http://schemas.microsoft.com/office/drawing/2016/5/12/chartex" xmlns:cx7="http://schemas.microsoft.com/office/drawing/2016/5/13/chartex" xmlns:cx8="http://schemas.microsoft.com/office/drawing/2016/5/14/chartex" xmlns:mc="http://schemas.openxmlformats.org/markup-compatibility/2006" xmlns:aink="http://schemas.microsoft.com/office/drawing/2016/ink" xmlns:am3d="http://schemas.microsoft.com/office/drawing/2017/model3d" xmlns:o="urn:schemas-microsoft-com:office:office" xmlns:oel="http://schemas.microsoft.com/office/2019/extlst" xmlns:r="http://schemas.openxmlformats.org/officeDocument/2006/relationships" xmlns:m="http://schemas.openxmlformats.org/officeDocument/2006/math" xmlns:v="urn:schemas-microsoft-com:vml" xmlns:wp14="http://schemas.microsoft.com/office/word/2010/wordprocessingDrawing" xmlns:wp="http://schemas.openxmlformats.org/drawingml/2006/wordprocessingDrawing" xmlns:w10="urn:schemas-microsoft-com:office:word" xmlns:w="http://schemas.openxmlformats.org/wordprocessingml/2006/main" xmlns:w14="http://schemas.microsoft.com/office/word/2010/wordml" xmlns:w15="http://schemas.microsoft.com/office/word/2012/wordml" xmlns:w16cex="http://schemas.microsoft.com/office/word/2018/wordml/cex" xmlns:w16cid="http://schemas.microsoft.com/office/word/2016/wordml/cid" xmlns:w16="http://schemas.microsoft.com/office/word/2018/wordml" xmlns:w16sdtdh="http://schemas.microsoft.com/office/word/2020/wordml/sdtdatahash" xmlns:w16se="http://schemas.microsoft.com/office/word/2015/wordml/symex" xmlns:wpg="http://schemas.microsoft.com/office/word/2010/wordprocessingGroup" xmlns:wpi="http://schemas.microsoft.com/office/word/2010/wordprocessingInk" xmlns:wne="http://schemas.microsoft.com/office/word/2006/wordml" xmlns:wps="http://schemas.microsoft.com/office/word/2010/wordprocessingShape" mc:Ignorable="w14 w15 w16se w16cid w16 w16cex w16sdtdh wp14">
-  <w16cid:commentId w16cid:paraId="5E2ED9F0" w16cid:durableId="281AF830"/>
-</w16cid:commentsIds>
 </file>
 
 <file path=word/endnotes.xml><?xml version="1.0" encoding="utf-8"?>
@@ -8053,12 +8153,21 @@
         <w:szCs w:val="16"/>
       </w:rPr>
     </w:pPr>
+    <w:proofErr w:type="gramStart"/>
     <w:r>
       <w:rPr>
         <w:sz w:val="16"/>
         <w:szCs w:val="16"/>
       </w:rPr>
-      <w:t>i-CQ VD Octobre 2010</w:t>
+      <w:t>i</w:t>
+    </w:r>
+    <w:proofErr w:type="gramEnd"/>
+    <w:r>
+      <w:rPr>
+        <w:sz w:val="16"/>
+        <w:szCs w:val="16"/>
+      </w:rPr>
+      <w:t>-CQ VD Octobre 2010</w:t>
     </w:r>
     <w:r>
       <w:rPr>
@@ -10611,14 +10720,6 @@
   </w:num>
   <w:numIdMacAtCleanup w:val="13"/>
 </w:numbering>
-</file>
-
-<file path=word/people.xml><?xml version="1.0" encoding="utf-8"?>
-<w15:people xmlns:wpc="http://schemas.microsoft.com/office/word/2010/wordprocessingCanvas" xmlns:cx="http://schemas.microsoft.com/office/drawing/2014/chartex" xmlns:cx1="http://schemas.microsoft.com/office/drawing/2015/9/8/chartex" xmlns:cx2="http://schemas.microsoft.com/office/drawing/2015/10/21/chartex" xmlns:cx3="http://schemas.microsoft.com/office/drawing/2016/5/9/chartex" xmlns:cx4="http://schemas.microsoft.com/office/drawing/2016/5/10/chartex" xmlns:cx5="http://schemas.microsoft.com/office/drawing/2016/5/11/chartex" xmlns:cx6="http://schemas.microsoft.com/office/drawing/2016/5/12/chartex" xmlns:cx7="http://schemas.microsoft.com/office/drawing/2016/5/13/chartex" xmlns:cx8="http://schemas.microsoft.com/office/drawing/2016/5/14/chartex" xmlns:mc="http://schemas.openxmlformats.org/markup-compatibility/2006" xmlns:aink="http://schemas.microsoft.com/office/drawing/2016/ink" xmlns:am3d="http://schemas.microsoft.com/office/drawing/2017/model3d" xmlns:o="urn:schemas-microsoft-com:office:office" xmlns:oel="http://schemas.microsoft.com/office/2019/extlst" xmlns:r="http://schemas.openxmlformats.org/officeDocument/2006/relationships" xmlns:m="http://schemas.openxmlformats.org/officeDocument/2006/math" xmlns:v="urn:schemas-microsoft-com:vml" xmlns:wp14="http://schemas.microsoft.com/office/word/2010/wordprocessingDrawing" xmlns:wp="http://schemas.openxmlformats.org/drawingml/2006/wordprocessingDrawing" xmlns:w10="urn:schemas-microsoft-com:office:word" xmlns:w="http://schemas.openxmlformats.org/wordprocessingml/2006/main" xmlns:w14="http://schemas.microsoft.com/office/word/2010/wordml" xmlns:w15="http://schemas.microsoft.com/office/word/2012/wordml" xmlns:w16cex="http://schemas.microsoft.com/office/word/2018/wordml/cex" xmlns:w16cid="http://schemas.microsoft.com/office/word/2016/wordml/cid" xmlns:w16="http://schemas.microsoft.com/office/word/2018/wordml" xmlns:w16sdtdh="http://schemas.microsoft.com/office/word/2020/wordml/sdtdatahash" xmlns:w16se="http://schemas.microsoft.com/office/word/2015/wordml/symex" xmlns:wpg="http://schemas.microsoft.com/office/word/2010/wordprocessingGroup" xmlns:wpi="http://schemas.microsoft.com/office/word/2010/wordprocessingInk" xmlns:wne="http://schemas.microsoft.com/office/word/2006/wordml" xmlns:wps="http://schemas.microsoft.com/office/word/2010/wordprocessingShape" mc:Ignorable="w14 w15 w16se w16cid w16 w16cex w16sdtdh wp14">
-  <w15:person w15:author="Xavier Carrel">
-    <w15:presenceInfo w15:providerId="None" w15:userId="Xavier Carrel"/>
-  </w15:person>
-</w15:people>
 </file>
 
 <file path=word/styles.xml><?xml version="1.0" encoding="utf-8"?>

</xml_diff>

<commit_message>
type(doc) : Mise à jour de la planification initale
[45min][Done]
</commit_message>
<xml_diff>
--- a/Doc/Docmentation_MorganDussault_GitJournal.docx
+++ b/Doc/Docmentation_MorganDussault_GitJournal.docx
@@ -983,6 +983,12 @@
             <w:noProof/>
             <w:webHidden/>
           </w:rPr>
+        </w:r>
+        <w:r>
+          <w:rPr>
+            <w:noProof/>
+            <w:webHidden/>
+          </w:rPr>
           <w:fldChar w:fldCharType="separate"/>
         </w:r>
         <w:r>
@@ -1324,6 +1330,12 @@
             <w:noProof/>
             <w:webHidden/>
           </w:rPr>
+        </w:r>
+        <w:r>
+          <w:rPr>
+            <w:noProof/>
+            <w:webHidden/>
+          </w:rPr>
           <w:fldChar w:fldCharType="separate"/>
         </w:r>
         <w:r>
@@ -2627,6 +2639,3962 @@
       <w:bookmarkEnd w:id="3"/>
     </w:p>
     <w:p/>
+    <w:tbl>
+      <w:tblPr>
+        <w:tblpPr w:leftFromText="141" w:rightFromText="141" w:vertAnchor="text" w:horzAnchor="margin" w:tblpXSpec="center" w:tblpY="84"/>
+        <w:tblW w:w="10840" w:type="dxa"/>
+        <w:tblCellMar>
+          <w:left w:w="70" w:type="dxa"/>
+          <w:right w:w="70" w:type="dxa"/>
+        </w:tblCellMar>
+        <w:tblLook w:val="04A0" w:firstRow="1" w:lastRow="0" w:firstColumn="1" w:lastColumn="0" w:noHBand="0" w:noVBand="1"/>
+      </w:tblPr>
+      <w:tblGrid>
+        <w:gridCol w:w="1920"/>
+        <w:gridCol w:w="3580"/>
+        <w:gridCol w:w="880"/>
+        <w:gridCol w:w="3580"/>
+        <w:gridCol w:w="880"/>
+      </w:tblGrid>
+      <w:tr>
+        <w:trPr>
+          <w:trHeight w:val="300"/>
+        </w:trPr>
+        <w:tc>
+          <w:tcPr>
+            <w:tcW w:w="1920" w:type="dxa"/>
+            <w:tcBorders>
+              <w:top w:val="single" w:sz="8" w:space="0" w:color="auto"/>
+              <w:left w:val="single" w:sz="8" w:space="0" w:color="auto"/>
+              <w:bottom w:val="single" w:sz="4" w:space="0" w:color="auto"/>
+              <w:right w:val="nil"/>
+            </w:tcBorders>
+            <w:shd w:val="clear" w:color="auto" w:fill="auto"/>
+            <w:noWrap/>
+            <w:vAlign w:val="center"/>
+            <w:hideMark/>
+          </w:tcPr>
+          <w:p>
+            <w:pPr>
+              <w:rPr>
+                <w:rFonts w:ascii="Calibri" w:hAnsi="Calibri" w:cs="Calibri"/>
+                <w:color w:val="000000"/>
+                <w:sz w:val="22"/>
+                <w:szCs w:val="22"/>
+                <w:lang w:val="fr-CH" w:eastAsia="fr-CH"/>
+              </w:rPr>
+            </w:pPr>
+            <w:r>
+              <w:rPr>
+                <w:rFonts w:ascii="Calibri" w:hAnsi="Calibri" w:cs="Calibri"/>
+                <w:color w:val="000000"/>
+                <w:sz w:val="22"/>
+                <w:szCs w:val="22"/>
+                <w:lang w:val="fr-CH" w:eastAsia="fr-CH"/>
+              </w:rPr>
+              <w:t>Nom</w:t>
+            </w:r>
+          </w:p>
+        </w:tc>
+        <w:tc>
+          <w:tcPr>
+            <w:tcW w:w="4460" w:type="dxa"/>
+            <w:gridSpan w:val="2"/>
+            <w:tcBorders>
+              <w:top w:val="single" w:sz="8" w:space="0" w:color="auto"/>
+              <w:left w:val="single" w:sz="4" w:space="0" w:color="auto"/>
+              <w:bottom w:val="single" w:sz="4" w:space="0" w:color="auto"/>
+              <w:right w:val="single" w:sz="4" w:space="0" w:color="000000"/>
+            </w:tcBorders>
+            <w:shd w:val="clear" w:color="auto" w:fill="auto"/>
+            <w:noWrap/>
+            <w:vAlign w:val="center"/>
+            <w:hideMark/>
+          </w:tcPr>
+          <w:p>
+            <w:pPr>
+              <w:jc w:val="center"/>
+              <w:rPr>
+                <w:rFonts w:ascii="Calibri" w:hAnsi="Calibri" w:cs="Calibri"/>
+                <w:color w:val="000000"/>
+                <w:sz w:val="22"/>
+                <w:szCs w:val="22"/>
+                <w:lang w:val="fr-CH" w:eastAsia="fr-CH"/>
+              </w:rPr>
+            </w:pPr>
+            <w:r>
+              <w:rPr>
+                <w:rFonts w:ascii="Calibri" w:hAnsi="Calibri" w:cs="Calibri"/>
+                <w:color w:val="000000"/>
+                <w:sz w:val="22"/>
+                <w:szCs w:val="22"/>
+                <w:lang w:val="fr-CH" w:eastAsia="fr-CH"/>
+              </w:rPr>
+              <w:t>Sprint 1</w:t>
+            </w:r>
+          </w:p>
+        </w:tc>
+        <w:tc>
+          <w:tcPr>
+            <w:tcW w:w="4460" w:type="dxa"/>
+            <w:gridSpan w:val="2"/>
+            <w:tcBorders>
+              <w:top w:val="single" w:sz="8" w:space="0" w:color="auto"/>
+              <w:left w:val="nil"/>
+              <w:bottom w:val="single" w:sz="4" w:space="0" w:color="auto"/>
+              <w:right w:val="single" w:sz="8" w:space="0" w:color="000000"/>
+            </w:tcBorders>
+            <w:shd w:val="clear" w:color="auto" w:fill="auto"/>
+            <w:noWrap/>
+            <w:vAlign w:val="center"/>
+            <w:hideMark/>
+          </w:tcPr>
+          <w:p>
+            <w:pPr>
+              <w:jc w:val="center"/>
+              <w:rPr>
+                <w:rFonts w:ascii="Calibri" w:hAnsi="Calibri" w:cs="Calibri"/>
+                <w:color w:val="000000"/>
+                <w:sz w:val="22"/>
+                <w:szCs w:val="22"/>
+                <w:lang w:val="fr-CH" w:eastAsia="fr-CH"/>
+              </w:rPr>
+            </w:pPr>
+            <w:r>
+              <w:rPr>
+                <w:rFonts w:ascii="Calibri" w:hAnsi="Calibri" w:cs="Calibri"/>
+                <w:color w:val="000000"/>
+                <w:sz w:val="22"/>
+                <w:szCs w:val="22"/>
+                <w:lang w:val="fr-CH" w:eastAsia="fr-CH"/>
+              </w:rPr>
+              <w:t>Sprint 2</w:t>
+            </w:r>
+          </w:p>
+        </w:tc>
+      </w:tr>
+      <w:tr>
+        <w:trPr>
+          <w:trHeight w:val="300"/>
+        </w:trPr>
+        <w:tc>
+          <w:tcPr>
+            <w:tcW w:w="1920" w:type="dxa"/>
+            <w:tcBorders>
+              <w:top w:val="nil"/>
+              <w:left w:val="single" w:sz="8" w:space="0" w:color="auto"/>
+              <w:bottom w:val="single" w:sz="4" w:space="0" w:color="auto"/>
+              <w:right w:val="nil"/>
+            </w:tcBorders>
+            <w:shd w:val="clear" w:color="auto" w:fill="auto"/>
+            <w:noWrap/>
+            <w:vAlign w:val="center"/>
+            <w:hideMark/>
+          </w:tcPr>
+          <w:p>
+            <w:pPr>
+              <w:rPr>
+                <w:rFonts w:ascii="Calibri" w:hAnsi="Calibri" w:cs="Calibri"/>
+                <w:color w:val="000000"/>
+                <w:sz w:val="22"/>
+                <w:szCs w:val="22"/>
+                <w:lang w:val="fr-CH" w:eastAsia="fr-CH"/>
+              </w:rPr>
+            </w:pPr>
+            <w:r>
+              <w:rPr>
+                <w:rFonts w:ascii="Calibri" w:hAnsi="Calibri" w:cs="Calibri"/>
+                <w:color w:val="000000"/>
+                <w:sz w:val="22"/>
+                <w:szCs w:val="22"/>
+                <w:lang w:val="fr-CH" w:eastAsia="fr-CH"/>
+              </w:rPr>
+              <w:t>Objectifs</w:t>
+            </w:r>
+          </w:p>
+        </w:tc>
+        <w:tc>
+          <w:tcPr>
+            <w:tcW w:w="3580" w:type="dxa"/>
+            <w:tcBorders>
+              <w:top w:val="nil"/>
+              <w:left w:val="single" w:sz="4" w:space="0" w:color="auto"/>
+              <w:bottom w:val="single" w:sz="4" w:space="0" w:color="auto"/>
+              <w:right w:val="nil"/>
+            </w:tcBorders>
+            <w:shd w:val="clear" w:color="auto" w:fill="auto"/>
+            <w:vAlign w:val="center"/>
+            <w:hideMark/>
+          </w:tcPr>
+          <w:p>
+            <w:pPr>
+              <w:rPr>
+                <w:rFonts w:ascii="Calibri" w:hAnsi="Calibri" w:cs="Calibri"/>
+                <w:color w:val="000000"/>
+                <w:sz w:val="22"/>
+                <w:szCs w:val="22"/>
+                <w:lang w:val="fr-CH" w:eastAsia="fr-CH"/>
+              </w:rPr>
+            </w:pPr>
+            <w:r>
+              <w:rPr>
+                <w:rFonts w:ascii="Calibri" w:hAnsi="Calibri" w:cs="Calibri"/>
+                <w:color w:val="000000"/>
+                <w:sz w:val="22"/>
+                <w:szCs w:val="22"/>
+                <w:lang w:val="fr-CH" w:eastAsia="fr-CH"/>
+              </w:rPr>
+              <w:t xml:space="preserve">Donner son </w:t>
+            </w:r>
+            <w:proofErr w:type="spellStart"/>
+            <w:r>
+              <w:rPr>
+                <w:rFonts w:ascii="Calibri" w:hAnsi="Calibri" w:cs="Calibri"/>
+                <w:color w:val="000000"/>
+                <w:sz w:val="22"/>
+                <w:szCs w:val="22"/>
+                <w:lang w:val="fr-CH" w:eastAsia="fr-CH"/>
+              </w:rPr>
+              <w:t>Token</w:t>
+            </w:r>
+            <w:proofErr w:type="spellEnd"/>
+            <w:r>
+              <w:rPr>
+                <w:rFonts w:ascii="Calibri" w:hAnsi="Calibri" w:cs="Calibri"/>
+                <w:color w:val="000000"/>
+                <w:sz w:val="22"/>
+                <w:szCs w:val="22"/>
+                <w:lang w:val="fr-CH" w:eastAsia="fr-CH"/>
+              </w:rPr>
+              <w:t xml:space="preserve"> à l'app </w:t>
+            </w:r>
+          </w:p>
+        </w:tc>
+        <w:tc>
+          <w:tcPr>
+            <w:tcW w:w="880" w:type="dxa"/>
+            <w:tcBorders>
+              <w:top w:val="nil"/>
+              <w:left w:val="nil"/>
+              <w:bottom w:val="single" w:sz="4" w:space="0" w:color="auto"/>
+              <w:right w:val="single" w:sz="4" w:space="0" w:color="auto"/>
+            </w:tcBorders>
+            <w:shd w:val="clear" w:color="auto" w:fill="auto"/>
+            <w:vAlign w:val="center"/>
+            <w:hideMark/>
+          </w:tcPr>
+          <w:p>
+            <w:pPr>
+              <w:rPr>
+                <w:rFonts w:ascii="Calibri" w:hAnsi="Calibri" w:cs="Calibri"/>
+                <w:color w:val="000000"/>
+                <w:sz w:val="22"/>
+                <w:szCs w:val="22"/>
+                <w:lang w:val="fr-CH" w:eastAsia="fr-CH"/>
+              </w:rPr>
+            </w:pPr>
+            <w:r>
+              <w:rPr>
+                <w:rFonts w:ascii="Calibri" w:hAnsi="Calibri" w:cs="Calibri"/>
+                <w:color w:val="000000"/>
+                <w:sz w:val="22"/>
+                <w:szCs w:val="22"/>
+                <w:lang w:val="fr-CH" w:eastAsia="fr-CH"/>
+              </w:rPr>
+              <w:t>~2H</w:t>
+            </w:r>
+          </w:p>
+        </w:tc>
+        <w:tc>
+          <w:tcPr>
+            <w:tcW w:w="3580" w:type="dxa"/>
+            <w:tcBorders>
+              <w:top w:val="nil"/>
+              <w:left w:val="nil"/>
+              <w:bottom w:val="single" w:sz="4" w:space="0" w:color="auto"/>
+              <w:right w:val="nil"/>
+            </w:tcBorders>
+            <w:shd w:val="clear" w:color="auto" w:fill="auto"/>
+            <w:vAlign w:val="center"/>
+            <w:hideMark/>
+          </w:tcPr>
+          <w:p>
+            <w:pPr>
+              <w:rPr>
+                <w:rFonts w:ascii="Calibri" w:hAnsi="Calibri" w:cs="Calibri"/>
+                <w:color w:val="000000"/>
+                <w:sz w:val="22"/>
+                <w:szCs w:val="22"/>
+                <w:lang w:val="fr-CH" w:eastAsia="fr-CH"/>
+              </w:rPr>
+            </w:pPr>
+            <w:r>
+              <w:rPr>
+                <w:rFonts w:ascii="Calibri" w:hAnsi="Calibri" w:cs="Calibri"/>
+                <w:color w:val="000000"/>
+                <w:sz w:val="22"/>
+                <w:szCs w:val="22"/>
+                <w:lang w:val="fr-CH" w:eastAsia="fr-CH"/>
+              </w:rPr>
+              <w:t>Gérer les entrées</w:t>
+            </w:r>
+          </w:p>
+        </w:tc>
+        <w:tc>
+          <w:tcPr>
+            <w:tcW w:w="880" w:type="dxa"/>
+            <w:tcBorders>
+              <w:top w:val="nil"/>
+              <w:left w:val="nil"/>
+              <w:bottom w:val="single" w:sz="4" w:space="0" w:color="auto"/>
+              <w:right w:val="single" w:sz="8" w:space="0" w:color="auto"/>
+            </w:tcBorders>
+            <w:shd w:val="clear" w:color="auto" w:fill="auto"/>
+            <w:noWrap/>
+            <w:vAlign w:val="center"/>
+            <w:hideMark/>
+          </w:tcPr>
+          <w:p>
+            <w:pPr>
+              <w:rPr>
+                <w:rFonts w:ascii="Calibri" w:hAnsi="Calibri" w:cs="Calibri"/>
+                <w:color w:val="000000"/>
+                <w:sz w:val="22"/>
+                <w:szCs w:val="22"/>
+                <w:lang w:val="fr-CH" w:eastAsia="fr-CH"/>
+              </w:rPr>
+            </w:pPr>
+            <w:r>
+              <w:rPr>
+                <w:rFonts w:ascii="Calibri" w:hAnsi="Calibri" w:cs="Calibri"/>
+                <w:color w:val="000000"/>
+                <w:sz w:val="22"/>
+                <w:szCs w:val="22"/>
+                <w:lang w:val="fr-CH" w:eastAsia="fr-CH"/>
+              </w:rPr>
+              <w:t>~10H50</w:t>
+            </w:r>
+          </w:p>
+        </w:tc>
+      </w:tr>
+      <w:tr>
+        <w:trPr>
+          <w:trHeight w:val="300"/>
+        </w:trPr>
+        <w:tc>
+          <w:tcPr>
+            <w:tcW w:w="1920" w:type="dxa"/>
+            <w:tcBorders>
+              <w:top w:val="nil"/>
+              <w:left w:val="single" w:sz="8" w:space="0" w:color="auto"/>
+              <w:bottom w:val="single" w:sz="4" w:space="0" w:color="auto"/>
+              <w:right w:val="nil"/>
+            </w:tcBorders>
+            <w:shd w:val="clear" w:color="auto" w:fill="auto"/>
+            <w:noWrap/>
+            <w:vAlign w:val="center"/>
+            <w:hideMark/>
+          </w:tcPr>
+          <w:p>
+            <w:pPr>
+              <w:jc w:val="center"/>
+              <w:rPr>
+                <w:rFonts w:ascii="Calibri" w:hAnsi="Calibri" w:cs="Calibri"/>
+                <w:color w:val="000000"/>
+                <w:sz w:val="22"/>
+                <w:szCs w:val="22"/>
+                <w:lang w:val="fr-CH" w:eastAsia="fr-CH"/>
+              </w:rPr>
+            </w:pPr>
+            <w:r>
+              <w:rPr>
+                <w:rFonts w:ascii="Calibri" w:hAnsi="Calibri" w:cs="Calibri"/>
+                <w:color w:val="000000"/>
+                <w:sz w:val="22"/>
+                <w:szCs w:val="22"/>
+                <w:lang w:val="fr-CH" w:eastAsia="fr-CH"/>
+              </w:rPr>
+              <w:t> </w:t>
+            </w:r>
+          </w:p>
+        </w:tc>
+        <w:tc>
+          <w:tcPr>
+            <w:tcW w:w="3580" w:type="dxa"/>
+            <w:tcBorders>
+              <w:top w:val="nil"/>
+              <w:left w:val="single" w:sz="4" w:space="0" w:color="auto"/>
+              <w:bottom w:val="single" w:sz="4" w:space="0" w:color="auto"/>
+              <w:right w:val="nil"/>
+            </w:tcBorders>
+            <w:shd w:val="clear" w:color="auto" w:fill="auto"/>
+            <w:vAlign w:val="center"/>
+            <w:hideMark/>
+          </w:tcPr>
+          <w:p>
+            <w:pPr>
+              <w:rPr>
+                <w:rFonts w:ascii="Calibri" w:hAnsi="Calibri" w:cs="Calibri"/>
+                <w:color w:val="000000"/>
+                <w:sz w:val="22"/>
+                <w:szCs w:val="22"/>
+                <w:lang w:val="fr-CH" w:eastAsia="fr-CH"/>
+              </w:rPr>
+            </w:pPr>
+            <w:r>
+              <w:rPr>
+                <w:rFonts w:ascii="Calibri" w:hAnsi="Calibri" w:cs="Calibri"/>
+                <w:color w:val="000000"/>
+                <w:sz w:val="22"/>
+                <w:szCs w:val="22"/>
+                <w:lang w:val="fr-CH" w:eastAsia="fr-CH"/>
+              </w:rPr>
+              <w:t>Changer de Repository</w:t>
+            </w:r>
+          </w:p>
+        </w:tc>
+        <w:tc>
+          <w:tcPr>
+            <w:tcW w:w="880" w:type="dxa"/>
+            <w:tcBorders>
+              <w:top w:val="nil"/>
+              <w:left w:val="nil"/>
+              <w:bottom w:val="single" w:sz="4" w:space="0" w:color="auto"/>
+              <w:right w:val="single" w:sz="4" w:space="0" w:color="auto"/>
+            </w:tcBorders>
+            <w:shd w:val="clear" w:color="auto" w:fill="auto"/>
+            <w:vAlign w:val="center"/>
+            <w:hideMark/>
+          </w:tcPr>
+          <w:p>
+            <w:pPr>
+              <w:rPr>
+                <w:rFonts w:ascii="Calibri" w:hAnsi="Calibri" w:cs="Calibri"/>
+                <w:color w:val="000000"/>
+                <w:sz w:val="22"/>
+                <w:szCs w:val="22"/>
+                <w:lang w:val="fr-CH" w:eastAsia="fr-CH"/>
+              </w:rPr>
+            </w:pPr>
+            <w:r>
+              <w:rPr>
+                <w:rFonts w:ascii="Calibri" w:hAnsi="Calibri" w:cs="Calibri"/>
+                <w:color w:val="000000"/>
+                <w:sz w:val="22"/>
+                <w:szCs w:val="22"/>
+                <w:lang w:val="fr-CH" w:eastAsia="fr-CH"/>
+              </w:rPr>
+              <w:t>~10H30</w:t>
+            </w:r>
+          </w:p>
+        </w:tc>
+        <w:tc>
+          <w:tcPr>
+            <w:tcW w:w="3580" w:type="dxa"/>
+            <w:tcBorders>
+              <w:top w:val="nil"/>
+              <w:left w:val="nil"/>
+              <w:bottom w:val="single" w:sz="4" w:space="0" w:color="auto"/>
+              <w:right w:val="nil"/>
+            </w:tcBorders>
+            <w:shd w:val="clear" w:color="auto" w:fill="auto"/>
+            <w:vAlign w:val="center"/>
+            <w:hideMark/>
+          </w:tcPr>
+          <w:p>
+            <w:pPr>
+              <w:rPr>
+                <w:rFonts w:ascii="Calibri" w:hAnsi="Calibri" w:cs="Calibri"/>
+                <w:color w:val="000000"/>
+                <w:sz w:val="22"/>
+                <w:szCs w:val="22"/>
+                <w:lang w:val="fr-CH" w:eastAsia="fr-CH"/>
+              </w:rPr>
+            </w:pPr>
+            <w:r>
+              <w:rPr>
+                <w:rFonts w:ascii="Calibri" w:hAnsi="Calibri" w:cs="Calibri"/>
+                <w:color w:val="000000"/>
+                <w:sz w:val="22"/>
+                <w:szCs w:val="22"/>
+                <w:lang w:val="fr-CH" w:eastAsia="fr-CH"/>
+              </w:rPr>
+              <w:t>Exporter en PDF</w:t>
+            </w:r>
+          </w:p>
+        </w:tc>
+        <w:tc>
+          <w:tcPr>
+            <w:tcW w:w="880" w:type="dxa"/>
+            <w:tcBorders>
+              <w:top w:val="nil"/>
+              <w:left w:val="nil"/>
+              <w:bottom w:val="single" w:sz="4" w:space="0" w:color="auto"/>
+              <w:right w:val="single" w:sz="8" w:space="0" w:color="auto"/>
+            </w:tcBorders>
+            <w:shd w:val="clear" w:color="auto" w:fill="auto"/>
+            <w:noWrap/>
+            <w:vAlign w:val="center"/>
+            <w:hideMark/>
+          </w:tcPr>
+          <w:p>
+            <w:pPr>
+              <w:rPr>
+                <w:rFonts w:ascii="Calibri" w:hAnsi="Calibri" w:cs="Calibri"/>
+                <w:color w:val="000000"/>
+                <w:sz w:val="22"/>
+                <w:szCs w:val="22"/>
+                <w:lang w:val="fr-CH" w:eastAsia="fr-CH"/>
+              </w:rPr>
+            </w:pPr>
+            <w:r>
+              <w:rPr>
+                <w:rFonts w:ascii="Calibri" w:hAnsi="Calibri" w:cs="Calibri"/>
+                <w:color w:val="000000"/>
+                <w:sz w:val="22"/>
+                <w:szCs w:val="22"/>
+                <w:lang w:val="fr-CH" w:eastAsia="fr-CH"/>
+              </w:rPr>
+              <w:t>~18H</w:t>
+            </w:r>
+          </w:p>
+        </w:tc>
+      </w:tr>
+      <w:tr>
+        <w:trPr>
+          <w:trHeight w:val="300"/>
+        </w:trPr>
+        <w:tc>
+          <w:tcPr>
+            <w:tcW w:w="1920" w:type="dxa"/>
+            <w:tcBorders>
+              <w:top w:val="nil"/>
+              <w:left w:val="single" w:sz="8" w:space="0" w:color="auto"/>
+              <w:bottom w:val="single" w:sz="4" w:space="0" w:color="auto"/>
+              <w:right w:val="nil"/>
+            </w:tcBorders>
+            <w:shd w:val="clear" w:color="auto" w:fill="auto"/>
+            <w:noWrap/>
+            <w:vAlign w:val="center"/>
+            <w:hideMark/>
+          </w:tcPr>
+          <w:p>
+            <w:pPr>
+              <w:jc w:val="center"/>
+              <w:rPr>
+                <w:rFonts w:ascii="Calibri" w:hAnsi="Calibri" w:cs="Calibri"/>
+                <w:color w:val="000000"/>
+                <w:sz w:val="22"/>
+                <w:szCs w:val="22"/>
+                <w:lang w:val="fr-CH" w:eastAsia="fr-CH"/>
+              </w:rPr>
+            </w:pPr>
+            <w:r>
+              <w:rPr>
+                <w:rFonts w:ascii="Calibri" w:hAnsi="Calibri" w:cs="Calibri"/>
+                <w:color w:val="000000"/>
+                <w:sz w:val="22"/>
+                <w:szCs w:val="22"/>
+                <w:lang w:val="fr-CH" w:eastAsia="fr-CH"/>
+              </w:rPr>
+              <w:t> </w:t>
+            </w:r>
+          </w:p>
+        </w:tc>
+        <w:tc>
+          <w:tcPr>
+            <w:tcW w:w="3580" w:type="dxa"/>
+            <w:tcBorders>
+              <w:top w:val="nil"/>
+              <w:left w:val="single" w:sz="4" w:space="0" w:color="auto"/>
+              <w:bottom w:val="single" w:sz="4" w:space="0" w:color="auto"/>
+              <w:right w:val="nil"/>
+            </w:tcBorders>
+            <w:shd w:val="clear" w:color="auto" w:fill="auto"/>
+            <w:vAlign w:val="center"/>
+            <w:hideMark/>
+          </w:tcPr>
+          <w:p>
+            <w:pPr>
+              <w:rPr>
+                <w:rFonts w:ascii="Calibri" w:hAnsi="Calibri" w:cs="Calibri"/>
+                <w:color w:val="000000"/>
+                <w:sz w:val="22"/>
+                <w:szCs w:val="22"/>
+                <w:lang w:val="fr-CH" w:eastAsia="fr-CH"/>
+              </w:rPr>
+            </w:pPr>
+            <w:r>
+              <w:rPr>
+                <w:rFonts w:ascii="Calibri" w:hAnsi="Calibri" w:cs="Calibri"/>
+                <w:color w:val="000000"/>
+                <w:sz w:val="22"/>
+                <w:szCs w:val="22"/>
+                <w:lang w:val="fr-CH" w:eastAsia="fr-CH"/>
+              </w:rPr>
+              <w:t xml:space="preserve">Afficher mes </w:t>
+            </w:r>
+            <w:proofErr w:type="spellStart"/>
+            <w:r>
+              <w:rPr>
+                <w:rFonts w:ascii="Calibri" w:hAnsi="Calibri" w:cs="Calibri"/>
+                <w:color w:val="000000"/>
+                <w:sz w:val="22"/>
+                <w:szCs w:val="22"/>
+                <w:lang w:val="fr-CH" w:eastAsia="fr-CH"/>
+              </w:rPr>
+              <w:t>commits</w:t>
+            </w:r>
+            <w:proofErr w:type="spellEnd"/>
+            <w:r>
+              <w:rPr>
+                <w:rFonts w:ascii="Calibri" w:hAnsi="Calibri" w:cs="Calibri"/>
+                <w:color w:val="000000"/>
+                <w:sz w:val="22"/>
+                <w:szCs w:val="22"/>
+                <w:lang w:val="fr-CH" w:eastAsia="fr-CH"/>
+              </w:rPr>
+              <w:t xml:space="preserve"> sous forme de JDT</w:t>
+            </w:r>
+          </w:p>
+        </w:tc>
+        <w:tc>
+          <w:tcPr>
+            <w:tcW w:w="880" w:type="dxa"/>
+            <w:tcBorders>
+              <w:top w:val="nil"/>
+              <w:left w:val="nil"/>
+              <w:bottom w:val="single" w:sz="4" w:space="0" w:color="auto"/>
+              <w:right w:val="single" w:sz="4" w:space="0" w:color="auto"/>
+            </w:tcBorders>
+            <w:shd w:val="clear" w:color="auto" w:fill="auto"/>
+            <w:vAlign w:val="center"/>
+            <w:hideMark/>
+          </w:tcPr>
+          <w:p>
+            <w:pPr>
+              <w:rPr>
+                <w:rFonts w:ascii="Calibri" w:hAnsi="Calibri" w:cs="Calibri"/>
+                <w:color w:val="000000"/>
+                <w:sz w:val="22"/>
+                <w:szCs w:val="22"/>
+                <w:lang w:val="fr-CH" w:eastAsia="fr-CH"/>
+              </w:rPr>
+            </w:pPr>
+            <w:r>
+              <w:rPr>
+                <w:rFonts w:ascii="Calibri" w:hAnsi="Calibri" w:cs="Calibri"/>
+                <w:color w:val="000000"/>
+                <w:sz w:val="22"/>
+                <w:szCs w:val="22"/>
+                <w:lang w:val="fr-CH" w:eastAsia="fr-CH"/>
+              </w:rPr>
+              <w:t>~12H</w:t>
+            </w:r>
+          </w:p>
+        </w:tc>
+        <w:tc>
+          <w:tcPr>
+            <w:tcW w:w="3580" w:type="dxa"/>
+            <w:tcBorders>
+              <w:top w:val="nil"/>
+              <w:left w:val="nil"/>
+              <w:bottom w:val="single" w:sz="4" w:space="0" w:color="auto"/>
+              <w:right w:val="nil"/>
+            </w:tcBorders>
+            <w:shd w:val="clear" w:color="auto" w:fill="auto"/>
+            <w:vAlign w:val="center"/>
+            <w:hideMark/>
+          </w:tcPr>
+          <w:p>
+            <w:pPr>
+              <w:jc w:val="center"/>
+              <w:rPr>
+                <w:rFonts w:ascii="Calibri" w:hAnsi="Calibri" w:cs="Calibri"/>
+                <w:color w:val="000000"/>
+                <w:sz w:val="22"/>
+                <w:szCs w:val="22"/>
+                <w:lang w:val="fr-CH" w:eastAsia="fr-CH"/>
+              </w:rPr>
+            </w:pPr>
+            <w:r>
+              <w:rPr>
+                <w:rFonts w:ascii="Calibri" w:hAnsi="Calibri" w:cs="Calibri"/>
+                <w:color w:val="000000"/>
+                <w:sz w:val="22"/>
+                <w:szCs w:val="22"/>
+                <w:lang w:val="fr-CH" w:eastAsia="fr-CH"/>
+              </w:rPr>
+              <w:t> </w:t>
+            </w:r>
+          </w:p>
+        </w:tc>
+        <w:tc>
+          <w:tcPr>
+            <w:tcW w:w="880" w:type="dxa"/>
+            <w:tcBorders>
+              <w:top w:val="nil"/>
+              <w:left w:val="nil"/>
+              <w:bottom w:val="single" w:sz="4" w:space="0" w:color="auto"/>
+              <w:right w:val="single" w:sz="8" w:space="0" w:color="auto"/>
+            </w:tcBorders>
+            <w:shd w:val="clear" w:color="auto" w:fill="auto"/>
+            <w:noWrap/>
+            <w:vAlign w:val="center"/>
+            <w:hideMark/>
+          </w:tcPr>
+          <w:p>
+            <w:pPr>
+              <w:rPr>
+                <w:rFonts w:ascii="Calibri" w:hAnsi="Calibri" w:cs="Calibri"/>
+                <w:color w:val="000000"/>
+                <w:sz w:val="22"/>
+                <w:szCs w:val="22"/>
+                <w:lang w:val="fr-CH" w:eastAsia="fr-CH"/>
+              </w:rPr>
+            </w:pPr>
+            <w:r>
+              <w:rPr>
+                <w:rFonts w:ascii="Calibri" w:hAnsi="Calibri" w:cs="Calibri"/>
+                <w:color w:val="000000"/>
+                <w:sz w:val="22"/>
+                <w:szCs w:val="22"/>
+                <w:lang w:val="fr-CH" w:eastAsia="fr-CH"/>
+              </w:rPr>
+              <w:t> </w:t>
+            </w:r>
+          </w:p>
+        </w:tc>
+      </w:tr>
+      <w:tr>
+        <w:trPr>
+          <w:trHeight w:val="600"/>
+        </w:trPr>
+        <w:tc>
+          <w:tcPr>
+            <w:tcW w:w="1920" w:type="dxa"/>
+            <w:tcBorders>
+              <w:top w:val="nil"/>
+              <w:left w:val="single" w:sz="8" w:space="0" w:color="auto"/>
+              <w:bottom w:val="single" w:sz="4" w:space="0" w:color="auto"/>
+              <w:right w:val="nil"/>
+            </w:tcBorders>
+            <w:shd w:val="clear" w:color="auto" w:fill="auto"/>
+            <w:noWrap/>
+            <w:vAlign w:val="center"/>
+            <w:hideMark/>
+          </w:tcPr>
+          <w:p>
+            <w:pPr>
+              <w:jc w:val="center"/>
+              <w:rPr>
+                <w:rFonts w:ascii="Calibri" w:hAnsi="Calibri" w:cs="Calibri"/>
+                <w:color w:val="000000"/>
+                <w:sz w:val="22"/>
+                <w:szCs w:val="22"/>
+                <w:lang w:val="fr-CH" w:eastAsia="fr-CH"/>
+              </w:rPr>
+            </w:pPr>
+            <w:r>
+              <w:rPr>
+                <w:rFonts w:ascii="Calibri" w:hAnsi="Calibri" w:cs="Calibri"/>
+                <w:color w:val="000000"/>
+                <w:sz w:val="22"/>
+                <w:szCs w:val="22"/>
+                <w:lang w:val="fr-CH" w:eastAsia="fr-CH"/>
+              </w:rPr>
+              <w:t> </w:t>
+            </w:r>
+          </w:p>
+        </w:tc>
+        <w:tc>
+          <w:tcPr>
+            <w:tcW w:w="3580" w:type="dxa"/>
+            <w:tcBorders>
+              <w:top w:val="nil"/>
+              <w:left w:val="single" w:sz="4" w:space="0" w:color="auto"/>
+              <w:bottom w:val="single" w:sz="4" w:space="0" w:color="auto"/>
+              <w:right w:val="nil"/>
+            </w:tcBorders>
+            <w:shd w:val="clear" w:color="auto" w:fill="auto"/>
+            <w:vAlign w:val="center"/>
+            <w:hideMark/>
+          </w:tcPr>
+          <w:p>
+            <w:pPr>
+              <w:rPr>
+                <w:rFonts w:ascii="Calibri" w:hAnsi="Calibri" w:cs="Calibri"/>
+                <w:color w:val="000000"/>
+                <w:sz w:val="22"/>
+                <w:szCs w:val="22"/>
+                <w:lang w:val="fr-CH" w:eastAsia="fr-CH"/>
+              </w:rPr>
+            </w:pPr>
+            <w:r>
+              <w:rPr>
+                <w:rFonts w:ascii="Calibri" w:hAnsi="Calibri" w:cs="Calibri"/>
+                <w:color w:val="000000"/>
+                <w:sz w:val="22"/>
+                <w:szCs w:val="22"/>
+                <w:lang w:val="fr-CH" w:eastAsia="fr-CH"/>
+              </w:rPr>
+              <w:t>Reprendre mon JDT sur un autre poste</w:t>
+            </w:r>
+          </w:p>
+        </w:tc>
+        <w:tc>
+          <w:tcPr>
+            <w:tcW w:w="880" w:type="dxa"/>
+            <w:tcBorders>
+              <w:top w:val="nil"/>
+              <w:left w:val="nil"/>
+              <w:bottom w:val="single" w:sz="4" w:space="0" w:color="auto"/>
+              <w:right w:val="single" w:sz="4" w:space="0" w:color="auto"/>
+            </w:tcBorders>
+            <w:shd w:val="clear" w:color="auto" w:fill="auto"/>
+            <w:vAlign w:val="center"/>
+            <w:hideMark/>
+          </w:tcPr>
+          <w:p>
+            <w:pPr>
+              <w:rPr>
+                <w:rFonts w:ascii="Calibri" w:hAnsi="Calibri" w:cs="Calibri"/>
+                <w:color w:val="000000"/>
+                <w:sz w:val="22"/>
+                <w:szCs w:val="22"/>
+                <w:lang w:val="fr-CH" w:eastAsia="fr-CH"/>
+              </w:rPr>
+            </w:pPr>
+            <w:r>
+              <w:rPr>
+                <w:rFonts w:ascii="Calibri" w:hAnsi="Calibri" w:cs="Calibri"/>
+                <w:color w:val="000000"/>
+                <w:sz w:val="22"/>
+                <w:szCs w:val="22"/>
+                <w:lang w:val="fr-CH" w:eastAsia="fr-CH"/>
+              </w:rPr>
+              <w:t>~10H</w:t>
+            </w:r>
+          </w:p>
+        </w:tc>
+        <w:tc>
+          <w:tcPr>
+            <w:tcW w:w="3580" w:type="dxa"/>
+            <w:tcBorders>
+              <w:top w:val="nil"/>
+              <w:left w:val="nil"/>
+              <w:bottom w:val="single" w:sz="4" w:space="0" w:color="auto"/>
+              <w:right w:val="nil"/>
+            </w:tcBorders>
+            <w:shd w:val="clear" w:color="auto" w:fill="auto"/>
+            <w:vAlign w:val="center"/>
+            <w:hideMark/>
+          </w:tcPr>
+          <w:p>
+            <w:pPr>
+              <w:jc w:val="center"/>
+              <w:rPr>
+                <w:rFonts w:ascii="Calibri" w:hAnsi="Calibri" w:cs="Calibri"/>
+                <w:color w:val="000000"/>
+                <w:sz w:val="22"/>
+                <w:szCs w:val="22"/>
+                <w:lang w:val="fr-CH" w:eastAsia="fr-CH"/>
+              </w:rPr>
+            </w:pPr>
+            <w:r>
+              <w:rPr>
+                <w:rFonts w:ascii="Calibri" w:hAnsi="Calibri" w:cs="Calibri"/>
+                <w:color w:val="000000"/>
+                <w:sz w:val="22"/>
+                <w:szCs w:val="22"/>
+                <w:lang w:val="fr-CH" w:eastAsia="fr-CH"/>
+              </w:rPr>
+              <w:t> </w:t>
+            </w:r>
+          </w:p>
+        </w:tc>
+        <w:tc>
+          <w:tcPr>
+            <w:tcW w:w="880" w:type="dxa"/>
+            <w:tcBorders>
+              <w:top w:val="nil"/>
+              <w:left w:val="nil"/>
+              <w:bottom w:val="single" w:sz="4" w:space="0" w:color="auto"/>
+              <w:right w:val="single" w:sz="8" w:space="0" w:color="auto"/>
+            </w:tcBorders>
+            <w:shd w:val="clear" w:color="auto" w:fill="auto"/>
+            <w:noWrap/>
+            <w:vAlign w:val="center"/>
+            <w:hideMark/>
+          </w:tcPr>
+          <w:p>
+            <w:pPr>
+              <w:rPr>
+                <w:rFonts w:ascii="Calibri" w:hAnsi="Calibri" w:cs="Calibri"/>
+                <w:color w:val="000000"/>
+                <w:sz w:val="22"/>
+                <w:szCs w:val="22"/>
+                <w:lang w:val="fr-CH" w:eastAsia="fr-CH"/>
+              </w:rPr>
+            </w:pPr>
+            <w:r>
+              <w:rPr>
+                <w:rFonts w:ascii="Calibri" w:hAnsi="Calibri" w:cs="Calibri"/>
+                <w:color w:val="000000"/>
+                <w:sz w:val="22"/>
+                <w:szCs w:val="22"/>
+                <w:lang w:val="fr-CH" w:eastAsia="fr-CH"/>
+              </w:rPr>
+              <w:t> </w:t>
+            </w:r>
+          </w:p>
+        </w:tc>
+      </w:tr>
+      <w:tr>
+        <w:trPr>
+          <w:trHeight w:val="300"/>
+        </w:trPr>
+        <w:tc>
+          <w:tcPr>
+            <w:tcW w:w="1920" w:type="dxa"/>
+            <w:tcBorders>
+              <w:top w:val="nil"/>
+              <w:left w:val="single" w:sz="8" w:space="0" w:color="auto"/>
+              <w:bottom w:val="single" w:sz="4" w:space="0" w:color="auto"/>
+              <w:right w:val="nil"/>
+            </w:tcBorders>
+            <w:shd w:val="clear" w:color="auto" w:fill="auto"/>
+            <w:noWrap/>
+            <w:vAlign w:val="center"/>
+            <w:hideMark/>
+          </w:tcPr>
+          <w:p>
+            <w:pPr>
+              <w:jc w:val="center"/>
+              <w:rPr>
+                <w:rFonts w:ascii="Calibri" w:hAnsi="Calibri" w:cs="Calibri"/>
+                <w:color w:val="000000"/>
+                <w:sz w:val="22"/>
+                <w:szCs w:val="22"/>
+                <w:lang w:val="fr-CH" w:eastAsia="fr-CH"/>
+              </w:rPr>
+            </w:pPr>
+            <w:r>
+              <w:rPr>
+                <w:rFonts w:ascii="Calibri" w:hAnsi="Calibri" w:cs="Calibri"/>
+                <w:color w:val="000000"/>
+                <w:sz w:val="22"/>
+                <w:szCs w:val="22"/>
+                <w:lang w:val="fr-CH" w:eastAsia="fr-CH"/>
+              </w:rPr>
+              <w:t> </w:t>
+            </w:r>
+          </w:p>
+        </w:tc>
+        <w:tc>
+          <w:tcPr>
+            <w:tcW w:w="3580" w:type="dxa"/>
+            <w:tcBorders>
+              <w:top w:val="nil"/>
+              <w:left w:val="single" w:sz="4" w:space="0" w:color="auto"/>
+              <w:bottom w:val="single" w:sz="4" w:space="0" w:color="auto"/>
+              <w:right w:val="nil"/>
+            </w:tcBorders>
+            <w:shd w:val="clear" w:color="auto" w:fill="auto"/>
+            <w:vAlign w:val="center"/>
+            <w:hideMark/>
+          </w:tcPr>
+          <w:p>
+            <w:pPr>
+              <w:rPr>
+                <w:rFonts w:ascii="Calibri" w:hAnsi="Calibri" w:cs="Calibri"/>
+                <w:color w:val="000000"/>
+                <w:sz w:val="22"/>
+                <w:szCs w:val="22"/>
+                <w:lang w:val="fr-CH" w:eastAsia="fr-CH"/>
+              </w:rPr>
+            </w:pPr>
+            <w:r>
+              <w:rPr>
+                <w:rFonts w:ascii="Calibri" w:hAnsi="Calibri" w:cs="Calibri"/>
+                <w:color w:val="000000"/>
+                <w:sz w:val="22"/>
+                <w:szCs w:val="22"/>
+                <w:lang w:val="fr-CH" w:eastAsia="fr-CH"/>
+              </w:rPr>
+              <w:t>Documentation</w:t>
+            </w:r>
+          </w:p>
+        </w:tc>
+        <w:tc>
+          <w:tcPr>
+            <w:tcW w:w="880" w:type="dxa"/>
+            <w:tcBorders>
+              <w:top w:val="nil"/>
+              <w:left w:val="nil"/>
+              <w:bottom w:val="single" w:sz="4" w:space="0" w:color="auto"/>
+              <w:right w:val="single" w:sz="4" w:space="0" w:color="auto"/>
+            </w:tcBorders>
+            <w:shd w:val="clear" w:color="auto" w:fill="auto"/>
+            <w:vAlign w:val="center"/>
+            <w:hideMark/>
+          </w:tcPr>
+          <w:p>
+            <w:pPr>
+              <w:rPr>
+                <w:rFonts w:ascii="Calibri" w:hAnsi="Calibri" w:cs="Calibri"/>
+                <w:color w:val="000000"/>
+                <w:sz w:val="22"/>
+                <w:szCs w:val="22"/>
+                <w:lang w:val="fr-CH" w:eastAsia="fr-CH"/>
+              </w:rPr>
+            </w:pPr>
+            <w:r>
+              <w:rPr>
+                <w:rFonts w:ascii="Calibri" w:hAnsi="Calibri" w:cs="Calibri"/>
+                <w:color w:val="000000"/>
+                <w:sz w:val="22"/>
+                <w:szCs w:val="22"/>
+                <w:lang w:val="fr-CH" w:eastAsia="fr-CH"/>
+              </w:rPr>
+              <w:t>~10H</w:t>
+            </w:r>
+          </w:p>
+        </w:tc>
+        <w:tc>
+          <w:tcPr>
+            <w:tcW w:w="3580" w:type="dxa"/>
+            <w:tcBorders>
+              <w:top w:val="nil"/>
+              <w:left w:val="nil"/>
+              <w:bottom w:val="single" w:sz="4" w:space="0" w:color="auto"/>
+              <w:right w:val="nil"/>
+            </w:tcBorders>
+            <w:shd w:val="clear" w:color="auto" w:fill="auto"/>
+            <w:vAlign w:val="center"/>
+            <w:hideMark/>
+          </w:tcPr>
+          <w:p>
+            <w:pPr>
+              <w:rPr>
+                <w:rFonts w:ascii="Calibri" w:hAnsi="Calibri" w:cs="Calibri"/>
+                <w:color w:val="000000"/>
+                <w:sz w:val="22"/>
+                <w:szCs w:val="22"/>
+                <w:lang w:val="fr-CH" w:eastAsia="fr-CH"/>
+              </w:rPr>
+            </w:pPr>
+            <w:r>
+              <w:rPr>
+                <w:rFonts w:ascii="Calibri" w:hAnsi="Calibri" w:cs="Calibri"/>
+                <w:color w:val="000000"/>
+                <w:sz w:val="22"/>
+                <w:szCs w:val="22"/>
+                <w:lang w:val="fr-CH" w:eastAsia="fr-CH"/>
+              </w:rPr>
+              <w:t>Documentation</w:t>
+            </w:r>
+          </w:p>
+        </w:tc>
+        <w:tc>
+          <w:tcPr>
+            <w:tcW w:w="880" w:type="dxa"/>
+            <w:tcBorders>
+              <w:top w:val="nil"/>
+              <w:left w:val="nil"/>
+              <w:bottom w:val="single" w:sz="4" w:space="0" w:color="auto"/>
+              <w:right w:val="single" w:sz="8" w:space="0" w:color="auto"/>
+            </w:tcBorders>
+            <w:shd w:val="clear" w:color="auto" w:fill="auto"/>
+            <w:noWrap/>
+            <w:vAlign w:val="center"/>
+            <w:hideMark/>
+          </w:tcPr>
+          <w:p>
+            <w:pPr>
+              <w:rPr>
+                <w:rFonts w:ascii="Calibri" w:hAnsi="Calibri" w:cs="Calibri"/>
+                <w:color w:val="000000"/>
+                <w:sz w:val="22"/>
+                <w:szCs w:val="22"/>
+                <w:lang w:val="fr-CH" w:eastAsia="fr-CH"/>
+              </w:rPr>
+            </w:pPr>
+            <w:r>
+              <w:rPr>
+                <w:rFonts w:ascii="Calibri" w:hAnsi="Calibri" w:cs="Calibri"/>
+                <w:color w:val="000000"/>
+                <w:sz w:val="22"/>
+                <w:szCs w:val="22"/>
+                <w:lang w:val="fr-CH" w:eastAsia="fr-CH"/>
+              </w:rPr>
+              <w:t>~8H</w:t>
+            </w:r>
+          </w:p>
+        </w:tc>
+      </w:tr>
+      <w:tr>
+        <w:trPr>
+          <w:trHeight w:val="300"/>
+        </w:trPr>
+        <w:tc>
+          <w:tcPr>
+            <w:tcW w:w="1920" w:type="dxa"/>
+            <w:tcBorders>
+              <w:top w:val="nil"/>
+              <w:left w:val="single" w:sz="8" w:space="0" w:color="auto"/>
+              <w:bottom w:val="single" w:sz="4" w:space="0" w:color="auto"/>
+              <w:right w:val="nil"/>
+            </w:tcBorders>
+            <w:shd w:val="clear" w:color="auto" w:fill="auto"/>
+            <w:noWrap/>
+            <w:vAlign w:val="center"/>
+            <w:hideMark/>
+          </w:tcPr>
+          <w:p>
+            <w:pPr>
+              <w:rPr>
+                <w:rFonts w:ascii="Calibri" w:hAnsi="Calibri" w:cs="Calibri"/>
+                <w:color w:val="000000"/>
+                <w:sz w:val="22"/>
+                <w:szCs w:val="22"/>
+                <w:lang w:val="fr-CH" w:eastAsia="fr-CH"/>
+              </w:rPr>
+            </w:pPr>
+            <w:r>
+              <w:rPr>
+                <w:rFonts w:ascii="Calibri" w:hAnsi="Calibri" w:cs="Calibri"/>
+                <w:color w:val="000000"/>
+                <w:sz w:val="22"/>
+                <w:szCs w:val="22"/>
+                <w:lang w:val="fr-CH" w:eastAsia="fr-CH"/>
+              </w:rPr>
+              <w:t>Durée</w:t>
+            </w:r>
+          </w:p>
+        </w:tc>
+        <w:tc>
+          <w:tcPr>
+            <w:tcW w:w="4460" w:type="dxa"/>
+            <w:gridSpan w:val="2"/>
+            <w:tcBorders>
+              <w:top w:val="single" w:sz="4" w:space="0" w:color="auto"/>
+              <w:left w:val="single" w:sz="4" w:space="0" w:color="auto"/>
+              <w:bottom w:val="single" w:sz="4" w:space="0" w:color="auto"/>
+              <w:right w:val="single" w:sz="4" w:space="0" w:color="000000"/>
+            </w:tcBorders>
+            <w:shd w:val="clear" w:color="auto" w:fill="auto"/>
+            <w:noWrap/>
+            <w:vAlign w:val="center"/>
+            <w:hideMark/>
+          </w:tcPr>
+          <w:p>
+            <w:pPr>
+              <w:jc w:val="center"/>
+              <w:rPr>
+                <w:rFonts w:ascii="Calibri" w:hAnsi="Calibri" w:cs="Calibri"/>
+                <w:color w:val="000000"/>
+                <w:sz w:val="22"/>
+                <w:szCs w:val="22"/>
+                <w:lang w:val="fr-CH" w:eastAsia="fr-CH"/>
+              </w:rPr>
+            </w:pPr>
+            <w:r>
+              <w:rPr>
+                <w:rFonts w:ascii="Calibri" w:hAnsi="Calibri" w:cs="Calibri"/>
+                <w:color w:val="000000"/>
+                <w:sz w:val="22"/>
+                <w:szCs w:val="22"/>
+                <w:lang w:val="fr-CH" w:eastAsia="fr-CH"/>
+              </w:rPr>
+              <w:t>~46H30</w:t>
+            </w:r>
+          </w:p>
+        </w:tc>
+        <w:tc>
+          <w:tcPr>
+            <w:tcW w:w="4460" w:type="dxa"/>
+            <w:gridSpan w:val="2"/>
+            <w:tcBorders>
+              <w:top w:val="single" w:sz="4" w:space="0" w:color="auto"/>
+              <w:left w:val="nil"/>
+              <w:bottom w:val="single" w:sz="4" w:space="0" w:color="auto"/>
+              <w:right w:val="single" w:sz="8" w:space="0" w:color="000000"/>
+            </w:tcBorders>
+            <w:shd w:val="clear" w:color="auto" w:fill="auto"/>
+            <w:noWrap/>
+            <w:vAlign w:val="center"/>
+            <w:hideMark/>
+          </w:tcPr>
+          <w:p>
+            <w:pPr>
+              <w:jc w:val="center"/>
+              <w:rPr>
+                <w:rFonts w:ascii="Calibri" w:hAnsi="Calibri" w:cs="Calibri"/>
+                <w:color w:val="000000"/>
+                <w:sz w:val="22"/>
+                <w:szCs w:val="22"/>
+                <w:lang w:val="fr-CH" w:eastAsia="fr-CH"/>
+              </w:rPr>
+            </w:pPr>
+            <w:r>
+              <w:rPr>
+                <w:rFonts w:ascii="Calibri" w:hAnsi="Calibri" w:cs="Calibri"/>
+                <w:color w:val="000000"/>
+                <w:sz w:val="22"/>
+                <w:szCs w:val="22"/>
+                <w:lang w:val="fr-CH" w:eastAsia="fr-CH"/>
+              </w:rPr>
+              <w:t>~36H50</w:t>
+            </w:r>
+          </w:p>
+        </w:tc>
+      </w:tr>
+      <w:tr>
+        <w:trPr>
+          <w:trHeight w:val="300"/>
+        </w:trPr>
+        <w:tc>
+          <w:tcPr>
+            <w:tcW w:w="1920" w:type="dxa"/>
+            <w:tcBorders>
+              <w:top w:val="nil"/>
+              <w:left w:val="single" w:sz="8" w:space="0" w:color="auto"/>
+              <w:bottom w:val="single" w:sz="4" w:space="0" w:color="auto"/>
+              <w:right w:val="nil"/>
+            </w:tcBorders>
+            <w:shd w:val="clear" w:color="auto" w:fill="auto"/>
+            <w:noWrap/>
+            <w:vAlign w:val="center"/>
+            <w:hideMark/>
+          </w:tcPr>
+          <w:p>
+            <w:pPr>
+              <w:rPr>
+                <w:rFonts w:ascii="Calibri" w:hAnsi="Calibri" w:cs="Calibri"/>
+                <w:color w:val="000000"/>
+                <w:sz w:val="22"/>
+                <w:szCs w:val="22"/>
+                <w:lang w:val="fr-CH" w:eastAsia="fr-CH"/>
+              </w:rPr>
+            </w:pPr>
+            <w:r>
+              <w:rPr>
+                <w:rFonts w:ascii="Calibri" w:hAnsi="Calibri" w:cs="Calibri"/>
+                <w:color w:val="000000"/>
+                <w:sz w:val="22"/>
+                <w:szCs w:val="22"/>
+                <w:lang w:val="fr-CH" w:eastAsia="fr-CH"/>
+              </w:rPr>
+              <w:t>Dates</w:t>
+            </w:r>
+          </w:p>
+        </w:tc>
+        <w:tc>
+          <w:tcPr>
+            <w:tcW w:w="4460" w:type="dxa"/>
+            <w:gridSpan w:val="2"/>
+            <w:tcBorders>
+              <w:top w:val="single" w:sz="4" w:space="0" w:color="auto"/>
+              <w:left w:val="single" w:sz="4" w:space="0" w:color="auto"/>
+              <w:bottom w:val="single" w:sz="4" w:space="0" w:color="auto"/>
+              <w:right w:val="single" w:sz="4" w:space="0" w:color="000000"/>
+            </w:tcBorders>
+            <w:shd w:val="clear" w:color="auto" w:fill="auto"/>
+            <w:noWrap/>
+            <w:vAlign w:val="center"/>
+            <w:hideMark/>
+          </w:tcPr>
+          <w:p>
+            <w:pPr>
+              <w:jc w:val="center"/>
+              <w:rPr>
+                <w:rFonts w:ascii="Calibri" w:hAnsi="Calibri" w:cs="Calibri"/>
+                <w:color w:val="000000"/>
+                <w:sz w:val="22"/>
+                <w:szCs w:val="22"/>
+                <w:lang w:val="fr-CH" w:eastAsia="fr-CH"/>
+              </w:rPr>
+            </w:pPr>
+            <w:r>
+              <w:rPr>
+                <w:rFonts w:ascii="Calibri" w:hAnsi="Calibri" w:cs="Calibri"/>
+                <w:color w:val="000000"/>
+                <w:sz w:val="22"/>
+                <w:szCs w:val="22"/>
+                <w:lang w:val="fr-CH" w:eastAsia="fr-CH"/>
+              </w:rPr>
+              <w:t>05.05.2025 au 16.05.2025</w:t>
+            </w:r>
+          </w:p>
+        </w:tc>
+        <w:tc>
+          <w:tcPr>
+            <w:tcW w:w="4460" w:type="dxa"/>
+            <w:gridSpan w:val="2"/>
+            <w:tcBorders>
+              <w:top w:val="single" w:sz="4" w:space="0" w:color="auto"/>
+              <w:left w:val="nil"/>
+              <w:bottom w:val="single" w:sz="4" w:space="0" w:color="auto"/>
+              <w:right w:val="single" w:sz="8" w:space="0" w:color="000000"/>
+            </w:tcBorders>
+            <w:shd w:val="clear" w:color="auto" w:fill="auto"/>
+            <w:noWrap/>
+            <w:vAlign w:val="center"/>
+            <w:hideMark/>
+          </w:tcPr>
+          <w:p>
+            <w:pPr>
+              <w:jc w:val="center"/>
+              <w:rPr>
+                <w:rFonts w:ascii="Calibri" w:hAnsi="Calibri" w:cs="Calibri"/>
+                <w:color w:val="000000"/>
+                <w:sz w:val="22"/>
+                <w:szCs w:val="22"/>
+                <w:lang w:val="fr-CH" w:eastAsia="fr-CH"/>
+              </w:rPr>
+            </w:pPr>
+            <w:r>
+              <w:rPr>
+                <w:rFonts w:ascii="Calibri" w:hAnsi="Calibri" w:cs="Calibri"/>
+                <w:color w:val="000000"/>
+                <w:sz w:val="22"/>
+                <w:szCs w:val="22"/>
+                <w:lang w:val="fr-CH" w:eastAsia="fr-CH"/>
+              </w:rPr>
+              <w:t>05.19.2025 au 02.06.2025</w:t>
+            </w:r>
+          </w:p>
+        </w:tc>
+      </w:tr>
+      <w:tr>
+        <w:trPr>
+          <w:trHeight w:val="315"/>
+        </w:trPr>
+        <w:tc>
+          <w:tcPr>
+            <w:tcW w:w="1920" w:type="dxa"/>
+            <w:tcBorders>
+              <w:top w:val="nil"/>
+              <w:left w:val="single" w:sz="8" w:space="0" w:color="auto"/>
+              <w:bottom w:val="single" w:sz="8" w:space="0" w:color="auto"/>
+              <w:right w:val="nil"/>
+            </w:tcBorders>
+            <w:shd w:val="clear" w:color="auto" w:fill="auto"/>
+            <w:noWrap/>
+            <w:vAlign w:val="center"/>
+            <w:hideMark/>
+          </w:tcPr>
+          <w:p>
+            <w:pPr>
+              <w:rPr>
+                <w:rFonts w:ascii="Calibri" w:hAnsi="Calibri" w:cs="Calibri"/>
+                <w:color w:val="000000"/>
+                <w:sz w:val="22"/>
+                <w:szCs w:val="22"/>
+                <w:lang w:val="fr-CH" w:eastAsia="fr-CH"/>
+              </w:rPr>
+            </w:pPr>
+            <w:r>
+              <w:rPr>
+                <w:rFonts w:ascii="Calibri" w:hAnsi="Calibri" w:cs="Calibri"/>
+                <w:color w:val="000000"/>
+                <w:sz w:val="22"/>
+                <w:szCs w:val="22"/>
+                <w:lang w:val="fr-CH" w:eastAsia="fr-CH"/>
+              </w:rPr>
+              <w:t xml:space="preserve">Date Sprint </w:t>
+            </w:r>
+            <w:proofErr w:type="spellStart"/>
+            <w:r>
+              <w:rPr>
+                <w:rFonts w:ascii="Calibri" w:hAnsi="Calibri" w:cs="Calibri"/>
+                <w:color w:val="000000"/>
+                <w:sz w:val="22"/>
+                <w:szCs w:val="22"/>
+                <w:lang w:val="fr-CH" w:eastAsia="fr-CH"/>
+              </w:rPr>
+              <w:t>Review</w:t>
+            </w:r>
+            <w:proofErr w:type="spellEnd"/>
+          </w:p>
+        </w:tc>
+        <w:tc>
+          <w:tcPr>
+            <w:tcW w:w="4460" w:type="dxa"/>
+            <w:gridSpan w:val="2"/>
+            <w:tcBorders>
+              <w:top w:val="single" w:sz="4" w:space="0" w:color="auto"/>
+              <w:left w:val="single" w:sz="4" w:space="0" w:color="auto"/>
+              <w:bottom w:val="single" w:sz="8" w:space="0" w:color="auto"/>
+              <w:right w:val="single" w:sz="4" w:space="0" w:color="000000"/>
+            </w:tcBorders>
+            <w:shd w:val="clear" w:color="auto" w:fill="auto"/>
+            <w:noWrap/>
+            <w:vAlign w:val="center"/>
+            <w:hideMark/>
+          </w:tcPr>
+          <w:p>
+            <w:pPr>
+              <w:jc w:val="center"/>
+              <w:rPr>
+                <w:rFonts w:ascii="Calibri" w:hAnsi="Calibri" w:cs="Calibri"/>
+                <w:color w:val="000000"/>
+                <w:sz w:val="22"/>
+                <w:szCs w:val="22"/>
+                <w:lang w:val="fr-CH" w:eastAsia="fr-CH"/>
+              </w:rPr>
+            </w:pPr>
+            <w:r>
+              <w:rPr>
+                <w:rFonts w:ascii="Calibri" w:hAnsi="Calibri" w:cs="Calibri"/>
+                <w:color w:val="000000"/>
+                <w:sz w:val="22"/>
+                <w:szCs w:val="22"/>
+                <w:lang w:val="fr-CH" w:eastAsia="fr-CH"/>
+              </w:rPr>
+              <w:t>05.05.2025 au 16.05.2025</w:t>
+            </w:r>
+          </w:p>
+        </w:tc>
+        <w:tc>
+          <w:tcPr>
+            <w:tcW w:w="4460" w:type="dxa"/>
+            <w:gridSpan w:val="2"/>
+            <w:tcBorders>
+              <w:top w:val="single" w:sz="4" w:space="0" w:color="auto"/>
+              <w:left w:val="nil"/>
+              <w:bottom w:val="single" w:sz="8" w:space="0" w:color="auto"/>
+              <w:right w:val="single" w:sz="8" w:space="0" w:color="000000"/>
+            </w:tcBorders>
+            <w:shd w:val="clear" w:color="auto" w:fill="auto"/>
+            <w:noWrap/>
+            <w:vAlign w:val="center"/>
+            <w:hideMark/>
+          </w:tcPr>
+          <w:p>
+            <w:pPr>
+              <w:jc w:val="center"/>
+              <w:rPr>
+                <w:rFonts w:ascii="Calibri" w:hAnsi="Calibri" w:cs="Calibri"/>
+                <w:color w:val="000000"/>
+                <w:sz w:val="22"/>
+                <w:szCs w:val="22"/>
+                <w:lang w:val="fr-CH" w:eastAsia="fr-CH"/>
+              </w:rPr>
+            </w:pPr>
+            <w:proofErr w:type="gramStart"/>
+            <w:r>
+              <w:rPr>
+                <w:rFonts w:ascii="Calibri" w:hAnsi="Calibri" w:cs="Calibri"/>
+                <w:color w:val="000000"/>
+                <w:sz w:val="22"/>
+                <w:szCs w:val="22"/>
+                <w:lang w:val="fr-CH" w:eastAsia="fr-CH"/>
+              </w:rPr>
+              <w:t>vendredi</w:t>
+            </w:r>
+            <w:proofErr w:type="gramEnd"/>
+            <w:r>
+              <w:rPr>
+                <w:rFonts w:ascii="Calibri" w:hAnsi="Calibri" w:cs="Calibri"/>
+                <w:color w:val="000000"/>
+                <w:sz w:val="22"/>
+                <w:szCs w:val="22"/>
+                <w:lang w:val="fr-CH" w:eastAsia="fr-CH"/>
+              </w:rPr>
+              <w:t xml:space="preserve"> 23.05.2025 à 9H00</w:t>
+            </w:r>
+          </w:p>
+        </w:tc>
+      </w:tr>
+    </w:tbl>
+    <w:p>
+      <w:pPr>
+        <w:rPr>
+          <w:lang w:val="fr-CH"/>
+        </w:rPr>
+      </w:pPr>
+    </w:p>
+    <w:tbl>
+      <w:tblPr>
+        <w:tblpPr w:leftFromText="141" w:rightFromText="141" w:vertAnchor="text" w:horzAnchor="margin" w:tblpXSpec="center" w:tblpY="117"/>
+        <w:tblW w:w="11448" w:type="dxa"/>
+        <w:tblCellMar>
+          <w:left w:w="70" w:type="dxa"/>
+          <w:right w:w="70" w:type="dxa"/>
+        </w:tblCellMar>
+        <w:tblLook w:val="04A0" w:firstRow="1" w:lastRow="0" w:firstColumn="1" w:lastColumn="0" w:noHBand="0" w:noVBand="1"/>
+      </w:tblPr>
+      <w:tblGrid>
+        <w:gridCol w:w="960"/>
+        <w:gridCol w:w="674"/>
+        <w:gridCol w:w="1074"/>
+        <w:gridCol w:w="674"/>
+        <w:gridCol w:w="1074"/>
+        <w:gridCol w:w="674"/>
+        <w:gridCol w:w="1074"/>
+        <w:gridCol w:w="674"/>
+        <w:gridCol w:w="1074"/>
+        <w:gridCol w:w="674"/>
+        <w:gridCol w:w="1074"/>
+        <w:gridCol w:w="674"/>
+        <w:gridCol w:w="1074"/>
+      </w:tblGrid>
+      <w:tr>
+        <w:trPr>
+          <w:trHeight w:val="300"/>
+        </w:trPr>
+        <w:tc>
+          <w:tcPr>
+            <w:tcW w:w="960" w:type="dxa"/>
+            <w:tcBorders>
+              <w:top w:val="nil"/>
+              <w:left w:val="nil"/>
+              <w:bottom w:val="nil"/>
+              <w:right w:val="nil"/>
+            </w:tcBorders>
+            <w:shd w:val="clear" w:color="auto" w:fill="auto"/>
+            <w:noWrap/>
+            <w:vAlign w:val="bottom"/>
+            <w:hideMark/>
+          </w:tcPr>
+          <w:p>
+            <w:pPr>
+              <w:rPr>
+                <w:rFonts w:ascii="Times New Roman" w:hAnsi="Times New Roman"/>
+                <w:sz w:val="20"/>
+                <w:szCs w:val="24"/>
+                <w:lang w:val="fr-CH" w:eastAsia="fr-CH"/>
+              </w:rPr>
+            </w:pPr>
+          </w:p>
+        </w:tc>
+        <w:tc>
+          <w:tcPr>
+            <w:tcW w:w="1748" w:type="dxa"/>
+            <w:gridSpan w:val="2"/>
+            <w:tcBorders>
+              <w:top w:val="single" w:sz="4" w:space="0" w:color="auto"/>
+              <w:left w:val="single" w:sz="4" w:space="0" w:color="auto"/>
+              <w:bottom w:val="nil"/>
+              <w:right w:val="single" w:sz="4" w:space="0" w:color="000000"/>
+            </w:tcBorders>
+            <w:shd w:val="clear" w:color="auto" w:fill="auto"/>
+            <w:noWrap/>
+            <w:vAlign w:val="bottom"/>
+            <w:hideMark/>
+          </w:tcPr>
+          <w:p>
+            <w:pPr>
+              <w:jc w:val="center"/>
+              <w:rPr>
+                <w:rFonts w:ascii="Calibri" w:hAnsi="Calibri" w:cs="Calibri"/>
+                <w:color w:val="000000"/>
+                <w:sz w:val="22"/>
+                <w:szCs w:val="22"/>
+                <w:lang w:val="fr-CH" w:eastAsia="fr-CH"/>
+              </w:rPr>
+            </w:pPr>
+            <w:r>
+              <w:rPr>
+                <w:rFonts w:ascii="Calibri" w:hAnsi="Calibri" w:cs="Calibri"/>
+                <w:color w:val="000000"/>
+                <w:sz w:val="22"/>
+                <w:szCs w:val="22"/>
+                <w:lang w:val="fr-CH" w:eastAsia="fr-CH"/>
+              </w:rPr>
+              <w:t>28.04 - 02.05</w:t>
+            </w:r>
+          </w:p>
+        </w:tc>
+        <w:tc>
+          <w:tcPr>
+            <w:tcW w:w="1748" w:type="dxa"/>
+            <w:gridSpan w:val="2"/>
+            <w:tcBorders>
+              <w:top w:val="single" w:sz="4" w:space="0" w:color="auto"/>
+              <w:left w:val="nil"/>
+              <w:bottom w:val="nil"/>
+              <w:right w:val="single" w:sz="4" w:space="0" w:color="000000"/>
+            </w:tcBorders>
+            <w:shd w:val="clear" w:color="auto" w:fill="auto"/>
+            <w:noWrap/>
+            <w:vAlign w:val="bottom"/>
+            <w:hideMark/>
+          </w:tcPr>
+          <w:p>
+            <w:pPr>
+              <w:jc w:val="center"/>
+              <w:rPr>
+                <w:rFonts w:ascii="Calibri" w:hAnsi="Calibri" w:cs="Calibri"/>
+                <w:color w:val="000000"/>
+                <w:sz w:val="22"/>
+                <w:szCs w:val="22"/>
+                <w:lang w:val="fr-CH" w:eastAsia="fr-CH"/>
+              </w:rPr>
+            </w:pPr>
+            <w:r>
+              <w:rPr>
+                <w:rFonts w:ascii="Calibri" w:hAnsi="Calibri" w:cs="Calibri"/>
+                <w:color w:val="000000"/>
+                <w:sz w:val="22"/>
+                <w:szCs w:val="22"/>
+                <w:lang w:val="fr-CH" w:eastAsia="fr-CH"/>
+              </w:rPr>
+              <w:t>05.05 - 09.05</w:t>
+            </w:r>
+          </w:p>
+        </w:tc>
+        <w:tc>
+          <w:tcPr>
+            <w:tcW w:w="1748" w:type="dxa"/>
+            <w:gridSpan w:val="2"/>
+            <w:tcBorders>
+              <w:top w:val="single" w:sz="4" w:space="0" w:color="auto"/>
+              <w:left w:val="nil"/>
+              <w:bottom w:val="nil"/>
+              <w:right w:val="single" w:sz="4" w:space="0" w:color="000000"/>
+            </w:tcBorders>
+            <w:shd w:val="clear" w:color="auto" w:fill="auto"/>
+            <w:noWrap/>
+            <w:vAlign w:val="bottom"/>
+            <w:hideMark/>
+          </w:tcPr>
+          <w:p>
+            <w:pPr>
+              <w:jc w:val="center"/>
+              <w:rPr>
+                <w:rFonts w:ascii="Calibri" w:hAnsi="Calibri" w:cs="Calibri"/>
+                <w:color w:val="000000"/>
+                <w:sz w:val="22"/>
+                <w:szCs w:val="22"/>
+                <w:lang w:val="fr-CH" w:eastAsia="fr-CH"/>
+              </w:rPr>
+            </w:pPr>
+            <w:r>
+              <w:rPr>
+                <w:rFonts w:ascii="Calibri" w:hAnsi="Calibri" w:cs="Calibri"/>
+                <w:color w:val="000000"/>
+                <w:sz w:val="22"/>
+                <w:szCs w:val="22"/>
+                <w:lang w:val="fr-CH" w:eastAsia="fr-CH"/>
+              </w:rPr>
+              <w:t>12.05 - 16.05</w:t>
+            </w:r>
+          </w:p>
+        </w:tc>
+        <w:tc>
+          <w:tcPr>
+            <w:tcW w:w="1748" w:type="dxa"/>
+            <w:gridSpan w:val="2"/>
+            <w:tcBorders>
+              <w:top w:val="single" w:sz="4" w:space="0" w:color="auto"/>
+              <w:left w:val="nil"/>
+              <w:bottom w:val="nil"/>
+              <w:right w:val="single" w:sz="4" w:space="0" w:color="000000"/>
+            </w:tcBorders>
+            <w:shd w:val="clear" w:color="auto" w:fill="auto"/>
+            <w:noWrap/>
+            <w:vAlign w:val="bottom"/>
+            <w:hideMark/>
+          </w:tcPr>
+          <w:p>
+            <w:pPr>
+              <w:jc w:val="center"/>
+              <w:rPr>
+                <w:rFonts w:ascii="Calibri" w:hAnsi="Calibri" w:cs="Calibri"/>
+                <w:color w:val="000000"/>
+                <w:sz w:val="22"/>
+                <w:szCs w:val="22"/>
+                <w:lang w:val="fr-CH" w:eastAsia="fr-CH"/>
+              </w:rPr>
+            </w:pPr>
+            <w:r>
+              <w:rPr>
+                <w:rFonts w:ascii="Calibri" w:hAnsi="Calibri" w:cs="Calibri"/>
+                <w:color w:val="000000"/>
+                <w:sz w:val="22"/>
+                <w:szCs w:val="22"/>
+                <w:lang w:val="fr-CH" w:eastAsia="fr-CH"/>
+              </w:rPr>
+              <w:t>19.05 - 23.05</w:t>
+            </w:r>
+          </w:p>
+        </w:tc>
+        <w:tc>
+          <w:tcPr>
+            <w:tcW w:w="1748" w:type="dxa"/>
+            <w:gridSpan w:val="2"/>
+            <w:tcBorders>
+              <w:top w:val="single" w:sz="4" w:space="0" w:color="auto"/>
+              <w:left w:val="nil"/>
+              <w:bottom w:val="nil"/>
+              <w:right w:val="single" w:sz="4" w:space="0" w:color="000000"/>
+            </w:tcBorders>
+            <w:shd w:val="clear" w:color="auto" w:fill="auto"/>
+            <w:noWrap/>
+            <w:vAlign w:val="bottom"/>
+            <w:hideMark/>
+          </w:tcPr>
+          <w:p>
+            <w:pPr>
+              <w:jc w:val="center"/>
+              <w:rPr>
+                <w:rFonts w:ascii="Calibri" w:hAnsi="Calibri" w:cs="Calibri"/>
+                <w:color w:val="000000"/>
+                <w:sz w:val="22"/>
+                <w:szCs w:val="22"/>
+                <w:lang w:val="fr-CH" w:eastAsia="fr-CH"/>
+              </w:rPr>
+            </w:pPr>
+            <w:r>
+              <w:rPr>
+                <w:rFonts w:ascii="Calibri" w:hAnsi="Calibri" w:cs="Calibri"/>
+                <w:color w:val="000000"/>
+                <w:sz w:val="22"/>
+                <w:szCs w:val="22"/>
+                <w:lang w:val="fr-CH" w:eastAsia="fr-CH"/>
+              </w:rPr>
+              <w:t>26.05 - 30.05</w:t>
+            </w:r>
+          </w:p>
+        </w:tc>
+        <w:tc>
+          <w:tcPr>
+            <w:tcW w:w="1748" w:type="dxa"/>
+            <w:gridSpan w:val="2"/>
+            <w:tcBorders>
+              <w:top w:val="single" w:sz="4" w:space="0" w:color="auto"/>
+              <w:left w:val="nil"/>
+              <w:bottom w:val="nil"/>
+              <w:right w:val="single" w:sz="4" w:space="0" w:color="000000"/>
+            </w:tcBorders>
+            <w:shd w:val="clear" w:color="auto" w:fill="auto"/>
+            <w:noWrap/>
+            <w:vAlign w:val="bottom"/>
+            <w:hideMark/>
+          </w:tcPr>
+          <w:p>
+            <w:pPr>
+              <w:jc w:val="center"/>
+              <w:rPr>
+                <w:rFonts w:ascii="Calibri" w:hAnsi="Calibri" w:cs="Calibri"/>
+                <w:color w:val="000000"/>
+                <w:sz w:val="22"/>
+                <w:szCs w:val="22"/>
+                <w:lang w:val="fr-CH" w:eastAsia="fr-CH"/>
+              </w:rPr>
+            </w:pPr>
+            <w:r>
+              <w:rPr>
+                <w:rFonts w:ascii="Calibri" w:hAnsi="Calibri" w:cs="Calibri"/>
+                <w:color w:val="000000"/>
+                <w:sz w:val="22"/>
+                <w:szCs w:val="22"/>
+                <w:lang w:val="fr-CH" w:eastAsia="fr-CH"/>
+              </w:rPr>
+              <w:t>02.06 - 06.06</w:t>
+            </w:r>
+          </w:p>
+        </w:tc>
+      </w:tr>
+      <w:tr>
+        <w:trPr>
+          <w:trHeight w:val="300"/>
+        </w:trPr>
+        <w:tc>
+          <w:tcPr>
+            <w:tcW w:w="960" w:type="dxa"/>
+            <w:tcBorders>
+              <w:top w:val="nil"/>
+              <w:left w:val="nil"/>
+              <w:bottom w:val="nil"/>
+              <w:right w:val="nil"/>
+            </w:tcBorders>
+            <w:shd w:val="clear" w:color="auto" w:fill="auto"/>
+            <w:noWrap/>
+            <w:vAlign w:val="bottom"/>
+            <w:hideMark/>
+          </w:tcPr>
+          <w:p>
+            <w:pPr>
+              <w:jc w:val="center"/>
+              <w:rPr>
+                <w:rFonts w:ascii="Calibri" w:hAnsi="Calibri" w:cs="Calibri"/>
+                <w:color w:val="000000"/>
+                <w:sz w:val="22"/>
+                <w:szCs w:val="22"/>
+                <w:lang w:val="fr-CH" w:eastAsia="fr-CH"/>
+              </w:rPr>
+            </w:pPr>
+          </w:p>
+        </w:tc>
+        <w:tc>
+          <w:tcPr>
+            <w:tcW w:w="674" w:type="dxa"/>
+            <w:tcBorders>
+              <w:top w:val="nil"/>
+              <w:left w:val="single" w:sz="4" w:space="0" w:color="auto"/>
+              <w:bottom w:val="single" w:sz="4" w:space="0" w:color="auto"/>
+              <w:right w:val="nil"/>
+            </w:tcBorders>
+            <w:shd w:val="clear" w:color="auto" w:fill="auto"/>
+            <w:noWrap/>
+            <w:vAlign w:val="bottom"/>
+            <w:hideMark/>
+          </w:tcPr>
+          <w:p>
+            <w:pPr>
+              <w:rPr>
+                <w:rFonts w:ascii="Calibri" w:hAnsi="Calibri" w:cs="Calibri"/>
+                <w:color w:val="000000"/>
+                <w:sz w:val="22"/>
+                <w:szCs w:val="22"/>
+                <w:lang w:val="fr-CH" w:eastAsia="fr-CH"/>
+              </w:rPr>
+            </w:pPr>
+            <w:r>
+              <w:rPr>
+                <w:rFonts w:ascii="Calibri" w:hAnsi="Calibri" w:cs="Calibri"/>
+                <w:color w:val="000000"/>
+                <w:sz w:val="22"/>
+                <w:szCs w:val="22"/>
+                <w:lang w:val="fr-CH" w:eastAsia="fr-CH"/>
+              </w:rPr>
+              <w:t>Matin</w:t>
+            </w:r>
+          </w:p>
+        </w:tc>
+        <w:tc>
+          <w:tcPr>
+            <w:tcW w:w="1074" w:type="dxa"/>
+            <w:tcBorders>
+              <w:top w:val="nil"/>
+              <w:left w:val="nil"/>
+              <w:bottom w:val="single" w:sz="4" w:space="0" w:color="auto"/>
+              <w:right w:val="single" w:sz="4" w:space="0" w:color="auto"/>
+            </w:tcBorders>
+            <w:shd w:val="clear" w:color="auto" w:fill="auto"/>
+            <w:noWrap/>
+            <w:vAlign w:val="bottom"/>
+            <w:hideMark/>
+          </w:tcPr>
+          <w:p>
+            <w:pPr>
+              <w:rPr>
+                <w:rFonts w:ascii="Calibri" w:hAnsi="Calibri" w:cs="Calibri"/>
+                <w:color w:val="000000"/>
+                <w:sz w:val="22"/>
+                <w:szCs w:val="22"/>
+                <w:lang w:val="fr-CH" w:eastAsia="fr-CH"/>
+              </w:rPr>
+            </w:pPr>
+            <w:r>
+              <w:rPr>
+                <w:rFonts w:ascii="Calibri" w:hAnsi="Calibri" w:cs="Calibri"/>
+                <w:color w:val="000000"/>
+                <w:sz w:val="22"/>
+                <w:szCs w:val="22"/>
+                <w:lang w:val="fr-CH" w:eastAsia="fr-CH"/>
+              </w:rPr>
+              <w:t>Après Midi</w:t>
+            </w:r>
+          </w:p>
+        </w:tc>
+        <w:tc>
+          <w:tcPr>
+            <w:tcW w:w="674" w:type="dxa"/>
+            <w:tcBorders>
+              <w:top w:val="nil"/>
+              <w:left w:val="nil"/>
+              <w:bottom w:val="single" w:sz="4" w:space="0" w:color="auto"/>
+              <w:right w:val="nil"/>
+            </w:tcBorders>
+            <w:shd w:val="clear" w:color="auto" w:fill="auto"/>
+            <w:noWrap/>
+            <w:vAlign w:val="bottom"/>
+            <w:hideMark/>
+          </w:tcPr>
+          <w:p>
+            <w:pPr>
+              <w:rPr>
+                <w:rFonts w:ascii="Calibri" w:hAnsi="Calibri" w:cs="Calibri"/>
+                <w:color w:val="000000"/>
+                <w:sz w:val="22"/>
+                <w:szCs w:val="22"/>
+                <w:lang w:val="fr-CH" w:eastAsia="fr-CH"/>
+              </w:rPr>
+            </w:pPr>
+            <w:r>
+              <w:rPr>
+                <w:rFonts w:ascii="Calibri" w:hAnsi="Calibri" w:cs="Calibri"/>
+                <w:color w:val="000000"/>
+                <w:sz w:val="22"/>
+                <w:szCs w:val="22"/>
+                <w:lang w:val="fr-CH" w:eastAsia="fr-CH"/>
+              </w:rPr>
+              <w:t>Matin</w:t>
+            </w:r>
+          </w:p>
+        </w:tc>
+        <w:tc>
+          <w:tcPr>
+            <w:tcW w:w="1074" w:type="dxa"/>
+            <w:tcBorders>
+              <w:top w:val="nil"/>
+              <w:left w:val="nil"/>
+              <w:bottom w:val="single" w:sz="4" w:space="0" w:color="auto"/>
+              <w:right w:val="single" w:sz="4" w:space="0" w:color="auto"/>
+            </w:tcBorders>
+            <w:shd w:val="clear" w:color="auto" w:fill="auto"/>
+            <w:noWrap/>
+            <w:vAlign w:val="bottom"/>
+            <w:hideMark/>
+          </w:tcPr>
+          <w:p>
+            <w:pPr>
+              <w:rPr>
+                <w:rFonts w:ascii="Calibri" w:hAnsi="Calibri" w:cs="Calibri"/>
+                <w:color w:val="000000"/>
+                <w:sz w:val="22"/>
+                <w:szCs w:val="22"/>
+                <w:lang w:val="fr-CH" w:eastAsia="fr-CH"/>
+              </w:rPr>
+            </w:pPr>
+            <w:r>
+              <w:rPr>
+                <w:rFonts w:ascii="Calibri" w:hAnsi="Calibri" w:cs="Calibri"/>
+                <w:color w:val="000000"/>
+                <w:sz w:val="22"/>
+                <w:szCs w:val="22"/>
+                <w:lang w:val="fr-CH" w:eastAsia="fr-CH"/>
+              </w:rPr>
+              <w:t>Après Midi</w:t>
+            </w:r>
+          </w:p>
+        </w:tc>
+        <w:tc>
+          <w:tcPr>
+            <w:tcW w:w="674" w:type="dxa"/>
+            <w:tcBorders>
+              <w:top w:val="nil"/>
+              <w:left w:val="nil"/>
+              <w:bottom w:val="single" w:sz="4" w:space="0" w:color="auto"/>
+              <w:right w:val="nil"/>
+            </w:tcBorders>
+            <w:shd w:val="clear" w:color="auto" w:fill="auto"/>
+            <w:noWrap/>
+            <w:vAlign w:val="bottom"/>
+            <w:hideMark/>
+          </w:tcPr>
+          <w:p>
+            <w:pPr>
+              <w:rPr>
+                <w:rFonts w:ascii="Calibri" w:hAnsi="Calibri" w:cs="Calibri"/>
+                <w:color w:val="000000"/>
+                <w:sz w:val="22"/>
+                <w:szCs w:val="22"/>
+                <w:lang w:val="fr-CH" w:eastAsia="fr-CH"/>
+              </w:rPr>
+            </w:pPr>
+            <w:r>
+              <w:rPr>
+                <w:rFonts w:ascii="Calibri" w:hAnsi="Calibri" w:cs="Calibri"/>
+                <w:color w:val="000000"/>
+                <w:sz w:val="22"/>
+                <w:szCs w:val="22"/>
+                <w:lang w:val="fr-CH" w:eastAsia="fr-CH"/>
+              </w:rPr>
+              <w:t>Matin</w:t>
+            </w:r>
+          </w:p>
+        </w:tc>
+        <w:tc>
+          <w:tcPr>
+            <w:tcW w:w="1074" w:type="dxa"/>
+            <w:tcBorders>
+              <w:top w:val="nil"/>
+              <w:left w:val="nil"/>
+              <w:bottom w:val="single" w:sz="4" w:space="0" w:color="auto"/>
+              <w:right w:val="single" w:sz="4" w:space="0" w:color="auto"/>
+            </w:tcBorders>
+            <w:shd w:val="clear" w:color="auto" w:fill="auto"/>
+            <w:noWrap/>
+            <w:vAlign w:val="bottom"/>
+            <w:hideMark/>
+          </w:tcPr>
+          <w:p>
+            <w:pPr>
+              <w:rPr>
+                <w:rFonts w:ascii="Calibri" w:hAnsi="Calibri" w:cs="Calibri"/>
+                <w:color w:val="000000"/>
+                <w:sz w:val="22"/>
+                <w:szCs w:val="22"/>
+                <w:lang w:val="fr-CH" w:eastAsia="fr-CH"/>
+              </w:rPr>
+            </w:pPr>
+            <w:r>
+              <w:rPr>
+                <w:rFonts w:ascii="Calibri" w:hAnsi="Calibri" w:cs="Calibri"/>
+                <w:color w:val="000000"/>
+                <w:sz w:val="22"/>
+                <w:szCs w:val="22"/>
+                <w:lang w:val="fr-CH" w:eastAsia="fr-CH"/>
+              </w:rPr>
+              <w:t>Après Midi</w:t>
+            </w:r>
+          </w:p>
+        </w:tc>
+        <w:tc>
+          <w:tcPr>
+            <w:tcW w:w="674" w:type="dxa"/>
+            <w:tcBorders>
+              <w:top w:val="nil"/>
+              <w:left w:val="nil"/>
+              <w:bottom w:val="single" w:sz="4" w:space="0" w:color="auto"/>
+              <w:right w:val="nil"/>
+            </w:tcBorders>
+            <w:shd w:val="clear" w:color="auto" w:fill="auto"/>
+            <w:noWrap/>
+            <w:vAlign w:val="bottom"/>
+            <w:hideMark/>
+          </w:tcPr>
+          <w:p>
+            <w:pPr>
+              <w:rPr>
+                <w:rFonts w:ascii="Calibri" w:hAnsi="Calibri" w:cs="Calibri"/>
+                <w:color w:val="000000"/>
+                <w:sz w:val="22"/>
+                <w:szCs w:val="22"/>
+                <w:lang w:val="fr-CH" w:eastAsia="fr-CH"/>
+              </w:rPr>
+            </w:pPr>
+            <w:r>
+              <w:rPr>
+                <w:rFonts w:ascii="Calibri" w:hAnsi="Calibri" w:cs="Calibri"/>
+                <w:color w:val="000000"/>
+                <w:sz w:val="22"/>
+                <w:szCs w:val="22"/>
+                <w:lang w:val="fr-CH" w:eastAsia="fr-CH"/>
+              </w:rPr>
+              <w:t>Matin</w:t>
+            </w:r>
+          </w:p>
+        </w:tc>
+        <w:tc>
+          <w:tcPr>
+            <w:tcW w:w="1074" w:type="dxa"/>
+            <w:tcBorders>
+              <w:top w:val="nil"/>
+              <w:left w:val="nil"/>
+              <w:bottom w:val="single" w:sz="4" w:space="0" w:color="auto"/>
+              <w:right w:val="single" w:sz="4" w:space="0" w:color="auto"/>
+            </w:tcBorders>
+            <w:shd w:val="clear" w:color="auto" w:fill="auto"/>
+            <w:noWrap/>
+            <w:vAlign w:val="bottom"/>
+            <w:hideMark/>
+          </w:tcPr>
+          <w:p>
+            <w:pPr>
+              <w:rPr>
+                <w:rFonts w:ascii="Calibri" w:hAnsi="Calibri" w:cs="Calibri"/>
+                <w:color w:val="000000"/>
+                <w:sz w:val="22"/>
+                <w:szCs w:val="22"/>
+                <w:lang w:val="fr-CH" w:eastAsia="fr-CH"/>
+              </w:rPr>
+            </w:pPr>
+            <w:r>
+              <w:rPr>
+                <w:rFonts w:ascii="Calibri" w:hAnsi="Calibri" w:cs="Calibri"/>
+                <w:color w:val="000000"/>
+                <w:sz w:val="22"/>
+                <w:szCs w:val="22"/>
+                <w:lang w:val="fr-CH" w:eastAsia="fr-CH"/>
+              </w:rPr>
+              <w:t>Après Midi</w:t>
+            </w:r>
+          </w:p>
+        </w:tc>
+        <w:tc>
+          <w:tcPr>
+            <w:tcW w:w="674" w:type="dxa"/>
+            <w:tcBorders>
+              <w:top w:val="nil"/>
+              <w:left w:val="nil"/>
+              <w:bottom w:val="single" w:sz="4" w:space="0" w:color="auto"/>
+              <w:right w:val="nil"/>
+            </w:tcBorders>
+            <w:shd w:val="clear" w:color="auto" w:fill="auto"/>
+            <w:noWrap/>
+            <w:vAlign w:val="bottom"/>
+            <w:hideMark/>
+          </w:tcPr>
+          <w:p>
+            <w:pPr>
+              <w:rPr>
+                <w:rFonts w:ascii="Calibri" w:hAnsi="Calibri" w:cs="Calibri"/>
+                <w:color w:val="000000"/>
+                <w:sz w:val="22"/>
+                <w:szCs w:val="22"/>
+                <w:lang w:val="fr-CH" w:eastAsia="fr-CH"/>
+              </w:rPr>
+            </w:pPr>
+            <w:r>
+              <w:rPr>
+                <w:rFonts w:ascii="Calibri" w:hAnsi="Calibri" w:cs="Calibri"/>
+                <w:color w:val="000000"/>
+                <w:sz w:val="22"/>
+                <w:szCs w:val="22"/>
+                <w:lang w:val="fr-CH" w:eastAsia="fr-CH"/>
+              </w:rPr>
+              <w:t>Matin</w:t>
+            </w:r>
+          </w:p>
+        </w:tc>
+        <w:tc>
+          <w:tcPr>
+            <w:tcW w:w="1074" w:type="dxa"/>
+            <w:tcBorders>
+              <w:top w:val="nil"/>
+              <w:left w:val="nil"/>
+              <w:bottom w:val="single" w:sz="4" w:space="0" w:color="auto"/>
+              <w:right w:val="single" w:sz="4" w:space="0" w:color="auto"/>
+            </w:tcBorders>
+            <w:shd w:val="clear" w:color="auto" w:fill="auto"/>
+            <w:noWrap/>
+            <w:vAlign w:val="bottom"/>
+            <w:hideMark/>
+          </w:tcPr>
+          <w:p>
+            <w:pPr>
+              <w:rPr>
+                <w:rFonts w:ascii="Calibri" w:hAnsi="Calibri" w:cs="Calibri"/>
+                <w:color w:val="000000"/>
+                <w:sz w:val="22"/>
+                <w:szCs w:val="22"/>
+                <w:lang w:val="fr-CH" w:eastAsia="fr-CH"/>
+              </w:rPr>
+            </w:pPr>
+            <w:r>
+              <w:rPr>
+                <w:rFonts w:ascii="Calibri" w:hAnsi="Calibri" w:cs="Calibri"/>
+                <w:color w:val="000000"/>
+                <w:sz w:val="22"/>
+                <w:szCs w:val="22"/>
+                <w:lang w:val="fr-CH" w:eastAsia="fr-CH"/>
+              </w:rPr>
+              <w:t>Après Midi</w:t>
+            </w:r>
+          </w:p>
+        </w:tc>
+        <w:tc>
+          <w:tcPr>
+            <w:tcW w:w="674" w:type="dxa"/>
+            <w:tcBorders>
+              <w:top w:val="nil"/>
+              <w:left w:val="nil"/>
+              <w:bottom w:val="single" w:sz="4" w:space="0" w:color="auto"/>
+              <w:right w:val="nil"/>
+            </w:tcBorders>
+            <w:shd w:val="clear" w:color="auto" w:fill="auto"/>
+            <w:noWrap/>
+            <w:vAlign w:val="bottom"/>
+            <w:hideMark/>
+          </w:tcPr>
+          <w:p>
+            <w:pPr>
+              <w:rPr>
+                <w:rFonts w:ascii="Calibri" w:hAnsi="Calibri" w:cs="Calibri"/>
+                <w:color w:val="000000"/>
+                <w:sz w:val="22"/>
+                <w:szCs w:val="22"/>
+                <w:lang w:val="fr-CH" w:eastAsia="fr-CH"/>
+              </w:rPr>
+            </w:pPr>
+            <w:r>
+              <w:rPr>
+                <w:rFonts w:ascii="Calibri" w:hAnsi="Calibri" w:cs="Calibri"/>
+                <w:color w:val="000000"/>
+                <w:sz w:val="22"/>
+                <w:szCs w:val="22"/>
+                <w:lang w:val="fr-CH" w:eastAsia="fr-CH"/>
+              </w:rPr>
+              <w:t>Matin</w:t>
+            </w:r>
+          </w:p>
+        </w:tc>
+        <w:tc>
+          <w:tcPr>
+            <w:tcW w:w="1074" w:type="dxa"/>
+            <w:tcBorders>
+              <w:top w:val="nil"/>
+              <w:left w:val="nil"/>
+              <w:bottom w:val="single" w:sz="4" w:space="0" w:color="auto"/>
+              <w:right w:val="single" w:sz="4" w:space="0" w:color="auto"/>
+            </w:tcBorders>
+            <w:shd w:val="clear" w:color="auto" w:fill="auto"/>
+            <w:noWrap/>
+            <w:vAlign w:val="bottom"/>
+            <w:hideMark/>
+          </w:tcPr>
+          <w:p>
+            <w:pPr>
+              <w:rPr>
+                <w:rFonts w:ascii="Calibri" w:hAnsi="Calibri" w:cs="Calibri"/>
+                <w:color w:val="000000"/>
+                <w:sz w:val="22"/>
+                <w:szCs w:val="22"/>
+                <w:lang w:val="fr-CH" w:eastAsia="fr-CH"/>
+              </w:rPr>
+            </w:pPr>
+            <w:r>
+              <w:rPr>
+                <w:rFonts w:ascii="Calibri" w:hAnsi="Calibri" w:cs="Calibri"/>
+                <w:color w:val="000000"/>
+                <w:sz w:val="22"/>
+                <w:szCs w:val="22"/>
+                <w:lang w:val="fr-CH" w:eastAsia="fr-CH"/>
+              </w:rPr>
+              <w:t>Après Midi</w:t>
+            </w:r>
+          </w:p>
+        </w:tc>
+      </w:tr>
+      <w:tr>
+        <w:trPr>
+          <w:trHeight w:val="300"/>
+        </w:trPr>
+        <w:tc>
+          <w:tcPr>
+            <w:tcW w:w="960" w:type="dxa"/>
+            <w:tcBorders>
+              <w:top w:val="nil"/>
+              <w:left w:val="nil"/>
+              <w:bottom w:val="single" w:sz="4" w:space="0" w:color="auto"/>
+              <w:right w:val="nil"/>
+            </w:tcBorders>
+            <w:shd w:val="clear" w:color="auto" w:fill="auto"/>
+            <w:noWrap/>
+            <w:vAlign w:val="bottom"/>
+            <w:hideMark/>
+          </w:tcPr>
+          <w:p>
+            <w:pPr>
+              <w:rPr>
+                <w:rFonts w:ascii="Calibri" w:hAnsi="Calibri" w:cs="Calibri"/>
+                <w:color w:val="000000"/>
+                <w:sz w:val="22"/>
+                <w:szCs w:val="22"/>
+                <w:lang w:val="fr-CH" w:eastAsia="fr-CH"/>
+              </w:rPr>
+            </w:pPr>
+            <w:r>
+              <w:rPr>
+                <w:rFonts w:ascii="Calibri" w:hAnsi="Calibri" w:cs="Calibri"/>
+                <w:color w:val="000000"/>
+                <w:sz w:val="22"/>
+                <w:szCs w:val="22"/>
+                <w:lang w:val="fr-CH" w:eastAsia="fr-CH"/>
+              </w:rPr>
+              <w:t>Lundi</w:t>
+            </w:r>
+          </w:p>
+        </w:tc>
+        <w:tc>
+          <w:tcPr>
+            <w:tcW w:w="1748" w:type="dxa"/>
+            <w:gridSpan w:val="2"/>
+            <w:tcBorders>
+              <w:top w:val="nil"/>
+              <w:left w:val="single" w:sz="4" w:space="0" w:color="auto"/>
+              <w:bottom w:val="single" w:sz="4" w:space="0" w:color="auto"/>
+              <w:right w:val="single" w:sz="4" w:space="0" w:color="000000"/>
+            </w:tcBorders>
+            <w:shd w:val="clear" w:color="000000" w:fill="F2F2F2"/>
+            <w:noWrap/>
+            <w:vAlign w:val="bottom"/>
+            <w:hideMark/>
+          </w:tcPr>
+          <w:p>
+            <w:pPr>
+              <w:jc w:val="center"/>
+              <w:rPr>
+                <w:rFonts w:ascii="Calibri" w:hAnsi="Calibri" w:cs="Calibri"/>
+                <w:color w:val="000000"/>
+                <w:sz w:val="22"/>
+                <w:szCs w:val="22"/>
+                <w:lang w:val="fr-CH" w:eastAsia="fr-CH"/>
+              </w:rPr>
+            </w:pPr>
+            <w:r>
+              <w:rPr>
+                <w:rFonts w:ascii="Calibri" w:hAnsi="Calibri" w:cs="Calibri"/>
+                <w:color w:val="000000"/>
+                <w:sz w:val="22"/>
+                <w:szCs w:val="22"/>
+                <w:lang w:val="fr-CH" w:eastAsia="fr-CH"/>
+              </w:rPr>
+              <w:t>-</w:t>
+            </w:r>
+          </w:p>
+        </w:tc>
+        <w:tc>
+          <w:tcPr>
+            <w:tcW w:w="1748" w:type="dxa"/>
+            <w:gridSpan w:val="2"/>
+            <w:tcBorders>
+              <w:top w:val="single" w:sz="4" w:space="0" w:color="auto"/>
+              <w:left w:val="nil"/>
+              <w:bottom w:val="single" w:sz="4" w:space="0" w:color="auto"/>
+              <w:right w:val="single" w:sz="4" w:space="0" w:color="000000"/>
+            </w:tcBorders>
+            <w:shd w:val="clear" w:color="000000" w:fill="E2EFDA"/>
+            <w:noWrap/>
+            <w:vAlign w:val="bottom"/>
+            <w:hideMark/>
+          </w:tcPr>
+          <w:p>
+            <w:pPr>
+              <w:jc w:val="center"/>
+              <w:rPr>
+                <w:rFonts w:ascii="Calibri" w:hAnsi="Calibri" w:cs="Calibri"/>
+                <w:color w:val="000000"/>
+                <w:sz w:val="22"/>
+                <w:szCs w:val="22"/>
+                <w:lang w:val="fr-CH" w:eastAsia="fr-CH"/>
+              </w:rPr>
+            </w:pPr>
+            <w:proofErr w:type="gramStart"/>
+            <w:r>
+              <w:rPr>
+                <w:rFonts w:ascii="Calibri" w:hAnsi="Calibri" w:cs="Calibri"/>
+                <w:color w:val="000000"/>
+                <w:sz w:val="22"/>
+                <w:szCs w:val="22"/>
+                <w:lang w:val="fr-CH" w:eastAsia="fr-CH"/>
+              </w:rPr>
+              <w:t>05:</w:t>
+            </w:r>
+            <w:proofErr w:type="gramEnd"/>
+            <w:r>
+              <w:rPr>
+                <w:rFonts w:ascii="Calibri" w:hAnsi="Calibri" w:cs="Calibri"/>
+                <w:color w:val="000000"/>
+                <w:sz w:val="22"/>
+                <w:szCs w:val="22"/>
+                <w:lang w:val="fr-CH" w:eastAsia="fr-CH"/>
+              </w:rPr>
+              <w:t>35</w:t>
+            </w:r>
+          </w:p>
+        </w:tc>
+        <w:tc>
+          <w:tcPr>
+            <w:tcW w:w="1748" w:type="dxa"/>
+            <w:gridSpan w:val="2"/>
+            <w:tcBorders>
+              <w:top w:val="single" w:sz="4" w:space="0" w:color="auto"/>
+              <w:left w:val="nil"/>
+              <w:bottom w:val="single" w:sz="4" w:space="0" w:color="auto"/>
+              <w:right w:val="single" w:sz="4" w:space="0" w:color="000000"/>
+            </w:tcBorders>
+            <w:shd w:val="clear" w:color="000000" w:fill="E2EFDA"/>
+            <w:noWrap/>
+            <w:vAlign w:val="bottom"/>
+            <w:hideMark/>
+          </w:tcPr>
+          <w:p>
+            <w:pPr>
+              <w:jc w:val="center"/>
+              <w:rPr>
+                <w:rFonts w:ascii="Calibri" w:hAnsi="Calibri" w:cs="Calibri"/>
+                <w:color w:val="000000"/>
+                <w:sz w:val="22"/>
+                <w:szCs w:val="22"/>
+                <w:lang w:val="fr-CH" w:eastAsia="fr-CH"/>
+              </w:rPr>
+            </w:pPr>
+            <w:proofErr w:type="gramStart"/>
+            <w:r>
+              <w:rPr>
+                <w:rFonts w:ascii="Calibri" w:hAnsi="Calibri" w:cs="Calibri"/>
+                <w:color w:val="000000"/>
+                <w:sz w:val="22"/>
+                <w:szCs w:val="22"/>
+                <w:lang w:val="fr-CH" w:eastAsia="fr-CH"/>
+              </w:rPr>
+              <w:t>05:</w:t>
+            </w:r>
+            <w:proofErr w:type="gramEnd"/>
+            <w:r>
+              <w:rPr>
+                <w:rFonts w:ascii="Calibri" w:hAnsi="Calibri" w:cs="Calibri"/>
+                <w:color w:val="000000"/>
+                <w:sz w:val="22"/>
+                <w:szCs w:val="22"/>
+                <w:lang w:val="fr-CH" w:eastAsia="fr-CH"/>
+              </w:rPr>
+              <w:t>35</w:t>
+            </w:r>
+          </w:p>
+        </w:tc>
+        <w:tc>
+          <w:tcPr>
+            <w:tcW w:w="1748" w:type="dxa"/>
+            <w:gridSpan w:val="2"/>
+            <w:tcBorders>
+              <w:top w:val="single" w:sz="4" w:space="0" w:color="auto"/>
+              <w:left w:val="nil"/>
+              <w:bottom w:val="single" w:sz="4" w:space="0" w:color="auto"/>
+              <w:right w:val="single" w:sz="4" w:space="0" w:color="000000"/>
+            </w:tcBorders>
+            <w:shd w:val="clear" w:color="000000" w:fill="E2EFDA"/>
+            <w:noWrap/>
+            <w:vAlign w:val="bottom"/>
+            <w:hideMark/>
+          </w:tcPr>
+          <w:p>
+            <w:pPr>
+              <w:jc w:val="center"/>
+              <w:rPr>
+                <w:rFonts w:ascii="Calibri" w:hAnsi="Calibri" w:cs="Calibri"/>
+                <w:color w:val="000000"/>
+                <w:sz w:val="22"/>
+                <w:szCs w:val="22"/>
+                <w:lang w:val="fr-CH" w:eastAsia="fr-CH"/>
+              </w:rPr>
+            </w:pPr>
+            <w:proofErr w:type="gramStart"/>
+            <w:r>
+              <w:rPr>
+                <w:rFonts w:ascii="Calibri" w:hAnsi="Calibri" w:cs="Calibri"/>
+                <w:color w:val="000000"/>
+                <w:sz w:val="22"/>
+                <w:szCs w:val="22"/>
+                <w:lang w:val="fr-CH" w:eastAsia="fr-CH"/>
+              </w:rPr>
+              <w:t>05:</w:t>
+            </w:r>
+            <w:proofErr w:type="gramEnd"/>
+            <w:r>
+              <w:rPr>
+                <w:rFonts w:ascii="Calibri" w:hAnsi="Calibri" w:cs="Calibri"/>
+                <w:color w:val="000000"/>
+                <w:sz w:val="22"/>
+                <w:szCs w:val="22"/>
+                <w:lang w:val="fr-CH" w:eastAsia="fr-CH"/>
+              </w:rPr>
+              <w:t>35</w:t>
+            </w:r>
+          </w:p>
+        </w:tc>
+        <w:tc>
+          <w:tcPr>
+            <w:tcW w:w="674" w:type="dxa"/>
+            <w:tcBorders>
+              <w:top w:val="nil"/>
+              <w:left w:val="nil"/>
+              <w:bottom w:val="single" w:sz="4" w:space="0" w:color="auto"/>
+              <w:right w:val="nil"/>
+            </w:tcBorders>
+            <w:shd w:val="clear" w:color="000000" w:fill="E2EFDA"/>
+            <w:noWrap/>
+            <w:vAlign w:val="bottom"/>
+            <w:hideMark/>
+          </w:tcPr>
+          <w:p>
+            <w:pPr>
+              <w:jc w:val="center"/>
+              <w:rPr>
+                <w:rFonts w:ascii="Calibri" w:hAnsi="Calibri" w:cs="Calibri"/>
+                <w:color w:val="000000"/>
+                <w:sz w:val="22"/>
+                <w:szCs w:val="22"/>
+                <w:lang w:val="fr-CH" w:eastAsia="fr-CH"/>
+              </w:rPr>
+            </w:pPr>
+            <w:proofErr w:type="gramStart"/>
+            <w:r>
+              <w:rPr>
+                <w:rFonts w:ascii="Calibri" w:hAnsi="Calibri" w:cs="Calibri"/>
+                <w:color w:val="000000"/>
+                <w:sz w:val="22"/>
+                <w:szCs w:val="22"/>
+                <w:lang w:val="fr-CH" w:eastAsia="fr-CH"/>
+              </w:rPr>
+              <w:t>03:</w:t>
+            </w:r>
+            <w:proofErr w:type="gramEnd"/>
+            <w:r>
+              <w:rPr>
+                <w:rFonts w:ascii="Calibri" w:hAnsi="Calibri" w:cs="Calibri"/>
+                <w:color w:val="000000"/>
+                <w:sz w:val="22"/>
+                <w:szCs w:val="22"/>
+                <w:lang w:val="fr-CH" w:eastAsia="fr-CH"/>
+              </w:rPr>
+              <w:t>10</w:t>
+            </w:r>
+          </w:p>
+        </w:tc>
+        <w:tc>
+          <w:tcPr>
+            <w:tcW w:w="1074" w:type="dxa"/>
+            <w:tcBorders>
+              <w:top w:val="single" w:sz="4" w:space="0" w:color="auto"/>
+              <w:left w:val="nil"/>
+              <w:bottom w:val="single" w:sz="4" w:space="0" w:color="auto"/>
+              <w:right w:val="nil"/>
+            </w:tcBorders>
+            <w:shd w:val="clear" w:color="000000" w:fill="F8CBAD"/>
+            <w:noWrap/>
+            <w:vAlign w:val="bottom"/>
+            <w:hideMark/>
+          </w:tcPr>
+          <w:p>
+            <w:pPr>
+              <w:jc w:val="center"/>
+              <w:rPr>
+                <w:rFonts w:ascii="Calibri" w:hAnsi="Calibri" w:cs="Calibri"/>
+                <w:color w:val="000000"/>
+                <w:sz w:val="22"/>
+                <w:szCs w:val="22"/>
+                <w:lang w:val="fr-CH" w:eastAsia="fr-CH"/>
+              </w:rPr>
+            </w:pPr>
+            <w:r>
+              <w:rPr>
+                <w:rFonts w:ascii="Calibri" w:hAnsi="Calibri" w:cs="Calibri"/>
+                <w:color w:val="000000"/>
+                <w:sz w:val="22"/>
+                <w:szCs w:val="22"/>
+                <w:lang w:val="fr-CH" w:eastAsia="fr-CH"/>
+              </w:rPr>
+              <w:t>Examens</w:t>
+            </w:r>
+          </w:p>
+        </w:tc>
+        <w:tc>
+          <w:tcPr>
+            <w:tcW w:w="674" w:type="dxa"/>
+            <w:tcBorders>
+              <w:top w:val="nil"/>
+              <w:left w:val="single" w:sz="4" w:space="0" w:color="auto"/>
+              <w:bottom w:val="single" w:sz="4" w:space="0" w:color="auto"/>
+              <w:right w:val="nil"/>
+            </w:tcBorders>
+            <w:shd w:val="clear" w:color="000000" w:fill="E2EFDA"/>
+            <w:noWrap/>
+            <w:vAlign w:val="bottom"/>
+            <w:hideMark/>
+          </w:tcPr>
+          <w:p>
+            <w:pPr>
+              <w:jc w:val="center"/>
+              <w:rPr>
+                <w:rFonts w:ascii="Calibri" w:hAnsi="Calibri" w:cs="Calibri"/>
+                <w:color w:val="000000"/>
+                <w:sz w:val="22"/>
+                <w:szCs w:val="22"/>
+                <w:lang w:val="fr-CH" w:eastAsia="fr-CH"/>
+              </w:rPr>
+            </w:pPr>
+            <w:proofErr w:type="gramStart"/>
+            <w:r>
+              <w:rPr>
+                <w:rFonts w:ascii="Calibri" w:hAnsi="Calibri" w:cs="Calibri"/>
+                <w:color w:val="000000"/>
+                <w:sz w:val="22"/>
+                <w:szCs w:val="22"/>
+                <w:lang w:val="fr-CH" w:eastAsia="fr-CH"/>
+              </w:rPr>
+              <w:t>03:</w:t>
+            </w:r>
+            <w:proofErr w:type="gramEnd"/>
+            <w:r>
+              <w:rPr>
+                <w:rFonts w:ascii="Calibri" w:hAnsi="Calibri" w:cs="Calibri"/>
+                <w:color w:val="000000"/>
+                <w:sz w:val="22"/>
+                <w:szCs w:val="22"/>
+                <w:lang w:val="fr-CH" w:eastAsia="fr-CH"/>
+              </w:rPr>
+              <w:t>10</w:t>
+            </w:r>
+          </w:p>
+        </w:tc>
+        <w:tc>
+          <w:tcPr>
+            <w:tcW w:w="1074" w:type="dxa"/>
+            <w:tcBorders>
+              <w:top w:val="nil"/>
+              <w:left w:val="nil"/>
+              <w:bottom w:val="single" w:sz="4" w:space="0" w:color="auto"/>
+              <w:right w:val="single" w:sz="4" w:space="0" w:color="auto"/>
+            </w:tcBorders>
+            <w:shd w:val="clear" w:color="000000" w:fill="F2F2F2"/>
+            <w:noWrap/>
+            <w:vAlign w:val="bottom"/>
+            <w:hideMark/>
+          </w:tcPr>
+          <w:p>
+            <w:pPr>
+              <w:jc w:val="center"/>
+              <w:rPr>
+                <w:rFonts w:ascii="Calibri" w:hAnsi="Calibri" w:cs="Calibri"/>
+                <w:color w:val="000000"/>
+                <w:sz w:val="22"/>
+                <w:szCs w:val="22"/>
+                <w:lang w:val="fr-CH" w:eastAsia="fr-CH"/>
+              </w:rPr>
+            </w:pPr>
+            <w:r>
+              <w:rPr>
+                <w:rFonts w:ascii="Calibri" w:hAnsi="Calibri" w:cs="Calibri"/>
+                <w:color w:val="000000"/>
+                <w:sz w:val="22"/>
+                <w:szCs w:val="22"/>
+                <w:lang w:val="fr-CH" w:eastAsia="fr-CH"/>
+              </w:rPr>
+              <w:t>-</w:t>
+            </w:r>
+          </w:p>
+        </w:tc>
+      </w:tr>
+      <w:tr>
+        <w:trPr>
+          <w:trHeight w:val="300"/>
+        </w:trPr>
+        <w:tc>
+          <w:tcPr>
+            <w:tcW w:w="960" w:type="dxa"/>
+            <w:tcBorders>
+              <w:top w:val="nil"/>
+              <w:left w:val="nil"/>
+              <w:bottom w:val="single" w:sz="4" w:space="0" w:color="auto"/>
+              <w:right w:val="nil"/>
+            </w:tcBorders>
+            <w:shd w:val="clear" w:color="auto" w:fill="auto"/>
+            <w:noWrap/>
+            <w:vAlign w:val="bottom"/>
+            <w:hideMark/>
+          </w:tcPr>
+          <w:p>
+            <w:pPr>
+              <w:rPr>
+                <w:rFonts w:ascii="Calibri" w:hAnsi="Calibri" w:cs="Calibri"/>
+                <w:color w:val="000000"/>
+                <w:sz w:val="22"/>
+                <w:szCs w:val="22"/>
+                <w:lang w:val="fr-CH" w:eastAsia="fr-CH"/>
+              </w:rPr>
+            </w:pPr>
+            <w:r>
+              <w:rPr>
+                <w:rFonts w:ascii="Calibri" w:hAnsi="Calibri" w:cs="Calibri"/>
+                <w:color w:val="000000"/>
+                <w:sz w:val="22"/>
+                <w:szCs w:val="22"/>
+                <w:lang w:val="fr-CH" w:eastAsia="fr-CH"/>
+              </w:rPr>
+              <w:t>Mardi</w:t>
+            </w:r>
+          </w:p>
+        </w:tc>
+        <w:tc>
+          <w:tcPr>
+            <w:tcW w:w="1748" w:type="dxa"/>
+            <w:gridSpan w:val="2"/>
+            <w:tcBorders>
+              <w:top w:val="single" w:sz="4" w:space="0" w:color="auto"/>
+              <w:left w:val="single" w:sz="4" w:space="0" w:color="auto"/>
+              <w:bottom w:val="single" w:sz="4" w:space="0" w:color="auto"/>
+              <w:right w:val="single" w:sz="4" w:space="0" w:color="000000"/>
+            </w:tcBorders>
+            <w:shd w:val="clear" w:color="000000" w:fill="F2F2F2"/>
+            <w:noWrap/>
+            <w:vAlign w:val="bottom"/>
+            <w:hideMark/>
+          </w:tcPr>
+          <w:p>
+            <w:pPr>
+              <w:jc w:val="center"/>
+              <w:rPr>
+                <w:rFonts w:ascii="Calibri" w:hAnsi="Calibri" w:cs="Calibri"/>
+                <w:color w:val="000000"/>
+                <w:sz w:val="22"/>
+                <w:szCs w:val="22"/>
+                <w:lang w:val="fr-CH" w:eastAsia="fr-CH"/>
+              </w:rPr>
+            </w:pPr>
+            <w:r>
+              <w:rPr>
+                <w:rFonts w:ascii="Calibri" w:hAnsi="Calibri" w:cs="Calibri"/>
+                <w:color w:val="000000"/>
+                <w:sz w:val="22"/>
+                <w:szCs w:val="22"/>
+                <w:lang w:val="fr-CH" w:eastAsia="fr-CH"/>
+              </w:rPr>
+              <w:t>-</w:t>
+            </w:r>
+          </w:p>
+        </w:tc>
+        <w:tc>
+          <w:tcPr>
+            <w:tcW w:w="1748" w:type="dxa"/>
+            <w:gridSpan w:val="2"/>
+            <w:tcBorders>
+              <w:top w:val="single" w:sz="4" w:space="0" w:color="auto"/>
+              <w:left w:val="nil"/>
+              <w:bottom w:val="single" w:sz="4" w:space="0" w:color="auto"/>
+              <w:right w:val="single" w:sz="4" w:space="0" w:color="000000"/>
+            </w:tcBorders>
+            <w:shd w:val="clear" w:color="000000" w:fill="F2F2F2"/>
+            <w:noWrap/>
+            <w:vAlign w:val="bottom"/>
+            <w:hideMark/>
+          </w:tcPr>
+          <w:p>
+            <w:pPr>
+              <w:jc w:val="center"/>
+              <w:rPr>
+                <w:rFonts w:ascii="Calibri" w:hAnsi="Calibri" w:cs="Calibri"/>
+                <w:color w:val="000000"/>
+                <w:sz w:val="22"/>
+                <w:szCs w:val="22"/>
+                <w:lang w:val="fr-CH" w:eastAsia="fr-CH"/>
+              </w:rPr>
+            </w:pPr>
+            <w:r>
+              <w:rPr>
+                <w:rFonts w:ascii="Calibri" w:hAnsi="Calibri" w:cs="Calibri"/>
+                <w:color w:val="000000"/>
+                <w:sz w:val="22"/>
+                <w:szCs w:val="22"/>
+                <w:lang w:val="fr-CH" w:eastAsia="fr-CH"/>
+              </w:rPr>
+              <w:t>-</w:t>
+            </w:r>
+          </w:p>
+        </w:tc>
+        <w:tc>
+          <w:tcPr>
+            <w:tcW w:w="1748" w:type="dxa"/>
+            <w:gridSpan w:val="2"/>
+            <w:tcBorders>
+              <w:top w:val="single" w:sz="4" w:space="0" w:color="auto"/>
+              <w:left w:val="nil"/>
+              <w:bottom w:val="single" w:sz="4" w:space="0" w:color="auto"/>
+              <w:right w:val="single" w:sz="4" w:space="0" w:color="000000"/>
+            </w:tcBorders>
+            <w:shd w:val="clear" w:color="000000" w:fill="F2F2F2"/>
+            <w:noWrap/>
+            <w:vAlign w:val="bottom"/>
+            <w:hideMark/>
+          </w:tcPr>
+          <w:p>
+            <w:pPr>
+              <w:jc w:val="center"/>
+              <w:rPr>
+                <w:rFonts w:ascii="Calibri" w:hAnsi="Calibri" w:cs="Calibri"/>
+                <w:color w:val="000000"/>
+                <w:sz w:val="22"/>
+                <w:szCs w:val="22"/>
+                <w:lang w:val="fr-CH" w:eastAsia="fr-CH"/>
+              </w:rPr>
+            </w:pPr>
+            <w:r>
+              <w:rPr>
+                <w:rFonts w:ascii="Calibri" w:hAnsi="Calibri" w:cs="Calibri"/>
+                <w:color w:val="000000"/>
+                <w:sz w:val="22"/>
+                <w:szCs w:val="22"/>
+                <w:lang w:val="fr-CH" w:eastAsia="fr-CH"/>
+              </w:rPr>
+              <w:t>-</w:t>
+            </w:r>
+          </w:p>
+        </w:tc>
+        <w:tc>
+          <w:tcPr>
+            <w:tcW w:w="1748" w:type="dxa"/>
+            <w:gridSpan w:val="2"/>
+            <w:tcBorders>
+              <w:top w:val="single" w:sz="4" w:space="0" w:color="auto"/>
+              <w:left w:val="nil"/>
+              <w:bottom w:val="single" w:sz="4" w:space="0" w:color="auto"/>
+              <w:right w:val="single" w:sz="4" w:space="0" w:color="000000"/>
+            </w:tcBorders>
+            <w:shd w:val="clear" w:color="000000" w:fill="F2F2F2"/>
+            <w:noWrap/>
+            <w:vAlign w:val="bottom"/>
+            <w:hideMark/>
+          </w:tcPr>
+          <w:p>
+            <w:pPr>
+              <w:jc w:val="center"/>
+              <w:rPr>
+                <w:rFonts w:ascii="Calibri" w:hAnsi="Calibri" w:cs="Calibri"/>
+                <w:color w:val="000000"/>
+                <w:sz w:val="22"/>
+                <w:szCs w:val="22"/>
+                <w:lang w:val="fr-CH" w:eastAsia="fr-CH"/>
+              </w:rPr>
+            </w:pPr>
+            <w:r>
+              <w:rPr>
+                <w:rFonts w:ascii="Calibri" w:hAnsi="Calibri" w:cs="Calibri"/>
+                <w:color w:val="000000"/>
+                <w:sz w:val="22"/>
+                <w:szCs w:val="22"/>
+                <w:lang w:val="fr-CH" w:eastAsia="fr-CH"/>
+              </w:rPr>
+              <w:t>-</w:t>
+            </w:r>
+          </w:p>
+        </w:tc>
+        <w:tc>
+          <w:tcPr>
+            <w:tcW w:w="1748" w:type="dxa"/>
+            <w:gridSpan w:val="2"/>
+            <w:tcBorders>
+              <w:top w:val="single" w:sz="4" w:space="0" w:color="auto"/>
+              <w:left w:val="nil"/>
+              <w:bottom w:val="single" w:sz="4" w:space="0" w:color="auto"/>
+              <w:right w:val="single" w:sz="4" w:space="0" w:color="000000"/>
+            </w:tcBorders>
+            <w:shd w:val="clear" w:color="000000" w:fill="F2F2F2"/>
+            <w:noWrap/>
+            <w:vAlign w:val="bottom"/>
+            <w:hideMark/>
+          </w:tcPr>
+          <w:p>
+            <w:pPr>
+              <w:jc w:val="center"/>
+              <w:rPr>
+                <w:rFonts w:ascii="Calibri" w:hAnsi="Calibri" w:cs="Calibri"/>
+                <w:color w:val="000000"/>
+                <w:sz w:val="22"/>
+                <w:szCs w:val="22"/>
+                <w:lang w:val="fr-CH" w:eastAsia="fr-CH"/>
+              </w:rPr>
+            </w:pPr>
+            <w:r>
+              <w:rPr>
+                <w:rFonts w:ascii="Calibri" w:hAnsi="Calibri" w:cs="Calibri"/>
+                <w:color w:val="000000"/>
+                <w:sz w:val="22"/>
+                <w:szCs w:val="22"/>
+                <w:lang w:val="fr-CH" w:eastAsia="fr-CH"/>
+              </w:rPr>
+              <w:t>-</w:t>
+            </w:r>
+          </w:p>
+        </w:tc>
+        <w:tc>
+          <w:tcPr>
+            <w:tcW w:w="1748" w:type="dxa"/>
+            <w:gridSpan w:val="2"/>
+            <w:tcBorders>
+              <w:top w:val="single" w:sz="4" w:space="0" w:color="auto"/>
+              <w:left w:val="nil"/>
+              <w:bottom w:val="single" w:sz="4" w:space="0" w:color="auto"/>
+              <w:right w:val="single" w:sz="4" w:space="0" w:color="000000"/>
+            </w:tcBorders>
+            <w:shd w:val="clear" w:color="000000" w:fill="F2F2F2"/>
+            <w:noWrap/>
+            <w:vAlign w:val="bottom"/>
+            <w:hideMark/>
+          </w:tcPr>
+          <w:p>
+            <w:pPr>
+              <w:jc w:val="center"/>
+              <w:rPr>
+                <w:rFonts w:ascii="Calibri" w:hAnsi="Calibri" w:cs="Calibri"/>
+                <w:color w:val="000000"/>
+                <w:sz w:val="22"/>
+                <w:szCs w:val="22"/>
+                <w:lang w:val="fr-CH" w:eastAsia="fr-CH"/>
+              </w:rPr>
+            </w:pPr>
+            <w:r>
+              <w:rPr>
+                <w:rFonts w:ascii="Calibri" w:hAnsi="Calibri" w:cs="Calibri"/>
+                <w:color w:val="000000"/>
+                <w:sz w:val="22"/>
+                <w:szCs w:val="22"/>
+                <w:lang w:val="fr-CH" w:eastAsia="fr-CH"/>
+              </w:rPr>
+              <w:t>-</w:t>
+            </w:r>
+          </w:p>
+        </w:tc>
+      </w:tr>
+      <w:tr>
+        <w:trPr>
+          <w:trHeight w:val="300"/>
+        </w:trPr>
+        <w:tc>
+          <w:tcPr>
+            <w:tcW w:w="960" w:type="dxa"/>
+            <w:tcBorders>
+              <w:top w:val="nil"/>
+              <w:left w:val="nil"/>
+              <w:bottom w:val="single" w:sz="4" w:space="0" w:color="auto"/>
+              <w:right w:val="nil"/>
+            </w:tcBorders>
+            <w:shd w:val="clear" w:color="auto" w:fill="auto"/>
+            <w:noWrap/>
+            <w:vAlign w:val="bottom"/>
+            <w:hideMark/>
+          </w:tcPr>
+          <w:p>
+            <w:pPr>
+              <w:rPr>
+                <w:rFonts w:ascii="Calibri" w:hAnsi="Calibri" w:cs="Calibri"/>
+                <w:color w:val="000000"/>
+                <w:sz w:val="22"/>
+                <w:szCs w:val="22"/>
+                <w:lang w:val="fr-CH" w:eastAsia="fr-CH"/>
+              </w:rPr>
+            </w:pPr>
+            <w:r>
+              <w:rPr>
+                <w:rFonts w:ascii="Calibri" w:hAnsi="Calibri" w:cs="Calibri"/>
+                <w:color w:val="000000"/>
+                <w:sz w:val="22"/>
+                <w:szCs w:val="22"/>
+                <w:lang w:val="fr-CH" w:eastAsia="fr-CH"/>
+              </w:rPr>
+              <w:t>Mercredi</w:t>
+            </w:r>
+          </w:p>
+        </w:tc>
+        <w:tc>
+          <w:tcPr>
+            <w:tcW w:w="1748" w:type="dxa"/>
+            <w:gridSpan w:val="2"/>
+            <w:tcBorders>
+              <w:top w:val="single" w:sz="4" w:space="0" w:color="auto"/>
+              <w:left w:val="single" w:sz="4" w:space="0" w:color="auto"/>
+              <w:bottom w:val="single" w:sz="4" w:space="0" w:color="auto"/>
+              <w:right w:val="single" w:sz="4" w:space="0" w:color="000000"/>
+            </w:tcBorders>
+            <w:shd w:val="clear" w:color="000000" w:fill="F2F2F2"/>
+            <w:noWrap/>
+            <w:vAlign w:val="bottom"/>
+            <w:hideMark/>
+          </w:tcPr>
+          <w:p>
+            <w:pPr>
+              <w:jc w:val="center"/>
+              <w:rPr>
+                <w:rFonts w:ascii="Calibri" w:hAnsi="Calibri" w:cs="Calibri"/>
+                <w:color w:val="000000"/>
+                <w:sz w:val="22"/>
+                <w:szCs w:val="22"/>
+                <w:lang w:val="fr-CH" w:eastAsia="fr-CH"/>
+              </w:rPr>
+            </w:pPr>
+            <w:r>
+              <w:rPr>
+                <w:rFonts w:ascii="Calibri" w:hAnsi="Calibri" w:cs="Calibri"/>
+                <w:color w:val="000000"/>
+                <w:sz w:val="22"/>
+                <w:szCs w:val="22"/>
+                <w:lang w:val="fr-CH" w:eastAsia="fr-CH"/>
+              </w:rPr>
+              <w:t>-</w:t>
+            </w:r>
+          </w:p>
+        </w:tc>
+        <w:tc>
+          <w:tcPr>
+            <w:tcW w:w="1748" w:type="dxa"/>
+            <w:gridSpan w:val="2"/>
+            <w:tcBorders>
+              <w:top w:val="single" w:sz="4" w:space="0" w:color="auto"/>
+              <w:left w:val="nil"/>
+              <w:bottom w:val="single" w:sz="4" w:space="0" w:color="auto"/>
+              <w:right w:val="single" w:sz="4" w:space="0" w:color="000000"/>
+            </w:tcBorders>
+            <w:shd w:val="clear" w:color="000000" w:fill="E2EFDA"/>
+            <w:noWrap/>
+            <w:vAlign w:val="bottom"/>
+            <w:hideMark/>
+          </w:tcPr>
+          <w:p>
+            <w:pPr>
+              <w:jc w:val="center"/>
+              <w:rPr>
+                <w:rFonts w:ascii="Calibri" w:hAnsi="Calibri" w:cs="Calibri"/>
+                <w:color w:val="000000"/>
+                <w:sz w:val="22"/>
+                <w:szCs w:val="22"/>
+                <w:lang w:val="fr-CH" w:eastAsia="fr-CH"/>
+              </w:rPr>
+            </w:pPr>
+            <w:proofErr w:type="gramStart"/>
+            <w:r>
+              <w:rPr>
+                <w:rFonts w:ascii="Calibri" w:hAnsi="Calibri" w:cs="Calibri"/>
+                <w:color w:val="000000"/>
+                <w:sz w:val="22"/>
+                <w:szCs w:val="22"/>
+                <w:lang w:val="fr-CH" w:eastAsia="fr-CH"/>
+              </w:rPr>
+              <w:t>07:</w:t>
+            </w:r>
+            <w:proofErr w:type="gramEnd"/>
+            <w:r>
+              <w:rPr>
+                <w:rFonts w:ascii="Calibri" w:hAnsi="Calibri" w:cs="Calibri"/>
+                <w:color w:val="000000"/>
+                <w:sz w:val="22"/>
+                <w:szCs w:val="22"/>
+                <w:lang w:val="fr-CH" w:eastAsia="fr-CH"/>
+              </w:rPr>
+              <w:t>15</w:t>
+            </w:r>
+          </w:p>
+        </w:tc>
+        <w:tc>
+          <w:tcPr>
+            <w:tcW w:w="1748" w:type="dxa"/>
+            <w:gridSpan w:val="2"/>
+            <w:tcBorders>
+              <w:top w:val="single" w:sz="4" w:space="0" w:color="auto"/>
+              <w:left w:val="nil"/>
+              <w:bottom w:val="single" w:sz="4" w:space="0" w:color="auto"/>
+              <w:right w:val="single" w:sz="4" w:space="0" w:color="000000"/>
+            </w:tcBorders>
+            <w:shd w:val="clear" w:color="000000" w:fill="E2EFDA"/>
+            <w:noWrap/>
+            <w:vAlign w:val="bottom"/>
+            <w:hideMark/>
+          </w:tcPr>
+          <w:p>
+            <w:pPr>
+              <w:jc w:val="center"/>
+              <w:rPr>
+                <w:rFonts w:ascii="Calibri" w:hAnsi="Calibri" w:cs="Calibri"/>
+                <w:color w:val="000000"/>
+                <w:sz w:val="22"/>
+                <w:szCs w:val="22"/>
+                <w:lang w:val="fr-CH" w:eastAsia="fr-CH"/>
+              </w:rPr>
+            </w:pPr>
+            <w:proofErr w:type="gramStart"/>
+            <w:r>
+              <w:rPr>
+                <w:rFonts w:ascii="Calibri" w:hAnsi="Calibri" w:cs="Calibri"/>
+                <w:color w:val="000000"/>
+                <w:sz w:val="22"/>
+                <w:szCs w:val="22"/>
+                <w:lang w:val="fr-CH" w:eastAsia="fr-CH"/>
+              </w:rPr>
+              <w:t>07:</w:t>
+            </w:r>
+            <w:proofErr w:type="gramEnd"/>
+            <w:r>
+              <w:rPr>
+                <w:rFonts w:ascii="Calibri" w:hAnsi="Calibri" w:cs="Calibri"/>
+                <w:color w:val="000000"/>
+                <w:sz w:val="22"/>
+                <w:szCs w:val="22"/>
+                <w:lang w:val="fr-CH" w:eastAsia="fr-CH"/>
+              </w:rPr>
+              <w:t>15</w:t>
+            </w:r>
+          </w:p>
+        </w:tc>
+        <w:tc>
+          <w:tcPr>
+            <w:tcW w:w="1748" w:type="dxa"/>
+            <w:gridSpan w:val="2"/>
+            <w:tcBorders>
+              <w:top w:val="single" w:sz="4" w:space="0" w:color="auto"/>
+              <w:left w:val="nil"/>
+              <w:bottom w:val="single" w:sz="4" w:space="0" w:color="auto"/>
+              <w:right w:val="single" w:sz="4" w:space="0" w:color="000000"/>
+            </w:tcBorders>
+            <w:shd w:val="clear" w:color="000000" w:fill="E2EFDA"/>
+            <w:noWrap/>
+            <w:vAlign w:val="bottom"/>
+            <w:hideMark/>
+          </w:tcPr>
+          <w:p>
+            <w:pPr>
+              <w:jc w:val="center"/>
+              <w:rPr>
+                <w:rFonts w:ascii="Calibri" w:hAnsi="Calibri" w:cs="Calibri"/>
+                <w:color w:val="000000"/>
+                <w:sz w:val="22"/>
+                <w:szCs w:val="22"/>
+                <w:lang w:val="fr-CH" w:eastAsia="fr-CH"/>
+              </w:rPr>
+            </w:pPr>
+            <w:proofErr w:type="gramStart"/>
+            <w:r>
+              <w:rPr>
+                <w:rFonts w:ascii="Calibri" w:hAnsi="Calibri" w:cs="Calibri"/>
+                <w:color w:val="000000"/>
+                <w:sz w:val="22"/>
+                <w:szCs w:val="22"/>
+                <w:lang w:val="fr-CH" w:eastAsia="fr-CH"/>
+              </w:rPr>
+              <w:t>07:</w:t>
+            </w:r>
+            <w:proofErr w:type="gramEnd"/>
+            <w:r>
+              <w:rPr>
+                <w:rFonts w:ascii="Calibri" w:hAnsi="Calibri" w:cs="Calibri"/>
+                <w:color w:val="000000"/>
+                <w:sz w:val="22"/>
+                <w:szCs w:val="22"/>
+                <w:lang w:val="fr-CH" w:eastAsia="fr-CH"/>
+              </w:rPr>
+              <w:t>15</w:t>
+            </w:r>
+          </w:p>
+        </w:tc>
+        <w:tc>
+          <w:tcPr>
+            <w:tcW w:w="1748" w:type="dxa"/>
+            <w:gridSpan w:val="2"/>
+            <w:tcBorders>
+              <w:top w:val="single" w:sz="4" w:space="0" w:color="auto"/>
+              <w:left w:val="nil"/>
+              <w:bottom w:val="single" w:sz="4" w:space="0" w:color="auto"/>
+              <w:right w:val="single" w:sz="4" w:space="0" w:color="000000"/>
+            </w:tcBorders>
+            <w:shd w:val="clear" w:color="000000" w:fill="E2EFDA"/>
+            <w:noWrap/>
+            <w:vAlign w:val="bottom"/>
+            <w:hideMark/>
+          </w:tcPr>
+          <w:p>
+            <w:pPr>
+              <w:jc w:val="center"/>
+              <w:rPr>
+                <w:rFonts w:ascii="Calibri" w:hAnsi="Calibri" w:cs="Calibri"/>
+                <w:color w:val="000000"/>
+                <w:sz w:val="22"/>
+                <w:szCs w:val="22"/>
+                <w:lang w:val="fr-CH" w:eastAsia="fr-CH"/>
+              </w:rPr>
+            </w:pPr>
+            <w:proofErr w:type="gramStart"/>
+            <w:r>
+              <w:rPr>
+                <w:rFonts w:ascii="Calibri" w:hAnsi="Calibri" w:cs="Calibri"/>
+                <w:color w:val="000000"/>
+                <w:sz w:val="22"/>
+                <w:szCs w:val="22"/>
+                <w:lang w:val="fr-CH" w:eastAsia="fr-CH"/>
+              </w:rPr>
+              <w:t>07:</w:t>
+            </w:r>
+            <w:proofErr w:type="gramEnd"/>
+            <w:r>
+              <w:rPr>
+                <w:rFonts w:ascii="Calibri" w:hAnsi="Calibri" w:cs="Calibri"/>
+                <w:color w:val="000000"/>
+                <w:sz w:val="22"/>
+                <w:szCs w:val="22"/>
+                <w:lang w:val="fr-CH" w:eastAsia="fr-CH"/>
+              </w:rPr>
+              <w:t>15</w:t>
+            </w:r>
+          </w:p>
+        </w:tc>
+        <w:tc>
+          <w:tcPr>
+            <w:tcW w:w="1748" w:type="dxa"/>
+            <w:gridSpan w:val="2"/>
+            <w:tcBorders>
+              <w:top w:val="single" w:sz="4" w:space="0" w:color="auto"/>
+              <w:left w:val="nil"/>
+              <w:bottom w:val="single" w:sz="4" w:space="0" w:color="auto"/>
+              <w:right w:val="single" w:sz="4" w:space="0" w:color="000000"/>
+            </w:tcBorders>
+            <w:shd w:val="clear" w:color="000000" w:fill="F2F2F2"/>
+            <w:noWrap/>
+            <w:vAlign w:val="bottom"/>
+            <w:hideMark/>
+          </w:tcPr>
+          <w:p>
+            <w:pPr>
+              <w:jc w:val="center"/>
+              <w:rPr>
+                <w:rFonts w:ascii="Calibri" w:hAnsi="Calibri" w:cs="Calibri"/>
+                <w:color w:val="000000"/>
+                <w:sz w:val="22"/>
+                <w:szCs w:val="22"/>
+                <w:lang w:val="fr-CH" w:eastAsia="fr-CH"/>
+              </w:rPr>
+            </w:pPr>
+            <w:r>
+              <w:rPr>
+                <w:rFonts w:ascii="Calibri" w:hAnsi="Calibri" w:cs="Calibri"/>
+                <w:color w:val="000000"/>
+                <w:sz w:val="22"/>
+                <w:szCs w:val="22"/>
+                <w:lang w:val="fr-CH" w:eastAsia="fr-CH"/>
+              </w:rPr>
+              <w:t>-</w:t>
+            </w:r>
+          </w:p>
+        </w:tc>
+      </w:tr>
+      <w:tr>
+        <w:trPr>
+          <w:trHeight w:val="300"/>
+        </w:trPr>
+        <w:tc>
+          <w:tcPr>
+            <w:tcW w:w="960" w:type="dxa"/>
+            <w:tcBorders>
+              <w:top w:val="nil"/>
+              <w:left w:val="nil"/>
+              <w:bottom w:val="single" w:sz="4" w:space="0" w:color="auto"/>
+              <w:right w:val="nil"/>
+            </w:tcBorders>
+            <w:shd w:val="clear" w:color="auto" w:fill="auto"/>
+            <w:noWrap/>
+            <w:vAlign w:val="bottom"/>
+            <w:hideMark/>
+          </w:tcPr>
+          <w:p>
+            <w:pPr>
+              <w:rPr>
+                <w:rFonts w:ascii="Calibri" w:hAnsi="Calibri" w:cs="Calibri"/>
+                <w:color w:val="000000"/>
+                <w:sz w:val="22"/>
+                <w:szCs w:val="22"/>
+                <w:lang w:val="fr-CH" w:eastAsia="fr-CH"/>
+              </w:rPr>
+            </w:pPr>
+            <w:r>
+              <w:rPr>
+                <w:rFonts w:ascii="Calibri" w:hAnsi="Calibri" w:cs="Calibri"/>
+                <w:color w:val="000000"/>
+                <w:sz w:val="22"/>
+                <w:szCs w:val="22"/>
+                <w:lang w:val="fr-CH" w:eastAsia="fr-CH"/>
+              </w:rPr>
+              <w:t>Jeudi</w:t>
+            </w:r>
+          </w:p>
+        </w:tc>
+        <w:tc>
+          <w:tcPr>
+            <w:tcW w:w="1748" w:type="dxa"/>
+            <w:gridSpan w:val="2"/>
+            <w:tcBorders>
+              <w:top w:val="single" w:sz="4" w:space="0" w:color="auto"/>
+              <w:left w:val="single" w:sz="4" w:space="0" w:color="auto"/>
+              <w:bottom w:val="single" w:sz="4" w:space="0" w:color="auto"/>
+              <w:right w:val="single" w:sz="4" w:space="0" w:color="000000"/>
+            </w:tcBorders>
+            <w:shd w:val="clear" w:color="000000" w:fill="F2F2F2"/>
+            <w:noWrap/>
+            <w:vAlign w:val="bottom"/>
+            <w:hideMark/>
+          </w:tcPr>
+          <w:p>
+            <w:pPr>
+              <w:jc w:val="center"/>
+              <w:rPr>
+                <w:rFonts w:ascii="Calibri" w:hAnsi="Calibri" w:cs="Calibri"/>
+                <w:color w:val="000000"/>
+                <w:sz w:val="22"/>
+                <w:szCs w:val="22"/>
+                <w:lang w:val="fr-CH" w:eastAsia="fr-CH"/>
+              </w:rPr>
+            </w:pPr>
+            <w:r>
+              <w:rPr>
+                <w:rFonts w:ascii="Calibri" w:hAnsi="Calibri" w:cs="Calibri"/>
+                <w:color w:val="000000"/>
+                <w:sz w:val="22"/>
+                <w:szCs w:val="22"/>
+                <w:lang w:val="fr-CH" w:eastAsia="fr-CH"/>
+              </w:rPr>
+              <w:t>-</w:t>
+            </w:r>
+          </w:p>
+        </w:tc>
+        <w:tc>
+          <w:tcPr>
+            <w:tcW w:w="674" w:type="dxa"/>
+            <w:tcBorders>
+              <w:top w:val="nil"/>
+              <w:left w:val="nil"/>
+              <w:bottom w:val="single" w:sz="4" w:space="0" w:color="auto"/>
+              <w:right w:val="nil"/>
+            </w:tcBorders>
+            <w:shd w:val="clear" w:color="000000" w:fill="F2F2F2"/>
+            <w:noWrap/>
+            <w:vAlign w:val="bottom"/>
+            <w:hideMark/>
+          </w:tcPr>
+          <w:p>
+            <w:pPr>
+              <w:jc w:val="center"/>
+              <w:rPr>
+                <w:rFonts w:ascii="Calibri" w:hAnsi="Calibri" w:cs="Calibri"/>
+                <w:color w:val="000000"/>
+                <w:sz w:val="22"/>
+                <w:szCs w:val="22"/>
+                <w:lang w:val="fr-CH" w:eastAsia="fr-CH"/>
+              </w:rPr>
+            </w:pPr>
+            <w:r>
+              <w:rPr>
+                <w:rFonts w:ascii="Calibri" w:hAnsi="Calibri" w:cs="Calibri"/>
+                <w:color w:val="000000"/>
+                <w:sz w:val="22"/>
+                <w:szCs w:val="22"/>
+                <w:lang w:val="fr-CH" w:eastAsia="fr-CH"/>
+              </w:rPr>
+              <w:t>-</w:t>
+            </w:r>
+          </w:p>
+        </w:tc>
+        <w:tc>
+          <w:tcPr>
+            <w:tcW w:w="1074" w:type="dxa"/>
+            <w:tcBorders>
+              <w:top w:val="nil"/>
+              <w:left w:val="nil"/>
+              <w:bottom w:val="single" w:sz="4" w:space="0" w:color="auto"/>
+              <w:right w:val="single" w:sz="4" w:space="0" w:color="auto"/>
+            </w:tcBorders>
+            <w:shd w:val="clear" w:color="000000" w:fill="E2EFDA"/>
+            <w:noWrap/>
+            <w:vAlign w:val="bottom"/>
+            <w:hideMark/>
+          </w:tcPr>
+          <w:p>
+            <w:pPr>
+              <w:jc w:val="center"/>
+              <w:rPr>
+                <w:rFonts w:ascii="Calibri" w:hAnsi="Calibri" w:cs="Calibri"/>
+                <w:color w:val="000000"/>
+                <w:sz w:val="22"/>
+                <w:szCs w:val="22"/>
+                <w:lang w:val="fr-CH" w:eastAsia="fr-CH"/>
+              </w:rPr>
+            </w:pPr>
+            <w:proofErr w:type="gramStart"/>
+            <w:r>
+              <w:rPr>
+                <w:rFonts w:ascii="Calibri" w:hAnsi="Calibri" w:cs="Calibri"/>
+                <w:color w:val="000000"/>
+                <w:sz w:val="22"/>
+                <w:szCs w:val="22"/>
+                <w:lang w:val="fr-CH" w:eastAsia="fr-CH"/>
+              </w:rPr>
+              <w:t>03:</w:t>
+            </w:r>
+            <w:proofErr w:type="gramEnd"/>
+            <w:r>
+              <w:rPr>
+                <w:rFonts w:ascii="Calibri" w:hAnsi="Calibri" w:cs="Calibri"/>
+                <w:color w:val="000000"/>
+                <w:sz w:val="22"/>
+                <w:szCs w:val="22"/>
+                <w:lang w:val="fr-CH" w:eastAsia="fr-CH"/>
+              </w:rPr>
+              <w:t>10</w:t>
+            </w:r>
+          </w:p>
+        </w:tc>
+        <w:tc>
+          <w:tcPr>
+            <w:tcW w:w="674" w:type="dxa"/>
+            <w:tcBorders>
+              <w:top w:val="nil"/>
+              <w:left w:val="nil"/>
+              <w:bottom w:val="single" w:sz="4" w:space="0" w:color="auto"/>
+              <w:right w:val="nil"/>
+            </w:tcBorders>
+            <w:shd w:val="clear" w:color="000000" w:fill="F2F2F2"/>
+            <w:noWrap/>
+            <w:vAlign w:val="bottom"/>
+            <w:hideMark/>
+          </w:tcPr>
+          <w:p>
+            <w:pPr>
+              <w:jc w:val="center"/>
+              <w:rPr>
+                <w:rFonts w:ascii="Calibri" w:hAnsi="Calibri" w:cs="Calibri"/>
+                <w:color w:val="000000"/>
+                <w:sz w:val="22"/>
+                <w:szCs w:val="22"/>
+                <w:lang w:val="fr-CH" w:eastAsia="fr-CH"/>
+              </w:rPr>
+            </w:pPr>
+            <w:r>
+              <w:rPr>
+                <w:rFonts w:ascii="Calibri" w:hAnsi="Calibri" w:cs="Calibri"/>
+                <w:color w:val="000000"/>
+                <w:sz w:val="22"/>
+                <w:szCs w:val="22"/>
+                <w:lang w:val="fr-CH" w:eastAsia="fr-CH"/>
+              </w:rPr>
+              <w:t>-</w:t>
+            </w:r>
+          </w:p>
+        </w:tc>
+        <w:tc>
+          <w:tcPr>
+            <w:tcW w:w="1074" w:type="dxa"/>
+            <w:tcBorders>
+              <w:top w:val="nil"/>
+              <w:left w:val="nil"/>
+              <w:bottom w:val="single" w:sz="4" w:space="0" w:color="auto"/>
+              <w:right w:val="single" w:sz="4" w:space="0" w:color="auto"/>
+            </w:tcBorders>
+            <w:shd w:val="clear" w:color="000000" w:fill="E2EFDA"/>
+            <w:noWrap/>
+            <w:vAlign w:val="bottom"/>
+            <w:hideMark/>
+          </w:tcPr>
+          <w:p>
+            <w:pPr>
+              <w:jc w:val="center"/>
+              <w:rPr>
+                <w:rFonts w:ascii="Calibri" w:hAnsi="Calibri" w:cs="Calibri"/>
+                <w:color w:val="000000"/>
+                <w:sz w:val="22"/>
+                <w:szCs w:val="22"/>
+                <w:lang w:val="fr-CH" w:eastAsia="fr-CH"/>
+              </w:rPr>
+            </w:pPr>
+            <w:proofErr w:type="gramStart"/>
+            <w:r>
+              <w:rPr>
+                <w:rFonts w:ascii="Calibri" w:hAnsi="Calibri" w:cs="Calibri"/>
+                <w:color w:val="000000"/>
+                <w:sz w:val="22"/>
+                <w:szCs w:val="22"/>
+                <w:lang w:val="fr-CH" w:eastAsia="fr-CH"/>
+              </w:rPr>
+              <w:t>03:</w:t>
+            </w:r>
+            <w:proofErr w:type="gramEnd"/>
+            <w:r>
+              <w:rPr>
+                <w:rFonts w:ascii="Calibri" w:hAnsi="Calibri" w:cs="Calibri"/>
+                <w:color w:val="000000"/>
+                <w:sz w:val="22"/>
+                <w:szCs w:val="22"/>
+                <w:lang w:val="fr-CH" w:eastAsia="fr-CH"/>
+              </w:rPr>
+              <w:t>10</w:t>
+            </w:r>
+          </w:p>
+        </w:tc>
+        <w:tc>
+          <w:tcPr>
+            <w:tcW w:w="674" w:type="dxa"/>
+            <w:tcBorders>
+              <w:top w:val="nil"/>
+              <w:left w:val="nil"/>
+              <w:bottom w:val="single" w:sz="4" w:space="0" w:color="auto"/>
+              <w:right w:val="nil"/>
+            </w:tcBorders>
+            <w:shd w:val="clear" w:color="000000" w:fill="F2F2F2"/>
+            <w:noWrap/>
+            <w:vAlign w:val="bottom"/>
+            <w:hideMark/>
+          </w:tcPr>
+          <w:p>
+            <w:pPr>
+              <w:jc w:val="center"/>
+              <w:rPr>
+                <w:rFonts w:ascii="Calibri" w:hAnsi="Calibri" w:cs="Calibri"/>
+                <w:color w:val="000000"/>
+                <w:sz w:val="22"/>
+                <w:szCs w:val="22"/>
+                <w:lang w:val="fr-CH" w:eastAsia="fr-CH"/>
+              </w:rPr>
+            </w:pPr>
+            <w:r>
+              <w:rPr>
+                <w:rFonts w:ascii="Calibri" w:hAnsi="Calibri" w:cs="Calibri"/>
+                <w:color w:val="000000"/>
+                <w:sz w:val="22"/>
+                <w:szCs w:val="22"/>
+                <w:lang w:val="fr-CH" w:eastAsia="fr-CH"/>
+              </w:rPr>
+              <w:t>-</w:t>
+            </w:r>
+          </w:p>
+        </w:tc>
+        <w:tc>
+          <w:tcPr>
+            <w:tcW w:w="1074" w:type="dxa"/>
+            <w:tcBorders>
+              <w:top w:val="nil"/>
+              <w:left w:val="nil"/>
+              <w:bottom w:val="single" w:sz="4" w:space="0" w:color="auto"/>
+              <w:right w:val="single" w:sz="4" w:space="0" w:color="auto"/>
+            </w:tcBorders>
+            <w:shd w:val="clear" w:color="000000" w:fill="E2EFDA"/>
+            <w:noWrap/>
+            <w:vAlign w:val="bottom"/>
+            <w:hideMark/>
+          </w:tcPr>
+          <w:p>
+            <w:pPr>
+              <w:jc w:val="center"/>
+              <w:rPr>
+                <w:rFonts w:ascii="Calibri" w:hAnsi="Calibri" w:cs="Calibri"/>
+                <w:color w:val="000000"/>
+                <w:sz w:val="22"/>
+                <w:szCs w:val="22"/>
+                <w:lang w:val="fr-CH" w:eastAsia="fr-CH"/>
+              </w:rPr>
+            </w:pPr>
+            <w:proofErr w:type="gramStart"/>
+            <w:r>
+              <w:rPr>
+                <w:rFonts w:ascii="Calibri" w:hAnsi="Calibri" w:cs="Calibri"/>
+                <w:color w:val="000000"/>
+                <w:sz w:val="22"/>
+                <w:szCs w:val="22"/>
+                <w:lang w:val="fr-CH" w:eastAsia="fr-CH"/>
+              </w:rPr>
+              <w:t>03:</w:t>
+            </w:r>
+            <w:proofErr w:type="gramEnd"/>
+            <w:r>
+              <w:rPr>
+                <w:rFonts w:ascii="Calibri" w:hAnsi="Calibri" w:cs="Calibri"/>
+                <w:color w:val="000000"/>
+                <w:sz w:val="22"/>
+                <w:szCs w:val="22"/>
+                <w:lang w:val="fr-CH" w:eastAsia="fr-CH"/>
+              </w:rPr>
+              <w:t>10</w:t>
+            </w:r>
+          </w:p>
+        </w:tc>
+        <w:tc>
+          <w:tcPr>
+            <w:tcW w:w="1748" w:type="dxa"/>
+            <w:gridSpan w:val="2"/>
+            <w:tcBorders>
+              <w:top w:val="single" w:sz="4" w:space="0" w:color="auto"/>
+              <w:left w:val="nil"/>
+              <w:bottom w:val="single" w:sz="4" w:space="0" w:color="auto"/>
+              <w:right w:val="single" w:sz="4" w:space="0" w:color="000000"/>
+            </w:tcBorders>
+            <w:shd w:val="clear" w:color="000000" w:fill="F8CBAD"/>
+            <w:noWrap/>
+            <w:vAlign w:val="bottom"/>
+            <w:hideMark/>
+          </w:tcPr>
+          <w:p>
+            <w:pPr>
+              <w:jc w:val="center"/>
+              <w:rPr>
+                <w:rFonts w:ascii="Calibri" w:hAnsi="Calibri" w:cs="Calibri"/>
+                <w:color w:val="000000"/>
+                <w:sz w:val="22"/>
+                <w:szCs w:val="22"/>
+                <w:lang w:val="fr-CH" w:eastAsia="fr-CH"/>
+              </w:rPr>
+            </w:pPr>
+            <w:r>
+              <w:rPr>
+                <w:rFonts w:ascii="Calibri" w:hAnsi="Calibri" w:cs="Calibri"/>
+                <w:color w:val="000000"/>
+                <w:sz w:val="22"/>
+                <w:szCs w:val="22"/>
+                <w:lang w:val="fr-CH" w:eastAsia="fr-CH"/>
+              </w:rPr>
+              <w:t>Férié</w:t>
+            </w:r>
+          </w:p>
+        </w:tc>
+        <w:tc>
+          <w:tcPr>
+            <w:tcW w:w="1748" w:type="dxa"/>
+            <w:gridSpan w:val="2"/>
+            <w:tcBorders>
+              <w:top w:val="single" w:sz="4" w:space="0" w:color="auto"/>
+              <w:left w:val="nil"/>
+              <w:bottom w:val="single" w:sz="4" w:space="0" w:color="auto"/>
+              <w:right w:val="single" w:sz="4" w:space="0" w:color="000000"/>
+            </w:tcBorders>
+            <w:shd w:val="clear" w:color="000000" w:fill="F2F2F2"/>
+            <w:noWrap/>
+            <w:vAlign w:val="bottom"/>
+            <w:hideMark/>
+          </w:tcPr>
+          <w:p>
+            <w:pPr>
+              <w:jc w:val="center"/>
+              <w:rPr>
+                <w:rFonts w:ascii="Calibri" w:hAnsi="Calibri" w:cs="Calibri"/>
+                <w:color w:val="000000"/>
+                <w:sz w:val="22"/>
+                <w:szCs w:val="22"/>
+                <w:lang w:val="fr-CH" w:eastAsia="fr-CH"/>
+              </w:rPr>
+            </w:pPr>
+            <w:r>
+              <w:rPr>
+                <w:rFonts w:ascii="Calibri" w:hAnsi="Calibri" w:cs="Calibri"/>
+                <w:color w:val="000000"/>
+                <w:sz w:val="22"/>
+                <w:szCs w:val="22"/>
+                <w:lang w:val="fr-CH" w:eastAsia="fr-CH"/>
+              </w:rPr>
+              <w:t>-</w:t>
+            </w:r>
+          </w:p>
+        </w:tc>
+      </w:tr>
+      <w:tr>
+        <w:trPr>
+          <w:trHeight w:val="300"/>
+        </w:trPr>
+        <w:tc>
+          <w:tcPr>
+            <w:tcW w:w="960" w:type="dxa"/>
+            <w:tcBorders>
+              <w:top w:val="nil"/>
+              <w:left w:val="nil"/>
+              <w:bottom w:val="nil"/>
+              <w:right w:val="nil"/>
+            </w:tcBorders>
+            <w:shd w:val="clear" w:color="auto" w:fill="auto"/>
+            <w:noWrap/>
+            <w:vAlign w:val="bottom"/>
+            <w:hideMark/>
+          </w:tcPr>
+          <w:p>
+            <w:pPr>
+              <w:rPr>
+                <w:rFonts w:ascii="Calibri" w:hAnsi="Calibri" w:cs="Calibri"/>
+                <w:color w:val="000000"/>
+                <w:sz w:val="22"/>
+                <w:szCs w:val="22"/>
+                <w:lang w:val="fr-CH" w:eastAsia="fr-CH"/>
+              </w:rPr>
+            </w:pPr>
+            <w:r>
+              <w:rPr>
+                <w:rFonts w:ascii="Calibri" w:hAnsi="Calibri" w:cs="Calibri"/>
+                <w:color w:val="000000"/>
+                <w:sz w:val="22"/>
+                <w:szCs w:val="22"/>
+                <w:lang w:val="fr-CH" w:eastAsia="fr-CH"/>
+              </w:rPr>
+              <w:t>Vendredi</w:t>
+            </w:r>
+          </w:p>
+        </w:tc>
+        <w:tc>
+          <w:tcPr>
+            <w:tcW w:w="1748" w:type="dxa"/>
+            <w:gridSpan w:val="2"/>
+            <w:tcBorders>
+              <w:top w:val="single" w:sz="4" w:space="0" w:color="auto"/>
+              <w:left w:val="single" w:sz="4" w:space="0" w:color="auto"/>
+              <w:bottom w:val="single" w:sz="4" w:space="0" w:color="auto"/>
+              <w:right w:val="single" w:sz="4" w:space="0" w:color="000000"/>
+            </w:tcBorders>
+            <w:shd w:val="clear" w:color="000000" w:fill="E2EFDA"/>
+            <w:noWrap/>
+            <w:vAlign w:val="bottom"/>
+            <w:hideMark/>
+          </w:tcPr>
+          <w:p>
+            <w:pPr>
+              <w:jc w:val="center"/>
+              <w:rPr>
+                <w:rFonts w:ascii="Calibri" w:hAnsi="Calibri" w:cs="Calibri"/>
+                <w:color w:val="000000"/>
+                <w:sz w:val="22"/>
+                <w:szCs w:val="22"/>
+                <w:lang w:val="fr-CH" w:eastAsia="fr-CH"/>
+              </w:rPr>
+            </w:pPr>
+            <w:proofErr w:type="gramStart"/>
+            <w:r>
+              <w:rPr>
+                <w:rFonts w:ascii="Calibri" w:hAnsi="Calibri" w:cs="Calibri"/>
+                <w:color w:val="000000"/>
+                <w:sz w:val="22"/>
+                <w:szCs w:val="22"/>
+                <w:lang w:val="fr-CH" w:eastAsia="fr-CH"/>
+              </w:rPr>
+              <w:t>07:</w:t>
+            </w:r>
+            <w:proofErr w:type="gramEnd"/>
+            <w:r>
+              <w:rPr>
+                <w:rFonts w:ascii="Calibri" w:hAnsi="Calibri" w:cs="Calibri"/>
+                <w:color w:val="000000"/>
+                <w:sz w:val="22"/>
+                <w:szCs w:val="22"/>
+                <w:lang w:val="fr-CH" w:eastAsia="fr-CH"/>
+              </w:rPr>
+              <w:t>15</w:t>
+            </w:r>
+          </w:p>
+        </w:tc>
+        <w:tc>
+          <w:tcPr>
+            <w:tcW w:w="1748" w:type="dxa"/>
+            <w:gridSpan w:val="2"/>
+            <w:tcBorders>
+              <w:top w:val="single" w:sz="4" w:space="0" w:color="auto"/>
+              <w:left w:val="nil"/>
+              <w:bottom w:val="single" w:sz="4" w:space="0" w:color="auto"/>
+              <w:right w:val="single" w:sz="4" w:space="0" w:color="000000"/>
+            </w:tcBorders>
+            <w:shd w:val="clear" w:color="000000" w:fill="E2EFDA"/>
+            <w:noWrap/>
+            <w:vAlign w:val="bottom"/>
+            <w:hideMark/>
+          </w:tcPr>
+          <w:p>
+            <w:pPr>
+              <w:jc w:val="center"/>
+              <w:rPr>
+                <w:rFonts w:ascii="Calibri" w:hAnsi="Calibri" w:cs="Calibri"/>
+                <w:color w:val="000000"/>
+                <w:sz w:val="22"/>
+                <w:szCs w:val="22"/>
+                <w:lang w:val="fr-CH" w:eastAsia="fr-CH"/>
+              </w:rPr>
+            </w:pPr>
+            <w:proofErr w:type="gramStart"/>
+            <w:r>
+              <w:rPr>
+                <w:rFonts w:ascii="Calibri" w:hAnsi="Calibri" w:cs="Calibri"/>
+                <w:color w:val="000000"/>
+                <w:sz w:val="22"/>
+                <w:szCs w:val="22"/>
+                <w:lang w:val="fr-CH" w:eastAsia="fr-CH"/>
+              </w:rPr>
+              <w:t>07:</w:t>
+            </w:r>
+            <w:proofErr w:type="gramEnd"/>
+            <w:r>
+              <w:rPr>
+                <w:rFonts w:ascii="Calibri" w:hAnsi="Calibri" w:cs="Calibri"/>
+                <w:color w:val="000000"/>
+                <w:sz w:val="22"/>
+                <w:szCs w:val="22"/>
+                <w:lang w:val="fr-CH" w:eastAsia="fr-CH"/>
+              </w:rPr>
+              <w:t>15</w:t>
+            </w:r>
+          </w:p>
+        </w:tc>
+        <w:tc>
+          <w:tcPr>
+            <w:tcW w:w="1748" w:type="dxa"/>
+            <w:gridSpan w:val="2"/>
+            <w:tcBorders>
+              <w:top w:val="single" w:sz="4" w:space="0" w:color="auto"/>
+              <w:left w:val="nil"/>
+              <w:bottom w:val="single" w:sz="4" w:space="0" w:color="auto"/>
+              <w:right w:val="single" w:sz="4" w:space="0" w:color="000000"/>
+            </w:tcBorders>
+            <w:shd w:val="clear" w:color="000000" w:fill="E2EFDA"/>
+            <w:noWrap/>
+            <w:vAlign w:val="bottom"/>
+            <w:hideMark/>
+          </w:tcPr>
+          <w:p>
+            <w:pPr>
+              <w:jc w:val="center"/>
+              <w:rPr>
+                <w:rFonts w:ascii="Calibri" w:hAnsi="Calibri" w:cs="Calibri"/>
+                <w:color w:val="000000"/>
+                <w:sz w:val="22"/>
+                <w:szCs w:val="22"/>
+                <w:lang w:val="fr-CH" w:eastAsia="fr-CH"/>
+              </w:rPr>
+            </w:pPr>
+            <w:proofErr w:type="gramStart"/>
+            <w:r>
+              <w:rPr>
+                <w:rFonts w:ascii="Calibri" w:hAnsi="Calibri" w:cs="Calibri"/>
+                <w:color w:val="000000"/>
+                <w:sz w:val="22"/>
+                <w:szCs w:val="22"/>
+                <w:lang w:val="fr-CH" w:eastAsia="fr-CH"/>
+              </w:rPr>
+              <w:t>07:</w:t>
+            </w:r>
+            <w:proofErr w:type="gramEnd"/>
+            <w:r>
+              <w:rPr>
+                <w:rFonts w:ascii="Calibri" w:hAnsi="Calibri" w:cs="Calibri"/>
+                <w:color w:val="000000"/>
+                <w:sz w:val="22"/>
+                <w:szCs w:val="22"/>
+                <w:lang w:val="fr-CH" w:eastAsia="fr-CH"/>
+              </w:rPr>
+              <w:t>15</w:t>
+            </w:r>
+          </w:p>
+        </w:tc>
+        <w:tc>
+          <w:tcPr>
+            <w:tcW w:w="1748" w:type="dxa"/>
+            <w:gridSpan w:val="2"/>
+            <w:tcBorders>
+              <w:top w:val="single" w:sz="4" w:space="0" w:color="auto"/>
+              <w:left w:val="nil"/>
+              <w:bottom w:val="single" w:sz="4" w:space="0" w:color="auto"/>
+              <w:right w:val="single" w:sz="4" w:space="0" w:color="000000"/>
+            </w:tcBorders>
+            <w:shd w:val="clear" w:color="000000" w:fill="E2EFDA"/>
+            <w:noWrap/>
+            <w:vAlign w:val="bottom"/>
+            <w:hideMark/>
+          </w:tcPr>
+          <w:p>
+            <w:pPr>
+              <w:jc w:val="center"/>
+              <w:rPr>
+                <w:rFonts w:ascii="Calibri" w:hAnsi="Calibri" w:cs="Calibri"/>
+                <w:color w:val="000000"/>
+                <w:sz w:val="22"/>
+                <w:szCs w:val="22"/>
+                <w:lang w:val="fr-CH" w:eastAsia="fr-CH"/>
+              </w:rPr>
+            </w:pPr>
+            <w:proofErr w:type="gramStart"/>
+            <w:r>
+              <w:rPr>
+                <w:rFonts w:ascii="Calibri" w:hAnsi="Calibri" w:cs="Calibri"/>
+                <w:color w:val="000000"/>
+                <w:sz w:val="22"/>
+                <w:szCs w:val="22"/>
+                <w:lang w:val="fr-CH" w:eastAsia="fr-CH"/>
+              </w:rPr>
+              <w:t>07:</w:t>
+            </w:r>
+            <w:proofErr w:type="gramEnd"/>
+            <w:r>
+              <w:rPr>
+                <w:rFonts w:ascii="Calibri" w:hAnsi="Calibri" w:cs="Calibri"/>
+                <w:color w:val="000000"/>
+                <w:sz w:val="22"/>
+                <w:szCs w:val="22"/>
+                <w:lang w:val="fr-CH" w:eastAsia="fr-CH"/>
+              </w:rPr>
+              <w:t>15</w:t>
+            </w:r>
+          </w:p>
+        </w:tc>
+        <w:tc>
+          <w:tcPr>
+            <w:tcW w:w="1748" w:type="dxa"/>
+            <w:gridSpan w:val="2"/>
+            <w:tcBorders>
+              <w:top w:val="single" w:sz="4" w:space="0" w:color="auto"/>
+              <w:left w:val="nil"/>
+              <w:bottom w:val="single" w:sz="4" w:space="0" w:color="auto"/>
+              <w:right w:val="single" w:sz="4" w:space="0" w:color="000000"/>
+            </w:tcBorders>
+            <w:shd w:val="clear" w:color="000000" w:fill="F8CBAD"/>
+            <w:noWrap/>
+            <w:vAlign w:val="bottom"/>
+            <w:hideMark/>
+          </w:tcPr>
+          <w:p>
+            <w:pPr>
+              <w:jc w:val="center"/>
+              <w:rPr>
+                <w:rFonts w:ascii="Calibri" w:hAnsi="Calibri" w:cs="Calibri"/>
+                <w:color w:val="000000"/>
+                <w:sz w:val="22"/>
+                <w:szCs w:val="22"/>
+                <w:lang w:val="fr-CH" w:eastAsia="fr-CH"/>
+              </w:rPr>
+            </w:pPr>
+            <w:r>
+              <w:rPr>
+                <w:rFonts w:ascii="Calibri" w:hAnsi="Calibri" w:cs="Calibri"/>
+                <w:color w:val="000000"/>
+                <w:sz w:val="22"/>
+                <w:szCs w:val="22"/>
+                <w:lang w:val="fr-CH" w:eastAsia="fr-CH"/>
+              </w:rPr>
+              <w:t>Férié</w:t>
+            </w:r>
+          </w:p>
+        </w:tc>
+        <w:tc>
+          <w:tcPr>
+            <w:tcW w:w="1748" w:type="dxa"/>
+            <w:gridSpan w:val="2"/>
+            <w:tcBorders>
+              <w:top w:val="single" w:sz="4" w:space="0" w:color="auto"/>
+              <w:left w:val="nil"/>
+              <w:bottom w:val="single" w:sz="4" w:space="0" w:color="auto"/>
+              <w:right w:val="single" w:sz="4" w:space="0" w:color="000000"/>
+            </w:tcBorders>
+            <w:shd w:val="clear" w:color="000000" w:fill="F2F2F2"/>
+            <w:noWrap/>
+            <w:vAlign w:val="bottom"/>
+            <w:hideMark/>
+          </w:tcPr>
+          <w:p>
+            <w:pPr>
+              <w:jc w:val="center"/>
+              <w:rPr>
+                <w:rFonts w:ascii="Calibri" w:hAnsi="Calibri" w:cs="Calibri"/>
+                <w:color w:val="000000"/>
+                <w:sz w:val="22"/>
+                <w:szCs w:val="22"/>
+                <w:lang w:val="fr-CH" w:eastAsia="fr-CH"/>
+              </w:rPr>
+            </w:pPr>
+            <w:r>
+              <w:rPr>
+                <w:rFonts w:ascii="Calibri" w:hAnsi="Calibri" w:cs="Calibri"/>
+                <w:color w:val="000000"/>
+                <w:sz w:val="22"/>
+                <w:szCs w:val="22"/>
+                <w:lang w:val="fr-CH" w:eastAsia="fr-CH"/>
+              </w:rPr>
+              <w:t>-</w:t>
+            </w:r>
+          </w:p>
+        </w:tc>
+      </w:tr>
+    </w:tbl>
+    <w:p>
+      <w:pPr>
+        <w:rPr>
+          <w:lang w:val="fr-CH"/>
+        </w:rPr>
+      </w:pPr>
+    </w:p>
+    <w:p>
+      <w:pPr>
+        <w:rPr>
+          <w:lang w:val="fr-CH"/>
+        </w:rPr>
+      </w:pPr>
+    </w:p>
     <w:p>
       <w:pPr>
         <w:rPr>
@@ -3472,7 +7440,6 @@
           <w:color w:val="FF0000"/>
           <w:szCs w:val="14"/>
         </w:rPr>
-        <w:lastRenderedPageBreak/>
         <w:t>Quels sont les services et/ou applications tierces utilisées (</w:t>
       </w:r>
       <w:proofErr w:type="spellStart"/>
@@ -3873,6 +7840,7 @@
           <w:i w:val="0"/>
           <w:iCs/>
         </w:rPr>
+        <w:lastRenderedPageBreak/>
         <w:t>Concept</w:t>
       </w:r>
       <w:bookmarkEnd w:id="5"/>
@@ -4773,7 +8741,6 @@
           <w:i w:val="0"/>
           <w:iCs/>
         </w:rPr>
-        <w:lastRenderedPageBreak/>
         <w:t>Analyse fonctionnelle</w:t>
       </w:r>
     </w:p>
@@ -5298,6 +9265,7 @@
         <w:rPr>
           <w:rFonts w:cs="Arial"/>
         </w:rPr>
+        <w:lastRenderedPageBreak/>
         <w:t>R</w:t>
       </w:r>
       <w:r>
@@ -5841,7 +9809,6 @@
       <w:bookmarkStart w:id="16" w:name="_Toc71703259"/>
       <w:bookmarkStart w:id="17" w:name="_Toc499021842"/>
       <w:r>
-        <w:lastRenderedPageBreak/>
         <w:t>R</w:t>
       </w:r>
       <w:bookmarkEnd w:id="16"/>
@@ -6206,6 +10173,7 @@
           <w:iCs/>
           <w:color w:val="FF0000"/>
         </w:rPr>
+        <w:lastRenderedPageBreak/>
         <w:t>Calcule un hash SHA256 de la chaîne obtenue</w:t>
       </w:r>
     </w:p>
@@ -6724,7 +10692,6 @@
           <w:i w:val="0"/>
           <w:iCs/>
         </w:rPr>
-        <w:lastRenderedPageBreak/>
         <w:t>Description des test</w:t>
       </w:r>
       <w:bookmarkEnd w:id="21"/>
@@ -7060,6 +11027,7 @@
           <w:iCs/>
           <w:color w:val="FF0000"/>
         </w:rPr>
+        <w:lastRenderedPageBreak/>
         <w:t>Ce qu’on pensait faire vs ce qu’on a fait</w:t>
       </w:r>
     </w:p>
@@ -7434,7 +11402,6 @@
       <w:bookmarkStart w:id="34" w:name="_Toc71703263"/>
       <w:bookmarkStart w:id="35" w:name="_Toc499021847"/>
       <w:r>
-        <w:lastRenderedPageBreak/>
         <w:t>C</w:t>
       </w:r>
       <w:bookmarkEnd w:id="33"/>
@@ -11939,26 +15906,6 @@
 </file>
 
 <file path=customXml/item1.xml><?xml version="1.0" encoding="utf-8"?>
-<p:properties xmlns:p="http://schemas.microsoft.com/office/2006/metadata/properties" xmlns:xsi="http://www.w3.org/2001/XMLSchema-instance" xmlns:pc="http://schemas.microsoft.com/office/infopath/2007/PartnerControls">
-  <documentManagement>
-    <TaxCatchAll xmlns="dfa80de1-e9bb-4cf2-893d-d06220b3971a" xsi:nil="true"/>
-    <lcf76f155ced4ddcb4097134ff3c332f xmlns="98d92101-24da-4498-9971-a24673344bd8">
-      <Terms xmlns="http://schemas.microsoft.com/office/infopath/2007/PartnerControls"/>
-    </lcf76f155ced4ddcb4097134ff3c332f>
-  </documentManagement>
-</p:properties>
-</file>
-
-<file path=customXml/item2.xml><?xml version="1.0" encoding="utf-8"?>
-<?mso-contentType ?>
-<FormTemplates xmlns="http://schemas.microsoft.com/sharepoint/v3/contenttype/forms">
-  <Display>DocumentLibraryForm</Display>
-  <Edit>DocumentLibraryForm</Edit>
-  <New>DocumentLibraryForm</New>
-</FormTemplates>
-</file>
-
-<file path=customXml/item3.xml><?xml version="1.0" encoding="utf-8"?>
 <ct:contentTypeSchema xmlns:ct="http://schemas.microsoft.com/office/2006/metadata/contentType" xmlns:ma="http://schemas.microsoft.com/office/2006/metadata/properties/metaAttributes" ct:_="" ma:_="" ma:contentTypeName="Document" ma:contentTypeID="0x010100E529CC47EA4E614CBF50FAFAB9B8F32B" ma:contentTypeVersion="13" ma:contentTypeDescription="Crée un document." ma:contentTypeScope="" ma:versionID="b0c7ed87d1a958e9d45e6a628dda67b2">
   <xsd:schema xmlns:xsd="http://www.w3.org/2001/XMLSchema" xmlns:xs="http://www.w3.org/2001/XMLSchema" xmlns:p="http://schemas.microsoft.com/office/2006/metadata/properties" xmlns:ns2="98d92101-24da-4498-9971-a24673344bd8" xmlns:ns3="dfa80de1-e9bb-4cf2-893d-d06220b3971a" targetNamespace="http://schemas.microsoft.com/office/2006/metadata/properties" ma:root="true" ma:fieldsID="444cf053ca299ab1a8609ad922f5c0d6" ns2:_="" ns3:_="">
     <xsd:import namespace="98d92101-24da-4498-9971-a24673344bd8"/>
@@ -12181,26 +16128,27 @@
 </ct:contentTypeSchema>
 </file>
 
-<file path=customXml/itemProps1.xml><?xml version="1.0" encoding="utf-8"?>
-<ds:datastoreItem xmlns:ds="http://schemas.openxmlformats.org/officeDocument/2006/customXml" ds:itemID="{67CD1812-8B57-456C-9CBC-7D2297210787}">
-  <ds:schemaRefs>
-    <ds:schemaRef ds:uri="http://schemas.microsoft.com/office/2006/metadata/properties"/>
-    <ds:schemaRef ds:uri="http://schemas.microsoft.com/office/infopath/2007/PartnerControls"/>
-    <ds:schemaRef ds:uri="dfa80de1-e9bb-4cf2-893d-d06220b3971a"/>
-    <ds:schemaRef ds:uri="98d92101-24da-4498-9971-a24673344bd8"/>
-  </ds:schemaRefs>
-</ds:datastoreItem>
+<file path=customXml/item2.xml><?xml version="1.0" encoding="utf-8"?>
+<?mso-contentType ?>
+<FormTemplates xmlns="http://schemas.microsoft.com/sharepoint/v3/contenttype/forms">
+  <Display>DocumentLibraryForm</Display>
+  <Edit>DocumentLibraryForm</Edit>
+  <New>DocumentLibraryForm</New>
+</FormTemplates>
 </file>
 
-<file path=customXml/itemProps2.xml><?xml version="1.0" encoding="utf-8"?>
-<ds:datastoreItem xmlns:ds="http://schemas.openxmlformats.org/officeDocument/2006/customXml" ds:itemID="{1DADA05A-DA17-4CB0-90B5-C889667DD54A}">
-  <ds:schemaRefs>
-    <ds:schemaRef ds:uri="http://schemas.microsoft.com/sharepoint/v3/contenttype/forms"/>
-  </ds:schemaRefs>
-</ds:datastoreItem>
+<file path=customXml/item3.xml><?xml version="1.0" encoding="utf-8"?>
+<p:properties xmlns:p="http://schemas.microsoft.com/office/2006/metadata/properties" xmlns:xsi="http://www.w3.org/2001/XMLSchema-instance" xmlns:pc="http://schemas.microsoft.com/office/infopath/2007/PartnerControls">
+  <documentManagement>
+    <TaxCatchAll xmlns="dfa80de1-e9bb-4cf2-893d-d06220b3971a" xsi:nil="true"/>
+    <lcf76f155ced4ddcb4097134ff3c332f xmlns="98d92101-24da-4498-9971-a24673344bd8">
+      <Terms xmlns="http://schemas.microsoft.com/office/infopath/2007/PartnerControls"/>
+    </lcf76f155ced4ddcb4097134ff3c332f>
+  </documentManagement>
+</p:properties>
 </file>
 
-<file path=customXml/itemProps3.xml><?xml version="1.0" encoding="utf-8"?>
+<file path=customXml/itemProps1.xml><?xml version="1.0" encoding="utf-8"?>
 <ds:datastoreItem xmlns:ds="http://schemas.openxmlformats.org/officeDocument/2006/customXml" ds:itemID="{700D8043-C34E-4EC6-98BE-7219263EC485}">
   <ds:schemaRefs>
     <ds:schemaRef ds:uri="http://schemas.microsoft.com/office/2006/metadata/contentType"/>
@@ -12217,4 +16165,23 @@
     <ds:schemaRef ds:uri="http://schemas.microsoft.com/internal/obd"/>
   </ds:schemaRefs>
 </ds:datastoreItem>
+</file>
+
+<file path=customXml/itemProps2.xml><?xml version="1.0" encoding="utf-8"?>
+<ds:datastoreItem xmlns:ds="http://schemas.openxmlformats.org/officeDocument/2006/customXml" ds:itemID="{1DADA05A-DA17-4CB0-90B5-C889667DD54A}">
+  <ds:schemaRefs>
+    <ds:schemaRef ds:uri="http://schemas.microsoft.com/sharepoint/v3/contenttype/forms"/>
+  </ds:schemaRefs>
+</ds:datastoreItem>
+</file>
+
+<file path=customXml/itemProps3.xml><?xml version="1.0" encoding="utf-8"?>
+<ds:datastoreItem xmlns:ds="http://schemas.openxmlformats.org/officeDocument/2006/customXml" ds:itemID="{67CD1812-8B57-456C-9CBC-7D2297210787}">
+  <ds:schemaRefs>
+    <ds:schemaRef ds:uri="http://schemas.microsoft.com/office/2006/metadata/properties"/>
+    <ds:schemaRef ds:uri="http://schemas.microsoft.com/office/infopath/2007/PartnerControls"/>
+    <ds:schemaRef ds:uri="dfa80de1-e9bb-4cf2-893d-d06220b3971a"/>
+    <ds:schemaRef ds:uri="98d92101-24da-4498-9971-a24673344bd8"/>
+  </ds:schemaRefs>
+</ds:datastoreItem>
 </file>
</xml_diff>

<commit_message>
type(doc) : Correction date dans la planif initiale
</commit_message>
<xml_diff>
--- a/Doc/Docmentation_MorganDussault_GitJournal.docx
+++ b/Doc/Docmentation_MorganDussault_GitJournal.docx
@@ -93,7 +93,6 @@
                 <w:szCs w:val="144"/>
               </w:rPr>
             </w:pPr>
-            <w:proofErr w:type="spellStart"/>
             <w:r>
               <w:rPr>
                 <w:rFonts w:ascii="Agency FB" w:hAnsi="Agency FB"/>
@@ -102,7 +101,6 @@
               </w:rPr>
               <w:t>GitJournal</w:t>
             </w:r>
-            <w:proofErr w:type="spellEnd"/>
           </w:p>
         </w:tc>
       </w:tr>
@@ -664,7 +662,7 @@
           <w:rPr>
             <w:webHidden/>
           </w:rPr>
-          <w:t>6</w:t>
+          <w:t>5</w:t>
         </w:r>
         <w:r>
           <w:rPr>
@@ -759,7 +757,7 @@
             <w:noProof/>
             <w:webHidden/>
           </w:rPr>
-          <w:t>6</w:t>
+          <w:t>5</w:t>
         </w:r>
         <w:r>
           <w:rPr>
@@ -1233,7 +1231,7 @@
             <w:noProof/>
             <w:webHidden/>
           </w:rPr>
-          <w:t>7</w:t>
+          <w:t>6</w:t>
         </w:r>
         <w:r>
           <w:rPr>
@@ -1521,7 +1519,7 @@
             <w:noProof/>
             <w:webHidden/>
           </w:rPr>
-          <w:t>8</w:t>
+          <w:t>7</w:t>
         </w:r>
         <w:r>
           <w:rPr>
@@ -1617,7 +1615,7 @@
             <w:noProof/>
             <w:webHidden/>
           </w:rPr>
-          <w:t>8</w:t>
+          <w:t>7</w:t>
         </w:r>
         <w:r>
           <w:rPr>
@@ -1888,7 +1886,7 @@
             <w:noProof/>
             <w:webHidden/>
           </w:rPr>
-          <w:t>9</w:t>
+          <w:t>8</w:t>
         </w:r>
         <w:r>
           <w:rPr>
@@ -1986,7 +1984,7 @@
             <w:noProof/>
             <w:webHidden/>
           </w:rPr>
-          <w:t>9</w:t>
+          <w:t>8</w:t>
         </w:r>
         <w:r>
           <w:rPr>
@@ -2842,7 +2840,7 @@
             <w:noProof/>
             <w:webHidden/>
           </w:rPr>
-          <w:t>10</w:t>
+          <w:t>9</w:t>
         </w:r>
         <w:r>
           <w:rPr>
@@ -2938,7 +2936,7 @@
             <w:noProof/>
             <w:webHidden/>
           </w:rPr>
-          <w:t>10</w:t>
+          <w:t>9</w:t>
         </w:r>
         <w:r>
           <w:rPr>
@@ -4239,29 +4237,7 @@
           <w:iCs/>
           <w:color w:val="FF0000"/>
         </w:rPr>
-        <w:t xml:space="preserve">Décrivez comment vous allez gérer votre projet. Quels sont les outils, les pratiques, les personnes impliquées, les </w:t>
-      </w:r>
-      <w:proofErr w:type="gramStart"/>
-      <w:r>
-        <w:rPr>
-          <w:b/>
-          <w:bCs/>
-          <w:i/>
-          <w:iCs/>
-          <w:color w:val="FF0000"/>
-        </w:rPr>
-        <w:t>rôles,…</w:t>
-      </w:r>
-      <w:proofErr w:type="gramEnd"/>
-      <w:r>
-        <w:rPr>
-          <w:b/>
-          <w:bCs/>
-          <w:i/>
-          <w:iCs/>
-          <w:color w:val="FF0000"/>
-        </w:rPr>
-        <w:t> ?</w:t>
+        <w:t>Décrivez comment vous allez gérer votre projet. Quels sont les outils, les pratiques, les personnes impliquées, les rôles,… ?</w:t>
       </w:r>
     </w:p>
     <w:p>
@@ -4491,20 +4467,8 @@
                 <w:szCs w:val="22"/>
                 <w:lang w:val="fr-CH" w:eastAsia="fr-CH"/>
               </w:rPr>
-              <w:t xml:space="preserve">Date Sprint </w:t>
+              <w:t>Date Sprint Review</w:t>
             </w:r>
-            <w:proofErr w:type="spellStart"/>
-            <w:r>
-              <w:rPr>
-                <w:rFonts w:ascii="Calibri" w:hAnsi="Calibri" w:cs="Calibri"/>
-                <w:color w:val="000000"/>
-                <w:sz w:val="22"/>
-                <w:szCs w:val="22"/>
-                <w:lang w:val="fr-CH" w:eastAsia="fr-CH"/>
-              </w:rPr>
-              <w:t>Review</w:t>
-            </w:r>
-            <w:proofErr w:type="spellEnd"/>
           </w:p>
         </w:tc>
       </w:tr>
@@ -4582,29 +4546,7 @@
                 <w:szCs w:val="22"/>
                 <w:lang w:val="fr-CH" w:eastAsia="fr-CH"/>
               </w:rPr>
-              <w:t xml:space="preserve">Donner son </w:t>
-            </w:r>
-            <w:proofErr w:type="spellStart"/>
-            <w:r>
-              <w:rPr>
-                <w:rFonts w:ascii="Calibri" w:hAnsi="Calibri" w:cs="Calibri"/>
-                <w:color w:val="000000"/>
-                <w:sz w:val="22"/>
-                <w:szCs w:val="22"/>
-                <w:lang w:val="fr-CH" w:eastAsia="fr-CH"/>
-              </w:rPr>
-              <w:t>Token</w:t>
-            </w:r>
-            <w:proofErr w:type="spellEnd"/>
-            <w:r>
-              <w:rPr>
-                <w:rFonts w:ascii="Calibri" w:hAnsi="Calibri" w:cs="Calibri"/>
-                <w:color w:val="000000"/>
-                <w:sz w:val="22"/>
-                <w:szCs w:val="22"/>
-                <w:lang w:val="fr-CH" w:eastAsia="fr-CH"/>
-              </w:rPr>
-              <w:t xml:space="preserve"> à l'app </w:t>
+              <w:t xml:space="preserve">Donner son Token à l'app </w:t>
             </w:r>
           </w:p>
         </w:tc>
@@ -4755,7 +4697,6 @@
                 <w:lang w:val="fr-CH" w:eastAsia="fr-CH"/>
               </w:rPr>
             </w:pPr>
-            <w:proofErr w:type="gramStart"/>
             <w:r>
               <w:rPr>
                 <w:rFonts w:ascii="Calibri" w:hAnsi="Calibri" w:cs="Calibri"/>
@@ -4766,7 +4707,6 @@
               </w:rPr>
               <w:t>vendredi</w:t>
             </w:r>
-            <w:proofErr w:type="gramEnd"/>
             <w:r>
               <w:rPr>
                 <w:rFonts w:ascii="Calibri" w:hAnsi="Calibri" w:cs="Calibri"/>
@@ -4776,7 +4716,27 @@
                 <w:lang w:val="fr-CH" w:eastAsia="fr-CH"/>
               </w:rPr>
               <w:br/>
-              <w:t xml:space="preserve">18.05.2025 </w:t>
+              <w:t>1</w:t>
+            </w:r>
+            <w:r>
+              <w:rPr>
+                <w:rFonts w:ascii="Calibri" w:hAnsi="Calibri" w:cs="Calibri"/>
+                <w:color w:val="000000"/>
+                <w:sz w:val="22"/>
+                <w:szCs w:val="22"/>
+                <w:lang w:val="fr-CH" w:eastAsia="fr-CH"/>
+              </w:rPr>
+              <w:t>6</w:t>
+            </w:r>
+            <w:r>
+              <w:rPr>
+                <w:rFonts w:ascii="Calibri" w:hAnsi="Calibri" w:cs="Calibri"/>
+                <w:color w:val="000000"/>
+                <w:sz w:val="22"/>
+                <w:szCs w:val="22"/>
+                <w:lang w:val="fr-CH" w:eastAsia="fr-CH"/>
+              </w:rPr>
+              <w:t xml:space="preserve">.05.2025 </w:t>
             </w:r>
             <w:r>
               <w:rPr>
@@ -5030,29 +4990,7 @@
                 <w:szCs w:val="22"/>
                 <w:lang w:val="fr-CH" w:eastAsia="fr-CH"/>
               </w:rPr>
-              <w:t xml:space="preserve">Afficher mes </w:t>
-            </w:r>
-            <w:proofErr w:type="spellStart"/>
-            <w:r>
-              <w:rPr>
-                <w:rFonts w:ascii="Calibri" w:hAnsi="Calibri" w:cs="Calibri"/>
-                <w:color w:val="000000"/>
-                <w:sz w:val="22"/>
-                <w:szCs w:val="22"/>
-                <w:lang w:val="fr-CH" w:eastAsia="fr-CH"/>
-              </w:rPr>
-              <w:t>commits</w:t>
-            </w:r>
-            <w:proofErr w:type="spellEnd"/>
-            <w:r>
-              <w:rPr>
-                <w:rFonts w:ascii="Calibri" w:hAnsi="Calibri" w:cs="Calibri"/>
-                <w:color w:val="000000"/>
-                <w:sz w:val="22"/>
-                <w:szCs w:val="22"/>
-                <w:lang w:val="fr-CH" w:eastAsia="fr-CH"/>
-              </w:rPr>
-              <w:t xml:space="preserve"> sous forme de JDT</w:t>
+              <w:t>Afficher mes commits sous forme de JDT</w:t>
             </w:r>
           </w:p>
         </w:tc>
@@ -5747,7 +5685,6 @@
                 <w:lang w:val="fr-CH" w:eastAsia="fr-CH"/>
               </w:rPr>
             </w:pPr>
-            <w:proofErr w:type="gramStart"/>
             <w:r>
               <w:rPr>
                 <w:rFonts w:ascii="Calibri" w:hAnsi="Calibri" w:cs="Calibri"/>
@@ -5758,7 +5695,6 @@
               </w:rPr>
               <w:t>vendredi</w:t>
             </w:r>
-            <w:proofErr w:type="gramEnd"/>
             <w:r>
               <w:rPr>
                 <w:rFonts w:ascii="Calibri" w:hAnsi="Calibri" w:cs="Calibri"/>
@@ -7002,7 +6938,6 @@
                 <w:lang w:val="fr-CH" w:eastAsia="fr-CH"/>
               </w:rPr>
             </w:pPr>
-            <w:proofErr w:type="gramStart"/>
             <w:r>
               <w:rPr>
                 <w:rFonts w:ascii="Calibri" w:hAnsi="Calibri" w:cs="Calibri"/>
@@ -7011,18 +6946,7 @@
                 <w:szCs w:val="22"/>
                 <w:lang w:val="fr-CH" w:eastAsia="fr-CH"/>
               </w:rPr>
-              <w:t>05:</w:t>
-            </w:r>
-            <w:proofErr w:type="gramEnd"/>
-            <w:r>
-              <w:rPr>
-                <w:rFonts w:ascii="Calibri" w:hAnsi="Calibri" w:cs="Calibri"/>
-                <w:color w:val="000000"/>
-                <w:sz w:val="22"/>
-                <w:szCs w:val="22"/>
-                <w:lang w:val="fr-CH" w:eastAsia="fr-CH"/>
-              </w:rPr>
-              <w:t>35</w:t>
+              <w:t>05:35</w:t>
             </w:r>
           </w:p>
         </w:tc>
@@ -7052,7 +6976,6 @@
                 <w:lang w:val="fr-CH" w:eastAsia="fr-CH"/>
               </w:rPr>
             </w:pPr>
-            <w:proofErr w:type="gramStart"/>
             <w:r>
               <w:rPr>
                 <w:rFonts w:ascii="Calibri" w:hAnsi="Calibri" w:cs="Calibri"/>
@@ -7061,18 +6984,7 @@
                 <w:szCs w:val="22"/>
                 <w:lang w:val="fr-CH" w:eastAsia="fr-CH"/>
               </w:rPr>
-              <w:t>05:</w:t>
-            </w:r>
-            <w:proofErr w:type="gramEnd"/>
-            <w:r>
-              <w:rPr>
-                <w:rFonts w:ascii="Calibri" w:hAnsi="Calibri" w:cs="Calibri"/>
-                <w:color w:val="000000"/>
-                <w:sz w:val="22"/>
-                <w:szCs w:val="22"/>
-                <w:lang w:val="fr-CH" w:eastAsia="fr-CH"/>
-              </w:rPr>
-              <w:t>35</w:t>
+              <w:t>05:35</w:t>
             </w:r>
           </w:p>
         </w:tc>
@@ -7102,7 +7014,6 @@
                 <w:lang w:val="fr-CH" w:eastAsia="fr-CH"/>
               </w:rPr>
             </w:pPr>
-            <w:proofErr w:type="gramStart"/>
             <w:r>
               <w:rPr>
                 <w:rFonts w:ascii="Calibri" w:hAnsi="Calibri" w:cs="Calibri"/>
@@ -7111,18 +7022,7 @@
                 <w:szCs w:val="22"/>
                 <w:lang w:val="fr-CH" w:eastAsia="fr-CH"/>
               </w:rPr>
-              <w:t>05:</w:t>
-            </w:r>
-            <w:proofErr w:type="gramEnd"/>
-            <w:r>
-              <w:rPr>
-                <w:rFonts w:ascii="Calibri" w:hAnsi="Calibri" w:cs="Calibri"/>
-                <w:color w:val="000000"/>
-                <w:sz w:val="22"/>
-                <w:szCs w:val="22"/>
-                <w:lang w:val="fr-CH" w:eastAsia="fr-CH"/>
-              </w:rPr>
-              <w:t>35</w:t>
+              <w:t>05:35</w:t>
             </w:r>
           </w:p>
         </w:tc>
@@ -7151,7 +7051,6 @@
                 <w:lang w:val="fr-CH" w:eastAsia="fr-CH"/>
               </w:rPr>
             </w:pPr>
-            <w:proofErr w:type="gramStart"/>
             <w:r>
               <w:rPr>
                 <w:rFonts w:ascii="Calibri" w:hAnsi="Calibri" w:cs="Calibri"/>
@@ -7160,18 +7059,7 @@
                 <w:szCs w:val="22"/>
                 <w:lang w:val="fr-CH" w:eastAsia="fr-CH"/>
               </w:rPr>
-              <w:t>03:</w:t>
-            </w:r>
-            <w:proofErr w:type="gramEnd"/>
-            <w:r>
-              <w:rPr>
-                <w:rFonts w:ascii="Calibri" w:hAnsi="Calibri" w:cs="Calibri"/>
-                <w:color w:val="000000"/>
-                <w:sz w:val="22"/>
-                <w:szCs w:val="22"/>
-                <w:lang w:val="fr-CH" w:eastAsia="fr-CH"/>
-              </w:rPr>
-              <w:t>10</w:t>
+              <w:t>03:10</w:t>
             </w:r>
           </w:p>
         </w:tc>
@@ -7237,7 +7125,6 @@
                 <w:lang w:val="fr-CH" w:eastAsia="fr-CH"/>
               </w:rPr>
             </w:pPr>
-            <w:proofErr w:type="gramStart"/>
             <w:r>
               <w:rPr>
                 <w:rFonts w:ascii="Calibri" w:hAnsi="Calibri" w:cs="Calibri"/>
@@ -7246,18 +7133,7 @@
                 <w:szCs w:val="22"/>
                 <w:lang w:val="fr-CH" w:eastAsia="fr-CH"/>
               </w:rPr>
-              <w:t>03:</w:t>
-            </w:r>
-            <w:proofErr w:type="gramEnd"/>
-            <w:r>
-              <w:rPr>
-                <w:rFonts w:ascii="Calibri" w:hAnsi="Calibri" w:cs="Calibri"/>
-                <w:color w:val="000000"/>
-                <w:sz w:val="22"/>
-                <w:szCs w:val="22"/>
-                <w:lang w:val="fr-CH" w:eastAsia="fr-CH"/>
-              </w:rPr>
-              <w:t>10</w:t>
+              <w:t>03:10</w:t>
             </w:r>
           </w:p>
         </w:tc>
@@ -7672,7 +7548,6 @@
                 <w:lang w:val="fr-CH" w:eastAsia="fr-CH"/>
               </w:rPr>
             </w:pPr>
-            <w:proofErr w:type="gramStart"/>
             <w:r>
               <w:rPr>
                 <w:rFonts w:ascii="Calibri" w:hAnsi="Calibri" w:cs="Calibri"/>
@@ -7681,18 +7556,7 @@
                 <w:szCs w:val="22"/>
                 <w:lang w:val="fr-CH" w:eastAsia="fr-CH"/>
               </w:rPr>
-              <w:t>07:</w:t>
-            </w:r>
-            <w:proofErr w:type="gramEnd"/>
-            <w:r>
-              <w:rPr>
-                <w:rFonts w:ascii="Calibri" w:hAnsi="Calibri" w:cs="Calibri"/>
-                <w:color w:val="000000"/>
-                <w:sz w:val="22"/>
-                <w:szCs w:val="22"/>
-                <w:lang w:val="fr-CH" w:eastAsia="fr-CH"/>
-              </w:rPr>
-              <w:t>15</w:t>
+              <w:t>07:15</w:t>
             </w:r>
           </w:p>
         </w:tc>
@@ -7722,7 +7586,6 @@
                 <w:lang w:val="fr-CH" w:eastAsia="fr-CH"/>
               </w:rPr>
             </w:pPr>
-            <w:proofErr w:type="gramStart"/>
             <w:r>
               <w:rPr>
                 <w:rFonts w:ascii="Calibri" w:hAnsi="Calibri" w:cs="Calibri"/>
@@ -7731,18 +7594,7 @@
                 <w:szCs w:val="22"/>
                 <w:lang w:val="fr-CH" w:eastAsia="fr-CH"/>
               </w:rPr>
-              <w:t>07:</w:t>
-            </w:r>
-            <w:proofErr w:type="gramEnd"/>
-            <w:r>
-              <w:rPr>
-                <w:rFonts w:ascii="Calibri" w:hAnsi="Calibri" w:cs="Calibri"/>
-                <w:color w:val="000000"/>
-                <w:sz w:val="22"/>
-                <w:szCs w:val="22"/>
-                <w:lang w:val="fr-CH" w:eastAsia="fr-CH"/>
-              </w:rPr>
-              <w:t>15</w:t>
+              <w:t>07:15</w:t>
             </w:r>
           </w:p>
         </w:tc>
@@ -7772,7 +7624,6 @@
                 <w:lang w:val="fr-CH" w:eastAsia="fr-CH"/>
               </w:rPr>
             </w:pPr>
-            <w:proofErr w:type="gramStart"/>
             <w:r>
               <w:rPr>
                 <w:rFonts w:ascii="Calibri" w:hAnsi="Calibri" w:cs="Calibri"/>
@@ -7781,18 +7632,7 @@
                 <w:szCs w:val="22"/>
                 <w:lang w:val="fr-CH" w:eastAsia="fr-CH"/>
               </w:rPr>
-              <w:t>07:</w:t>
-            </w:r>
-            <w:proofErr w:type="gramEnd"/>
-            <w:r>
-              <w:rPr>
-                <w:rFonts w:ascii="Calibri" w:hAnsi="Calibri" w:cs="Calibri"/>
-                <w:color w:val="000000"/>
-                <w:sz w:val="22"/>
-                <w:szCs w:val="22"/>
-                <w:lang w:val="fr-CH" w:eastAsia="fr-CH"/>
-              </w:rPr>
-              <w:t>15</w:t>
+              <w:t>07:15</w:t>
             </w:r>
           </w:p>
         </w:tc>
@@ -7822,7 +7662,6 @@
                 <w:lang w:val="fr-CH" w:eastAsia="fr-CH"/>
               </w:rPr>
             </w:pPr>
-            <w:proofErr w:type="gramStart"/>
             <w:r>
               <w:rPr>
                 <w:rFonts w:ascii="Calibri" w:hAnsi="Calibri" w:cs="Calibri"/>
@@ -7831,18 +7670,7 @@
                 <w:szCs w:val="22"/>
                 <w:lang w:val="fr-CH" w:eastAsia="fr-CH"/>
               </w:rPr>
-              <w:t>07:</w:t>
-            </w:r>
-            <w:proofErr w:type="gramEnd"/>
-            <w:r>
-              <w:rPr>
-                <w:rFonts w:ascii="Calibri" w:hAnsi="Calibri" w:cs="Calibri"/>
-                <w:color w:val="000000"/>
-                <w:sz w:val="22"/>
-                <w:szCs w:val="22"/>
-                <w:lang w:val="fr-CH" w:eastAsia="fr-CH"/>
-              </w:rPr>
-              <w:t>15</w:t>
+              <w:t>07:15</w:t>
             </w:r>
           </w:p>
         </w:tc>
@@ -8025,7 +7853,6 @@
                 <w:lang w:val="fr-CH" w:eastAsia="fr-CH"/>
               </w:rPr>
             </w:pPr>
-            <w:proofErr w:type="gramStart"/>
             <w:r>
               <w:rPr>
                 <w:rFonts w:ascii="Calibri" w:hAnsi="Calibri" w:cs="Calibri"/>
@@ -8034,18 +7861,7 @@
                 <w:szCs w:val="22"/>
                 <w:lang w:val="fr-CH" w:eastAsia="fr-CH"/>
               </w:rPr>
-              <w:t>03:</w:t>
-            </w:r>
-            <w:proofErr w:type="gramEnd"/>
-            <w:r>
-              <w:rPr>
-                <w:rFonts w:ascii="Calibri" w:hAnsi="Calibri" w:cs="Calibri"/>
-                <w:color w:val="000000"/>
-                <w:sz w:val="22"/>
-                <w:szCs w:val="22"/>
-                <w:lang w:val="fr-CH" w:eastAsia="fr-CH"/>
-              </w:rPr>
-              <w:t>10</w:t>
+              <w:t>03:10</w:t>
             </w:r>
           </w:p>
         </w:tc>
@@ -8111,7 +7927,6 @@
                 <w:lang w:val="fr-CH" w:eastAsia="fr-CH"/>
               </w:rPr>
             </w:pPr>
-            <w:proofErr w:type="gramStart"/>
             <w:r>
               <w:rPr>
                 <w:rFonts w:ascii="Calibri" w:hAnsi="Calibri" w:cs="Calibri"/>
@@ -8120,18 +7935,7 @@
                 <w:szCs w:val="22"/>
                 <w:lang w:val="fr-CH" w:eastAsia="fr-CH"/>
               </w:rPr>
-              <w:t>03:</w:t>
-            </w:r>
-            <w:proofErr w:type="gramEnd"/>
-            <w:r>
-              <w:rPr>
-                <w:rFonts w:ascii="Calibri" w:hAnsi="Calibri" w:cs="Calibri"/>
-                <w:color w:val="000000"/>
-                <w:sz w:val="22"/>
-                <w:szCs w:val="22"/>
-                <w:lang w:val="fr-CH" w:eastAsia="fr-CH"/>
-              </w:rPr>
-              <w:t>10</w:t>
+              <w:t>03:10</w:t>
             </w:r>
           </w:p>
         </w:tc>
@@ -8197,7 +8001,6 @@
                 <w:lang w:val="fr-CH" w:eastAsia="fr-CH"/>
               </w:rPr>
             </w:pPr>
-            <w:proofErr w:type="gramStart"/>
             <w:r>
               <w:rPr>
                 <w:rFonts w:ascii="Calibri" w:hAnsi="Calibri" w:cs="Calibri"/>
@@ -8206,18 +8009,7 @@
                 <w:szCs w:val="22"/>
                 <w:lang w:val="fr-CH" w:eastAsia="fr-CH"/>
               </w:rPr>
-              <w:t>03:</w:t>
-            </w:r>
-            <w:proofErr w:type="gramEnd"/>
-            <w:r>
-              <w:rPr>
-                <w:rFonts w:ascii="Calibri" w:hAnsi="Calibri" w:cs="Calibri"/>
-                <w:color w:val="000000"/>
-                <w:sz w:val="22"/>
-                <w:szCs w:val="22"/>
-                <w:lang w:val="fr-CH" w:eastAsia="fr-CH"/>
-              </w:rPr>
-              <w:t>10</w:t>
+              <w:t>03:10</w:t>
             </w:r>
           </w:p>
         </w:tc>
@@ -8364,7 +8156,6 @@
                 <w:lang w:val="fr-CH" w:eastAsia="fr-CH"/>
               </w:rPr>
             </w:pPr>
-            <w:proofErr w:type="gramStart"/>
             <w:r>
               <w:rPr>
                 <w:rFonts w:ascii="Calibri" w:hAnsi="Calibri" w:cs="Calibri"/>
@@ -8373,18 +8164,7 @@
                 <w:szCs w:val="22"/>
                 <w:lang w:val="fr-CH" w:eastAsia="fr-CH"/>
               </w:rPr>
-              <w:t>07:</w:t>
-            </w:r>
-            <w:proofErr w:type="gramEnd"/>
-            <w:r>
-              <w:rPr>
-                <w:rFonts w:ascii="Calibri" w:hAnsi="Calibri" w:cs="Calibri"/>
-                <w:color w:val="000000"/>
-                <w:sz w:val="22"/>
-                <w:szCs w:val="22"/>
-                <w:lang w:val="fr-CH" w:eastAsia="fr-CH"/>
-              </w:rPr>
-              <w:t>15</w:t>
+              <w:t>07:15</w:t>
             </w:r>
           </w:p>
         </w:tc>
@@ -8414,7 +8194,6 @@
                 <w:lang w:val="fr-CH" w:eastAsia="fr-CH"/>
               </w:rPr>
             </w:pPr>
-            <w:proofErr w:type="gramStart"/>
             <w:r>
               <w:rPr>
                 <w:rFonts w:ascii="Calibri" w:hAnsi="Calibri" w:cs="Calibri"/>
@@ -8423,18 +8202,7 @@
                 <w:szCs w:val="22"/>
                 <w:lang w:val="fr-CH" w:eastAsia="fr-CH"/>
               </w:rPr>
-              <w:t>07:</w:t>
-            </w:r>
-            <w:proofErr w:type="gramEnd"/>
-            <w:r>
-              <w:rPr>
-                <w:rFonts w:ascii="Calibri" w:hAnsi="Calibri" w:cs="Calibri"/>
-                <w:color w:val="000000"/>
-                <w:sz w:val="22"/>
-                <w:szCs w:val="22"/>
-                <w:lang w:val="fr-CH" w:eastAsia="fr-CH"/>
-              </w:rPr>
-              <w:t>15</w:t>
+              <w:t>07:15</w:t>
             </w:r>
           </w:p>
         </w:tc>
@@ -8464,7 +8232,6 @@
                 <w:lang w:val="fr-CH" w:eastAsia="fr-CH"/>
               </w:rPr>
             </w:pPr>
-            <w:proofErr w:type="gramStart"/>
             <w:r>
               <w:rPr>
                 <w:rFonts w:ascii="Calibri" w:hAnsi="Calibri" w:cs="Calibri"/>
@@ -8473,18 +8240,7 @@
                 <w:szCs w:val="22"/>
                 <w:lang w:val="fr-CH" w:eastAsia="fr-CH"/>
               </w:rPr>
-              <w:t>07:</w:t>
-            </w:r>
-            <w:proofErr w:type="gramEnd"/>
-            <w:r>
-              <w:rPr>
-                <w:rFonts w:ascii="Calibri" w:hAnsi="Calibri" w:cs="Calibri"/>
-                <w:color w:val="000000"/>
-                <w:sz w:val="22"/>
-                <w:szCs w:val="22"/>
-                <w:lang w:val="fr-CH" w:eastAsia="fr-CH"/>
-              </w:rPr>
-              <w:t>15</w:t>
+              <w:t>07:15</w:t>
             </w:r>
           </w:p>
         </w:tc>
@@ -8514,7 +8270,6 @@
                 <w:lang w:val="fr-CH" w:eastAsia="fr-CH"/>
               </w:rPr>
             </w:pPr>
-            <w:proofErr w:type="gramStart"/>
             <w:r>
               <w:rPr>
                 <w:rFonts w:ascii="Calibri" w:hAnsi="Calibri" w:cs="Calibri"/>
@@ -8523,18 +8278,7 @@
                 <w:szCs w:val="22"/>
                 <w:lang w:val="fr-CH" w:eastAsia="fr-CH"/>
               </w:rPr>
-              <w:t>07:</w:t>
-            </w:r>
-            <w:proofErr w:type="gramEnd"/>
-            <w:r>
-              <w:rPr>
-                <w:rFonts w:ascii="Calibri" w:hAnsi="Calibri" w:cs="Calibri"/>
-                <w:color w:val="000000"/>
-                <w:sz w:val="22"/>
-                <w:szCs w:val="22"/>
-                <w:lang w:val="fr-CH" w:eastAsia="fr-CH"/>
-              </w:rPr>
-              <w:t>15</w:t>
+              <w:t>07:15</w:t>
             </w:r>
           </w:p>
         </w:tc>
@@ -8972,13 +8716,13 @@
         <w:pStyle w:val="Titre3"/>
       </w:pPr>
       <w:bookmarkStart w:id="9" w:name="_Toc185663460"/>
-      <w:bookmarkStart w:id="10" w:name="_Toc185663458"/>
-      <w:bookmarkStart w:id="11" w:name="_Toc197328172"/>
+      <w:bookmarkStart w:id="10" w:name="_Toc197328172"/>
+      <w:bookmarkStart w:id="11" w:name="_Toc185663458"/>
       <w:r>
         <w:t>Opérationnel</w:t>
       </w:r>
       <w:bookmarkEnd w:id="9"/>
-      <w:bookmarkEnd w:id="11"/>
+      <w:bookmarkEnd w:id="10"/>
     </w:p>
     <w:p>
       <w:pPr>
@@ -9092,33 +8836,7 @@
           <w:color w:val="FF0000"/>
           <w:szCs w:val="14"/>
         </w:rPr>
-        <w:t>Quels sont les services et/ou applications tierces utilisées (</w:t>
-      </w:r>
-      <w:proofErr w:type="spellStart"/>
-      <w:proofErr w:type="gramStart"/>
-      <w:r>
-        <w:rPr>
-          <w:b/>
-          <w:bCs/>
-          <w:i/>
-          <w:iCs/>
-          <w:color w:val="FF0000"/>
-          <w:szCs w:val="14"/>
-        </w:rPr>
-        <w:t>p.ex</w:t>
-      </w:r>
-      <w:proofErr w:type="spellEnd"/>
-      <w:proofErr w:type="gramEnd"/>
-      <w:r>
-        <w:rPr>
-          <w:b/>
-          <w:bCs/>
-          <w:i/>
-          <w:iCs/>
-          <w:color w:val="FF0000"/>
-          <w:szCs w:val="14"/>
-        </w:rPr>
-        <w:t> : base de données) ?</w:t>
+        <w:t>Quels sont les services et/ou applications tierces utilisées (p.ex : base de données) ?</w:t>
       </w:r>
     </w:p>
     <w:p>
@@ -9388,7 +9106,7 @@
       <w:r>
         <w:t>Développement</w:t>
       </w:r>
-      <w:bookmarkEnd w:id="10"/>
+      <w:bookmarkEnd w:id="11"/>
       <w:bookmarkEnd w:id="14"/>
     </w:p>
     <w:p>
@@ -9954,85 +9672,7 @@
           <w:szCs w:val="14"/>
           <w:lang w:eastAsia="fr-FR"/>
         </w:rPr>
-        <w:t xml:space="preserve"> (draw.io, </w:t>
-      </w:r>
-      <w:proofErr w:type="spellStart"/>
-      <w:r>
-        <w:rPr>
-          <w:rFonts w:ascii="Arial" w:hAnsi="Arial"/>
-          <w:i/>
-          <w:iCs/>
-          <w:color w:val="FF0000"/>
-          <w:sz w:val="24"/>
-          <w:szCs w:val="14"/>
-          <w:lang w:eastAsia="fr-FR"/>
-        </w:rPr>
-        <w:t>visio</w:t>
-      </w:r>
-      <w:proofErr w:type="spellEnd"/>
-      <w:r>
-        <w:rPr>
-          <w:rFonts w:ascii="Arial" w:hAnsi="Arial"/>
-          <w:i/>
-          <w:iCs/>
-          <w:color w:val="FF0000"/>
-          <w:sz w:val="24"/>
-          <w:szCs w:val="14"/>
-          <w:lang w:eastAsia="fr-FR"/>
-        </w:rPr>
-        <w:t xml:space="preserve">, </w:t>
-      </w:r>
-      <w:proofErr w:type="spellStart"/>
-      <w:r>
-        <w:rPr>
-          <w:rFonts w:ascii="Arial" w:hAnsi="Arial"/>
-          <w:i/>
-          <w:iCs/>
-          <w:color w:val="FF0000"/>
-          <w:sz w:val="24"/>
-          <w:szCs w:val="14"/>
-          <w:lang w:eastAsia="fr-FR"/>
-        </w:rPr>
-        <w:t>workbench</w:t>
-      </w:r>
-      <w:proofErr w:type="spellEnd"/>
-      <w:r>
-        <w:rPr>
-          <w:rFonts w:ascii="Arial" w:hAnsi="Arial"/>
-          <w:i/>
-          <w:iCs/>
-          <w:color w:val="FF0000"/>
-          <w:sz w:val="24"/>
-          <w:szCs w:val="14"/>
-          <w:lang w:eastAsia="fr-FR"/>
-        </w:rPr>
-        <w:t xml:space="preserve">, </w:t>
-      </w:r>
-      <w:proofErr w:type="spellStart"/>
-      <w:r>
-        <w:rPr>
-          <w:rFonts w:ascii="Arial" w:hAnsi="Arial"/>
-          <w:i/>
-          <w:iCs/>
-          <w:color w:val="FF0000"/>
-          <w:sz w:val="24"/>
-          <w:szCs w:val="14"/>
-          <w:lang w:eastAsia="fr-FR"/>
-        </w:rPr>
-        <w:t>figma</w:t>
-      </w:r>
-      <w:proofErr w:type="spellEnd"/>
-      <w:r>
-        <w:rPr>
-          <w:rFonts w:ascii="Arial" w:hAnsi="Arial"/>
-          <w:i/>
-          <w:iCs/>
-          <w:color w:val="FF0000"/>
-          <w:sz w:val="24"/>
-          <w:szCs w:val="14"/>
-          <w:lang w:eastAsia="fr-FR"/>
-        </w:rPr>
-        <w:t>, …)</w:t>
+        <w:t xml:space="preserve"> (draw.io, visio, workbench, figma, …)</w:t>
       </w:r>
       <w:r>
         <w:rPr>
@@ -10153,31 +9793,7 @@
           <w:szCs w:val="24"/>
           <w:lang w:eastAsia="fr-FR"/>
         </w:rPr>
-        <w:t xml:space="preserve">, story </w:t>
-      </w:r>
-      <w:proofErr w:type="spellStart"/>
-      <w:r>
-        <w:rPr>
-          <w:rFonts w:ascii="Arial" w:hAnsi="Arial"/>
-          <w:i/>
-          <w:iCs/>
-          <w:sz w:val="24"/>
-          <w:szCs w:val="24"/>
-          <w:lang w:eastAsia="fr-FR"/>
-        </w:rPr>
-        <w:t>board</w:t>
-      </w:r>
-      <w:proofErr w:type="spellEnd"/>
-      <w:r>
-        <w:rPr>
-          <w:rFonts w:ascii="Arial" w:hAnsi="Arial"/>
-          <w:i/>
-          <w:iCs/>
-          <w:sz w:val="24"/>
-          <w:szCs w:val="24"/>
-          <w:lang w:eastAsia="fr-FR"/>
-        </w:rPr>
-        <w:t xml:space="preserve"> préliminaire, …</w:t>
+        <w:t>, story board préliminaire, …</w:t>
       </w:r>
     </w:p>
     <w:p>
@@ -10391,8 +10007,8 @@
           <w:iCs/>
         </w:rPr>
       </w:pPr>
-      <w:bookmarkStart w:id="16" w:name="_Toc71691012"/>
-      <w:bookmarkStart w:id="17" w:name="_Toc197328176"/>
+      <w:bookmarkStart w:id="16" w:name="_Toc197328176"/>
+      <w:bookmarkStart w:id="17" w:name="_Toc71691012"/>
       <w:r>
         <w:rPr>
           <w:i w:val="0"/>
@@ -10400,7 +10016,7 @@
         </w:rPr>
         <w:t>Analyse fonctionnelle</w:t>
       </w:r>
-      <w:bookmarkEnd w:id="17"/>
+      <w:bookmarkEnd w:id="16"/>
     </w:p>
     <w:p/>
     <w:p>
@@ -10498,31 +10114,7 @@
           <w:color w:val="FF0000"/>
           <w:szCs w:val="14"/>
         </w:rPr>
-        <w:t xml:space="preserve"> : Story + tests d’acceptance (avec </w:t>
-      </w:r>
-      <w:proofErr w:type="spellStart"/>
-      <w:r>
-        <w:rPr>
-          <w:b/>
-          <w:bCs/>
-          <w:i/>
-          <w:iCs/>
-          <w:color w:val="FF0000"/>
-          <w:szCs w:val="14"/>
-        </w:rPr>
-        <w:t>IceTools</w:t>
-      </w:r>
-      <w:proofErr w:type="spellEnd"/>
-      <w:r>
-        <w:rPr>
-          <w:b/>
-          <w:bCs/>
-          <w:i/>
-          <w:iCs/>
-          <w:color w:val="FF0000"/>
-          <w:szCs w:val="14"/>
-        </w:rPr>
-        <w:t>) + maquettes</w:t>
+        <w:t> : Story + tests d’acceptance (avec IceTools) + maquettes</w:t>
       </w:r>
     </w:p>
     <w:p>
@@ -10541,7 +10133,7 @@
         </w:rPr>
         <w:t>Stratégie de test</w:t>
       </w:r>
-      <w:bookmarkEnd w:id="16"/>
+      <w:bookmarkEnd w:id="17"/>
       <w:bookmarkEnd w:id="18"/>
     </w:p>
     <w:p/>
@@ -10637,7 +10229,6 @@
           <w:szCs w:val="14"/>
         </w:rPr>
       </w:pPr>
-      <w:proofErr w:type="gramStart"/>
       <w:r>
         <w:rPr>
           <w:i/>
@@ -10652,16 +10243,7 @@
           <w:iCs/>
           <w:szCs w:val="14"/>
         </w:rPr>
-        <w:t>ypes</w:t>
-      </w:r>
-      <w:proofErr w:type="gramEnd"/>
-      <w:r>
-        <w:rPr>
-          <w:i/>
-          <w:iCs/>
-          <w:szCs w:val="14"/>
-        </w:rPr>
-        <w:t xml:space="preserve"> de des tests et ordre dans lequel ils seront effectués.</w:t>
+        <w:t>ypes de des tests et ordre dans lequel ils seront effectués.</w:t>
       </w:r>
     </w:p>
     <w:p>
@@ -10682,7 +10264,6 @@
           <w:szCs w:val="14"/>
         </w:rPr>
       </w:pPr>
-      <w:proofErr w:type="gramStart"/>
       <w:r>
         <w:rPr>
           <w:i/>
@@ -10699,17 +10280,7 @@
           <w:strike/>
           <w:szCs w:val="14"/>
         </w:rPr>
-        <w:t>es</w:t>
-      </w:r>
-      <w:proofErr w:type="gramEnd"/>
-      <w:r>
-        <w:rPr>
-          <w:i/>
-          <w:iCs/>
-          <w:strike/>
-          <w:szCs w:val="14"/>
-        </w:rPr>
-        <w:t xml:space="preserve"> moyens à mettre en œuvre</w:t>
+        <w:t>es moyens à mettre en œuvre</w:t>
       </w:r>
       <w:r>
         <w:rPr>
@@ -10738,7 +10309,6 @@
           <w:szCs w:val="14"/>
         </w:rPr>
       </w:pPr>
-      <w:proofErr w:type="gramStart"/>
       <w:r>
         <w:rPr>
           <w:i/>
@@ -10753,16 +10323,7 @@
           <w:iCs/>
           <w:szCs w:val="14"/>
         </w:rPr>
-        <w:t>ouverture</w:t>
-      </w:r>
-      <w:proofErr w:type="gramEnd"/>
-      <w:r>
-        <w:rPr>
-          <w:i/>
-          <w:iCs/>
-          <w:szCs w:val="14"/>
-        </w:rPr>
-        <w:t xml:space="preserve"> des tests (tests exhaustifs ou non, si non, pourquoi ?)</w:t>
+        <w:t>ouverture des tests (tests exhaustifs ou non, si non, pourquoi ?)</w:t>
       </w:r>
       <w:r>
         <w:rPr>
@@ -10790,7 +10351,6 @@
           <w:szCs w:val="14"/>
         </w:rPr>
       </w:pPr>
-      <w:proofErr w:type="gramStart"/>
       <w:r>
         <w:rPr>
           <w:i/>
@@ -10805,16 +10365,7 @@
           <w:iCs/>
           <w:szCs w:val="14"/>
         </w:rPr>
-        <w:t>onnées</w:t>
-      </w:r>
-      <w:proofErr w:type="gramEnd"/>
-      <w:r>
-        <w:rPr>
-          <w:i/>
-          <w:iCs/>
-          <w:szCs w:val="14"/>
-        </w:rPr>
-        <w:t xml:space="preserve"> de test à prévoir (données réelles ?)</w:t>
+        <w:t>onnées de test à prévoir (données réelles ?)</w:t>
       </w:r>
       <w:r>
         <w:rPr>
@@ -10861,23 +10412,13 @@
           <w:szCs w:val="14"/>
         </w:rPr>
       </w:pPr>
-      <w:proofErr w:type="gramStart"/>
-      <w:r>
-        <w:rPr>
-          <w:i/>
-          <w:iCs/>
-          <w:szCs w:val="14"/>
-        </w:rPr>
-        <w:t>les</w:t>
-      </w:r>
-      <w:proofErr w:type="gramEnd"/>
-      <w:r>
-        <w:rPr>
-          <w:i/>
-          <w:iCs/>
-          <w:szCs w:val="14"/>
-        </w:rPr>
-        <w:t xml:space="preserve"> testeurs extérieurs éventuels.</w:t>
+      <w:r>
+        <w:rPr>
+          <w:i/>
+          <w:iCs/>
+          <w:szCs w:val="14"/>
+        </w:rPr>
+        <w:t>les testeurs extérieurs éventuels.</w:t>
       </w:r>
     </w:p>
     <w:p>
@@ -10964,23 +10505,21 @@
           <w:sz w:val="24"/>
         </w:rPr>
       </w:pPr>
-      <w:proofErr w:type="gramStart"/>
       <w:r>
         <w:rPr>
           <w:rFonts w:ascii="Arial" w:hAnsi="Arial" w:cs="Arial"/>
           <w:i/>
           <w:sz w:val="24"/>
         </w:rPr>
-        <w:t>risques</w:t>
-      </w:r>
-      <w:proofErr w:type="gramEnd"/>
+        <w:t xml:space="preserve">risques techniques (complexité, </w:t>
+      </w:r>
       <w:r>
         <w:rPr>
           <w:rFonts w:ascii="Arial" w:hAnsi="Arial" w:cs="Arial"/>
           <w:i/>
           <w:sz w:val="24"/>
         </w:rPr>
-        <w:t xml:space="preserve"> techniques (complexité, </w:t>
+        <w:t>matériel critique</w:t>
       </w:r>
       <w:r>
         <w:rPr>
@@ -10988,7 +10527,7 @@
           <w:i/>
           <w:sz w:val="24"/>
         </w:rPr>
-        <w:t>matériel critique</w:t>
+        <w:t xml:space="preserve">, </w:t>
       </w:r>
       <w:r>
         <w:rPr>
@@ -10996,25 +10535,7 @@
           <w:i/>
           <w:sz w:val="24"/>
         </w:rPr>
-        <w:t xml:space="preserve">, </w:t>
-      </w:r>
-      <w:proofErr w:type="spellStart"/>
-      <w:r>
-        <w:rPr>
-          <w:rFonts w:ascii="Arial" w:hAnsi="Arial" w:cs="Arial"/>
-          <w:i/>
-          <w:sz w:val="24"/>
-        </w:rPr>
-        <w:t>disponibilté</w:t>
-      </w:r>
-      <w:proofErr w:type="spellEnd"/>
-      <w:r>
-        <w:rPr>
-          <w:rFonts w:ascii="Arial" w:hAnsi="Arial" w:cs="Arial"/>
-          <w:i/>
-          <w:sz w:val="24"/>
-        </w:rPr>
-        <w:t xml:space="preserve"> de systèmes externes, </w:t>
+        <w:t xml:space="preserve">disponibilté de systèmes externes, </w:t>
       </w:r>
       <w:r>
         <w:rPr>
@@ -11076,25 +10597,7 @@
           <w:i/>
           <w:sz w:val="24"/>
         </w:rPr>
-        <w:t xml:space="preserve">Décrire aussi quelles solutions </w:t>
-      </w:r>
-      <w:proofErr w:type="gramStart"/>
-      <w:r>
-        <w:rPr>
-          <w:rFonts w:ascii="Arial" w:hAnsi="Arial" w:cs="Arial"/>
-          <w:i/>
-          <w:sz w:val="24"/>
-        </w:rPr>
-        <w:t>ont</w:t>
-      </w:r>
-      <w:proofErr w:type="gramEnd"/>
-      <w:r>
-        <w:rPr>
-          <w:rFonts w:ascii="Arial" w:hAnsi="Arial" w:cs="Arial"/>
-          <w:i/>
-          <w:sz w:val="24"/>
-        </w:rPr>
-        <w:t xml:space="preserve"> été appliquées pour réduire les risques (priorités, formation, actions, …)</w:t>
+        <w:t>Décrire aussi quelles solutions ont été appliquées pour réduire les risques (priorités, formation, actions, …)</w:t>
       </w:r>
       <w:r>
         <w:rPr>
@@ -11246,7 +10749,6 @@
           <w:lang w:eastAsia="fr-FR"/>
         </w:rPr>
       </w:pPr>
-      <w:proofErr w:type="gramStart"/>
       <w:r>
         <w:rPr>
           <w:rFonts w:ascii="Arial" w:hAnsi="Arial"/>
@@ -11257,20 +10759,7 @@
           <w:szCs w:val="14"/>
           <w:lang w:eastAsia="fr-FR"/>
         </w:rPr>
-        <w:t>planning</w:t>
-      </w:r>
-      <w:proofErr w:type="gramEnd"/>
-      <w:r>
-        <w:rPr>
-          <w:rFonts w:ascii="Arial" w:hAnsi="Arial"/>
-          <w:i/>
-          <w:iCs/>
-          <w:strike/>
-          <w:sz w:val="24"/>
-          <w:szCs w:val="14"/>
-          <w:lang w:eastAsia="fr-FR"/>
-        </w:rPr>
-        <w:t xml:space="preserve"> indiquant les dates de début et de fin du projet ainsi que le découpage connu des diverses phases. </w:t>
+        <w:t xml:space="preserve">planning indiquant les dates de début et de fin du projet ainsi que le découpage connu des diverses phases. </w:t>
       </w:r>
     </w:p>
     <w:p>
@@ -11290,7 +10779,6 @@
           <w:lang w:eastAsia="fr-FR"/>
         </w:rPr>
       </w:pPr>
-      <w:proofErr w:type="gramStart"/>
       <w:r>
         <w:rPr>
           <w:rFonts w:ascii="Arial" w:hAnsi="Arial"/>
@@ -11301,20 +10789,7 @@
           <w:szCs w:val="14"/>
           <w:lang w:eastAsia="fr-FR"/>
         </w:rPr>
-        <w:t>partage</w:t>
-      </w:r>
-      <w:proofErr w:type="gramEnd"/>
-      <w:r>
-        <w:rPr>
-          <w:rFonts w:ascii="Arial" w:hAnsi="Arial"/>
-          <w:i/>
-          <w:iCs/>
-          <w:strike/>
-          <w:sz w:val="24"/>
-          <w:szCs w:val="14"/>
-          <w:lang w:eastAsia="fr-FR"/>
-        </w:rPr>
-        <w:t xml:space="preserve"> des tâches en cas de travail à plusieurs.</w:t>
+        <w:t>partage des tâches en cas de travail à plusieurs.</w:t>
       </w:r>
     </w:p>
     <w:p>
@@ -11425,37 +10900,7 @@
           <w:szCs w:val="14"/>
           <w:lang w:eastAsia="fr-FR"/>
         </w:rPr>
-        <w:t xml:space="preserve">Cette section n’est présente que si la planification initiale a dû être revue </w:t>
-      </w:r>
-      <w:proofErr w:type="gramStart"/>
-      <w:r>
-        <w:rPr>
-          <w:rFonts w:ascii="Arial" w:hAnsi="Arial"/>
-          <w:b/>
-          <w:bCs/>
-          <w:i/>
-          <w:iCs/>
-          <w:color w:val="FF0000"/>
-          <w:sz w:val="24"/>
-          <w:szCs w:val="14"/>
-          <w:lang w:eastAsia="fr-FR"/>
-        </w:rPr>
-        <w:t>suite à</w:t>
-      </w:r>
-      <w:proofErr w:type="gramEnd"/>
-      <w:r>
-        <w:rPr>
-          <w:rFonts w:ascii="Arial" w:hAnsi="Arial"/>
-          <w:b/>
-          <w:bCs/>
-          <w:i/>
-          <w:iCs/>
-          <w:color w:val="FF0000"/>
-          <w:sz w:val="24"/>
-          <w:szCs w:val="14"/>
-          <w:lang w:eastAsia="fr-FR"/>
-        </w:rPr>
-        <w:t xml:space="preserve"> l’analyse</w:t>
+        <w:t>Cette section n’est présente que si la planification initiale a dû être revue suite à l’analyse</w:t>
       </w:r>
     </w:p>
     <w:p>
@@ -11483,9 +10928,9 @@
           <w:color w:val="FF0000"/>
         </w:rPr>
       </w:pPr>
-      <w:bookmarkStart w:id="25" w:name="_Toc25553317"/>
-      <w:bookmarkStart w:id="26" w:name="_Toc71691022"/>
-      <w:bookmarkStart w:id="27" w:name="_Toc197328181"/>
+      <w:bookmarkStart w:id="25" w:name="_Toc197328181"/>
+      <w:bookmarkStart w:id="26" w:name="_Toc25553317"/>
+      <w:bookmarkStart w:id="27" w:name="_Toc71691022"/>
       <w:r>
         <w:rPr>
           <w:color w:val="FF0000"/>
@@ -11498,7 +10943,7 @@
         </w:rPr>
         <w:t>s</w:t>
       </w:r>
-      <w:bookmarkEnd w:id="27"/>
+      <w:bookmarkEnd w:id="25"/>
     </w:p>
     <w:p/>
     <w:p>
@@ -11765,27 +11210,7 @@
           <w:iCs/>
           <w:color w:val="FF0000"/>
         </w:rPr>
-        <w:t xml:space="preserve">Au moment de générer le formulaire, le script </w:t>
-      </w:r>
-      <w:proofErr w:type="spellStart"/>
-      <w:r>
-        <w:rPr>
-          <w:b/>
-          <w:i/>
-          <w:iCs/>
-          <w:color w:val="FF0000"/>
-        </w:rPr>
-        <w:t>php</w:t>
-      </w:r>
-      <w:proofErr w:type="spellEnd"/>
-      <w:r>
-        <w:rPr>
-          <w:b/>
-          <w:i/>
-          <w:iCs/>
-          <w:color w:val="FF0000"/>
-        </w:rPr>
-        <w:t> :</w:t>
+        <w:t>Au moment de générer le formulaire, le script php :</w:t>
       </w:r>
     </w:p>
     <w:p>
@@ -11857,39 +11282,8 @@
           <w:iCs/>
           <w:color w:val="FF0000"/>
         </w:rPr>
-        <w:t xml:space="preserve">Ajoute un input nommé « CSRF » de type </w:t>
-      </w:r>
-      <w:proofErr w:type="spellStart"/>
-      <w:r>
-        <w:rPr>
-          <w:b/>
-          <w:i/>
-          <w:iCs/>
-          <w:color w:val="FF0000"/>
-        </w:rPr>
-        <w:t>hidden</w:t>
-      </w:r>
-      <w:proofErr w:type="spellEnd"/>
-      <w:r>
-        <w:rPr>
-          <w:b/>
-          <w:i/>
-          <w:iCs/>
-          <w:color w:val="FF0000"/>
-        </w:rPr>
-        <w:t xml:space="preserve"> dans le </w:t>
-      </w:r>
-      <w:proofErr w:type="spellStart"/>
-      <w:r>
-        <w:rPr>
-          <w:b/>
-          <w:i/>
-          <w:iCs/>
-          <w:color w:val="FF0000"/>
-        </w:rPr>
-        <w:t>form</w:t>
-      </w:r>
-      <w:proofErr w:type="spellEnd"/>
+        <w:t>Ajoute un input nommé « CSRF » de type hidden dans le form</w:t>
+      </w:r>
     </w:p>
     <w:p>
       <w:pPr>
@@ -11912,19 +11306,8 @@
           <w:iCs/>
           <w:color w:val="FF0000"/>
         </w:rPr>
-        <w:t xml:space="preserve">A la réception du POST du </w:t>
-      </w:r>
-      <w:proofErr w:type="spellStart"/>
-      <w:r>
-        <w:rPr>
-          <w:b/>
-          <w:i/>
-          <w:iCs/>
-          <w:color w:val="FF0000"/>
-        </w:rPr>
-        <w:t>fromulaire</w:t>
-      </w:r>
-      <w:proofErr w:type="spellEnd"/>
+        <w:t>A la réception du POST du fromulaire</w:t>
+      </w:r>
     </w:p>
     <w:p>
       <w:pPr>
@@ -12253,7 +11636,6 @@
         </w:rPr>
         <w:t xml:space="preserve">Sprint </w:t>
       </w:r>
-      <w:proofErr w:type="spellStart"/>
       <w:r>
         <w:rPr>
           <w:b/>
@@ -12264,7 +11646,6 @@
         </w:rPr>
         <w:t>retrospective</w:t>
       </w:r>
-      <w:proofErr w:type="spellEnd"/>
     </w:p>
     <w:p>
       <w:pPr>
@@ -12356,8 +11737,8 @@
       <w:bookmarkStart w:id="34" w:name="_Toc25553321"/>
       <w:bookmarkStart w:id="35" w:name="_Toc71691025"/>
       <w:bookmarkStart w:id="36" w:name="_Toc197328188"/>
-      <w:bookmarkEnd w:id="25"/>
       <w:bookmarkEnd w:id="26"/>
+      <w:bookmarkEnd w:id="27"/>
       <w:r>
         <w:rPr>
           <w:i w:val="0"/>
@@ -12399,17 +11780,8 @@
           <w:i/>
           <w:strike/>
         </w:rPr>
-        <w:t xml:space="preserve">Pour chaque partie testée de votre projet, il faut </w:t>
-      </w:r>
-      <w:proofErr w:type="gramStart"/>
-      <w:r>
-        <w:rPr>
-          <w:i/>
-          <w:strike/>
-        </w:rPr>
-        <w:t>décrire:</w:t>
-      </w:r>
-      <w:proofErr w:type="gramEnd"/>
+        <w:t>Pour chaque partie testée de votre projet, il faut décrire:</w:t>
+      </w:r>
     </w:p>
     <w:p>
       <w:pPr>
@@ -12433,21 +11805,12 @@
           <w:strike/>
         </w:rPr>
       </w:pPr>
-      <w:proofErr w:type="gramStart"/>
       <w:r>
         <w:rPr>
           <w:i/>
           <w:strike/>
         </w:rPr>
-        <w:t>les</w:t>
-      </w:r>
-      <w:proofErr w:type="gramEnd"/>
-      <w:r>
-        <w:rPr>
-          <w:i/>
-          <w:strike/>
-        </w:rPr>
-        <w:t xml:space="preserve"> conditions exactes de chaque test</w:t>
+        <w:t>les conditions exactes de chaque test</w:t>
       </w:r>
     </w:p>
     <w:p>
@@ -12461,21 +11824,12 @@
           <w:strike/>
         </w:rPr>
       </w:pPr>
-      <w:proofErr w:type="gramStart"/>
       <w:r>
         <w:rPr>
           <w:i/>
           <w:strike/>
         </w:rPr>
-        <w:t>les</w:t>
-      </w:r>
-      <w:proofErr w:type="gramEnd"/>
-      <w:r>
-        <w:rPr>
-          <w:i/>
-          <w:strike/>
-        </w:rPr>
-        <w:t xml:space="preserve"> preuves de test (papier ou fichier)</w:t>
+        <w:t>les preuves de test (papier ou fichier)</w:t>
       </w:r>
     </w:p>
     <w:p>
@@ -12489,21 +11843,12 @@
           <w:strike/>
         </w:rPr>
       </w:pPr>
-      <w:proofErr w:type="gramStart"/>
       <w:r>
         <w:rPr>
           <w:i/>
           <w:strike/>
         </w:rPr>
-        <w:t>tests</w:t>
-      </w:r>
-      <w:proofErr w:type="gramEnd"/>
-      <w:r>
-        <w:rPr>
-          <w:i/>
-          <w:strike/>
-        </w:rPr>
-        <w:t xml:space="preserve"> sans preuve: fournir au moins une description </w:t>
+        <w:t xml:space="preserve">tests sans preuve: fournir au moins une description </w:t>
       </w:r>
     </w:p>
     <w:p>
@@ -12549,9 +11894,9 @@
         </w:rPr>
       </w:pPr>
       <w:bookmarkStart w:id="37" w:name="_Toc185663471"/>
-      <w:bookmarkStart w:id="38" w:name="_Toc25553326"/>
-      <w:bookmarkStart w:id="39" w:name="_Toc71691029"/>
-      <w:bookmarkStart w:id="40" w:name="_Toc197328189"/>
+      <w:bookmarkStart w:id="38" w:name="_Toc197328189"/>
+      <w:bookmarkStart w:id="39" w:name="_Toc25553326"/>
+      <w:bookmarkStart w:id="40" w:name="_Toc71691029"/>
       <w:r>
         <w:rPr>
           <w:i w:val="0"/>
@@ -12560,7 +11905,7 @@
         <w:t>Bilan</w:t>
       </w:r>
       <w:bookmarkEnd w:id="37"/>
-      <w:bookmarkEnd w:id="40"/>
+      <w:bookmarkEnd w:id="38"/>
     </w:p>
     <w:p>
       <w:pPr>
@@ -12901,7 +12246,7 @@
         </w:rPr>
         <w:t>Liste des documents</w:t>
       </w:r>
-      <w:bookmarkEnd w:id="38"/>
+      <w:bookmarkEnd w:id="39"/>
       <w:r>
         <w:rPr>
           <w:i w:val="0"/>
@@ -12909,7 +12254,7 @@
         </w:rPr>
         <w:t xml:space="preserve"> fournis</w:t>
       </w:r>
-      <w:bookmarkEnd w:id="39"/>
+      <w:bookmarkEnd w:id="40"/>
       <w:bookmarkEnd w:id="50"/>
     </w:p>
     <w:p>
@@ -12964,21 +12309,12 @@
           <w:i/>
         </w:rPr>
       </w:pPr>
-      <w:proofErr w:type="gramStart"/>
       <w:r>
         <w:rPr>
           <w:rFonts w:cs="Arial"/>
           <w:i/>
         </w:rPr>
-        <w:t>le</w:t>
-      </w:r>
-      <w:proofErr w:type="gramEnd"/>
-      <w:r>
-        <w:rPr>
-          <w:rFonts w:cs="Arial"/>
-          <w:i/>
-        </w:rPr>
-        <w:t xml:space="preserve"> rapport de projet</w:t>
+        <w:t>le rapport de projet</w:t>
       </w:r>
     </w:p>
     <w:p>
@@ -12992,21 +12328,12 @@
           <w:i/>
         </w:rPr>
       </w:pPr>
-      <w:proofErr w:type="gramStart"/>
       <w:r>
         <w:rPr>
           <w:rFonts w:cs="Arial"/>
           <w:i/>
         </w:rPr>
-        <w:t>le</w:t>
-      </w:r>
-      <w:proofErr w:type="gramEnd"/>
-      <w:r>
-        <w:rPr>
-          <w:rFonts w:cs="Arial"/>
-          <w:i/>
-        </w:rPr>
-        <w:t xml:space="preserve"> manuel d'Installation (en annexe)</w:t>
+        <w:t>le manuel d'Installation (en annexe)</w:t>
       </w:r>
     </w:p>
     <w:p>
@@ -13020,21 +12347,12 @@
           <w:i/>
         </w:rPr>
       </w:pPr>
-      <w:proofErr w:type="gramStart"/>
       <w:r>
         <w:rPr>
           <w:rFonts w:cs="Arial"/>
           <w:i/>
         </w:rPr>
-        <w:t>le</w:t>
-      </w:r>
-      <w:proofErr w:type="gramEnd"/>
-      <w:r>
-        <w:rPr>
-          <w:rFonts w:cs="Arial"/>
-          <w:i/>
-        </w:rPr>
-        <w:t xml:space="preserve"> manuel d'Utilisation avec des exemples graphiques (en annexe)</w:t>
+        <w:t>le manuel d'Utilisation avec des exemples graphiques (en annexe)</w:t>
       </w:r>
     </w:p>
     <w:p>
@@ -13048,21 +12366,12 @@
           <w:i/>
         </w:rPr>
       </w:pPr>
-      <w:proofErr w:type="gramStart"/>
       <w:r>
         <w:rPr>
           <w:rFonts w:cs="Arial"/>
           <w:i/>
         </w:rPr>
-        <w:t>autres</w:t>
-      </w:r>
-      <w:proofErr w:type="gramEnd"/>
-      <w:r>
-        <w:rPr>
-          <w:rFonts w:cs="Arial"/>
-          <w:i/>
-        </w:rPr>
-        <w:t>…</w:t>
+        <w:t>autres…</w:t>
       </w:r>
     </w:p>
     <w:p>
@@ -13701,8 +13010,8 @@
         </w:rPr>
       </w:pPr>
       <w:bookmarkStart w:id="68" w:name="_Toc71703270"/>
-      <w:bookmarkStart w:id="69" w:name="_Toc25553334"/>
-      <w:bookmarkStart w:id="70" w:name="_Toc197328202"/>
+      <w:bookmarkStart w:id="69" w:name="_Toc197328202"/>
+      <w:bookmarkStart w:id="70" w:name="_Toc25553334"/>
       <w:r>
         <w:rPr>
           <w:i w:val="0"/>
@@ -13718,15 +13027,15 @@
         <w:t>rchives du projet</w:t>
       </w:r>
       <w:bookmarkEnd w:id="68"/>
+      <w:bookmarkEnd w:id="69"/>
+      <w:r>
+        <w:rPr>
+          <w:i w:val="0"/>
+          <w:iCs/>
+        </w:rPr>
+        <w:t xml:space="preserve"> </w:t>
+      </w:r>
       <w:bookmarkEnd w:id="70"/>
-      <w:r>
-        <w:rPr>
-          <w:i w:val="0"/>
-          <w:iCs/>
-        </w:rPr>
-        <w:t xml:space="preserve"> </w:t>
-      </w:r>
-      <w:bookmarkEnd w:id="69"/>
     </w:p>
     <w:p/>
     <w:p>
@@ -13801,21 +13110,12 @@
         <w:szCs w:val="16"/>
       </w:rPr>
     </w:pPr>
-    <w:proofErr w:type="gramStart"/>
     <w:r>
       <w:rPr>
         <w:sz w:val="16"/>
         <w:szCs w:val="16"/>
       </w:rPr>
-      <w:t>i</w:t>
-    </w:r>
-    <w:proofErr w:type="gramEnd"/>
-    <w:r>
-      <w:rPr>
-        <w:sz w:val="16"/>
-        <w:szCs w:val="16"/>
-      </w:rPr>
-      <w:t>-CQ VD Octobre 2010</w:t>
+      <w:t>i-CQ VD Octobre 2010</w:t>
     </w:r>
     <w:r>
       <w:rPr>
@@ -13877,23 +13177,7 @@
         <w:sz w:val="16"/>
         <w:szCs w:val="16"/>
       </w:rPr>
-      <w:t xml:space="preserve">Dernière </w:t>
-    </w:r>
-    <w:proofErr w:type="spellStart"/>
-    <w:r>
-      <w:rPr>
-        <w:sz w:val="16"/>
-        <w:szCs w:val="16"/>
-      </w:rPr>
-      <w:t>modif</w:t>
-    </w:r>
-    <w:proofErr w:type="spellEnd"/>
-    <w:r>
-      <w:rPr>
-        <w:sz w:val="16"/>
-        <w:szCs w:val="16"/>
-      </w:rPr>
-      <w:t> : 02.12.2010</w:t>
+      <w:t>Dernière modif : 02.12.2010</w:t>
     </w:r>
     <w:r>
       <w:rPr>
@@ -17588,26 +16872,6 @@
 </file>
 
 <file path=customXml/item1.xml><?xml version="1.0" encoding="utf-8"?>
-<p:properties xmlns:p="http://schemas.microsoft.com/office/2006/metadata/properties" xmlns:xsi="http://www.w3.org/2001/XMLSchema-instance" xmlns:pc="http://schemas.microsoft.com/office/infopath/2007/PartnerControls">
-  <documentManagement>
-    <TaxCatchAll xmlns="dfa80de1-e9bb-4cf2-893d-d06220b3971a" xsi:nil="true"/>
-    <lcf76f155ced4ddcb4097134ff3c332f xmlns="98d92101-24da-4498-9971-a24673344bd8">
-      <Terms xmlns="http://schemas.microsoft.com/office/infopath/2007/PartnerControls"/>
-    </lcf76f155ced4ddcb4097134ff3c332f>
-  </documentManagement>
-</p:properties>
-</file>
-
-<file path=customXml/item2.xml><?xml version="1.0" encoding="utf-8"?>
-<?mso-contentType ?>
-<FormTemplates xmlns="http://schemas.microsoft.com/sharepoint/v3/contenttype/forms">
-  <Display>DocumentLibraryForm</Display>
-  <Edit>DocumentLibraryForm</Edit>
-  <New>DocumentLibraryForm</New>
-</FormTemplates>
-</file>
-
-<file path=customXml/item3.xml><?xml version="1.0" encoding="utf-8"?>
 <ct:contentTypeSchema xmlns:ct="http://schemas.microsoft.com/office/2006/metadata/contentType" xmlns:ma="http://schemas.microsoft.com/office/2006/metadata/properties/metaAttributes" ct:_="" ma:_="" ma:contentTypeName="Document" ma:contentTypeID="0x010100E529CC47EA4E614CBF50FAFAB9B8F32B" ma:contentTypeVersion="13" ma:contentTypeDescription="Crée un document." ma:contentTypeScope="" ma:versionID="b0c7ed87d1a958e9d45e6a628dda67b2">
   <xsd:schema xmlns:xsd="http://www.w3.org/2001/XMLSchema" xmlns:xs="http://www.w3.org/2001/XMLSchema" xmlns:p="http://schemas.microsoft.com/office/2006/metadata/properties" xmlns:ns2="98d92101-24da-4498-9971-a24673344bd8" xmlns:ns3="dfa80de1-e9bb-4cf2-893d-d06220b3971a" targetNamespace="http://schemas.microsoft.com/office/2006/metadata/properties" ma:root="true" ma:fieldsID="444cf053ca299ab1a8609ad922f5c0d6" ns2:_="" ns3:_="">
     <xsd:import namespace="98d92101-24da-4498-9971-a24673344bd8"/>
@@ -17830,26 +17094,27 @@
 </ct:contentTypeSchema>
 </file>
 
-<file path=customXml/itemProps1.xml><?xml version="1.0" encoding="utf-8"?>
-<ds:datastoreItem xmlns:ds="http://schemas.openxmlformats.org/officeDocument/2006/customXml" ds:itemID="{67CD1812-8B57-456C-9CBC-7D2297210787}">
-  <ds:schemaRefs>
-    <ds:schemaRef ds:uri="http://schemas.microsoft.com/office/2006/metadata/properties"/>
-    <ds:schemaRef ds:uri="http://schemas.microsoft.com/office/infopath/2007/PartnerControls"/>
-    <ds:schemaRef ds:uri="dfa80de1-e9bb-4cf2-893d-d06220b3971a"/>
-    <ds:schemaRef ds:uri="98d92101-24da-4498-9971-a24673344bd8"/>
-  </ds:schemaRefs>
-</ds:datastoreItem>
+<file path=customXml/item2.xml><?xml version="1.0" encoding="utf-8"?>
+<?mso-contentType ?>
+<FormTemplates xmlns="http://schemas.microsoft.com/sharepoint/v3/contenttype/forms">
+  <Display>DocumentLibraryForm</Display>
+  <Edit>DocumentLibraryForm</Edit>
+  <New>DocumentLibraryForm</New>
+</FormTemplates>
 </file>
 
-<file path=customXml/itemProps2.xml><?xml version="1.0" encoding="utf-8"?>
-<ds:datastoreItem xmlns:ds="http://schemas.openxmlformats.org/officeDocument/2006/customXml" ds:itemID="{1DADA05A-DA17-4CB0-90B5-C889667DD54A}">
-  <ds:schemaRefs>
-    <ds:schemaRef ds:uri="http://schemas.microsoft.com/sharepoint/v3/contenttype/forms"/>
-  </ds:schemaRefs>
-</ds:datastoreItem>
+<file path=customXml/item3.xml><?xml version="1.0" encoding="utf-8"?>
+<p:properties xmlns:p="http://schemas.microsoft.com/office/2006/metadata/properties" xmlns:xsi="http://www.w3.org/2001/XMLSchema-instance" xmlns:pc="http://schemas.microsoft.com/office/infopath/2007/PartnerControls">
+  <documentManagement>
+    <TaxCatchAll xmlns="dfa80de1-e9bb-4cf2-893d-d06220b3971a" xsi:nil="true"/>
+    <lcf76f155ced4ddcb4097134ff3c332f xmlns="98d92101-24da-4498-9971-a24673344bd8">
+      <Terms xmlns="http://schemas.microsoft.com/office/infopath/2007/PartnerControls"/>
+    </lcf76f155ced4ddcb4097134ff3c332f>
+  </documentManagement>
+</p:properties>
 </file>
 
-<file path=customXml/itemProps3.xml><?xml version="1.0" encoding="utf-8"?>
+<file path=customXml/itemProps1.xml><?xml version="1.0" encoding="utf-8"?>
 <ds:datastoreItem xmlns:ds="http://schemas.openxmlformats.org/officeDocument/2006/customXml" ds:itemID="{700D8043-C34E-4EC6-98BE-7219263EC485}">
   <ds:schemaRefs>
     <ds:schemaRef ds:uri="http://schemas.microsoft.com/office/2006/metadata/contentType"/>
@@ -17866,4 +17131,23 @@
     <ds:schemaRef ds:uri="http://schemas.microsoft.com/internal/obd"/>
   </ds:schemaRefs>
 </ds:datastoreItem>
+</file>
+
+<file path=customXml/itemProps2.xml><?xml version="1.0" encoding="utf-8"?>
+<ds:datastoreItem xmlns:ds="http://schemas.openxmlformats.org/officeDocument/2006/customXml" ds:itemID="{1DADA05A-DA17-4CB0-90B5-C889667DD54A}">
+  <ds:schemaRefs>
+    <ds:schemaRef ds:uri="http://schemas.microsoft.com/sharepoint/v3/contenttype/forms"/>
+  </ds:schemaRefs>
+</ds:datastoreItem>
+</file>
+
+<file path=customXml/itemProps3.xml><?xml version="1.0" encoding="utf-8"?>
+<ds:datastoreItem xmlns:ds="http://schemas.openxmlformats.org/officeDocument/2006/customXml" ds:itemID="{67CD1812-8B57-456C-9CBC-7D2297210787}">
+  <ds:schemaRefs>
+    <ds:schemaRef ds:uri="http://schemas.microsoft.com/office/2006/metadata/properties"/>
+    <ds:schemaRef ds:uri="http://schemas.microsoft.com/office/infopath/2007/PartnerControls"/>
+    <ds:schemaRef ds:uri="dfa80de1-e9bb-4cf2-893d-d06220b3971a"/>
+    <ds:schemaRef ds:uri="98d92101-24da-4498-9971-a24673344bd8"/>
+  </ds:schemaRefs>
+</ds:datastoreItem>
 </file>
</xml_diff>

<commit_message>
type(doc) : Avancement sur la documentation WIP
[1h10][WIP]
</commit_message>
<xml_diff>
--- a/Doc/Docmentation_MorganDussault_GitJournal.docx
+++ b/Doc/Docmentation_MorganDussault_GitJournal.docx
@@ -5,7 +5,66 @@
     <w:p>
       <w:pPr>
         <w:pStyle w:val="TM1"/>
-      </w:pPr>
+        <w:jc w:val="center"/>
+      </w:pPr>
+      <w:r>
+        <w:drawing>
+          <wp:anchor distT="0" distB="0" distL="114300" distR="114300" simplePos="0" relativeHeight="251658240" behindDoc="0" locked="0" layoutInCell="1" allowOverlap="1" wp14:anchorId="6BC4DA4B" wp14:editId="33E57170">
+            <wp:simplePos x="902525" y="1056904"/>
+            <wp:positionH relativeFrom="margin">
+              <wp:align>center</wp:align>
+            </wp:positionH>
+            <wp:positionV relativeFrom="margin">
+              <wp:align>center</wp:align>
+            </wp:positionV>
+            <wp:extent cx="5759450" cy="5759450"/>
+            <wp:effectExtent l="0" t="0" r="0" b="0"/>
+            <wp:wrapSquare wrapText="bothSides"/>
+            <wp:docPr id="1" name="Image 1"/>
+            <wp:cNvGraphicFramePr>
+              <a:graphicFrameLocks xmlns:a="http://schemas.openxmlformats.org/drawingml/2006/main" noChangeAspect="1"/>
+            </wp:cNvGraphicFramePr>
+            <a:graphic xmlns:a="http://schemas.openxmlformats.org/drawingml/2006/main">
+              <a:graphicData uri="http://schemas.openxmlformats.org/drawingml/2006/picture">
+                <pic:pic xmlns:pic="http://schemas.openxmlformats.org/drawingml/2006/picture">
+                  <pic:nvPicPr>
+                    <pic:cNvPr id="0" name="Picture 1"/>
+                    <pic:cNvPicPr>
+                      <a:picLocks noChangeAspect="1" noChangeArrowheads="1"/>
+                    </pic:cNvPicPr>
+                  </pic:nvPicPr>
+                  <pic:blipFill>
+                    <a:blip r:embed="rId10">
+                      <a:extLst>
+                        <a:ext uri="{28A0092B-C50C-407E-A947-70E740481C1C}">
+                          <a14:useLocalDpi xmlns:a14="http://schemas.microsoft.com/office/drawing/2010/main" val="0"/>
+                        </a:ext>
+                      </a:extLst>
+                    </a:blip>
+                    <a:srcRect/>
+                    <a:stretch>
+                      <a:fillRect/>
+                    </a:stretch>
+                  </pic:blipFill>
+                  <pic:spPr bwMode="auto">
+                    <a:xfrm>
+                      <a:off x="0" y="0"/>
+                      <a:ext cx="5759450" cy="5759450"/>
+                    </a:xfrm>
+                    <a:prstGeom prst="rect">
+                      <a:avLst/>
+                    </a:prstGeom>
+                    <a:noFill/>
+                    <a:ln>
+                      <a:noFill/>
+                    </a:ln>
+                  </pic:spPr>
+                </pic:pic>
+              </a:graphicData>
+            </a:graphic>
+          </wp:anchor>
+        </w:drawing>
+      </w:r>
     </w:p>
     <w:p>
       <w:pPr>
@@ -37,79 +96,6 @@
         <w:pStyle w:val="TM1"/>
       </w:pPr>
     </w:p>
-    <w:p>
-      <w:pPr>
-        <w:pStyle w:val="TM1"/>
-      </w:pPr>
-    </w:p>
-    <w:p>
-      <w:pPr>
-        <w:rPr>
-          <w:sz w:val="52"/>
-        </w:rPr>
-      </w:pPr>
-    </w:p>
-    <w:p/>
-    <w:p/>
-    <w:p/>
-    <w:p/>
-    <w:p/>
-    <w:p/>
-    <w:p/>
-    <w:p/>
-    <w:p/>
-    <w:p/>
-    <w:p/>
-    <w:p/>
-    <w:p/>
-    <w:p/>
-    <w:p/>
-    <w:p/>
-    <w:p/>
-    <w:tbl>
-      <w:tblPr>
-        <w:tblpPr w:leftFromText="141" w:rightFromText="141" w:vertAnchor="text" w:horzAnchor="margin" w:tblpY="416"/>
-        <w:tblW w:w="0" w:type="auto"/>
-        <w:tblCellMar>
-          <w:left w:w="70" w:type="dxa"/>
-          <w:right w:w="70" w:type="dxa"/>
-        </w:tblCellMar>
-        <w:tblLook w:val="0000" w:firstRow="0" w:lastRow="0" w:firstColumn="0" w:lastColumn="0" w:noHBand="0" w:noVBand="0"/>
-      </w:tblPr>
-      <w:tblGrid>
-        <w:gridCol w:w="9070"/>
-      </w:tblGrid>
-      <w:tr>
-        <w:tc>
-          <w:tcPr>
-            <w:tcW w:w="9070" w:type="dxa"/>
-          </w:tcPr>
-          <w:p>
-            <w:pPr>
-              <w:jc w:val="center"/>
-              <w:rPr>
-                <w:rFonts w:ascii="Agency FB" w:hAnsi="Agency FB"/>
-                <w:sz w:val="144"/>
-                <w:szCs w:val="144"/>
-              </w:rPr>
-            </w:pPr>
-            <w:r>
-              <w:rPr>
-                <w:rFonts w:ascii="Agency FB" w:hAnsi="Agency FB"/>
-                <w:sz w:val="144"/>
-                <w:szCs w:val="144"/>
-              </w:rPr>
-              <w:t>GitJournal</w:t>
-            </w:r>
-          </w:p>
-        </w:tc>
-      </w:tr>
-    </w:tbl>
-    <w:p/>
-    <w:p/>
-    <w:p/>
-    <w:p/>
-    <w:p/>
     <w:p/>
     <w:p/>
     <w:p/>
@@ -3899,17 +3885,61 @@
     </w:p>
     <w:p/>
     <w:p>
-      <w:pPr>
-        <w:rPr>
-          <w:i/>
-          <w:iCs/>
-          <w:szCs w:val="14"/>
-        </w:rPr>
-      </w:pPr>
-      <w:r>
-        <w:rPr>
-          <w:i/>
-          <w:iCs/>
+      <w:r>
+        <w:t xml:space="preserve">Le but de ce projet est de créer une application qui permet aux utilisateurs de générer un journal de travail en utilisant les commit </w:t>
+      </w:r>
+      <w:r>
+        <w:t>GitHub</w:t>
+      </w:r>
+      <w:r>
+        <w:t xml:space="preserve">. </w:t>
+      </w:r>
+      <w:r>
+        <w:t>Son nom est GitJournal</w:t>
+      </w:r>
+    </w:p>
+    <w:p>
+      <w:r>
+        <w:t xml:space="preserve">L’application se base sur la date des </w:t>
+      </w:r>
+      <w:proofErr w:type="spellStart"/>
+      <w:r>
+        <w:t>commits</w:t>
+      </w:r>
+      <w:proofErr w:type="spellEnd"/>
+      <w:r>
+        <w:t>, la personne ayant effectué le commit, les métadonnées du commit. Les métadonnées comprennent le titre du commit et la description du commit</w:t>
+      </w:r>
+    </w:p>
+    <w:p/>
+    <w:p>
+      <w:r>
+        <w:t xml:space="preserve">GitJournal va donc permettre de gagner beaucoup de temp car il permet de ne pas perdre de temp à remplir son journal de travail. De plus il permet d’exporter le JDT en </w:t>
+      </w:r>
+      <w:proofErr w:type="spellStart"/>
+      <w:r>
+        <w:t>pdf</w:t>
+      </w:r>
+      <w:proofErr w:type="spellEnd"/>
+      <w:r>
+        <w:t xml:space="preserve"> avec une belle mise en page et bien présentable.</w:t>
+      </w:r>
+    </w:p>
+    <w:p/>
+    <w:p>
+      <w:pPr>
+        <w:rPr>
+          <w:i/>
+          <w:iCs/>
+          <w:color w:val="70AD47" w:themeColor="accent6"/>
+          <w:szCs w:val="14"/>
+        </w:rPr>
+      </w:pPr>
+      <w:r>
+        <w:rPr>
+          <w:i/>
+          <w:iCs/>
+          <w:color w:val="70AD47" w:themeColor="accent6"/>
           <w:szCs w:val="14"/>
         </w:rPr>
         <w:t xml:space="preserve">Ce </w:t>
@@ -3918,6 +3948,7 @@
         <w:rPr>
           <w:i/>
           <w:iCs/>
+          <w:color w:val="70AD47" w:themeColor="accent6"/>
           <w:szCs w:val="14"/>
         </w:rPr>
         <w:t>chapitre</w:t>
@@ -3926,6 +3957,7 @@
         <w:rPr>
           <w:i/>
           <w:iCs/>
+          <w:color w:val="70AD47" w:themeColor="accent6"/>
           <w:szCs w:val="14"/>
         </w:rPr>
         <w:t xml:space="preserve"> </w:t>
@@ -3934,6 +3966,7 @@
         <w:rPr>
           <w:i/>
           <w:iCs/>
+          <w:color w:val="70AD47" w:themeColor="accent6"/>
           <w:szCs w:val="14"/>
         </w:rPr>
         <w:t>décri</w:t>
@@ -3942,6 +3975,7 @@
         <w:rPr>
           <w:i/>
           <w:iCs/>
+          <w:color w:val="70AD47" w:themeColor="accent6"/>
           <w:szCs w:val="14"/>
         </w:rPr>
         <w:t>t</w:t>
@@ -3950,6 +3984,7 @@
         <w:rPr>
           <w:i/>
           <w:iCs/>
+          <w:color w:val="70AD47" w:themeColor="accent6"/>
           <w:szCs w:val="14"/>
         </w:rPr>
         <w:t xml:space="preserve"> brièvement le projet,</w:t>
@@ -3958,6 +3993,7 @@
         <w:rPr>
           <w:i/>
           <w:iCs/>
+          <w:color w:val="70AD47" w:themeColor="accent6"/>
           <w:szCs w:val="14"/>
         </w:rPr>
         <w:t xml:space="preserve"> le cadre dans lequel il est réalisé,</w:t>
@@ -3966,6 +4002,7 @@
         <w:rPr>
           <w:i/>
           <w:iCs/>
+          <w:color w:val="70AD47" w:themeColor="accent6"/>
           <w:szCs w:val="14"/>
         </w:rPr>
         <w:t xml:space="preserve"> les raisons de ce choix et ce qu'il peut apporter à l'élève ou à l'école. </w:t>
@@ -3974,6 +4011,7 @@
         <w:rPr>
           <w:i/>
           <w:iCs/>
+          <w:color w:val="70AD47" w:themeColor="accent6"/>
           <w:szCs w:val="14"/>
         </w:rPr>
         <w:t>Il n'est pas nécessaire de rentrer dans les détails (ceux-ci seront abordés plus loin) mais cela doit être aussi clair et complet que possible</w:t>
@@ -3982,6 +4020,7 @@
         <w:rPr>
           <w:i/>
           <w:iCs/>
+          <w:color w:val="70AD47" w:themeColor="accent6"/>
           <w:szCs w:val="14"/>
         </w:rPr>
         <w:t xml:space="preserve"> (idées de solutions).</w:t>
@@ -3990,6 +4029,7 @@
         <w:rPr>
           <w:i/>
           <w:iCs/>
+          <w:color w:val="70AD47" w:themeColor="accent6"/>
           <w:szCs w:val="14"/>
         </w:rPr>
         <w:t xml:space="preserve"> </w:t>
@@ -3998,6 +4038,7 @@
         <w:rPr>
           <w:i/>
           <w:iCs/>
+          <w:color w:val="70AD47" w:themeColor="accent6"/>
           <w:szCs w:val="14"/>
         </w:rPr>
         <w:t>Ce chapitre contient également l'inventaire et la description des travaux qui auraient déjà été effectué</w:t>
@@ -4006,6 +4047,7 @@
         <w:rPr>
           <w:i/>
           <w:iCs/>
+          <w:color w:val="70AD47" w:themeColor="accent6"/>
           <w:szCs w:val="14"/>
         </w:rPr>
         <w:t>s</w:t>
@@ -4014,6 +4056,7 @@
         <w:rPr>
           <w:i/>
           <w:iCs/>
+          <w:color w:val="70AD47" w:themeColor="accent6"/>
           <w:szCs w:val="14"/>
         </w:rPr>
         <w:t xml:space="preserve"> pour ce projet.</w:t>
@@ -4022,22 +4065,25 @@
     <w:p>
       <w:pPr>
         <w:rPr>
-          <w:szCs w:val="14"/>
-        </w:rPr>
-      </w:pPr>
-    </w:p>
-    <w:p>
-      <w:pPr>
-        <w:rPr>
-          <w:i/>
-          <w:iCs/>
-          <w:szCs w:val="14"/>
-        </w:rPr>
-      </w:pPr>
-      <w:r>
-        <w:rPr>
-          <w:i/>
-          <w:iCs/>
+          <w:color w:val="70AD47" w:themeColor="accent6"/>
+          <w:szCs w:val="14"/>
+        </w:rPr>
+      </w:pPr>
+    </w:p>
+    <w:p>
+      <w:pPr>
+        <w:rPr>
+          <w:i/>
+          <w:iCs/>
+          <w:color w:val="70AD47" w:themeColor="accent6"/>
+          <w:szCs w:val="14"/>
+        </w:rPr>
+      </w:pPr>
+      <w:r>
+        <w:rPr>
+          <w:i/>
+          <w:iCs/>
+          <w:color w:val="70AD47" w:themeColor="accent6"/>
           <w:szCs w:val="14"/>
         </w:rPr>
         <w:t>Ces éléments peuvent être repris des spécifications de départ.</w:t>
@@ -4068,25 +4114,132 @@
       </w:r>
       <w:bookmarkEnd w:id="2"/>
     </w:p>
-    <w:p>
-      <w:pPr>
-        <w:rPr>
-          <w:szCs w:val="14"/>
-        </w:rPr>
-      </w:pPr>
-    </w:p>
-    <w:p>
-      <w:pPr>
-        <w:rPr>
-          <w:i/>
-          <w:iCs/>
-          <w:szCs w:val="14"/>
-        </w:rPr>
-      </w:pPr>
-      <w:r>
-        <w:rPr>
-          <w:i/>
-          <w:iCs/>
+    <w:p/>
+    <w:p>
+      <w:pPr>
+        <w:rPr>
+          <w:sz w:val="28"/>
+          <w:szCs w:val="22"/>
+          <w:u w:val="single"/>
+        </w:rPr>
+      </w:pPr>
+      <w:r>
+        <w:rPr>
+          <w:sz w:val="28"/>
+          <w:szCs w:val="22"/>
+          <w:u w:val="single"/>
+        </w:rPr>
+        <w:t>Objectifs de formation :</w:t>
+      </w:r>
+    </w:p>
+    <w:p>
+      <w:pPr>
+        <w:rPr>
+          <w:u w:val="single"/>
+        </w:rPr>
+      </w:pPr>
+    </w:p>
+    <w:p>
+      <w:r>
+        <w:t>Ce projet et mon projet de TPI.</w:t>
+      </w:r>
+    </w:p>
+    <w:p/>
+    <w:p>
+      <w:pPr>
+        <w:rPr>
+          <w:sz w:val="28"/>
+          <w:szCs w:val="22"/>
+          <w:u w:val="single"/>
+        </w:rPr>
+      </w:pPr>
+      <w:r>
+        <w:rPr>
+          <w:sz w:val="28"/>
+          <w:szCs w:val="22"/>
+          <w:u w:val="single"/>
+        </w:rPr>
+        <w:t>Objectifs d</w:t>
+      </w:r>
+      <w:r>
+        <w:rPr>
+          <w:sz w:val="28"/>
+          <w:szCs w:val="22"/>
+          <w:u w:val="single"/>
+        </w:rPr>
+        <w:t>u produit</w:t>
+      </w:r>
+      <w:r>
+        <w:rPr>
+          <w:sz w:val="28"/>
+          <w:szCs w:val="22"/>
+          <w:u w:val="single"/>
+        </w:rPr>
+        <w:t xml:space="preserve"> :</w:t>
+      </w:r>
+    </w:p>
+    <w:p/>
+    <w:p>
+      <w:r>
+        <w:t xml:space="preserve">Ce produit doit permettre d’exporter un JDT en format PDF en se basant sur les </w:t>
+      </w:r>
+      <w:proofErr w:type="spellStart"/>
+      <w:r>
+        <w:t>commits</w:t>
+      </w:r>
+      <w:proofErr w:type="spellEnd"/>
+      <w:r>
+        <w:t xml:space="preserve"> dans une repository donné. </w:t>
+      </w:r>
+    </w:p>
+    <w:p>
+      <w:r>
+        <w:t xml:space="preserve">Il va également permettre à l’utilisateur de modifier les données des </w:t>
+      </w:r>
+      <w:proofErr w:type="spellStart"/>
+      <w:r>
+        <w:t>commits</w:t>
+      </w:r>
+      <w:proofErr w:type="spellEnd"/>
+      <w:r>
+        <w:t xml:space="preserve"> en supprimer et même en ajouter pour refléter au mieux le travail réalisé.</w:t>
+      </w:r>
+    </w:p>
+    <w:p>
+      <w:r>
+        <w:t>On peut exporter nos modifications dans un fichier et le réimporter sur un autre poste pour pouvoir transmettre notre rapport au format gitj ou travailler sur plusieurs post</w:t>
+      </w:r>
+      <w:r>
+        <w:t>e</w:t>
+      </w:r>
+      <w:r>
+        <w:t>s</w:t>
+      </w:r>
+      <w:r>
+        <w:t>.</w:t>
+      </w:r>
+    </w:p>
+    <w:p>
+      <w:pPr>
+        <w:rPr>
+          <w:szCs w:val="14"/>
+        </w:rPr>
+      </w:pPr>
+    </w:p>
+    <w:p>
+      <w:pPr>
+        <w:rPr>
+          <w:i/>
+          <w:iCs/>
+          <w:color w:val="70AD47" w:themeColor="accent6"/>
+          <w:szCs w:val="14"/>
+        </w:rPr>
+      </w:pPr>
+      <w:r>
+        <w:rPr>
+          <w:i/>
+          <w:iCs/>
+          <w:color w:val="70AD47" w:themeColor="accent6"/>
           <w:szCs w:val="14"/>
         </w:rPr>
         <w:t xml:space="preserve">Ce chapitre énumère les objectifs du projet. L'atteinte ou non </w:t>
@@ -4095,6 +4248,7 @@
         <w:rPr>
           <w:i/>
           <w:iCs/>
+          <w:color w:val="70AD47" w:themeColor="accent6"/>
           <w:szCs w:val="14"/>
         </w:rPr>
         <w:t>de c</w:t>
@@ -4103,6 +4257,7 @@
         <w:rPr>
           <w:i/>
           <w:iCs/>
+          <w:color w:val="70AD47" w:themeColor="accent6"/>
           <w:szCs w:val="14"/>
         </w:rPr>
         <w:t>eux-ci devr</w:t>
@@ -4111,6 +4266,7 @@
         <w:rPr>
           <w:i/>
           <w:iCs/>
+          <w:color w:val="70AD47" w:themeColor="accent6"/>
           <w:szCs w:val="14"/>
         </w:rPr>
         <w:t xml:space="preserve">a pouvoir être contrôlée à la fin du projet. Les objectifs pourront </w:t>
@@ -4119,6 +4275,7 @@
         <w:rPr>
           <w:i/>
           <w:iCs/>
+          <w:color w:val="70AD47" w:themeColor="accent6"/>
           <w:szCs w:val="14"/>
         </w:rPr>
         <w:t xml:space="preserve">éventuellement </w:t>
@@ -4127,6 +4284,7 @@
         <w:rPr>
           <w:i/>
           <w:iCs/>
+          <w:color w:val="70AD47" w:themeColor="accent6"/>
           <w:szCs w:val="14"/>
         </w:rPr>
         <w:t xml:space="preserve">être revus après l'analyse. </w:t>
@@ -4135,22 +4293,25 @@
     <w:p>
       <w:pPr>
         <w:rPr>
-          <w:szCs w:val="14"/>
-        </w:rPr>
-      </w:pPr>
-    </w:p>
-    <w:p>
-      <w:pPr>
-        <w:rPr>
-          <w:i/>
-          <w:iCs/>
-          <w:szCs w:val="14"/>
-        </w:rPr>
-      </w:pPr>
-      <w:r>
-        <w:rPr>
-          <w:i/>
-          <w:iCs/>
+          <w:color w:val="70AD47" w:themeColor="accent6"/>
+          <w:szCs w:val="14"/>
+        </w:rPr>
+      </w:pPr>
+    </w:p>
+    <w:p>
+      <w:pPr>
+        <w:rPr>
+          <w:i/>
+          <w:iCs/>
+          <w:color w:val="70AD47" w:themeColor="accent6"/>
+          <w:szCs w:val="14"/>
+        </w:rPr>
+      </w:pPr>
+      <w:r>
+        <w:rPr>
+          <w:i/>
+          <w:iCs/>
+          <w:color w:val="70AD47" w:themeColor="accent6"/>
           <w:szCs w:val="14"/>
         </w:rPr>
         <w:t>Ces éléments peuvent être repris des spécifications de départ.</w:t>
@@ -4161,22 +4322,22 @@
         <w:rPr>
           <w:i/>
           <w:iCs/>
-          <w:szCs w:val="14"/>
-        </w:rPr>
-      </w:pPr>
-    </w:p>
-    <w:p>
-      <w:pPr>
-        <w:rPr>
-          <w:i/>
-          <w:iCs/>
-          <w:szCs w:val="14"/>
-        </w:rPr>
-      </w:pPr>
-      <w:r>
-        <w:rPr>
-          <w:i/>
-          <w:iCs/>
+          <w:color w:val="70AD47" w:themeColor="accent6"/>
+          <w:szCs w:val="14"/>
+        </w:rPr>
+      </w:pPr>
+    </w:p>
+    <w:p>
+      <w:pPr>
+        <w:rPr>
+          <w:szCs w:val="14"/>
+        </w:rPr>
+      </w:pPr>
+      <w:r>
+        <w:rPr>
+          <w:i/>
+          <w:iCs/>
+          <w:color w:val="70AD47" w:themeColor="accent6"/>
           <w:szCs w:val="14"/>
         </w:rPr>
         <w:t>Séparer les objectifs en deux catégories : les objectifs de formation et les objectifs du produit.</w:t>
@@ -4184,23 +4345,12 @@
     </w:p>
     <w:p>
       <w:pPr>
-        <w:rPr>
-          <w:i/>
-          <w:iCs/>
-          <w:szCs w:val="14"/>
-        </w:rPr>
-      </w:pPr>
-    </w:p>
-    <w:p>
-      <w:pPr>
-        <w:rPr>
-          <w:szCs w:val="14"/>
-        </w:rPr>
-      </w:pPr>
-    </w:p>
-    <w:p>
-      <w:pPr>
         <w:pStyle w:val="Titre2"/>
+        <w:numPr>
+          <w:ilvl w:val="0"/>
+          <w:numId w:val="0"/>
+        </w:numPr>
+        <w:ind w:left="576"/>
         <w:rPr>
           <w:i w:val="0"/>
         </w:rPr>
@@ -4220,6 +4370,144 @@
     </w:p>
     <w:p>
       <w:pPr>
+        <w:rPr>
+          <w:bCs/>
+          <w:iCs/>
+        </w:rPr>
+      </w:pPr>
+      <w:r>
+        <w:rPr>
+          <w:bCs/>
+          <w:iCs/>
+        </w:rPr>
+        <w:t>Pour ce projet</w:t>
+      </w:r>
+      <w:r>
+        <w:rPr>
+          <w:bCs/>
+          <w:iCs/>
+        </w:rPr>
+        <w:t xml:space="preserve"> je vais utiliser la méthode agile, elle permet une gestion plus flexible du temp et des tâches et permet grâce au sprint </w:t>
+      </w:r>
+      <w:proofErr w:type="spellStart"/>
+      <w:r>
+        <w:rPr>
+          <w:bCs/>
+          <w:iCs/>
+        </w:rPr>
+        <w:t>review</w:t>
+      </w:r>
+      <w:proofErr w:type="spellEnd"/>
+      <w:r>
+        <w:rPr>
+          <w:bCs/>
+          <w:iCs/>
+        </w:rPr>
+        <w:t xml:space="preserve"> et user stories validée par le CP de ne pas s’égarer.</w:t>
+      </w:r>
+      <w:r>
+        <w:rPr>
+          <w:bCs/>
+          <w:iCs/>
+        </w:rPr>
+        <w:br/>
+      </w:r>
+    </w:p>
+    <w:p>
+      <w:pPr>
+        <w:rPr>
+          <w:bCs/>
+          <w:iCs/>
+        </w:rPr>
+      </w:pPr>
+      <w:r>
+        <w:rPr>
+          <w:bCs/>
+          <w:iCs/>
+        </w:rPr>
+        <w:t>Il y aura au total 2 sprints durant ce projet, ils vont durer approximativement 2 semaines.</w:t>
+      </w:r>
+    </w:p>
+    <w:p>
+      <w:pPr>
+        <w:rPr>
+          <w:bCs/>
+          <w:iCs/>
+        </w:rPr>
+      </w:pPr>
+      <w:r>
+        <w:rPr>
+          <w:bCs/>
+          <w:iCs/>
+        </w:rPr>
+        <w:t xml:space="preserve">Lors de ses sprints, il y aura </w:t>
+      </w:r>
+      <w:proofErr w:type="gramStart"/>
+      <w:r>
+        <w:rPr>
+          <w:bCs/>
+          <w:iCs/>
+        </w:rPr>
+        <w:t>une sprint</w:t>
+      </w:r>
+      <w:proofErr w:type="gramEnd"/>
+      <w:r>
+        <w:rPr>
+          <w:bCs/>
+          <w:iCs/>
+        </w:rPr>
+        <w:t xml:space="preserve"> </w:t>
+      </w:r>
+      <w:proofErr w:type="spellStart"/>
+      <w:r>
+        <w:rPr>
+          <w:bCs/>
+          <w:iCs/>
+        </w:rPr>
+        <w:t>review</w:t>
+      </w:r>
+      <w:proofErr w:type="spellEnd"/>
+      <w:r>
+        <w:rPr>
+          <w:bCs/>
+          <w:iCs/>
+        </w:rPr>
+        <w:t xml:space="preserve"> avec le chef de projet pour faire un point sur la progression du projet.</w:t>
+      </w:r>
+    </w:p>
+    <w:p>
+      <w:pPr>
+        <w:rPr>
+          <w:bCs/>
+          <w:iCs/>
+        </w:rPr>
+      </w:pPr>
+    </w:p>
+    <w:p>
+      <w:pPr>
+        <w:rPr>
+          <w:bCs/>
+          <w:iCs/>
+        </w:rPr>
+      </w:pPr>
+      <w:r>
+        <w:rPr>
+          <w:bCs/>
+          <w:iCs/>
+        </w:rPr>
+        <w:t>Lors du début de chaque journée/ demi-journée je fais un résumé de ce que j’ai fais la fois d’avant et ce que je compte faire aujourd’hui.</w:t>
+      </w:r>
+    </w:p>
+    <w:p>
+      <w:pPr>
+        <w:rPr>
+          <w:bCs/>
+          <w:iCs/>
+        </w:rPr>
+      </w:pPr>
+    </w:p>
+    <w:p>
+      <w:pPr>
         <w:spacing w:line="259" w:lineRule="auto"/>
         <w:rPr>
           <w:b/>
@@ -4237,7 +4525,29 @@
           <w:iCs/>
           <w:color w:val="FF0000"/>
         </w:rPr>
-        <w:t>Décrivez comment vous allez gérer votre projet. Quels sont les outils, les pratiques, les personnes impliquées, les rôles,… ?</w:t>
+        <w:t xml:space="preserve">Décrivez comment vous allez gérer votre projet. Quels sont les outils, les pratiques, les personnes impliquées, les </w:t>
+      </w:r>
+      <w:proofErr w:type="gramStart"/>
+      <w:r>
+        <w:rPr>
+          <w:b/>
+          <w:bCs/>
+          <w:i/>
+          <w:iCs/>
+          <w:color w:val="FF0000"/>
+        </w:rPr>
+        <w:t>rôles,…</w:t>
+      </w:r>
+      <w:proofErr w:type="gramEnd"/>
+      <w:r>
+        <w:rPr>
+          <w:b/>
+          <w:bCs/>
+          <w:i/>
+          <w:iCs/>
+          <w:color w:val="FF0000"/>
+        </w:rPr>
+        <w:t> ?</w:t>
       </w:r>
     </w:p>
     <w:p>
@@ -4467,8 +4777,20 @@
                 <w:szCs w:val="22"/>
                 <w:lang w:val="fr-CH" w:eastAsia="fr-CH"/>
               </w:rPr>
-              <w:t>Date Sprint Review</w:t>
+              <w:t xml:space="preserve">Date Sprint </w:t>
             </w:r>
+            <w:proofErr w:type="spellStart"/>
+            <w:r>
+              <w:rPr>
+                <w:rFonts w:ascii="Calibri" w:hAnsi="Calibri" w:cs="Calibri"/>
+                <w:color w:val="000000"/>
+                <w:sz w:val="22"/>
+                <w:szCs w:val="22"/>
+                <w:lang w:val="fr-CH" w:eastAsia="fr-CH"/>
+              </w:rPr>
+              <w:t>Review</w:t>
+            </w:r>
+            <w:proofErr w:type="spellEnd"/>
           </w:p>
         </w:tc>
       </w:tr>
@@ -4546,7 +4868,29 @@
                 <w:szCs w:val="22"/>
                 <w:lang w:val="fr-CH" w:eastAsia="fr-CH"/>
               </w:rPr>
-              <w:t xml:space="preserve">Donner son Token à l'app </w:t>
+              <w:t xml:space="preserve">Donner son </w:t>
+            </w:r>
+            <w:proofErr w:type="spellStart"/>
+            <w:r>
+              <w:rPr>
+                <w:rFonts w:ascii="Calibri" w:hAnsi="Calibri" w:cs="Calibri"/>
+                <w:color w:val="000000"/>
+                <w:sz w:val="22"/>
+                <w:szCs w:val="22"/>
+                <w:lang w:val="fr-CH" w:eastAsia="fr-CH"/>
+              </w:rPr>
+              <w:t>Token</w:t>
+            </w:r>
+            <w:proofErr w:type="spellEnd"/>
+            <w:r>
+              <w:rPr>
+                <w:rFonts w:ascii="Calibri" w:hAnsi="Calibri" w:cs="Calibri"/>
+                <w:color w:val="000000"/>
+                <w:sz w:val="22"/>
+                <w:szCs w:val="22"/>
+                <w:lang w:val="fr-CH" w:eastAsia="fr-CH"/>
+              </w:rPr>
+              <w:t xml:space="preserve"> à l'app </w:t>
             </w:r>
           </w:p>
         </w:tc>
@@ -4697,6 +5041,7 @@
                 <w:lang w:val="fr-CH" w:eastAsia="fr-CH"/>
               </w:rPr>
             </w:pPr>
+            <w:proofErr w:type="gramStart"/>
             <w:r>
               <w:rPr>
                 <w:rFonts w:ascii="Calibri" w:hAnsi="Calibri" w:cs="Calibri"/>
@@ -4707,6 +5052,7 @@
               </w:rPr>
               <w:t>vendredi</w:t>
             </w:r>
+            <w:proofErr w:type="gramEnd"/>
             <w:r>
               <w:rPr>
                 <w:rFonts w:ascii="Calibri" w:hAnsi="Calibri" w:cs="Calibri"/>
@@ -4990,7 +5336,29 @@
                 <w:szCs w:val="22"/>
                 <w:lang w:val="fr-CH" w:eastAsia="fr-CH"/>
               </w:rPr>
-              <w:t>Afficher mes commits sous forme de JDT</w:t>
+              <w:t xml:space="preserve">Afficher mes </w:t>
+            </w:r>
+            <w:proofErr w:type="spellStart"/>
+            <w:r>
+              <w:rPr>
+                <w:rFonts w:ascii="Calibri" w:hAnsi="Calibri" w:cs="Calibri"/>
+                <w:color w:val="000000"/>
+                <w:sz w:val="22"/>
+                <w:szCs w:val="22"/>
+                <w:lang w:val="fr-CH" w:eastAsia="fr-CH"/>
+              </w:rPr>
+              <w:t>commits</w:t>
+            </w:r>
+            <w:proofErr w:type="spellEnd"/>
+            <w:r>
+              <w:rPr>
+                <w:rFonts w:ascii="Calibri" w:hAnsi="Calibri" w:cs="Calibri"/>
+                <w:color w:val="000000"/>
+                <w:sz w:val="22"/>
+                <w:szCs w:val="22"/>
+                <w:lang w:val="fr-CH" w:eastAsia="fr-CH"/>
+              </w:rPr>
+              <w:t xml:space="preserve"> sous forme de JDT</w:t>
             </w:r>
           </w:p>
         </w:tc>
@@ -5685,6 +6053,7 @@
                 <w:lang w:val="fr-CH" w:eastAsia="fr-CH"/>
               </w:rPr>
             </w:pPr>
+            <w:proofErr w:type="gramStart"/>
             <w:r>
               <w:rPr>
                 <w:rFonts w:ascii="Calibri" w:hAnsi="Calibri" w:cs="Calibri"/>
@@ -5695,6 +6064,7 @@
               </w:rPr>
               <w:t>vendredi</w:t>
             </w:r>
+            <w:proofErr w:type="gramEnd"/>
             <w:r>
               <w:rPr>
                 <w:rFonts w:ascii="Calibri" w:hAnsi="Calibri" w:cs="Calibri"/>
@@ -6938,6 +7308,7 @@
                 <w:lang w:val="fr-CH" w:eastAsia="fr-CH"/>
               </w:rPr>
             </w:pPr>
+            <w:proofErr w:type="gramStart"/>
             <w:r>
               <w:rPr>
                 <w:rFonts w:ascii="Calibri" w:hAnsi="Calibri" w:cs="Calibri"/>
@@ -6946,7 +7317,18 @@
                 <w:szCs w:val="22"/>
                 <w:lang w:val="fr-CH" w:eastAsia="fr-CH"/>
               </w:rPr>
-              <w:t>05:35</w:t>
+              <w:t>05:</w:t>
+            </w:r>
+            <w:proofErr w:type="gramEnd"/>
+            <w:r>
+              <w:rPr>
+                <w:rFonts w:ascii="Calibri" w:hAnsi="Calibri" w:cs="Calibri"/>
+                <w:color w:val="000000"/>
+                <w:sz w:val="22"/>
+                <w:szCs w:val="22"/>
+                <w:lang w:val="fr-CH" w:eastAsia="fr-CH"/>
+              </w:rPr>
+              <w:t>35</w:t>
             </w:r>
           </w:p>
         </w:tc>
@@ -6976,6 +7358,7 @@
                 <w:lang w:val="fr-CH" w:eastAsia="fr-CH"/>
               </w:rPr>
             </w:pPr>
+            <w:proofErr w:type="gramStart"/>
             <w:r>
               <w:rPr>
                 <w:rFonts w:ascii="Calibri" w:hAnsi="Calibri" w:cs="Calibri"/>
@@ -6984,7 +7367,18 @@
                 <w:szCs w:val="22"/>
                 <w:lang w:val="fr-CH" w:eastAsia="fr-CH"/>
               </w:rPr>
-              <w:t>05:35</w:t>
+              <w:t>05:</w:t>
+            </w:r>
+            <w:proofErr w:type="gramEnd"/>
+            <w:r>
+              <w:rPr>
+                <w:rFonts w:ascii="Calibri" w:hAnsi="Calibri" w:cs="Calibri"/>
+                <w:color w:val="000000"/>
+                <w:sz w:val="22"/>
+                <w:szCs w:val="22"/>
+                <w:lang w:val="fr-CH" w:eastAsia="fr-CH"/>
+              </w:rPr>
+              <w:t>35</w:t>
             </w:r>
           </w:p>
         </w:tc>
@@ -7014,6 +7408,7 @@
                 <w:lang w:val="fr-CH" w:eastAsia="fr-CH"/>
               </w:rPr>
             </w:pPr>
+            <w:proofErr w:type="gramStart"/>
             <w:r>
               <w:rPr>
                 <w:rFonts w:ascii="Calibri" w:hAnsi="Calibri" w:cs="Calibri"/>
@@ -7022,7 +7417,18 @@
                 <w:szCs w:val="22"/>
                 <w:lang w:val="fr-CH" w:eastAsia="fr-CH"/>
               </w:rPr>
-              <w:t>05:35</w:t>
+              <w:t>05:</w:t>
+            </w:r>
+            <w:proofErr w:type="gramEnd"/>
+            <w:r>
+              <w:rPr>
+                <w:rFonts w:ascii="Calibri" w:hAnsi="Calibri" w:cs="Calibri"/>
+                <w:color w:val="000000"/>
+                <w:sz w:val="22"/>
+                <w:szCs w:val="22"/>
+                <w:lang w:val="fr-CH" w:eastAsia="fr-CH"/>
+              </w:rPr>
+              <w:t>35</w:t>
             </w:r>
           </w:p>
         </w:tc>
@@ -7051,6 +7457,7 @@
                 <w:lang w:val="fr-CH" w:eastAsia="fr-CH"/>
               </w:rPr>
             </w:pPr>
+            <w:proofErr w:type="gramStart"/>
             <w:r>
               <w:rPr>
                 <w:rFonts w:ascii="Calibri" w:hAnsi="Calibri" w:cs="Calibri"/>
@@ -7059,7 +7466,18 @@
                 <w:szCs w:val="22"/>
                 <w:lang w:val="fr-CH" w:eastAsia="fr-CH"/>
               </w:rPr>
-              <w:t>03:10</w:t>
+              <w:t>03:</w:t>
+            </w:r>
+            <w:proofErr w:type="gramEnd"/>
+            <w:r>
+              <w:rPr>
+                <w:rFonts w:ascii="Calibri" w:hAnsi="Calibri" w:cs="Calibri"/>
+                <w:color w:val="000000"/>
+                <w:sz w:val="22"/>
+                <w:szCs w:val="22"/>
+                <w:lang w:val="fr-CH" w:eastAsia="fr-CH"/>
+              </w:rPr>
+              <w:t>10</w:t>
             </w:r>
           </w:p>
         </w:tc>
@@ -7125,6 +7543,7 @@
                 <w:lang w:val="fr-CH" w:eastAsia="fr-CH"/>
               </w:rPr>
             </w:pPr>
+            <w:proofErr w:type="gramStart"/>
             <w:r>
               <w:rPr>
                 <w:rFonts w:ascii="Calibri" w:hAnsi="Calibri" w:cs="Calibri"/>
@@ -7133,7 +7552,18 @@
                 <w:szCs w:val="22"/>
                 <w:lang w:val="fr-CH" w:eastAsia="fr-CH"/>
               </w:rPr>
-              <w:t>03:10</w:t>
+              <w:t>03:</w:t>
+            </w:r>
+            <w:proofErr w:type="gramEnd"/>
+            <w:r>
+              <w:rPr>
+                <w:rFonts w:ascii="Calibri" w:hAnsi="Calibri" w:cs="Calibri"/>
+                <w:color w:val="000000"/>
+                <w:sz w:val="22"/>
+                <w:szCs w:val="22"/>
+                <w:lang w:val="fr-CH" w:eastAsia="fr-CH"/>
+              </w:rPr>
+              <w:t>10</w:t>
             </w:r>
           </w:p>
         </w:tc>
@@ -7548,6 +7978,7 @@
                 <w:lang w:val="fr-CH" w:eastAsia="fr-CH"/>
               </w:rPr>
             </w:pPr>
+            <w:proofErr w:type="gramStart"/>
             <w:r>
               <w:rPr>
                 <w:rFonts w:ascii="Calibri" w:hAnsi="Calibri" w:cs="Calibri"/>
@@ -7556,7 +7987,18 @@
                 <w:szCs w:val="22"/>
                 <w:lang w:val="fr-CH" w:eastAsia="fr-CH"/>
               </w:rPr>
-              <w:t>07:15</w:t>
+              <w:t>07:</w:t>
+            </w:r>
+            <w:proofErr w:type="gramEnd"/>
+            <w:r>
+              <w:rPr>
+                <w:rFonts w:ascii="Calibri" w:hAnsi="Calibri" w:cs="Calibri"/>
+                <w:color w:val="000000"/>
+                <w:sz w:val="22"/>
+                <w:szCs w:val="22"/>
+                <w:lang w:val="fr-CH" w:eastAsia="fr-CH"/>
+              </w:rPr>
+              <w:t>15</w:t>
             </w:r>
           </w:p>
         </w:tc>
@@ -7586,6 +8028,7 @@
                 <w:lang w:val="fr-CH" w:eastAsia="fr-CH"/>
               </w:rPr>
             </w:pPr>
+            <w:proofErr w:type="gramStart"/>
             <w:r>
               <w:rPr>
                 <w:rFonts w:ascii="Calibri" w:hAnsi="Calibri" w:cs="Calibri"/>
@@ -7594,7 +8037,18 @@
                 <w:szCs w:val="22"/>
                 <w:lang w:val="fr-CH" w:eastAsia="fr-CH"/>
               </w:rPr>
-              <w:t>07:15</w:t>
+              <w:t>07:</w:t>
+            </w:r>
+            <w:proofErr w:type="gramEnd"/>
+            <w:r>
+              <w:rPr>
+                <w:rFonts w:ascii="Calibri" w:hAnsi="Calibri" w:cs="Calibri"/>
+                <w:color w:val="000000"/>
+                <w:sz w:val="22"/>
+                <w:szCs w:val="22"/>
+                <w:lang w:val="fr-CH" w:eastAsia="fr-CH"/>
+              </w:rPr>
+              <w:t>15</w:t>
             </w:r>
           </w:p>
         </w:tc>
@@ -7624,6 +8078,7 @@
                 <w:lang w:val="fr-CH" w:eastAsia="fr-CH"/>
               </w:rPr>
             </w:pPr>
+            <w:proofErr w:type="gramStart"/>
             <w:r>
               <w:rPr>
                 <w:rFonts w:ascii="Calibri" w:hAnsi="Calibri" w:cs="Calibri"/>
@@ -7632,7 +8087,18 @@
                 <w:szCs w:val="22"/>
                 <w:lang w:val="fr-CH" w:eastAsia="fr-CH"/>
               </w:rPr>
-              <w:t>07:15</w:t>
+              <w:t>07:</w:t>
+            </w:r>
+            <w:proofErr w:type="gramEnd"/>
+            <w:r>
+              <w:rPr>
+                <w:rFonts w:ascii="Calibri" w:hAnsi="Calibri" w:cs="Calibri"/>
+                <w:color w:val="000000"/>
+                <w:sz w:val="22"/>
+                <w:szCs w:val="22"/>
+                <w:lang w:val="fr-CH" w:eastAsia="fr-CH"/>
+              </w:rPr>
+              <w:t>15</w:t>
             </w:r>
           </w:p>
         </w:tc>
@@ -7662,6 +8128,7 @@
                 <w:lang w:val="fr-CH" w:eastAsia="fr-CH"/>
               </w:rPr>
             </w:pPr>
+            <w:proofErr w:type="gramStart"/>
             <w:r>
               <w:rPr>
                 <w:rFonts w:ascii="Calibri" w:hAnsi="Calibri" w:cs="Calibri"/>
@@ -7670,7 +8137,18 @@
                 <w:szCs w:val="22"/>
                 <w:lang w:val="fr-CH" w:eastAsia="fr-CH"/>
               </w:rPr>
-              <w:t>07:15</w:t>
+              <w:t>07:</w:t>
+            </w:r>
+            <w:proofErr w:type="gramEnd"/>
+            <w:r>
+              <w:rPr>
+                <w:rFonts w:ascii="Calibri" w:hAnsi="Calibri" w:cs="Calibri"/>
+                <w:color w:val="000000"/>
+                <w:sz w:val="22"/>
+                <w:szCs w:val="22"/>
+                <w:lang w:val="fr-CH" w:eastAsia="fr-CH"/>
+              </w:rPr>
+              <w:t>15</w:t>
             </w:r>
           </w:p>
         </w:tc>
@@ -7853,6 +8331,7 @@
                 <w:lang w:val="fr-CH" w:eastAsia="fr-CH"/>
               </w:rPr>
             </w:pPr>
+            <w:proofErr w:type="gramStart"/>
             <w:r>
               <w:rPr>
                 <w:rFonts w:ascii="Calibri" w:hAnsi="Calibri" w:cs="Calibri"/>
@@ -7861,7 +8340,18 @@
                 <w:szCs w:val="22"/>
                 <w:lang w:val="fr-CH" w:eastAsia="fr-CH"/>
               </w:rPr>
-              <w:t>03:10</w:t>
+              <w:t>03:</w:t>
+            </w:r>
+            <w:proofErr w:type="gramEnd"/>
+            <w:r>
+              <w:rPr>
+                <w:rFonts w:ascii="Calibri" w:hAnsi="Calibri" w:cs="Calibri"/>
+                <w:color w:val="000000"/>
+                <w:sz w:val="22"/>
+                <w:szCs w:val="22"/>
+                <w:lang w:val="fr-CH" w:eastAsia="fr-CH"/>
+              </w:rPr>
+              <w:t>10</w:t>
             </w:r>
           </w:p>
         </w:tc>
@@ -7927,6 +8417,7 @@
                 <w:lang w:val="fr-CH" w:eastAsia="fr-CH"/>
               </w:rPr>
             </w:pPr>
+            <w:proofErr w:type="gramStart"/>
             <w:r>
               <w:rPr>
                 <w:rFonts w:ascii="Calibri" w:hAnsi="Calibri" w:cs="Calibri"/>
@@ -7935,7 +8426,18 @@
                 <w:szCs w:val="22"/>
                 <w:lang w:val="fr-CH" w:eastAsia="fr-CH"/>
               </w:rPr>
-              <w:t>03:10</w:t>
+              <w:t>03:</w:t>
+            </w:r>
+            <w:proofErr w:type="gramEnd"/>
+            <w:r>
+              <w:rPr>
+                <w:rFonts w:ascii="Calibri" w:hAnsi="Calibri" w:cs="Calibri"/>
+                <w:color w:val="000000"/>
+                <w:sz w:val="22"/>
+                <w:szCs w:val="22"/>
+                <w:lang w:val="fr-CH" w:eastAsia="fr-CH"/>
+              </w:rPr>
+              <w:t>10</w:t>
             </w:r>
           </w:p>
         </w:tc>
@@ -8001,6 +8503,7 @@
                 <w:lang w:val="fr-CH" w:eastAsia="fr-CH"/>
               </w:rPr>
             </w:pPr>
+            <w:proofErr w:type="gramStart"/>
             <w:r>
               <w:rPr>
                 <w:rFonts w:ascii="Calibri" w:hAnsi="Calibri" w:cs="Calibri"/>
@@ -8009,7 +8512,18 @@
                 <w:szCs w:val="22"/>
                 <w:lang w:val="fr-CH" w:eastAsia="fr-CH"/>
               </w:rPr>
-              <w:t>03:10</w:t>
+              <w:t>03:</w:t>
+            </w:r>
+            <w:proofErr w:type="gramEnd"/>
+            <w:r>
+              <w:rPr>
+                <w:rFonts w:ascii="Calibri" w:hAnsi="Calibri" w:cs="Calibri"/>
+                <w:color w:val="000000"/>
+                <w:sz w:val="22"/>
+                <w:szCs w:val="22"/>
+                <w:lang w:val="fr-CH" w:eastAsia="fr-CH"/>
+              </w:rPr>
+              <w:t>10</w:t>
             </w:r>
           </w:p>
         </w:tc>
@@ -8156,6 +8670,7 @@
                 <w:lang w:val="fr-CH" w:eastAsia="fr-CH"/>
               </w:rPr>
             </w:pPr>
+            <w:proofErr w:type="gramStart"/>
             <w:r>
               <w:rPr>
                 <w:rFonts w:ascii="Calibri" w:hAnsi="Calibri" w:cs="Calibri"/>
@@ -8164,7 +8679,18 @@
                 <w:szCs w:val="22"/>
                 <w:lang w:val="fr-CH" w:eastAsia="fr-CH"/>
               </w:rPr>
-              <w:t>07:15</w:t>
+              <w:t>07:</w:t>
+            </w:r>
+            <w:proofErr w:type="gramEnd"/>
+            <w:r>
+              <w:rPr>
+                <w:rFonts w:ascii="Calibri" w:hAnsi="Calibri" w:cs="Calibri"/>
+                <w:color w:val="000000"/>
+                <w:sz w:val="22"/>
+                <w:szCs w:val="22"/>
+                <w:lang w:val="fr-CH" w:eastAsia="fr-CH"/>
+              </w:rPr>
+              <w:t>15</w:t>
             </w:r>
           </w:p>
         </w:tc>
@@ -8194,6 +8720,7 @@
                 <w:lang w:val="fr-CH" w:eastAsia="fr-CH"/>
               </w:rPr>
             </w:pPr>
+            <w:proofErr w:type="gramStart"/>
             <w:r>
               <w:rPr>
                 <w:rFonts w:ascii="Calibri" w:hAnsi="Calibri" w:cs="Calibri"/>
@@ -8202,7 +8729,18 @@
                 <w:szCs w:val="22"/>
                 <w:lang w:val="fr-CH" w:eastAsia="fr-CH"/>
               </w:rPr>
-              <w:t>07:15</w:t>
+              <w:t>07:</w:t>
+            </w:r>
+            <w:proofErr w:type="gramEnd"/>
+            <w:r>
+              <w:rPr>
+                <w:rFonts w:ascii="Calibri" w:hAnsi="Calibri" w:cs="Calibri"/>
+                <w:color w:val="000000"/>
+                <w:sz w:val="22"/>
+                <w:szCs w:val="22"/>
+                <w:lang w:val="fr-CH" w:eastAsia="fr-CH"/>
+              </w:rPr>
+              <w:t>15</w:t>
             </w:r>
           </w:p>
         </w:tc>
@@ -8232,6 +8770,7 @@
                 <w:lang w:val="fr-CH" w:eastAsia="fr-CH"/>
               </w:rPr>
             </w:pPr>
+            <w:proofErr w:type="gramStart"/>
             <w:r>
               <w:rPr>
                 <w:rFonts w:ascii="Calibri" w:hAnsi="Calibri" w:cs="Calibri"/>
@@ -8240,7 +8779,18 @@
                 <w:szCs w:val="22"/>
                 <w:lang w:val="fr-CH" w:eastAsia="fr-CH"/>
               </w:rPr>
-              <w:t>07:15</w:t>
+              <w:t>07:</w:t>
+            </w:r>
+            <w:proofErr w:type="gramEnd"/>
+            <w:r>
+              <w:rPr>
+                <w:rFonts w:ascii="Calibri" w:hAnsi="Calibri" w:cs="Calibri"/>
+                <w:color w:val="000000"/>
+                <w:sz w:val="22"/>
+                <w:szCs w:val="22"/>
+                <w:lang w:val="fr-CH" w:eastAsia="fr-CH"/>
+              </w:rPr>
+              <w:t>15</w:t>
             </w:r>
           </w:p>
         </w:tc>
@@ -8270,6 +8820,7 @@
                 <w:lang w:val="fr-CH" w:eastAsia="fr-CH"/>
               </w:rPr>
             </w:pPr>
+            <w:proofErr w:type="gramStart"/>
             <w:r>
               <w:rPr>
                 <w:rFonts w:ascii="Calibri" w:hAnsi="Calibri" w:cs="Calibri"/>
@@ -8278,7 +8829,18 @@
                 <w:szCs w:val="22"/>
                 <w:lang w:val="fr-CH" w:eastAsia="fr-CH"/>
               </w:rPr>
-              <w:t>07:15</w:t>
+              <w:t>07:</w:t>
+            </w:r>
+            <w:proofErr w:type="gramEnd"/>
+            <w:r>
+              <w:rPr>
+                <w:rFonts w:ascii="Calibri" w:hAnsi="Calibri" w:cs="Calibri"/>
+                <w:color w:val="000000"/>
+                <w:sz w:val="22"/>
+                <w:szCs w:val="22"/>
+                <w:lang w:val="fr-CH" w:eastAsia="fr-CH"/>
+              </w:rPr>
+              <w:t>15</w:t>
             </w:r>
           </w:p>
         </w:tc>
@@ -8395,10 +8957,24 @@
     </w:p>
     <w:p>
       <w:pPr>
+        <w:rPr>
+          <w:lang w:val="fr-CH"/>
+        </w:rPr>
+      </w:pPr>
+      <w:r>
+        <w:rPr>
+          <w:lang w:val="fr-CH"/>
+        </w:rPr>
+        <w:br w:type="page"/>
+      </w:r>
+    </w:p>
+    <w:p>
+      <w:pPr>
         <w:pStyle w:val="Titre1"/>
       </w:pPr>
       <w:bookmarkStart w:id="5" w:name="_Toc197328169"/>
       <w:r>
+        <w:lastRenderedPageBreak/>
         <w:t>Analyse</w:t>
       </w:r>
       <w:r>
@@ -8663,7 +9239,6 @@
           <w:szCs w:val="14"/>
           <w:lang w:eastAsia="fr-FR"/>
         </w:rPr>
-        <w:lastRenderedPageBreak/>
         <w:t xml:space="preserve">Un ou plusieurs schémas de contexte montrant le </w:t>
       </w:r>
       <w:r>
@@ -8725,6 +9300,56 @@
       <w:bookmarkEnd w:id="10"/>
     </w:p>
     <w:p>
+      <w:r>
+        <w:t xml:space="preserve">L’os est </w:t>
+      </w:r>
+      <w:proofErr w:type="spellStart"/>
+      <w:r>
+        <w:t>windows</w:t>
+      </w:r>
+      <w:proofErr w:type="spellEnd"/>
+      <w:r>
+        <w:t xml:space="preserve"> 10 ou 11. </w:t>
+      </w:r>
+    </w:p>
+    <w:p>
+      <w:r>
+        <w:t xml:space="preserve">GitJournal fait appel à l’API de </w:t>
+      </w:r>
+      <w:r>
+        <w:t>GitHub</w:t>
+      </w:r>
+      <w:r>
+        <w:t xml:space="preserve"> via PAT (</w:t>
+      </w:r>
+      <w:proofErr w:type="spellStart"/>
+      <w:r>
+        <w:t>Personal</w:t>
+      </w:r>
+      <w:proofErr w:type="spellEnd"/>
+      <w:r>
+        <w:t xml:space="preserve"> </w:t>
+      </w:r>
+      <w:proofErr w:type="spellStart"/>
+      <w:r>
+        <w:t>access</w:t>
+      </w:r>
+      <w:proofErr w:type="spellEnd"/>
+      <w:r>
+        <w:t xml:space="preserve"> </w:t>
+      </w:r>
+      <w:proofErr w:type="spellStart"/>
+      <w:r>
+        <w:t>token</w:t>
+      </w:r>
+      <w:proofErr w:type="spellEnd"/>
+      <w:r>
+        <w:t>)</w:t>
+      </w:r>
+    </w:p>
+    <w:p/>
+    <w:p/>
+    <w:p>
       <w:pPr>
         <w:rPr>
           <w:b/>
@@ -8836,7 +9461,33 @@
           <w:color w:val="FF0000"/>
           <w:szCs w:val="14"/>
         </w:rPr>
-        <w:t>Quels sont les services et/ou applications tierces utilisées (p.ex : base de données) ?</w:t>
+        <w:t>Quels sont les services et/ou applications tierces utilisées (</w:t>
+      </w:r>
+      <w:proofErr w:type="spellStart"/>
+      <w:proofErr w:type="gramStart"/>
+      <w:r>
+        <w:rPr>
+          <w:b/>
+          <w:bCs/>
+          <w:i/>
+          <w:iCs/>
+          <w:color w:val="FF0000"/>
+          <w:szCs w:val="14"/>
+        </w:rPr>
+        <w:t>p.ex</w:t>
+      </w:r>
+      <w:proofErr w:type="spellEnd"/>
+      <w:proofErr w:type="gramEnd"/>
+      <w:r>
+        <w:rPr>
+          <w:b/>
+          <w:bCs/>
+          <w:i/>
+          <w:iCs/>
+          <w:color w:val="FF0000"/>
+          <w:szCs w:val="14"/>
+        </w:rPr>
+        <w:t> : base de données) ?</w:t>
       </w:r>
     </w:p>
     <w:p>
@@ -9215,6 +9866,7 @@
           <w:i w:val="0"/>
           <w:iCs/>
         </w:rPr>
+        <w:lastRenderedPageBreak/>
         <w:t>Concept</w:t>
       </w:r>
       <w:bookmarkEnd w:id="15"/>
@@ -9647,7 +10299,6 @@
           <w:szCs w:val="14"/>
           <w:lang w:eastAsia="fr-FR"/>
         </w:rPr>
-        <w:lastRenderedPageBreak/>
         <w:t xml:space="preserve">Générez les </w:t>
       </w:r>
       <w:r>
@@ -9672,7 +10323,85 @@
           <w:szCs w:val="14"/>
           <w:lang w:eastAsia="fr-FR"/>
         </w:rPr>
-        <w:t xml:space="preserve"> (draw.io, visio, workbench, figma, …)</w:t>
+        <w:t xml:space="preserve"> (draw.io, </w:t>
+      </w:r>
+      <w:proofErr w:type="spellStart"/>
+      <w:r>
+        <w:rPr>
+          <w:rFonts w:ascii="Arial" w:hAnsi="Arial"/>
+          <w:i/>
+          <w:iCs/>
+          <w:color w:val="FF0000"/>
+          <w:sz w:val="24"/>
+          <w:szCs w:val="14"/>
+          <w:lang w:eastAsia="fr-FR"/>
+        </w:rPr>
+        <w:t>visio</w:t>
+      </w:r>
+      <w:proofErr w:type="spellEnd"/>
+      <w:r>
+        <w:rPr>
+          <w:rFonts w:ascii="Arial" w:hAnsi="Arial"/>
+          <w:i/>
+          <w:iCs/>
+          <w:color w:val="FF0000"/>
+          <w:sz w:val="24"/>
+          <w:szCs w:val="14"/>
+          <w:lang w:eastAsia="fr-FR"/>
+        </w:rPr>
+        <w:t xml:space="preserve">, </w:t>
+      </w:r>
+      <w:proofErr w:type="spellStart"/>
+      <w:r>
+        <w:rPr>
+          <w:rFonts w:ascii="Arial" w:hAnsi="Arial"/>
+          <w:i/>
+          <w:iCs/>
+          <w:color w:val="FF0000"/>
+          <w:sz w:val="24"/>
+          <w:szCs w:val="14"/>
+          <w:lang w:eastAsia="fr-FR"/>
+        </w:rPr>
+        <w:t>workbench</w:t>
+      </w:r>
+      <w:proofErr w:type="spellEnd"/>
+      <w:r>
+        <w:rPr>
+          <w:rFonts w:ascii="Arial" w:hAnsi="Arial"/>
+          <w:i/>
+          <w:iCs/>
+          <w:color w:val="FF0000"/>
+          <w:sz w:val="24"/>
+          <w:szCs w:val="14"/>
+          <w:lang w:eastAsia="fr-FR"/>
+        </w:rPr>
+        <w:t xml:space="preserve">, </w:t>
+      </w:r>
+      <w:proofErr w:type="spellStart"/>
+      <w:r>
+        <w:rPr>
+          <w:rFonts w:ascii="Arial" w:hAnsi="Arial"/>
+          <w:i/>
+          <w:iCs/>
+          <w:color w:val="FF0000"/>
+          <w:sz w:val="24"/>
+          <w:szCs w:val="14"/>
+          <w:lang w:eastAsia="fr-FR"/>
+        </w:rPr>
+        <w:t>figma</w:t>
+      </w:r>
+      <w:proofErr w:type="spellEnd"/>
+      <w:r>
+        <w:rPr>
+          <w:rFonts w:ascii="Arial" w:hAnsi="Arial"/>
+          <w:i/>
+          <w:iCs/>
+          <w:color w:val="FF0000"/>
+          <w:sz w:val="24"/>
+          <w:szCs w:val="14"/>
+          <w:lang w:eastAsia="fr-FR"/>
+        </w:rPr>
+        <w:t>, …)</w:t>
       </w:r>
       <w:r>
         <w:rPr>
@@ -9793,7 +10522,31 @@
           <w:szCs w:val="24"/>
           <w:lang w:eastAsia="fr-FR"/>
         </w:rPr>
-        <w:t>, story board préliminaire, …</w:t>
+        <w:t xml:space="preserve">, story </w:t>
+      </w:r>
+      <w:proofErr w:type="spellStart"/>
+      <w:r>
+        <w:rPr>
+          <w:rFonts w:ascii="Arial" w:hAnsi="Arial"/>
+          <w:i/>
+          <w:iCs/>
+          <w:sz w:val="24"/>
+          <w:szCs w:val="24"/>
+          <w:lang w:eastAsia="fr-FR"/>
+        </w:rPr>
+        <w:t>board</w:t>
+      </w:r>
+      <w:proofErr w:type="spellEnd"/>
+      <w:r>
+        <w:rPr>
+          <w:rFonts w:ascii="Arial" w:hAnsi="Arial"/>
+          <w:i/>
+          <w:iCs/>
+          <w:sz w:val="24"/>
+          <w:szCs w:val="24"/>
+          <w:lang w:eastAsia="fr-FR"/>
+        </w:rPr>
+        <w:t xml:space="preserve"> préliminaire, …</w:t>
       </w:r>
     </w:p>
     <w:p>
@@ -10114,7 +10867,31 @@
           <w:color w:val="FF0000"/>
           <w:szCs w:val="14"/>
         </w:rPr>
-        <w:t> : Story + tests d’acceptance (avec IceTools) + maquettes</w:t>
+        <w:t xml:space="preserve"> : Story + tests d’acceptance (avec </w:t>
+      </w:r>
+      <w:proofErr w:type="spellStart"/>
+      <w:r>
+        <w:rPr>
+          <w:b/>
+          <w:bCs/>
+          <w:i/>
+          <w:iCs/>
+          <w:color w:val="FF0000"/>
+          <w:szCs w:val="14"/>
+        </w:rPr>
+        <w:t>IceTools</w:t>
+      </w:r>
+      <w:proofErr w:type="spellEnd"/>
+      <w:r>
+        <w:rPr>
+          <w:b/>
+          <w:bCs/>
+          <w:i/>
+          <w:iCs/>
+          <w:color w:val="FF0000"/>
+          <w:szCs w:val="14"/>
+        </w:rPr>
+        <w:t>) + maquettes</w:t>
       </w:r>
     </w:p>
     <w:p>
@@ -10229,6 +11006,7 @@
           <w:szCs w:val="14"/>
         </w:rPr>
       </w:pPr>
+      <w:proofErr w:type="gramStart"/>
       <w:r>
         <w:rPr>
           <w:i/>
@@ -10243,7 +11021,16 @@
           <w:iCs/>
           <w:szCs w:val="14"/>
         </w:rPr>
-        <w:t>ypes de des tests et ordre dans lequel ils seront effectués.</w:t>
+        <w:t>ypes</w:t>
+      </w:r>
+      <w:proofErr w:type="gramEnd"/>
+      <w:r>
+        <w:rPr>
+          <w:i/>
+          <w:iCs/>
+          <w:szCs w:val="14"/>
+        </w:rPr>
+        <w:t xml:space="preserve"> de des tests et ordre dans lequel ils seront effectués.</w:t>
       </w:r>
     </w:p>
     <w:p>
@@ -10264,6 +11051,7 @@
           <w:szCs w:val="14"/>
         </w:rPr>
       </w:pPr>
+      <w:proofErr w:type="gramStart"/>
       <w:r>
         <w:rPr>
           <w:i/>
@@ -10280,7 +11068,17 @@
           <w:strike/>
           <w:szCs w:val="14"/>
         </w:rPr>
-        <w:t>es moyens à mettre en œuvre</w:t>
+        <w:t>es</w:t>
+      </w:r>
+      <w:proofErr w:type="gramEnd"/>
+      <w:r>
+        <w:rPr>
+          <w:i/>
+          <w:iCs/>
+          <w:strike/>
+          <w:szCs w:val="14"/>
+        </w:rPr>
+        <w:t xml:space="preserve"> moyens à mettre en œuvre</w:t>
       </w:r>
       <w:r>
         <w:rPr>
@@ -10309,6 +11107,7 @@
           <w:szCs w:val="14"/>
         </w:rPr>
       </w:pPr>
+      <w:proofErr w:type="gramStart"/>
       <w:r>
         <w:rPr>
           <w:i/>
@@ -10323,7 +11122,16 @@
           <w:iCs/>
           <w:szCs w:val="14"/>
         </w:rPr>
-        <w:t>ouverture des tests (tests exhaustifs ou non, si non, pourquoi ?)</w:t>
+        <w:t>ouverture</w:t>
+      </w:r>
+      <w:proofErr w:type="gramEnd"/>
+      <w:r>
+        <w:rPr>
+          <w:i/>
+          <w:iCs/>
+          <w:szCs w:val="14"/>
+        </w:rPr>
+        <w:t xml:space="preserve"> des tests (tests exhaustifs ou non, si non, pourquoi ?)</w:t>
       </w:r>
       <w:r>
         <w:rPr>
@@ -10351,6 +11159,7 @@
           <w:szCs w:val="14"/>
         </w:rPr>
       </w:pPr>
+      <w:proofErr w:type="gramStart"/>
       <w:r>
         <w:rPr>
           <w:i/>
@@ -10365,7 +11174,16 @@
           <w:iCs/>
           <w:szCs w:val="14"/>
         </w:rPr>
-        <w:t>onnées de test à prévoir (données réelles ?)</w:t>
+        <w:t>onnées</w:t>
+      </w:r>
+      <w:proofErr w:type="gramEnd"/>
+      <w:r>
+        <w:rPr>
+          <w:i/>
+          <w:iCs/>
+          <w:szCs w:val="14"/>
+        </w:rPr>
+        <w:t xml:space="preserve"> de test à prévoir (données réelles ?)</w:t>
       </w:r>
       <w:r>
         <w:rPr>
@@ -10412,13 +11230,23 @@
           <w:szCs w:val="14"/>
         </w:rPr>
       </w:pPr>
-      <w:r>
-        <w:rPr>
-          <w:i/>
-          <w:iCs/>
-          <w:szCs w:val="14"/>
-        </w:rPr>
-        <w:t>les testeurs extérieurs éventuels.</w:t>
+      <w:proofErr w:type="gramStart"/>
+      <w:r>
+        <w:rPr>
+          <w:i/>
+          <w:iCs/>
+          <w:szCs w:val="14"/>
+        </w:rPr>
+        <w:t>les</w:t>
+      </w:r>
+      <w:proofErr w:type="gramEnd"/>
+      <w:r>
+        <w:rPr>
+          <w:i/>
+          <w:iCs/>
+          <w:szCs w:val="14"/>
+        </w:rPr>
+        <w:t xml:space="preserve"> testeurs extérieurs éventuels.</w:t>
       </w:r>
     </w:p>
     <w:p>
@@ -10465,6 +11293,7 @@
         <w:rPr>
           <w:rFonts w:cs="Arial"/>
         </w:rPr>
+        <w:lastRenderedPageBreak/>
         <w:t>R</w:t>
       </w:r>
       <w:r>
@@ -10505,20 +11334,30 @@
           <w:sz w:val="24"/>
         </w:rPr>
       </w:pPr>
+      <w:proofErr w:type="gramStart"/>
       <w:r>
         <w:rPr>
           <w:rFonts w:ascii="Arial" w:hAnsi="Arial" w:cs="Arial"/>
           <w:i/>
           <w:sz w:val="24"/>
         </w:rPr>
-        <w:t xml:space="preserve">risques techniques (complexité, </w:t>
-      </w:r>
+        <w:t>risques</w:t>
+      </w:r>
+      <w:proofErr w:type="gramEnd"/>
       <w:r>
         <w:rPr>
           <w:rFonts w:ascii="Arial" w:hAnsi="Arial" w:cs="Arial"/>
           <w:i/>
           <w:sz w:val="24"/>
         </w:rPr>
+        <w:t xml:space="preserve"> techniques (complexité, </w:t>
+      </w:r>
+      <w:r>
+        <w:rPr>
+          <w:rFonts w:ascii="Arial" w:hAnsi="Arial" w:cs="Arial"/>
+          <w:i/>
+          <w:sz w:val="24"/>
+        </w:rPr>
         <w:t>matériel critique</w:t>
       </w:r>
       <w:r>
@@ -10529,13 +11368,23 @@
         </w:rPr>
         <w:t xml:space="preserve">, </w:t>
       </w:r>
+      <w:proofErr w:type="spellStart"/>
       <w:r>
         <w:rPr>
           <w:rFonts w:ascii="Arial" w:hAnsi="Arial" w:cs="Arial"/>
           <w:i/>
           <w:sz w:val="24"/>
         </w:rPr>
-        <w:t xml:space="preserve">disponibilté de systèmes externes, </w:t>
+        <w:t>disponibilté</w:t>
+      </w:r>
+      <w:proofErr w:type="spellEnd"/>
+      <w:r>
+        <w:rPr>
+          <w:rFonts w:ascii="Arial" w:hAnsi="Arial" w:cs="Arial"/>
+          <w:i/>
+          <w:sz w:val="24"/>
+        </w:rPr>
+        <w:t xml:space="preserve"> de systèmes externes, </w:t>
       </w:r>
       <w:r>
         <w:rPr>
@@ -10597,7 +11446,25 @@
           <w:i/>
           <w:sz w:val="24"/>
         </w:rPr>
-        <w:t>Décrire aussi quelles solutions ont été appliquées pour réduire les risques (priorités, formation, actions, …)</w:t>
+        <w:t xml:space="preserve">Décrire aussi quelles solutions </w:t>
+      </w:r>
+      <w:proofErr w:type="gramStart"/>
+      <w:r>
+        <w:rPr>
+          <w:rFonts w:ascii="Arial" w:hAnsi="Arial" w:cs="Arial"/>
+          <w:i/>
+          <w:sz w:val="24"/>
+        </w:rPr>
+        <w:t>ont</w:t>
+      </w:r>
+      <w:proofErr w:type="gramEnd"/>
+      <w:r>
+        <w:rPr>
+          <w:rFonts w:ascii="Arial" w:hAnsi="Arial" w:cs="Arial"/>
+          <w:i/>
+          <w:sz w:val="24"/>
+        </w:rPr>
+        <w:t xml:space="preserve"> été appliquées pour réduire les risques (priorités, formation, actions, …)</w:t>
       </w:r>
       <w:r>
         <w:rPr>
@@ -10709,7 +11576,6 @@
           <w:szCs w:val="14"/>
           <w:lang w:eastAsia="fr-FR"/>
         </w:rPr>
-        <w:lastRenderedPageBreak/>
         <w:t>Révision de la planification initiale du projet :</w:t>
       </w:r>
     </w:p>
@@ -10749,6 +11615,7 @@
           <w:lang w:eastAsia="fr-FR"/>
         </w:rPr>
       </w:pPr>
+      <w:proofErr w:type="gramStart"/>
       <w:r>
         <w:rPr>
           <w:rFonts w:ascii="Arial" w:hAnsi="Arial"/>
@@ -10759,7 +11626,20 @@
           <w:szCs w:val="14"/>
           <w:lang w:eastAsia="fr-FR"/>
         </w:rPr>
-        <w:t xml:space="preserve">planning indiquant les dates de début et de fin du projet ainsi que le découpage connu des diverses phases. </w:t>
+        <w:t>planning</w:t>
+      </w:r>
+      <w:proofErr w:type="gramEnd"/>
+      <w:r>
+        <w:rPr>
+          <w:rFonts w:ascii="Arial" w:hAnsi="Arial"/>
+          <w:i/>
+          <w:iCs/>
+          <w:strike/>
+          <w:sz w:val="24"/>
+          <w:szCs w:val="14"/>
+          <w:lang w:eastAsia="fr-FR"/>
+        </w:rPr>
+        <w:t xml:space="preserve"> indiquant les dates de début et de fin du projet ainsi que le découpage connu des diverses phases. </w:t>
       </w:r>
     </w:p>
     <w:p>
@@ -10779,6 +11659,7 @@
           <w:lang w:eastAsia="fr-FR"/>
         </w:rPr>
       </w:pPr>
+      <w:proofErr w:type="gramStart"/>
       <w:r>
         <w:rPr>
           <w:rFonts w:ascii="Arial" w:hAnsi="Arial"/>
@@ -10789,7 +11670,20 @@
           <w:szCs w:val="14"/>
           <w:lang w:eastAsia="fr-FR"/>
         </w:rPr>
-        <w:t>partage des tâches en cas de travail à plusieurs.</w:t>
+        <w:t>partage</w:t>
+      </w:r>
+      <w:proofErr w:type="gramEnd"/>
+      <w:r>
+        <w:rPr>
+          <w:rFonts w:ascii="Arial" w:hAnsi="Arial"/>
+          <w:i/>
+          <w:iCs/>
+          <w:strike/>
+          <w:sz w:val="24"/>
+          <w:szCs w:val="14"/>
+          <w:lang w:eastAsia="fr-FR"/>
+        </w:rPr>
+        <w:t xml:space="preserve"> des tâches en cas de travail à plusieurs.</w:t>
       </w:r>
     </w:p>
     <w:p>
@@ -10900,7 +11794,37 @@
           <w:szCs w:val="14"/>
           <w:lang w:eastAsia="fr-FR"/>
         </w:rPr>
-        <w:t>Cette section n’est présente que si la planification initiale a dû être revue suite à l’analyse</w:t>
+        <w:t xml:space="preserve">Cette section n’est présente que si la planification initiale a dû être revue </w:t>
+      </w:r>
+      <w:proofErr w:type="gramStart"/>
+      <w:r>
+        <w:rPr>
+          <w:rFonts w:ascii="Arial" w:hAnsi="Arial"/>
+          <w:b/>
+          <w:bCs/>
+          <w:i/>
+          <w:iCs/>
+          <w:color w:val="FF0000"/>
+          <w:sz w:val="24"/>
+          <w:szCs w:val="14"/>
+          <w:lang w:eastAsia="fr-FR"/>
+        </w:rPr>
+        <w:t>suite à</w:t>
+      </w:r>
+      <w:proofErr w:type="gramEnd"/>
+      <w:r>
+        <w:rPr>
+          <w:rFonts w:ascii="Arial" w:hAnsi="Arial"/>
+          <w:b/>
+          <w:bCs/>
+          <w:i/>
+          <w:iCs/>
+          <w:color w:val="FF0000"/>
+          <w:sz w:val="24"/>
+          <w:szCs w:val="14"/>
+          <w:lang w:eastAsia="fr-FR"/>
+        </w:rPr>
+        <w:t xml:space="preserve"> l’analyse</w:t>
       </w:r>
     </w:p>
     <w:p>
@@ -11210,7 +12134,27 @@
           <w:iCs/>
           <w:color w:val="FF0000"/>
         </w:rPr>
-        <w:t>Au moment de générer le formulaire, le script php :</w:t>
+        <w:t xml:space="preserve">Au moment de générer le formulaire, le script </w:t>
+      </w:r>
+      <w:proofErr w:type="spellStart"/>
+      <w:r>
+        <w:rPr>
+          <w:b/>
+          <w:i/>
+          <w:iCs/>
+          <w:color w:val="FF0000"/>
+        </w:rPr>
+        <w:t>php</w:t>
+      </w:r>
+      <w:proofErr w:type="spellEnd"/>
+      <w:r>
+        <w:rPr>
+          <w:b/>
+          <w:i/>
+          <w:iCs/>
+          <w:color w:val="FF0000"/>
+        </w:rPr>
+        <w:t> :</w:t>
       </w:r>
     </w:p>
     <w:p>
@@ -11258,6 +12202,7 @@
           <w:iCs/>
           <w:color w:val="FF0000"/>
         </w:rPr>
+        <w:lastRenderedPageBreak/>
         <w:t>Calcule un hash SHA256 de la chaîne obtenue</w:t>
       </w:r>
     </w:p>
@@ -11282,8 +12227,39 @@
           <w:iCs/>
           <w:color w:val="FF0000"/>
         </w:rPr>
-        <w:t>Ajoute un input nommé « CSRF » de type hidden dans le form</w:t>
-      </w:r>
+        <w:t xml:space="preserve">Ajoute un input nommé « CSRF » de type </w:t>
+      </w:r>
+      <w:proofErr w:type="spellStart"/>
+      <w:r>
+        <w:rPr>
+          <w:b/>
+          <w:i/>
+          <w:iCs/>
+          <w:color w:val="FF0000"/>
+        </w:rPr>
+        <w:t>hidden</w:t>
+      </w:r>
+      <w:proofErr w:type="spellEnd"/>
+      <w:r>
+        <w:rPr>
+          <w:b/>
+          <w:i/>
+          <w:iCs/>
+          <w:color w:val="FF0000"/>
+        </w:rPr>
+        <w:t xml:space="preserve"> dans le </w:t>
+      </w:r>
+      <w:proofErr w:type="spellStart"/>
+      <w:r>
+        <w:rPr>
+          <w:b/>
+          <w:i/>
+          <w:iCs/>
+          <w:color w:val="FF0000"/>
+        </w:rPr>
+        <w:t>form</w:t>
+      </w:r>
+      <w:proofErr w:type="spellEnd"/>
     </w:p>
     <w:p>
       <w:pPr>
@@ -11306,8 +12282,19 @@
           <w:iCs/>
           <w:color w:val="FF0000"/>
         </w:rPr>
-        <w:t>A la réception du POST du fromulaire</w:t>
-      </w:r>
+        <w:t xml:space="preserve">A la réception du POST du </w:t>
+      </w:r>
+      <w:proofErr w:type="spellStart"/>
+      <w:r>
+        <w:rPr>
+          <w:b/>
+          <w:i/>
+          <w:iCs/>
+          <w:color w:val="FF0000"/>
+        </w:rPr>
+        <w:t>fromulaire</w:t>
+      </w:r>
+      <w:proofErr w:type="spellEnd"/>
     </w:p>
     <w:p>
       <w:pPr>
@@ -11449,7 +12436,6 @@
           <w:iCs/>
           <w:color w:val="FF0000"/>
         </w:rPr>
-        <w:lastRenderedPageBreak/>
         <w:t>…</w:t>
       </w:r>
       <w:bookmarkEnd w:id="30"/>
@@ -11636,6 +12622,7 @@
         </w:rPr>
         <w:t xml:space="preserve">Sprint </w:t>
       </w:r>
+      <w:proofErr w:type="spellStart"/>
       <w:r>
         <w:rPr>
           <w:b/>
@@ -11646,6 +12633,7 @@
         </w:rPr>
         <w:t>retrospective</w:t>
       </w:r>
+      <w:proofErr w:type="spellEnd"/>
     </w:p>
     <w:p>
       <w:pPr>
@@ -11780,8 +12768,17 @@
           <w:i/>
           <w:strike/>
         </w:rPr>
-        <w:t>Pour chaque partie testée de votre projet, il faut décrire:</w:t>
-      </w:r>
+        <w:t xml:space="preserve">Pour chaque partie testée de votre projet, il faut </w:t>
+      </w:r>
+      <w:proofErr w:type="gramStart"/>
+      <w:r>
+        <w:rPr>
+          <w:i/>
+          <w:strike/>
+        </w:rPr>
+        <w:t>décrire:</w:t>
+      </w:r>
+      <w:proofErr w:type="gramEnd"/>
     </w:p>
     <w:p>
       <w:pPr>
@@ -11805,12 +12802,21 @@
           <w:strike/>
         </w:rPr>
       </w:pPr>
+      <w:proofErr w:type="gramStart"/>
       <w:r>
         <w:rPr>
           <w:i/>
           <w:strike/>
         </w:rPr>
-        <w:t>les conditions exactes de chaque test</w:t>
+        <w:t>les</w:t>
+      </w:r>
+      <w:proofErr w:type="gramEnd"/>
+      <w:r>
+        <w:rPr>
+          <w:i/>
+          <w:strike/>
+        </w:rPr>
+        <w:t xml:space="preserve"> conditions exactes de chaque test</w:t>
       </w:r>
     </w:p>
     <w:p>
@@ -11824,12 +12830,21 @@
           <w:strike/>
         </w:rPr>
       </w:pPr>
+      <w:proofErr w:type="gramStart"/>
       <w:r>
         <w:rPr>
           <w:i/>
           <w:strike/>
         </w:rPr>
-        <w:t>les preuves de test (papier ou fichier)</w:t>
+        <w:t>les</w:t>
+      </w:r>
+      <w:proofErr w:type="gramEnd"/>
+      <w:r>
+        <w:rPr>
+          <w:i/>
+          <w:strike/>
+        </w:rPr>
+        <w:t xml:space="preserve"> preuves de test (papier ou fichier)</w:t>
       </w:r>
     </w:p>
     <w:p>
@@ -11843,12 +12858,21 @@
           <w:strike/>
         </w:rPr>
       </w:pPr>
+      <w:proofErr w:type="gramStart"/>
       <w:r>
         <w:rPr>
           <w:i/>
           <w:strike/>
         </w:rPr>
-        <w:t xml:space="preserve">tests sans preuve: fournir au moins une description </w:t>
+        <w:t>tests</w:t>
+      </w:r>
+      <w:proofErr w:type="gramEnd"/>
+      <w:r>
+        <w:rPr>
+          <w:i/>
+          <w:strike/>
+        </w:rPr>
+        <w:t xml:space="preserve"> sans preuve: fournir au moins une description </w:t>
       </w:r>
     </w:p>
     <w:p>
@@ -12048,6 +13072,7 @@
           <w:iCs/>
           <w:color w:val="FF0000"/>
         </w:rPr>
+        <w:lastRenderedPageBreak/>
         <w:t>Ce qu’on pensait faire vs ce qu’on a fait</w:t>
       </w:r>
     </w:p>
@@ -12102,7 +13127,7 @@
         </w:rPr>
         <w:t xml:space="preserve">Reporter la </w:t>
       </w:r>
-      <w:hyperlink r:id="rId10" w:anchor=":~:text=La%20dette%20technique%20survient%20quand,de%20plus%20en%20plus%20fr%C3%A9quents.">
+      <w:hyperlink r:id="rId11" w:anchor=":~:text=La%20dette%20technique%20survient%20quand,de%20plus%20en%20plus%20fr%C3%A9quents.">
         <w:r>
           <w:rPr>
             <w:rStyle w:val="Lienhypertexte"/>
@@ -12217,7 +13242,6 @@
           <w:iCs/>
           <w:color w:val="FF0000"/>
         </w:rPr>
-        <w:lastRenderedPageBreak/>
         <w:t>Ce chapitre doit contenir au minimum 200 mots</w:t>
       </w:r>
     </w:p>
@@ -12309,12 +13333,21 @@
           <w:i/>
         </w:rPr>
       </w:pPr>
+      <w:proofErr w:type="gramStart"/>
       <w:r>
         <w:rPr>
           <w:rFonts w:cs="Arial"/>
           <w:i/>
         </w:rPr>
-        <w:t>le rapport de projet</w:t>
+        <w:t>le</w:t>
+      </w:r>
+      <w:proofErr w:type="gramEnd"/>
+      <w:r>
+        <w:rPr>
+          <w:rFonts w:cs="Arial"/>
+          <w:i/>
+        </w:rPr>
+        <w:t xml:space="preserve"> rapport de projet</w:t>
       </w:r>
     </w:p>
     <w:p>
@@ -12328,12 +13361,21 @@
           <w:i/>
         </w:rPr>
       </w:pPr>
+      <w:proofErr w:type="gramStart"/>
       <w:r>
         <w:rPr>
           <w:rFonts w:cs="Arial"/>
           <w:i/>
         </w:rPr>
-        <w:t>le manuel d'Installation (en annexe)</w:t>
+        <w:t>le</w:t>
+      </w:r>
+      <w:proofErr w:type="gramEnd"/>
+      <w:r>
+        <w:rPr>
+          <w:rFonts w:cs="Arial"/>
+          <w:i/>
+        </w:rPr>
+        <w:t xml:space="preserve"> manuel d'Installation (en annexe)</w:t>
       </w:r>
     </w:p>
     <w:p>
@@ -12347,12 +13389,21 @@
           <w:i/>
         </w:rPr>
       </w:pPr>
+      <w:proofErr w:type="gramStart"/>
       <w:r>
         <w:rPr>
           <w:rFonts w:cs="Arial"/>
           <w:i/>
         </w:rPr>
-        <w:t>le manuel d'Utilisation avec des exemples graphiques (en annexe)</w:t>
+        <w:t>le</w:t>
+      </w:r>
+      <w:proofErr w:type="gramEnd"/>
+      <w:r>
+        <w:rPr>
+          <w:rFonts w:cs="Arial"/>
+          <w:i/>
+        </w:rPr>
+        <w:t xml:space="preserve"> manuel d'Utilisation avec des exemples graphiques (en annexe)</w:t>
       </w:r>
     </w:p>
     <w:p>
@@ -12366,12 +13417,21 @@
           <w:i/>
         </w:rPr>
       </w:pPr>
+      <w:proofErr w:type="gramStart"/>
       <w:r>
         <w:rPr>
           <w:rFonts w:cs="Arial"/>
           <w:i/>
         </w:rPr>
-        <w:t>autres…</w:t>
+        <w:t>autres</w:t>
+      </w:r>
+      <w:proofErr w:type="gramEnd"/>
+      <w:r>
+        <w:rPr>
+          <w:rFonts w:cs="Arial"/>
+          <w:i/>
+        </w:rPr>
+        <w:t>…</w:t>
       </w:r>
     </w:p>
     <w:p>
@@ -13067,8 +14127,8 @@
       </w:pPr>
     </w:p>
     <w:sectPr>
-      <w:headerReference w:type="default" r:id="rId11"/>
-      <w:footerReference w:type="default" r:id="rId12"/>
+      <w:headerReference w:type="default" r:id="rId12"/>
+      <w:footerReference w:type="default" r:id="rId13"/>
       <w:pgSz w:w="11906" w:h="16838" w:code="9"/>
       <w:pgMar w:top="1418" w:right="1418" w:bottom="1418" w:left="1418" w:header="720" w:footer="720" w:gutter="0"/>
       <w:cols w:space="720"/>
@@ -13110,12 +14170,21 @@
         <w:szCs w:val="16"/>
       </w:rPr>
     </w:pPr>
+    <w:proofErr w:type="gramStart"/>
     <w:r>
       <w:rPr>
         <w:sz w:val="16"/>
         <w:szCs w:val="16"/>
       </w:rPr>
-      <w:t>i-CQ VD Octobre 2010</w:t>
+      <w:t>i</w:t>
+    </w:r>
+    <w:proofErr w:type="gramEnd"/>
+    <w:r>
+      <w:rPr>
+        <w:sz w:val="16"/>
+        <w:szCs w:val="16"/>
+      </w:rPr>
+      <w:t>-CQ VD Octobre 2010</w:t>
     </w:r>
     <w:r>
       <w:rPr>
@@ -13177,7 +14246,23 @@
         <w:sz w:val="16"/>
         <w:szCs w:val="16"/>
       </w:rPr>
-      <w:t>Dernière modif : 02.12.2010</w:t>
+      <w:t xml:space="preserve">Dernière </w:t>
+    </w:r>
+    <w:proofErr w:type="spellStart"/>
+    <w:r>
+      <w:rPr>
+        <w:sz w:val="16"/>
+        <w:szCs w:val="16"/>
+      </w:rPr>
+      <w:t>modif</w:t>
+    </w:r>
+    <w:proofErr w:type="spellEnd"/>
+    <w:r>
+      <w:rPr>
+        <w:sz w:val="16"/>
+        <w:szCs w:val="16"/>
+      </w:rPr>
+      <w:t> : 02.12.2010</w:t>
     </w:r>
     <w:r>
       <w:rPr>
@@ -16872,6 +17957,26 @@
 </file>
 
 <file path=customXml/item1.xml><?xml version="1.0" encoding="utf-8"?>
+<p:properties xmlns:p="http://schemas.microsoft.com/office/2006/metadata/properties" xmlns:xsi="http://www.w3.org/2001/XMLSchema-instance" xmlns:pc="http://schemas.microsoft.com/office/infopath/2007/PartnerControls">
+  <documentManagement>
+    <TaxCatchAll xmlns="dfa80de1-e9bb-4cf2-893d-d06220b3971a" xsi:nil="true"/>
+    <lcf76f155ced4ddcb4097134ff3c332f xmlns="98d92101-24da-4498-9971-a24673344bd8">
+      <Terms xmlns="http://schemas.microsoft.com/office/infopath/2007/PartnerControls"/>
+    </lcf76f155ced4ddcb4097134ff3c332f>
+  </documentManagement>
+</p:properties>
+</file>
+
+<file path=customXml/item2.xml><?xml version="1.0" encoding="utf-8"?>
+<?mso-contentType ?>
+<FormTemplates xmlns="http://schemas.microsoft.com/sharepoint/v3/contenttype/forms">
+  <Display>DocumentLibraryForm</Display>
+  <Edit>DocumentLibraryForm</Edit>
+  <New>DocumentLibraryForm</New>
+</FormTemplates>
+</file>
+
+<file path=customXml/item3.xml><?xml version="1.0" encoding="utf-8"?>
 <ct:contentTypeSchema xmlns:ct="http://schemas.microsoft.com/office/2006/metadata/contentType" xmlns:ma="http://schemas.microsoft.com/office/2006/metadata/properties/metaAttributes" ct:_="" ma:_="" ma:contentTypeName="Document" ma:contentTypeID="0x010100E529CC47EA4E614CBF50FAFAB9B8F32B" ma:contentTypeVersion="13" ma:contentTypeDescription="Crée un document." ma:contentTypeScope="" ma:versionID="b0c7ed87d1a958e9d45e6a628dda67b2">
   <xsd:schema xmlns:xsd="http://www.w3.org/2001/XMLSchema" xmlns:xs="http://www.w3.org/2001/XMLSchema" xmlns:p="http://schemas.microsoft.com/office/2006/metadata/properties" xmlns:ns2="98d92101-24da-4498-9971-a24673344bd8" xmlns:ns3="dfa80de1-e9bb-4cf2-893d-d06220b3971a" targetNamespace="http://schemas.microsoft.com/office/2006/metadata/properties" ma:root="true" ma:fieldsID="444cf053ca299ab1a8609ad922f5c0d6" ns2:_="" ns3:_="">
     <xsd:import namespace="98d92101-24da-4498-9971-a24673344bd8"/>
@@ -17094,27 +18199,26 @@
 </ct:contentTypeSchema>
 </file>
 
-<file path=customXml/item2.xml><?xml version="1.0" encoding="utf-8"?>
-<?mso-contentType ?>
-<FormTemplates xmlns="http://schemas.microsoft.com/sharepoint/v3/contenttype/forms">
-  <Display>DocumentLibraryForm</Display>
-  <Edit>DocumentLibraryForm</Edit>
-  <New>DocumentLibraryForm</New>
-</FormTemplates>
+<file path=customXml/itemProps1.xml><?xml version="1.0" encoding="utf-8"?>
+<ds:datastoreItem xmlns:ds="http://schemas.openxmlformats.org/officeDocument/2006/customXml" ds:itemID="{67CD1812-8B57-456C-9CBC-7D2297210787}">
+  <ds:schemaRefs>
+    <ds:schemaRef ds:uri="http://schemas.microsoft.com/office/2006/metadata/properties"/>
+    <ds:schemaRef ds:uri="http://schemas.microsoft.com/office/infopath/2007/PartnerControls"/>
+    <ds:schemaRef ds:uri="dfa80de1-e9bb-4cf2-893d-d06220b3971a"/>
+    <ds:schemaRef ds:uri="98d92101-24da-4498-9971-a24673344bd8"/>
+  </ds:schemaRefs>
+</ds:datastoreItem>
 </file>
 
-<file path=customXml/item3.xml><?xml version="1.0" encoding="utf-8"?>
-<p:properties xmlns:p="http://schemas.microsoft.com/office/2006/metadata/properties" xmlns:xsi="http://www.w3.org/2001/XMLSchema-instance" xmlns:pc="http://schemas.microsoft.com/office/infopath/2007/PartnerControls">
-  <documentManagement>
-    <TaxCatchAll xmlns="dfa80de1-e9bb-4cf2-893d-d06220b3971a" xsi:nil="true"/>
-    <lcf76f155ced4ddcb4097134ff3c332f xmlns="98d92101-24da-4498-9971-a24673344bd8">
-      <Terms xmlns="http://schemas.microsoft.com/office/infopath/2007/PartnerControls"/>
-    </lcf76f155ced4ddcb4097134ff3c332f>
-  </documentManagement>
-</p:properties>
+<file path=customXml/itemProps2.xml><?xml version="1.0" encoding="utf-8"?>
+<ds:datastoreItem xmlns:ds="http://schemas.openxmlformats.org/officeDocument/2006/customXml" ds:itemID="{1DADA05A-DA17-4CB0-90B5-C889667DD54A}">
+  <ds:schemaRefs>
+    <ds:schemaRef ds:uri="http://schemas.microsoft.com/sharepoint/v3/contenttype/forms"/>
+  </ds:schemaRefs>
+</ds:datastoreItem>
 </file>
 
-<file path=customXml/itemProps1.xml><?xml version="1.0" encoding="utf-8"?>
+<file path=customXml/itemProps3.xml><?xml version="1.0" encoding="utf-8"?>
 <ds:datastoreItem xmlns:ds="http://schemas.openxmlformats.org/officeDocument/2006/customXml" ds:itemID="{700D8043-C34E-4EC6-98BE-7219263EC485}">
   <ds:schemaRefs>
     <ds:schemaRef ds:uri="http://schemas.microsoft.com/office/2006/metadata/contentType"/>
@@ -17131,23 +18235,4 @@
     <ds:schemaRef ds:uri="http://schemas.microsoft.com/internal/obd"/>
   </ds:schemaRefs>
 </ds:datastoreItem>
-</file>
-
-<file path=customXml/itemProps2.xml><?xml version="1.0" encoding="utf-8"?>
-<ds:datastoreItem xmlns:ds="http://schemas.openxmlformats.org/officeDocument/2006/customXml" ds:itemID="{1DADA05A-DA17-4CB0-90B5-C889667DD54A}">
-  <ds:schemaRefs>
-    <ds:schemaRef ds:uri="http://schemas.microsoft.com/sharepoint/v3/contenttype/forms"/>
-  </ds:schemaRefs>
-</ds:datastoreItem>
-</file>
-
-<file path=customXml/itemProps3.xml><?xml version="1.0" encoding="utf-8"?>
-<ds:datastoreItem xmlns:ds="http://schemas.openxmlformats.org/officeDocument/2006/customXml" ds:itemID="{67CD1812-8B57-456C-9CBC-7D2297210787}">
-  <ds:schemaRefs>
-    <ds:schemaRef ds:uri="http://schemas.microsoft.com/office/2006/metadata/properties"/>
-    <ds:schemaRef ds:uri="http://schemas.microsoft.com/office/infopath/2007/PartnerControls"/>
-    <ds:schemaRef ds:uri="dfa80de1-e9bb-4cf2-893d-d06220b3971a"/>
-    <ds:schemaRef ds:uri="98d92101-24da-4498-9971-a24673344bd8"/>
-  </ds:schemaRefs>
-</ds:datastoreItem>
 </file>
</xml_diff>